<commit_message>
'master: init commit Вс ноя 22 18:14:39 MSK 2020'
</commit_message>
<xml_diff>
--- a/My/Б17-В71_ОрловЯА_ПЗv1.docx
+++ b/My/Б17-В71_ОрловЯА_ПЗv1.docx
@@ -2,60 +2,2120 @@
 <file path=word/document.xml><?xml version="1.0" encoding="utf-8"?>
 <w:document xmlns:wpc="http://schemas.microsoft.com/office/word/2010/wordprocessingCanvas" xmlns:cx="http://schemas.microsoft.com/office/drawing/2014/chartex" xmlns:cx1="http://schemas.microsoft.com/office/drawing/2015/9/8/chartex" xmlns:mc="http://schemas.openxmlformats.org/markup-compatibility/2006" xmlns:o="urn:schemas-microsoft-com:office:office" xmlns:r="http://schemas.openxmlformats.org/officeDocument/2006/relationships" xmlns:m="http://schemas.openxmlformats.org/officeDocument/2006/math" xmlns:v="urn:schemas-microsoft-com:vml" xmlns:wp14="http://schemas.microsoft.com/office/word/2010/wordprocessingDrawing" xmlns:wp="http://schemas.openxmlformats.org/drawingml/2006/wordprocessingDrawing" xmlns:w10="urn:schemas-microsoft-com:office:word" xmlns:w="http://schemas.openxmlformats.org/wordprocessingml/2006/main" xmlns:w14="http://schemas.microsoft.com/office/word/2010/wordml" xmlns:w15="http://schemas.microsoft.com/office/word/2012/wordml" xmlns:w16se="http://schemas.microsoft.com/office/word/2015/wordml/symex" xmlns:wpg="http://schemas.microsoft.com/office/word/2010/wordprocessingGroup" xmlns:wpi="http://schemas.microsoft.com/office/word/2010/wordprocessingInk" xmlns:wne="http://schemas.microsoft.com/office/word/2006/wordml" xmlns:wps="http://schemas.microsoft.com/office/word/2010/wordprocessingShape" mc:Ignorable="w14 w15 w16se wp14">
   <w:body>
+    <w:sdt>
+      <w:sdtPr>
+        <w:rPr>
+          <w:rFonts w:ascii="Times New Roman" w:hAnsi="Times New Roman" w:cs="Times New Roman"/>
+          <w:bCs/>
+          <w:sz w:val="28"/>
+          <w:szCs w:val="28"/>
+        </w:rPr>
+        <w:id w:val="1441186"/>
+        <w:docPartObj>
+          <w:docPartGallery w:val="Table of Contents"/>
+          <w:docPartUnique/>
+        </w:docPartObj>
+      </w:sdtPr>
+      <w:sdtEndPr>
+        <w:rPr>
+          <w:bCs w:val="0"/>
+        </w:rPr>
+      </w:sdtEndPr>
+      <w:sdtContent>
+        <w:bookmarkStart w:id="0" w:name="_Toc452373998" w:displacedByCustomXml="prev"/>
+        <w:bookmarkStart w:id="1" w:name="_Toc452379278" w:displacedByCustomXml="prev"/>
+        <w:bookmarkStart w:id="2" w:name="_Toc452919560" w:displacedByCustomXml="prev"/>
+        <w:p>
+          <w:pPr>
+            <w:spacing w:line="360" w:lineRule="auto"/>
+            <w:jc w:val="center"/>
+            <w:rPr>
+              <w:rFonts w:ascii="Times New Roman" w:hAnsi="Times New Roman" w:cs="Times New Roman"/>
+              <w:sz w:val="28"/>
+              <w:szCs w:val="28"/>
+            </w:rPr>
+          </w:pPr>
+          <w:r>
+            <w:rPr>
+              <w:rFonts w:ascii="Times New Roman" w:hAnsi="Times New Roman" w:cs="Times New Roman"/>
+              <w:b/>
+              <w:sz w:val="28"/>
+              <w:szCs w:val="28"/>
+            </w:rPr>
+            <w:t>СОДЕРЖА</w:t>
+          </w:r>
+          <w:bookmarkStart w:id="3" w:name="_GoBack"/>
+          <w:bookmarkEnd w:id="3"/>
+          <w:r>
+            <w:rPr>
+              <w:rFonts w:ascii="Times New Roman" w:hAnsi="Times New Roman" w:cs="Times New Roman"/>
+              <w:b/>
+              <w:sz w:val="28"/>
+              <w:szCs w:val="28"/>
+            </w:rPr>
+            <w:t>НИЕ</w:t>
+          </w:r>
+          <w:bookmarkEnd w:id="2"/>
+          <w:bookmarkEnd w:id="1"/>
+          <w:bookmarkEnd w:id="0"/>
+        </w:p>
+        <w:p>
+          <w:pPr>
+            <w:spacing w:line="360" w:lineRule="auto"/>
+            <w:rPr>
+              <w:rFonts w:ascii="Times New Roman" w:hAnsi="Times New Roman" w:cs="Times New Roman"/>
+              <w:sz w:val="28"/>
+              <w:szCs w:val="28"/>
+            </w:rPr>
+          </w:pPr>
+        </w:p>
+        <w:p>
+          <w:pPr>
+            <w:pStyle w:val="22"/>
+            <w:jc w:val="right"/>
+            <w:rPr>
+              <w:noProof/>
+              <w:szCs w:val="28"/>
+            </w:rPr>
+          </w:pPr>
+          <w:r>
+            <w:rPr>
+              <w:szCs w:val="28"/>
+            </w:rPr>
+            <w:t>стр.</w:t>
+          </w:r>
+          <w:r>
+            <w:rPr>
+              <w:szCs w:val="28"/>
+            </w:rPr>
+            <w:fldChar w:fldCharType="begin"/>
+          </w:r>
+          <w:r>
+            <w:rPr>
+              <w:szCs w:val="28"/>
+            </w:rPr>
+            <w:instrText xml:space="preserve"> TOC \o "1-3" \h \z \u </w:instrText>
+          </w:r>
+          <w:r>
+            <w:rPr>
+              <w:szCs w:val="28"/>
+            </w:rPr>
+            <w:fldChar w:fldCharType="separate"/>
+          </w:r>
+        </w:p>
+        <w:p>
+          <w:pPr>
+            <w:pStyle w:val="11"/>
+            <w:tabs>
+              <w:tab w:val="right" w:leader="dot" w:pos="9344"/>
+            </w:tabs>
+            <w:rPr>
+              <w:rFonts w:ascii="Times New Roman" w:eastAsiaTheme="minorEastAsia" w:hAnsi="Times New Roman" w:cs="Times New Roman"/>
+              <w:noProof/>
+              <w:sz w:val="28"/>
+              <w:szCs w:val="28"/>
+              <w:lang w:eastAsia="ru-RU"/>
+            </w:rPr>
+          </w:pPr>
+          <w:hyperlink w:anchor="_Toc56957625" w:history="1">
+            <w:r>
+              <w:rPr>
+                <w:rStyle w:val="a8"/>
+                <w:rFonts w:ascii="Times New Roman" w:hAnsi="Times New Roman" w:cs="Times New Roman"/>
+                <w:noProof/>
+                <w:sz w:val="28"/>
+                <w:szCs w:val="28"/>
+              </w:rPr>
+              <w:t>ВВЕДЕНИЕ</w:t>
+            </w:r>
+            <w:r>
+              <w:rPr>
+                <w:rFonts w:ascii="Times New Roman" w:hAnsi="Times New Roman" w:cs="Times New Roman"/>
+                <w:noProof/>
+                <w:webHidden/>
+                <w:sz w:val="28"/>
+                <w:szCs w:val="28"/>
+              </w:rPr>
+              <w:tab/>
+            </w:r>
+            <w:r>
+              <w:rPr>
+                <w:rFonts w:ascii="Times New Roman" w:hAnsi="Times New Roman" w:cs="Times New Roman"/>
+                <w:noProof/>
+                <w:webHidden/>
+                <w:sz w:val="28"/>
+                <w:szCs w:val="28"/>
+              </w:rPr>
+              <w:fldChar w:fldCharType="begin"/>
+            </w:r>
+            <w:r>
+              <w:rPr>
+                <w:rFonts w:ascii="Times New Roman" w:hAnsi="Times New Roman" w:cs="Times New Roman"/>
+                <w:noProof/>
+                <w:webHidden/>
+                <w:sz w:val="28"/>
+                <w:szCs w:val="28"/>
+              </w:rPr>
+              <w:instrText xml:space="preserve"> PAGEREF _Toc56957625 \h </w:instrText>
+            </w:r>
+            <w:r>
+              <w:rPr>
+                <w:rFonts w:ascii="Times New Roman" w:hAnsi="Times New Roman" w:cs="Times New Roman"/>
+                <w:noProof/>
+                <w:webHidden/>
+                <w:sz w:val="28"/>
+                <w:szCs w:val="28"/>
+              </w:rPr>
+            </w:r>
+            <w:r>
+              <w:rPr>
+                <w:rFonts w:ascii="Times New Roman" w:hAnsi="Times New Roman" w:cs="Times New Roman"/>
+                <w:noProof/>
+                <w:webHidden/>
+                <w:sz w:val="28"/>
+                <w:szCs w:val="28"/>
+              </w:rPr>
+              <w:fldChar w:fldCharType="separate"/>
+            </w:r>
+            <w:r>
+              <w:rPr>
+                <w:rFonts w:ascii="Times New Roman" w:hAnsi="Times New Roman" w:cs="Times New Roman"/>
+                <w:noProof/>
+                <w:webHidden/>
+                <w:sz w:val="28"/>
+                <w:szCs w:val="28"/>
+              </w:rPr>
+              <w:t>2</w:t>
+            </w:r>
+            <w:r>
+              <w:rPr>
+                <w:rFonts w:ascii="Times New Roman" w:hAnsi="Times New Roman" w:cs="Times New Roman"/>
+                <w:noProof/>
+                <w:webHidden/>
+                <w:sz w:val="28"/>
+                <w:szCs w:val="28"/>
+              </w:rPr>
+              <w:fldChar w:fldCharType="end"/>
+            </w:r>
+          </w:hyperlink>
+        </w:p>
+        <w:p>
+          <w:pPr>
+            <w:pStyle w:val="11"/>
+            <w:tabs>
+              <w:tab w:val="left" w:pos="440"/>
+              <w:tab w:val="right" w:leader="dot" w:pos="9344"/>
+            </w:tabs>
+            <w:rPr>
+              <w:rFonts w:ascii="Times New Roman" w:eastAsiaTheme="minorEastAsia" w:hAnsi="Times New Roman" w:cs="Times New Roman"/>
+              <w:noProof/>
+              <w:sz w:val="28"/>
+              <w:szCs w:val="28"/>
+              <w:lang w:eastAsia="ru-RU"/>
+            </w:rPr>
+          </w:pPr>
+          <w:hyperlink w:anchor="_Toc56957626" w:history="1">
+            <w:r>
+              <w:rPr>
+                <w:rStyle w:val="a8"/>
+                <w:rFonts w:ascii="Times New Roman" w:hAnsi="Times New Roman" w:cs="Times New Roman"/>
+                <w:noProof/>
+                <w:sz w:val="28"/>
+                <w:szCs w:val="28"/>
+              </w:rPr>
+              <w:t>1.</w:t>
+            </w:r>
+            <w:r>
+              <w:rPr>
+                <w:rFonts w:ascii="Times New Roman" w:eastAsiaTheme="minorEastAsia" w:hAnsi="Times New Roman" w:cs="Times New Roman"/>
+                <w:noProof/>
+                <w:sz w:val="28"/>
+                <w:szCs w:val="28"/>
+                <w:lang w:eastAsia="ru-RU"/>
+              </w:rPr>
+              <w:tab/>
+            </w:r>
+            <w:r>
+              <w:rPr>
+                <w:rStyle w:val="a8"/>
+                <w:rFonts w:ascii="Times New Roman" w:hAnsi="Times New Roman" w:cs="Times New Roman"/>
+                <w:noProof/>
+                <w:sz w:val="28"/>
+                <w:szCs w:val="28"/>
+              </w:rPr>
+              <w:t>ОБЗОРНАЯ ЧАСТЬ</w:t>
+            </w:r>
+            <w:r>
+              <w:rPr>
+                <w:rFonts w:ascii="Times New Roman" w:hAnsi="Times New Roman" w:cs="Times New Roman"/>
+                <w:noProof/>
+                <w:webHidden/>
+                <w:sz w:val="28"/>
+                <w:szCs w:val="28"/>
+              </w:rPr>
+              <w:tab/>
+            </w:r>
+            <w:r>
+              <w:rPr>
+                <w:rFonts w:ascii="Times New Roman" w:hAnsi="Times New Roman" w:cs="Times New Roman"/>
+                <w:noProof/>
+                <w:webHidden/>
+                <w:sz w:val="28"/>
+                <w:szCs w:val="28"/>
+              </w:rPr>
+              <w:fldChar w:fldCharType="begin"/>
+            </w:r>
+            <w:r>
+              <w:rPr>
+                <w:rFonts w:ascii="Times New Roman" w:hAnsi="Times New Roman" w:cs="Times New Roman"/>
+                <w:noProof/>
+                <w:webHidden/>
+                <w:sz w:val="28"/>
+                <w:szCs w:val="28"/>
+              </w:rPr>
+              <w:instrText xml:space="preserve"> PAGEREF _Toc56957626 \h </w:instrText>
+            </w:r>
+            <w:r>
+              <w:rPr>
+                <w:rFonts w:ascii="Times New Roman" w:hAnsi="Times New Roman" w:cs="Times New Roman"/>
+                <w:noProof/>
+                <w:webHidden/>
+                <w:sz w:val="28"/>
+                <w:szCs w:val="28"/>
+              </w:rPr>
+            </w:r>
+            <w:r>
+              <w:rPr>
+                <w:rFonts w:ascii="Times New Roman" w:hAnsi="Times New Roman" w:cs="Times New Roman"/>
+                <w:noProof/>
+                <w:webHidden/>
+                <w:sz w:val="28"/>
+                <w:szCs w:val="28"/>
+              </w:rPr>
+              <w:fldChar w:fldCharType="separate"/>
+            </w:r>
+            <w:r>
+              <w:rPr>
+                <w:rFonts w:ascii="Times New Roman" w:hAnsi="Times New Roman" w:cs="Times New Roman"/>
+                <w:noProof/>
+                <w:webHidden/>
+                <w:sz w:val="28"/>
+                <w:szCs w:val="28"/>
+              </w:rPr>
+              <w:t>2</w:t>
+            </w:r>
+            <w:r>
+              <w:rPr>
+                <w:rFonts w:ascii="Times New Roman" w:hAnsi="Times New Roman" w:cs="Times New Roman"/>
+                <w:noProof/>
+                <w:webHidden/>
+                <w:sz w:val="28"/>
+                <w:szCs w:val="28"/>
+              </w:rPr>
+              <w:fldChar w:fldCharType="end"/>
+            </w:r>
+          </w:hyperlink>
+        </w:p>
+        <w:p>
+          <w:pPr>
+            <w:pStyle w:val="21"/>
+            <w:tabs>
+              <w:tab w:val="left" w:pos="880"/>
+              <w:tab w:val="right" w:leader="dot" w:pos="9344"/>
+            </w:tabs>
+            <w:rPr>
+              <w:rFonts w:ascii="Times New Roman" w:eastAsiaTheme="minorEastAsia" w:hAnsi="Times New Roman" w:cs="Times New Roman"/>
+              <w:noProof/>
+              <w:sz w:val="28"/>
+              <w:szCs w:val="28"/>
+              <w:lang w:eastAsia="ru-RU"/>
+            </w:rPr>
+          </w:pPr>
+          <w:hyperlink w:anchor="_Toc56957627" w:history="1">
+            <w:r>
+              <w:rPr>
+                <w:rStyle w:val="a8"/>
+                <w:rFonts w:ascii="Times New Roman" w:hAnsi="Times New Roman" w:cs="Times New Roman"/>
+                <w:noProof/>
+                <w:sz w:val="28"/>
+                <w:szCs w:val="28"/>
+              </w:rPr>
+              <w:t>1.1.</w:t>
+            </w:r>
+            <w:r>
+              <w:rPr>
+                <w:rFonts w:ascii="Times New Roman" w:eastAsiaTheme="minorEastAsia" w:hAnsi="Times New Roman" w:cs="Times New Roman"/>
+                <w:noProof/>
+                <w:sz w:val="28"/>
+                <w:szCs w:val="28"/>
+                <w:lang w:eastAsia="ru-RU"/>
+              </w:rPr>
+              <w:tab/>
+            </w:r>
+            <w:r>
+              <w:rPr>
+                <w:rStyle w:val="a8"/>
+                <w:rFonts w:ascii="Times New Roman" w:hAnsi="Times New Roman" w:cs="Times New Roman"/>
+                <w:noProof/>
+                <w:sz w:val="28"/>
+                <w:szCs w:val="28"/>
+              </w:rPr>
+              <w:t>Цель разработки и анализ её использования</w:t>
+            </w:r>
+            <w:r>
+              <w:rPr>
+                <w:rFonts w:ascii="Times New Roman" w:hAnsi="Times New Roman" w:cs="Times New Roman"/>
+                <w:noProof/>
+                <w:webHidden/>
+                <w:sz w:val="28"/>
+                <w:szCs w:val="28"/>
+              </w:rPr>
+              <w:tab/>
+            </w:r>
+            <w:r>
+              <w:rPr>
+                <w:rFonts w:ascii="Times New Roman" w:hAnsi="Times New Roman" w:cs="Times New Roman"/>
+                <w:noProof/>
+                <w:webHidden/>
+                <w:sz w:val="28"/>
+                <w:szCs w:val="28"/>
+              </w:rPr>
+              <w:fldChar w:fldCharType="begin"/>
+            </w:r>
+            <w:r>
+              <w:rPr>
+                <w:rFonts w:ascii="Times New Roman" w:hAnsi="Times New Roman" w:cs="Times New Roman"/>
+                <w:noProof/>
+                <w:webHidden/>
+                <w:sz w:val="28"/>
+                <w:szCs w:val="28"/>
+              </w:rPr>
+              <w:instrText xml:space="preserve"> PAGEREF _Toc56957627 \h </w:instrText>
+            </w:r>
+            <w:r>
+              <w:rPr>
+                <w:rFonts w:ascii="Times New Roman" w:hAnsi="Times New Roman" w:cs="Times New Roman"/>
+                <w:noProof/>
+                <w:webHidden/>
+                <w:sz w:val="28"/>
+                <w:szCs w:val="28"/>
+              </w:rPr>
+            </w:r>
+            <w:r>
+              <w:rPr>
+                <w:rFonts w:ascii="Times New Roman" w:hAnsi="Times New Roman" w:cs="Times New Roman"/>
+                <w:noProof/>
+                <w:webHidden/>
+                <w:sz w:val="28"/>
+                <w:szCs w:val="28"/>
+              </w:rPr>
+              <w:fldChar w:fldCharType="separate"/>
+            </w:r>
+            <w:r>
+              <w:rPr>
+                <w:rFonts w:ascii="Times New Roman" w:hAnsi="Times New Roman" w:cs="Times New Roman"/>
+                <w:noProof/>
+                <w:webHidden/>
+                <w:sz w:val="28"/>
+                <w:szCs w:val="28"/>
+              </w:rPr>
+              <w:t>2</w:t>
+            </w:r>
+            <w:r>
+              <w:rPr>
+                <w:rFonts w:ascii="Times New Roman" w:hAnsi="Times New Roman" w:cs="Times New Roman"/>
+                <w:noProof/>
+                <w:webHidden/>
+                <w:sz w:val="28"/>
+                <w:szCs w:val="28"/>
+              </w:rPr>
+              <w:fldChar w:fldCharType="end"/>
+            </w:r>
+          </w:hyperlink>
+        </w:p>
+        <w:p>
+          <w:pPr>
+            <w:pStyle w:val="21"/>
+            <w:tabs>
+              <w:tab w:val="left" w:pos="880"/>
+              <w:tab w:val="right" w:leader="dot" w:pos="9344"/>
+            </w:tabs>
+            <w:rPr>
+              <w:rFonts w:ascii="Times New Roman" w:eastAsiaTheme="minorEastAsia" w:hAnsi="Times New Roman" w:cs="Times New Roman"/>
+              <w:noProof/>
+              <w:sz w:val="28"/>
+              <w:szCs w:val="28"/>
+              <w:lang w:eastAsia="ru-RU"/>
+            </w:rPr>
+          </w:pPr>
+          <w:hyperlink w:anchor="_Toc56957628" w:history="1">
+            <w:r>
+              <w:rPr>
+                <w:rStyle w:val="a8"/>
+                <w:rFonts w:ascii="Times New Roman" w:hAnsi="Times New Roman" w:cs="Times New Roman"/>
+                <w:noProof/>
+                <w:sz w:val="28"/>
+                <w:szCs w:val="28"/>
+              </w:rPr>
+              <w:t>1.2.</w:t>
+            </w:r>
+            <w:r>
+              <w:rPr>
+                <w:rFonts w:ascii="Times New Roman" w:eastAsiaTheme="minorEastAsia" w:hAnsi="Times New Roman" w:cs="Times New Roman"/>
+                <w:noProof/>
+                <w:sz w:val="28"/>
+                <w:szCs w:val="28"/>
+                <w:lang w:eastAsia="ru-RU"/>
+              </w:rPr>
+              <w:tab/>
+            </w:r>
+            <w:r>
+              <w:rPr>
+                <w:rStyle w:val="a8"/>
+                <w:rFonts w:ascii="Times New Roman" w:hAnsi="Times New Roman" w:cs="Times New Roman"/>
+                <w:noProof/>
+                <w:sz w:val="28"/>
+                <w:szCs w:val="28"/>
+              </w:rPr>
+              <w:t>Анализ технологий и возможных средств решения проблемы</w:t>
+            </w:r>
+            <w:r>
+              <w:rPr>
+                <w:rFonts w:ascii="Times New Roman" w:hAnsi="Times New Roman" w:cs="Times New Roman"/>
+                <w:noProof/>
+                <w:webHidden/>
+                <w:sz w:val="28"/>
+                <w:szCs w:val="28"/>
+              </w:rPr>
+              <w:tab/>
+            </w:r>
+            <w:r>
+              <w:rPr>
+                <w:rFonts w:ascii="Times New Roman" w:hAnsi="Times New Roman" w:cs="Times New Roman"/>
+                <w:noProof/>
+                <w:webHidden/>
+                <w:sz w:val="28"/>
+                <w:szCs w:val="28"/>
+              </w:rPr>
+              <w:fldChar w:fldCharType="begin"/>
+            </w:r>
+            <w:r>
+              <w:rPr>
+                <w:rFonts w:ascii="Times New Roman" w:hAnsi="Times New Roman" w:cs="Times New Roman"/>
+                <w:noProof/>
+                <w:webHidden/>
+                <w:sz w:val="28"/>
+                <w:szCs w:val="28"/>
+              </w:rPr>
+              <w:instrText xml:space="preserve"> PAGEREF _Toc56957628 \h </w:instrText>
+            </w:r>
+            <w:r>
+              <w:rPr>
+                <w:rFonts w:ascii="Times New Roman" w:hAnsi="Times New Roman" w:cs="Times New Roman"/>
+                <w:noProof/>
+                <w:webHidden/>
+                <w:sz w:val="28"/>
+                <w:szCs w:val="28"/>
+              </w:rPr>
+            </w:r>
+            <w:r>
+              <w:rPr>
+                <w:rFonts w:ascii="Times New Roman" w:hAnsi="Times New Roman" w:cs="Times New Roman"/>
+                <w:noProof/>
+                <w:webHidden/>
+                <w:sz w:val="28"/>
+                <w:szCs w:val="28"/>
+              </w:rPr>
+              <w:fldChar w:fldCharType="separate"/>
+            </w:r>
+            <w:r>
+              <w:rPr>
+                <w:rFonts w:ascii="Times New Roman" w:hAnsi="Times New Roman" w:cs="Times New Roman"/>
+                <w:noProof/>
+                <w:webHidden/>
+                <w:sz w:val="28"/>
+                <w:szCs w:val="28"/>
+              </w:rPr>
+              <w:t>2</w:t>
+            </w:r>
+            <w:r>
+              <w:rPr>
+                <w:rFonts w:ascii="Times New Roman" w:hAnsi="Times New Roman" w:cs="Times New Roman"/>
+                <w:noProof/>
+                <w:webHidden/>
+                <w:sz w:val="28"/>
+                <w:szCs w:val="28"/>
+              </w:rPr>
+              <w:fldChar w:fldCharType="end"/>
+            </w:r>
+          </w:hyperlink>
+        </w:p>
+        <w:p>
+          <w:pPr>
+            <w:pStyle w:val="21"/>
+            <w:tabs>
+              <w:tab w:val="left" w:pos="880"/>
+              <w:tab w:val="right" w:leader="dot" w:pos="9344"/>
+            </w:tabs>
+            <w:rPr>
+              <w:rFonts w:ascii="Times New Roman" w:eastAsiaTheme="minorEastAsia" w:hAnsi="Times New Roman" w:cs="Times New Roman"/>
+              <w:noProof/>
+              <w:sz w:val="28"/>
+              <w:szCs w:val="28"/>
+              <w:lang w:eastAsia="ru-RU"/>
+            </w:rPr>
+          </w:pPr>
+          <w:hyperlink w:anchor="_Toc56957629" w:history="1">
+            <w:r>
+              <w:rPr>
+                <w:rStyle w:val="a8"/>
+                <w:rFonts w:ascii="Times New Roman" w:hAnsi="Times New Roman" w:cs="Times New Roman"/>
+                <w:noProof/>
+                <w:sz w:val="28"/>
+                <w:szCs w:val="28"/>
+              </w:rPr>
+              <w:t>1.3.</w:t>
+            </w:r>
+            <w:r>
+              <w:rPr>
+                <w:rFonts w:ascii="Times New Roman" w:eastAsiaTheme="minorEastAsia" w:hAnsi="Times New Roman" w:cs="Times New Roman"/>
+                <w:noProof/>
+                <w:sz w:val="28"/>
+                <w:szCs w:val="28"/>
+                <w:lang w:eastAsia="ru-RU"/>
+              </w:rPr>
+              <w:tab/>
+            </w:r>
+            <w:r>
+              <w:rPr>
+                <w:rStyle w:val="a8"/>
+                <w:rFonts w:ascii="Times New Roman" w:hAnsi="Times New Roman" w:cs="Times New Roman"/>
+                <w:noProof/>
+                <w:sz w:val="28"/>
+                <w:szCs w:val="28"/>
+              </w:rPr>
+              <w:t>Выбор средств и технологий</w:t>
+            </w:r>
+            <w:r>
+              <w:rPr>
+                <w:rFonts w:ascii="Times New Roman" w:hAnsi="Times New Roman" w:cs="Times New Roman"/>
+                <w:noProof/>
+                <w:webHidden/>
+                <w:sz w:val="28"/>
+                <w:szCs w:val="28"/>
+              </w:rPr>
+              <w:tab/>
+            </w:r>
+            <w:r>
+              <w:rPr>
+                <w:rFonts w:ascii="Times New Roman" w:hAnsi="Times New Roman" w:cs="Times New Roman"/>
+                <w:noProof/>
+                <w:webHidden/>
+                <w:sz w:val="28"/>
+                <w:szCs w:val="28"/>
+              </w:rPr>
+              <w:fldChar w:fldCharType="begin"/>
+            </w:r>
+            <w:r>
+              <w:rPr>
+                <w:rFonts w:ascii="Times New Roman" w:hAnsi="Times New Roman" w:cs="Times New Roman"/>
+                <w:noProof/>
+                <w:webHidden/>
+                <w:sz w:val="28"/>
+                <w:szCs w:val="28"/>
+              </w:rPr>
+              <w:instrText xml:space="preserve"> PAGEREF _Toc56957629 \h </w:instrText>
+            </w:r>
+            <w:r>
+              <w:rPr>
+                <w:rFonts w:ascii="Times New Roman" w:hAnsi="Times New Roman" w:cs="Times New Roman"/>
+                <w:noProof/>
+                <w:webHidden/>
+                <w:sz w:val="28"/>
+                <w:szCs w:val="28"/>
+              </w:rPr>
+            </w:r>
+            <w:r>
+              <w:rPr>
+                <w:rFonts w:ascii="Times New Roman" w:hAnsi="Times New Roman" w:cs="Times New Roman"/>
+                <w:noProof/>
+                <w:webHidden/>
+                <w:sz w:val="28"/>
+                <w:szCs w:val="28"/>
+              </w:rPr>
+              <w:fldChar w:fldCharType="separate"/>
+            </w:r>
+            <w:r>
+              <w:rPr>
+                <w:rFonts w:ascii="Times New Roman" w:hAnsi="Times New Roman" w:cs="Times New Roman"/>
+                <w:noProof/>
+                <w:webHidden/>
+                <w:sz w:val="28"/>
+                <w:szCs w:val="28"/>
+              </w:rPr>
+              <w:t>2</w:t>
+            </w:r>
+            <w:r>
+              <w:rPr>
+                <w:rFonts w:ascii="Times New Roman" w:hAnsi="Times New Roman" w:cs="Times New Roman"/>
+                <w:noProof/>
+                <w:webHidden/>
+                <w:sz w:val="28"/>
+                <w:szCs w:val="28"/>
+              </w:rPr>
+              <w:fldChar w:fldCharType="end"/>
+            </w:r>
+          </w:hyperlink>
+        </w:p>
+        <w:p>
+          <w:pPr>
+            <w:pStyle w:val="11"/>
+            <w:tabs>
+              <w:tab w:val="left" w:pos="440"/>
+              <w:tab w:val="right" w:leader="dot" w:pos="9344"/>
+            </w:tabs>
+            <w:rPr>
+              <w:rFonts w:ascii="Times New Roman" w:eastAsiaTheme="minorEastAsia" w:hAnsi="Times New Roman" w:cs="Times New Roman"/>
+              <w:noProof/>
+              <w:sz w:val="28"/>
+              <w:szCs w:val="28"/>
+              <w:lang w:eastAsia="ru-RU"/>
+            </w:rPr>
+          </w:pPr>
+          <w:hyperlink w:anchor="_Toc56957630" w:history="1">
+            <w:r>
+              <w:rPr>
+                <w:rStyle w:val="a8"/>
+                <w:rFonts w:ascii="Times New Roman" w:hAnsi="Times New Roman" w:cs="Times New Roman"/>
+                <w:noProof/>
+                <w:sz w:val="28"/>
+                <w:szCs w:val="28"/>
+              </w:rPr>
+              <w:t>2.</w:t>
+            </w:r>
+            <w:r>
+              <w:rPr>
+                <w:rFonts w:ascii="Times New Roman" w:eastAsiaTheme="minorEastAsia" w:hAnsi="Times New Roman" w:cs="Times New Roman"/>
+                <w:noProof/>
+                <w:sz w:val="28"/>
+                <w:szCs w:val="28"/>
+                <w:lang w:eastAsia="ru-RU"/>
+              </w:rPr>
+              <w:tab/>
+            </w:r>
+            <w:r>
+              <w:rPr>
+                <w:rStyle w:val="a8"/>
+                <w:rFonts w:ascii="Times New Roman" w:hAnsi="Times New Roman" w:cs="Times New Roman"/>
+                <w:noProof/>
+                <w:sz w:val="28"/>
+                <w:szCs w:val="28"/>
+              </w:rPr>
+              <w:t>РАСЧЕТНО-КОНСТРУКТОРСКАЯ ЧАСТЬ</w:t>
+            </w:r>
+            <w:r>
+              <w:rPr>
+                <w:rFonts w:ascii="Times New Roman" w:hAnsi="Times New Roman" w:cs="Times New Roman"/>
+                <w:noProof/>
+                <w:webHidden/>
+                <w:sz w:val="28"/>
+                <w:szCs w:val="28"/>
+              </w:rPr>
+              <w:tab/>
+            </w:r>
+            <w:r>
+              <w:rPr>
+                <w:rFonts w:ascii="Times New Roman" w:hAnsi="Times New Roman" w:cs="Times New Roman"/>
+                <w:noProof/>
+                <w:webHidden/>
+                <w:sz w:val="28"/>
+                <w:szCs w:val="28"/>
+              </w:rPr>
+              <w:fldChar w:fldCharType="begin"/>
+            </w:r>
+            <w:r>
+              <w:rPr>
+                <w:rFonts w:ascii="Times New Roman" w:hAnsi="Times New Roman" w:cs="Times New Roman"/>
+                <w:noProof/>
+                <w:webHidden/>
+                <w:sz w:val="28"/>
+                <w:szCs w:val="28"/>
+              </w:rPr>
+              <w:instrText xml:space="preserve"> PAGEREF _Toc56957630 \h </w:instrText>
+            </w:r>
+            <w:r>
+              <w:rPr>
+                <w:rFonts w:ascii="Times New Roman" w:hAnsi="Times New Roman" w:cs="Times New Roman"/>
+                <w:noProof/>
+                <w:webHidden/>
+                <w:sz w:val="28"/>
+                <w:szCs w:val="28"/>
+              </w:rPr>
+            </w:r>
+            <w:r>
+              <w:rPr>
+                <w:rFonts w:ascii="Times New Roman" w:hAnsi="Times New Roman" w:cs="Times New Roman"/>
+                <w:noProof/>
+                <w:webHidden/>
+                <w:sz w:val="28"/>
+                <w:szCs w:val="28"/>
+              </w:rPr>
+              <w:fldChar w:fldCharType="separate"/>
+            </w:r>
+            <w:r>
+              <w:rPr>
+                <w:rFonts w:ascii="Times New Roman" w:hAnsi="Times New Roman" w:cs="Times New Roman"/>
+                <w:noProof/>
+                <w:webHidden/>
+                <w:sz w:val="28"/>
+                <w:szCs w:val="28"/>
+              </w:rPr>
+              <w:t>2</w:t>
+            </w:r>
+            <w:r>
+              <w:rPr>
+                <w:rFonts w:ascii="Times New Roman" w:hAnsi="Times New Roman" w:cs="Times New Roman"/>
+                <w:noProof/>
+                <w:webHidden/>
+                <w:sz w:val="28"/>
+                <w:szCs w:val="28"/>
+              </w:rPr>
+              <w:fldChar w:fldCharType="end"/>
+            </w:r>
+          </w:hyperlink>
+        </w:p>
+        <w:p>
+          <w:pPr>
+            <w:pStyle w:val="21"/>
+            <w:tabs>
+              <w:tab w:val="left" w:pos="880"/>
+              <w:tab w:val="right" w:leader="dot" w:pos="9344"/>
+            </w:tabs>
+            <w:rPr>
+              <w:rFonts w:ascii="Times New Roman" w:eastAsiaTheme="minorEastAsia" w:hAnsi="Times New Roman" w:cs="Times New Roman"/>
+              <w:noProof/>
+              <w:sz w:val="28"/>
+              <w:szCs w:val="28"/>
+              <w:lang w:eastAsia="ru-RU"/>
+            </w:rPr>
+          </w:pPr>
+          <w:hyperlink w:anchor="_Toc56957632" w:history="1">
+            <w:r>
+              <w:rPr>
+                <w:rStyle w:val="a8"/>
+                <w:rFonts w:ascii="Times New Roman" w:hAnsi="Times New Roman" w:cs="Times New Roman"/>
+                <w:noProof/>
+                <w:sz w:val="28"/>
+                <w:szCs w:val="28"/>
+              </w:rPr>
+              <w:t>3.1.</w:t>
+            </w:r>
+            <w:r>
+              <w:rPr>
+                <w:rFonts w:ascii="Times New Roman" w:eastAsiaTheme="minorEastAsia" w:hAnsi="Times New Roman" w:cs="Times New Roman"/>
+                <w:noProof/>
+                <w:sz w:val="28"/>
+                <w:szCs w:val="28"/>
+                <w:lang w:eastAsia="ru-RU"/>
+              </w:rPr>
+              <w:tab/>
+            </w:r>
+            <w:r>
+              <w:rPr>
+                <w:rStyle w:val="a8"/>
+                <w:rFonts w:ascii="Times New Roman" w:hAnsi="Times New Roman" w:cs="Times New Roman"/>
+                <w:noProof/>
+                <w:sz w:val="28"/>
+                <w:szCs w:val="28"/>
+              </w:rPr>
+              <w:t>Определение требований к системе</w:t>
+            </w:r>
+            <w:r>
+              <w:rPr>
+                <w:rFonts w:ascii="Times New Roman" w:hAnsi="Times New Roman" w:cs="Times New Roman"/>
+                <w:noProof/>
+                <w:webHidden/>
+                <w:sz w:val="28"/>
+                <w:szCs w:val="28"/>
+              </w:rPr>
+              <w:tab/>
+            </w:r>
+            <w:r>
+              <w:rPr>
+                <w:rFonts w:ascii="Times New Roman" w:hAnsi="Times New Roman" w:cs="Times New Roman"/>
+                <w:noProof/>
+                <w:webHidden/>
+                <w:sz w:val="28"/>
+                <w:szCs w:val="28"/>
+              </w:rPr>
+              <w:fldChar w:fldCharType="begin"/>
+            </w:r>
+            <w:r>
+              <w:rPr>
+                <w:rFonts w:ascii="Times New Roman" w:hAnsi="Times New Roman" w:cs="Times New Roman"/>
+                <w:noProof/>
+                <w:webHidden/>
+                <w:sz w:val="28"/>
+                <w:szCs w:val="28"/>
+              </w:rPr>
+              <w:instrText xml:space="preserve"> PAGEREF _Toc56957632 \h </w:instrText>
+            </w:r>
+            <w:r>
+              <w:rPr>
+                <w:rFonts w:ascii="Times New Roman" w:hAnsi="Times New Roman" w:cs="Times New Roman"/>
+                <w:noProof/>
+                <w:webHidden/>
+                <w:sz w:val="28"/>
+                <w:szCs w:val="28"/>
+              </w:rPr>
+            </w:r>
+            <w:r>
+              <w:rPr>
+                <w:rFonts w:ascii="Times New Roman" w:hAnsi="Times New Roman" w:cs="Times New Roman"/>
+                <w:noProof/>
+                <w:webHidden/>
+                <w:sz w:val="28"/>
+                <w:szCs w:val="28"/>
+              </w:rPr>
+              <w:fldChar w:fldCharType="separate"/>
+            </w:r>
+            <w:r>
+              <w:rPr>
+                <w:rFonts w:ascii="Times New Roman" w:hAnsi="Times New Roman" w:cs="Times New Roman"/>
+                <w:noProof/>
+                <w:webHidden/>
+                <w:sz w:val="28"/>
+                <w:szCs w:val="28"/>
+              </w:rPr>
+              <w:t>2</w:t>
+            </w:r>
+            <w:r>
+              <w:rPr>
+                <w:rFonts w:ascii="Times New Roman" w:hAnsi="Times New Roman" w:cs="Times New Roman"/>
+                <w:noProof/>
+                <w:webHidden/>
+                <w:sz w:val="28"/>
+                <w:szCs w:val="28"/>
+              </w:rPr>
+              <w:fldChar w:fldCharType="end"/>
+            </w:r>
+          </w:hyperlink>
+        </w:p>
+        <w:p>
+          <w:pPr>
+            <w:pStyle w:val="21"/>
+            <w:tabs>
+              <w:tab w:val="left" w:pos="880"/>
+              <w:tab w:val="right" w:leader="dot" w:pos="9344"/>
+            </w:tabs>
+            <w:rPr>
+              <w:rFonts w:ascii="Times New Roman" w:eastAsiaTheme="minorEastAsia" w:hAnsi="Times New Roman" w:cs="Times New Roman"/>
+              <w:noProof/>
+              <w:sz w:val="28"/>
+              <w:szCs w:val="28"/>
+              <w:lang w:eastAsia="ru-RU"/>
+            </w:rPr>
+          </w:pPr>
+          <w:hyperlink w:anchor="_Toc56957633" w:history="1">
+            <w:r>
+              <w:rPr>
+                <w:rStyle w:val="a8"/>
+                <w:rFonts w:ascii="Times New Roman" w:hAnsi="Times New Roman" w:cs="Times New Roman"/>
+                <w:noProof/>
+                <w:sz w:val="28"/>
+                <w:szCs w:val="28"/>
+              </w:rPr>
+              <w:t>3.2.</w:t>
+            </w:r>
+            <w:r>
+              <w:rPr>
+                <w:rFonts w:ascii="Times New Roman" w:eastAsiaTheme="minorEastAsia" w:hAnsi="Times New Roman" w:cs="Times New Roman"/>
+                <w:noProof/>
+                <w:sz w:val="28"/>
+                <w:szCs w:val="28"/>
+                <w:lang w:eastAsia="ru-RU"/>
+              </w:rPr>
+              <w:tab/>
+            </w:r>
+            <w:r>
+              <w:rPr>
+                <w:rStyle w:val="a8"/>
+                <w:rFonts w:ascii="Times New Roman" w:hAnsi="Times New Roman" w:cs="Times New Roman"/>
+                <w:noProof/>
+                <w:sz w:val="28"/>
+                <w:szCs w:val="28"/>
+              </w:rPr>
+              <w:t>Разработка структуры автоматизированной системы</w:t>
+            </w:r>
+            <w:r>
+              <w:rPr>
+                <w:rFonts w:ascii="Times New Roman" w:hAnsi="Times New Roman" w:cs="Times New Roman"/>
+                <w:noProof/>
+                <w:webHidden/>
+                <w:sz w:val="28"/>
+                <w:szCs w:val="28"/>
+              </w:rPr>
+              <w:tab/>
+            </w:r>
+            <w:r>
+              <w:rPr>
+                <w:rFonts w:ascii="Times New Roman" w:hAnsi="Times New Roman" w:cs="Times New Roman"/>
+                <w:noProof/>
+                <w:webHidden/>
+                <w:sz w:val="28"/>
+                <w:szCs w:val="28"/>
+              </w:rPr>
+              <w:fldChar w:fldCharType="begin"/>
+            </w:r>
+            <w:r>
+              <w:rPr>
+                <w:rFonts w:ascii="Times New Roman" w:hAnsi="Times New Roman" w:cs="Times New Roman"/>
+                <w:noProof/>
+                <w:webHidden/>
+                <w:sz w:val="28"/>
+                <w:szCs w:val="28"/>
+              </w:rPr>
+              <w:instrText xml:space="preserve"> PAGEREF _Toc56957633 \h </w:instrText>
+            </w:r>
+            <w:r>
+              <w:rPr>
+                <w:rFonts w:ascii="Times New Roman" w:hAnsi="Times New Roman" w:cs="Times New Roman"/>
+                <w:noProof/>
+                <w:webHidden/>
+                <w:sz w:val="28"/>
+                <w:szCs w:val="28"/>
+              </w:rPr>
+            </w:r>
+            <w:r>
+              <w:rPr>
+                <w:rFonts w:ascii="Times New Roman" w:hAnsi="Times New Roman" w:cs="Times New Roman"/>
+                <w:noProof/>
+                <w:webHidden/>
+                <w:sz w:val="28"/>
+                <w:szCs w:val="28"/>
+              </w:rPr>
+              <w:fldChar w:fldCharType="separate"/>
+            </w:r>
+            <w:r>
+              <w:rPr>
+                <w:rFonts w:ascii="Times New Roman" w:hAnsi="Times New Roman" w:cs="Times New Roman"/>
+                <w:noProof/>
+                <w:webHidden/>
+                <w:sz w:val="28"/>
+                <w:szCs w:val="28"/>
+              </w:rPr>
+              <w:t>2</w:t>
+            </w:r>
+            <w:r>
+              <w:rPr>
+                <w:rFonts w:ascii="Times New Roman" w:hAnsi="Times New Roman" w:cs="Times New Roman"/>
+                <w:noProof/>
+                <w:webHidden/>
+                <w:sz w:val="28"/>
+                <w:szCs w:val="28"/>
+              </w:rPr>
+              <w:fldChar w:fldCharType="end"/>
+            </w:r>
+          </w:hyperlink>
+        </w:p>
+        <w:p>
+          <w:pPr>
+            <w:pStyle w:val="21"/>
+            <w:tabs>
+              <w:tab w:val="left" w:pos="880"/>
+              <w:tab w:val="right" w:leader="dot" w:pos="9344"/>
+            </w:tabs>
+            <w:rPr>
+              <w:rFonts w:ascii="Times New Roman" w:eastAsiaTheme="minorEastAsia" w:hAnsi="Times New Roman" w:cs="Times New Roman"/>
+              <w:noProof/>
+              <w:sz w:val="28"/>
+              <w:szCs w:val="28"/>
+              <w:lang w:eastAsia="ru-RU"/>
+            </w:rPr>
+          </w:pPr>
+          <w:hyperlink w:anchor="_Toc56957634" w:history="1">
+            <w:r>
+              <w:rPr>
+                <w:rStyle w:val="a8"/>
+                <w:rFonts w:ascii="Times New Roman" w:hAnsi="Times New Roman" w:cs="Times New Roman"/>
+                <w:noProof/>
+                <w:sz w:val="28"/>
+                <w:szCs w:val="28"/>
+              </w:rPr>
+              <w:t>3.3.</w:t>
+            </w:r>
+            <w:r>
+              <w:rPr>
+                <w:rFonts w:ascii="Times New Roman" w:eastAsiaTheme="minorEastAsia" w:hAnsi="Times New Roman" w:cs="Times New Roman"/>
+                <w:noProof/>
+                <w:sz w:val="28"/>
+                <w:szCs w:val="28"/>
+                <w:lang w:eastAsia="ru-RU"/>
+              </w:rPr>
+              <w:tab/>
+            </w:r>
+            <w:r>
+              <w:rPr>
+                <w:rStyle w:val="a8"/>
+                <w:rFonts w:ascii="Times New Roman" w:hAnsi="Times New Roman" w:cs="Times New Roman"/>
+                <w:noProof/>
+                <w:sz w:val="28"/>
+                <w:szCs w:val="28"/>
+              </w:rPr>
+              <w:t>Разработка структуры интерфейса взаимодействия пользователя с системой</w:t>
+            </w:r>
+            <w:r>
+              <w:rPr>
+                <w:rFonts w:ascii="Times New Roman" w:hAnsi="Times New Roman" w:cs="Times New Roman"/>
+                <w:noProof/>
+                <w:webHidden/>
+                <w:sz w:val="28"/>
+                <w:szCs w:val="28"/>
+              </w:rPr>
+              <w:tab/>
+            </w:r>
+            <w:r>
+              <w:rPr>
+                <w:rFonts w:ascii="Times New Roman" w:hAnsi="Times New Roman" w:cs="Times New Roman"/>
+                <w:noProof/>
+                <w:webHidden/>
+                <w:sz w:val="28"/>
+                <w:szCs w:val="28"/>
+              </w:rPr>
+              <w:fldChar w:fldCharType="begin"/>
+            </w:r>
+            <w:r>
+              <w:rPr>
+                <w:rFonts w:ascii="Times New Roman" w:hAnsi="Times New Roman" w:cs="Times New Roman"/>
+                <w:noProof/>
+                <w:webHidden/>
+                <w:sz w:val="28"/>
+                <w:szCs w:val="28"/>
+              </w:rPr>
+              <w:instrText xml:space="preserve"> PAGEREF _Toc56957634 \h </w:instrText>
+            </w:r>
+            <w:r>
+              <w:rPr>
+                <w:rFonts w:ascii="Times New Roman" w:hAnsi="Times New Roman" w:cs="Times New Roman"/>
+                <w:noProof/>
+                <w:webHidden/>
+                <w:sz w:val="28"/>
+                <w:szCs w:val="28"/>
+              </w:rPr>
+            </w:r>
+            <w:r>
+              <w:rPr>
+                <w:rFonts w:ascii="Times New Roman" w:hAnsi="Times New Roman" w:cs="Times New Roman"/>
+                <w:noProof/>
+                <w:webHidden/>
+                <w:sz w:val="28"/>
+                <w:szCs w:val="28"/>
+              </w:rPr>
+              <w:fldChar w:fldCharType="separate"/>
+            </w:r>
+            <w:r>
+              <w:rPr>
+                <w:rFonts w:ascii="Times New Roman" w:hAnsi="Times New Roman" w:cs="Times New Roman"/>
+                <w:noProof/>
+                <w:webHidden/>
+                <w:sz w:val="28"/>
+                <w:szCs w:val="28"/>
+              </w:rPr>
+              <w:t>3</w:t>
+            </w:r>
+            <w:r>
+              <w:rPr>
+                <w:rFonts w:ascii="Times New Roman" w:hAnsi="Times New Roman" w:cs="Times New Roman"/>
+                <w:noProof/>
+                <w:webHidden/>
+                <w:sz w:val="28"/>
+                <w:szCs w:val="28"/>
+              </w:rPr>
+              <w:fldChar w:fldCharType="end"/>
+            </w:r>
+          </w:hyperlink>
+        </w:p>
+        <w:p>
+          <w:pPr>
+            <w:pStyle w:val="21"/>
+            <w:tabs>
+              <w:tab w:val="left" w:pos="880"/>
+              <w:tab w:val="right" w:leader="dot" w:pos="9344"/>
+            </w:tabs>
+            <w:rPr>
+              <w:rFonts w:ascii="Times New Roman" w:eastAsiaTheme="minorEastAsia" w:hAnsi="Times New Roman" w:cs="Times New Roman"/>
+              <w:noProof/>
+              <w:sz w:val="28"/>
+              <w:szCs w:val="28"/>
+              <w:lang w:eastAsia="ru-RU"/>
+            </w:rPr>
+          </w:pPr>
+          <w:hyperlink w:anchor="_Toc56957635" w:history="1">
+            <w:r>
+              <w:rPr>
+                <w:rStyle w:val="a8"/>
+                <w:rFonts w:ascii="Times New Roman" w:hAnsi="Times New Roman" w:cs="Times New Roman"/>
+                <w:noProof/>
+                <w:sz w:val="28"/>
+                <w:szCs w:val="28"/>
+              </w:rPr>
+              <w:t>3.4.</w:t>
+            </w:r>
+            <w:r>
+              <w:rPr>
+                <w:rFonts w:ascii="Times New Roman" w:eastAsiaTheme="minorEastAsia" w:hAnsi="Times New Roman" w:cs="Times New Roman"/>
+                <w:noProof/>
+                <w:sz w:val="28"/>
+                <w:szCs w:val="28"/>
+                <w:lang w:eastAsia="ru-RU"/>
+              </w:rPr>
+              <w:tab/>
+            </w:r>
+            <w:r>
+              <w:rPr>
+                <w:rStyle w:val="a8"/>
+                <w:rFonts w:ascii="Times New Roman" w:hAnsi="Times New Roman" w:cs="Times New Roman"/>
+                <w:noProof/>
+                <w:sz w:val="28"/>
+                <w:szCs w:val="28"/>
+              </w:rPr>
+              <w:t>Разработка алгоритмов программных модулей</w:t>
+            </w:r>
+            <w:r>
+              <w:rPr>
+                <w:rFonts w:ascii="Times New Roman" w:hAnsi="Times New Roman" w:cs="Times New Roman"/>
+                <w:noProof/>
+                <w:webHidden/>
+                <w:sz w:val="28"/>
+                <w:szCs w:val="28"/>
+              </w:rPr>
+              <w:tab/>
+            </w:r>
+            <w:r>
+              <w:rPr>
+                <w:rFonts w:ascii="Times New Roman" w:hAnsi="Times New Roman" w:cs="Times New Roman"/>
+                <w:noProof/>
+                <w:webHidden/>
+                <w:sz w:val="28"/>
+                <w:szCs w:val="28"/>
+              </w:rPr>
+              <w:fldChar w:fldCharType="begin"/>
+            </w:r>
+            <w:r>
+              <w:rPr>
+                <w:rFonts w:ascii="Times New Roman" w:hAnsi="Times New Roman" w:cs="Times New Roman"/>
+                <w:noProof/>
+                <w:webHidden/>
+                <w:sz w:val="28"/>
+                <w:szCs w:val="28"/>
+              </w:rPr>
+              <w:instrText xml:space="preserve"> PAGEREF _Toc56957635 \h </w:instrText>
+            </w:r>
+            <w:r>
+              <w:rPr>
+                <w:rFonts w:ascii="Times New Roman" w:hAnsi="Times New Roman" w:cs="Times New Roman"/>
+                <w:noProof/>
+                <w:webHidden/>
+                <w:sz w:val="28"/>
+                <w:szCs w:val="28"/>
+              </w:rPr>
+            </w:r>
+            <w:r>
+              <w:rPr>
+                <w:rFonts w:ascii="Times New Roman" w:hAnsi="Times New Roman" w:cs="Times New Roman"/>
+                <w:noProof/>
+                <w:webHidden/>
+                <w:sz w:val="28"/>
+                <w:szCs w:val="28"/>
+              </w:rPr>
+              <w:fldChar w:fldCharType="separate"/>
+            </w:r>
+            <w:r>
+              <w:rPr>
+                <w:rFonts w:ascii="Times New Roman" w:hAnsi="Times New Roman" w:cs="Times New Roman"/>
+                <w:noProof/>
+                <w:webHidden/>
+                <w:sz w:val="28"/>
+                <w:szCs w:val="28"/>
+              </w:rPr>
+              <w:t>3</w:t>
+            </w:r>
+            <w:r>
+              <w:rPr>
+                <w:rFonts w:ascii="Times New Roman" w:hAnsi="Times New Roman" w:cs="Times New Roman"/>
+                <w:noProof/>
+                <w:webHidden/>
+                <w:sz w:val="28"/>
+                <w:szCs w:val="28"/>
+              </w:rPr>
+              <w:fldChar w:fldCharType="end"/>
+            </w:r>
+          </w:hyperlink>
+        </w:p>
+        <w:p>
+          <w:pPr>
+            <w:pStyle w:val="21"/>
+            <w:tabs>
+              <w:tab w:val="left" w:pos="880"/>
+              <w:tab w:val="right" w:leader="dot" w:pos="9344"/>
+            </w:tabs>
+            <w:rPr>
+              <w:rFonts w:ascii="Times New Roman" w:eastAsiaTheme="minorEastAsia" w:hAnsi="Times New Roman" w:cs="Times New Roman"/>
+              <w:noProof/>
+              <w:sz w:val="28"/>
+              <w:szCs w:val="28"/>
+              <w:lang w:eastAsia="ru-RU"/>
+            </w:rPr>
+          </w:pPr>
+          <w:hyperlink w:anchor="_Toc56957636" w:history="1">
+            <w:r>
+              <w:rPr>
+                <w:rStyle w:val="a8"/>
+                <w:rFonts w:ascii="Times New Roman" w:hAnsi="Times New Roman" w:cs="Times New Roman"/>
+                <w:noProof/>
+                <w:sz w:val="28"/>
+                <w:szCs w:val="28"/>
+              </w:rPr>
+              <w:t>3.5.</w:t>
+            </w:r>
+            <w:r>
+              <w:rPr>
+                <w:rFonts w:ascii="Times New Roman" w:eastAsiaTheme="minorEastAsia" w:hAnsi="Times New Roman" w:cs="Times New Roman"/>
+                <w:noProof/>
+                <w:sz w:val="28"/>
+                <w:szCs w:val="28"/>
+                <w:lang w:eastAsia="ru-RU"/>
+              </w:rPr>
+              <w:tab/>
+            </w:r>
+            <w:r>
+              <w:rPr>
+                <w:rStyle w:val="a8"/>
+                <w:rFonts w:ascii="Times New Roman" w:hAnsi="Times New Roman" w:cs="Times New Roman"/>
+                <w:noProof/>
+                <w:sz w:val="28"/>
+                <w:szCs w:val="28"/>
+              </w:rPr>
+              <w:t>Разработка плана проведения тестирования</w:t>
+            </w:r>
+            <w:r>
+              <w:rPr>
+                <w:rFonts w:ascii="Times New Roman" w:hAnsi="Times New Roman" w:cs="Times New Roman"/>
+                <w:noProof/>
+                <w:webHidden/>
+                <w:sz w:val="28"/>
+                <w:szCs w:val="28"/>
+              </w:rPr>
+              <w:tab/>
+            </w:r>
+            <w:r>
+              <w:rPr>
+                <w:rFonts w:ascii="Times New Roman" w:hAnsi="Times New Roman" w:cs="Times New Roman"/>
+                <w:noProof/>
+                <w:webHidden/>
+                <w:sz w:val="28"/>
+                <w:szCs w:val="28"/>
+              </w:rPr>
+              <w:fldChar w:fldCharType="begin"/>
+            </w:r>
+            <w:r>
+              <w:rPr>
+                <w:rFonts w:ascii="Times New Roman" w:hAnsi="Times New Roman" w:cs="Times New Roman"/>
+                <w:noProof/>
+                <w:webHidden/>
+                <w:sz w:val="28"/>
+                <w:szCs w:val="28"/>
+              </w:rPr>
+              <w:instrText xml:space="preserve"> PAGEREF _Toc56957636 \h </w:instrText>
+            </w:r>
+            <w:r>
+              <w:rPr>
+                <w:rFonts w:ascii="Times New Roman" w:hAnsi="Times New Roman" w:cs="Times New Roman"/>
+                <w:noProof/>
+                <w:webHidden/>
+                <w:sz w:val="28"/>
+                <w:szCs w:val="28"/>
+              </w:rPr>
+            </w:r>
+            <w:r>
+              <w:rPr>
+                <w:rFonts w:ascii="Times New Roman" w:hAnsi="Times New Roman" w:cs="Times New Roman"/>
+                <w:noProof/>
+                <w:webHidden/>
+                <w:sz w:val="28"/>
+                <w:szCs w:val="28"/>
+              </w:rPr>
+              <w:fldChar w:fldCharType="separate"/>
+            </w:r>
+            <w:r>
+              <w:rPr>
+                <w:rFonts w:ascii="Times New Roman" w:hAnsi="Times New Roman" w:cs="Times New Roman"/>
+                <w:noProof/>
+                <w:webHidden/>
+                <w:sz w:val="28"/>
+                <w:szCs w:val="28"/>
+              </w:rPr>
+              <w:t>3</w:t>
+            </w:r>
+            <w:r>
+              <w:rPr>
+                <w:rFonts w:ascii="Times New Roman" w:hAnsi="Times New Roman" w:cs="Times New Roman"/>
+                <w:noProof/>
+                <w:webHidden/>
+                <w:sz w:val="28"/>
+                <w:szCs w:val="28"/>
+              </w:rPr>
+              <w:fldChar w:fldCharType="end"/>
+            </w:r>
+          </w:hyperlink>
+        </w:p>
+        <w:p>
+          <w:pPr>
+            <w:pStyle w:val="11"/>
+            <w:tabs>
+              <w:tab w:val="left" w:pos="440"/>
+              <w:tab w:val="right" w:leader="dot" w:pos="9344"/>
+            </w:tabs>
+            <w:rPr>
+              <w:rFonts w:ascii="Times New Roman" w:eastAsiaTheme="minorEastAsia" w:hAnsi="Times New Roman" w:cs="Times New Roman"/>
+              <w:noProof/>
+              <w:sz w:val="28"/>
+              <w:szCs w:val="28"/>
+              <w:lang w:eastAsia="ru-RU"/>
+            </w:rPr>
+          </w:pPr>
+          <w:hyperlink w:anchor="_Toc56957637" w:history="1">
+            <w:r>
+              <w:rPr>
+                <w:rStyle w:val="a8"/>
+                <w:rFonts w:ascii="Times New Roman" w:hAnsi="Times New Roman" w:cs="Times New Roman"/>
+                <w:noProof/>
+                <w:sz w:val="28"/>
+                <w:szCs w:val="28"/>
+              </w:rPr>
+              <w:t>3.</w:t>
+            </w:r>
+            <w:r>
+              <w:rPr>
+                <w:rFonts w:ascii="Times New Roman" w:eastAsiaTheme="minorEastAsia" w:hAnsi="Times New Roman" w:cs="Times New Roman"/>
+                <w:noProof/>
+                <w:sz w:val="28"/>
+                <w:szCs w:val="28"/>
+                <w:lang w:eastAsia="ru-RU"/>
+              </w:rPr>
+              <w:tab/>
+            </w:r>
+            <w:r>
+              <w:rPr>
+                <w:rStyle w:val="a8"/>
+                <w:rFonts w:ascii="Times New Roman" w:hAnsi="Times New Roman" w:cs="Times New Roman"/>
+                <w:noProof/>
+                <w:sz w:val="28"/>
+                <w:szCs w:val="28"/>
+              </w:rPr>
+              <w:t>ЭКСПЕРИМЕНТАЛЬНАЯ ЧАСТЬ</w:t>
+            </w:r>
+            <w:r>
+              <w:rPr>
+                <w:rFonts w:ascii="Times New Roman" w:hAnsi="Times New Roman" w:cs="Times New Roman"/>
+                <w:noProof/>
+                <w:webHidden/>
+                <w:sz w:val="28"/>
+                <w:szCs w:val="28"/>
+              </w:rPr>
+              <w:tab/>
+            </w:r>
+            <w:r>
+              <w:rPr>
+                <w:rFonts w:ascii="Times New Roman" w:hAnsi="Times New Roman" w:cs="Times New Roman"/>
+                <w:noProof/>
+                <w:webHidden/>
+                <w:sz w:val="28"/>
+                <w:szCs w:val="28"/>
+              </w:rPr>
+              <w:fldChar w:fldCharType="begin"/>
+            </w:r>
+            <w:r>
+              <w:rPr>
+                <w:rFonts w:ascii="Times New Roman" w:hAnsi="Times New Roman" w:cs="Times New Roman"/>
+                <w:noProof/>
+                <w:webHidden/>
+                <w:sz w:val="28"/>
+                <w:szCs w:val="28"/>
+              </w:rPr>
+              <w:instrText xml:space="preserve"> PAGEREF _Toc56957637 \h </w:instrText>
+            </w:r>
+            <w:r>
+              <w:rPr>
+                <w:rFonts w:ascii="Times New Roman" w:hAnsi="Times New Roman" w:cs="Times New Roman"/>
+                <w:noProof/>
+                <w:webHidden/>
+                <w:sz w:val="28"/>
+                <w:szCs w:val="28"/>
+              </w:rPr>
+            </w:r>
+            <w:r>
+              <w:rPr>
+                <w:rFonts w:ascii="Times New Roman" w:hAnsi="Times New Roman" w:cs="Times New Roman"/>
+                <w:noProof/>
+                <w:webHidden/>
+                <w:sz w:val="28"/>
+                <w:szCs w:val="28"/>
+              </w:rPr>
+              <w:fldChar w:fldCharType="separate"/>
+            </w:r>
+            <w:r>
+              <w:rPr>
+                <w:rFonts w:ascii="Times New Roman" w:hAnsi="Times New Roman" w:cs="Times New Roman"/>
+                <w:noProof/>
+                <w:webHidden/>
+                <w:sz w:val="28"/>
+                <w:szCs w:val="28"/>
+              </w:rPr>
+              <w:t>3</w:t>
+            </w:r>
+            <w:r>
+              <w:rPr>
+                <w:rFonts w:ascii="Times New Roman" w:hAnsi="Times New Roman" w:cs="Times New Roman"/>
+                <w:noProof/>
+                <w:webHidden/>
+                <w:sz w:val="28"/>
+                <w:szCs w:val="28"/>
+              </w:rPr>
+              <w:fldChar w:fldCharType="end"/>
+            </w:r>
+          </w:hyperlink>
+        </w:p>
+        <w:p>
+          <w:pPr>
+            <w:pStyle w:val="21"/>
+            <w:tabs>
+              <w:tab w:val="left" w:pos="880"/>
+              <w:tab w:val="right" w:leader="dot" w:pos="9344"/>
+            </w:tabs>
+            <w:rPr>
+              <w:rFonts w:ascii="Times New Roman" w:eastAsiaTheme="minorEastAsia" w:hAnsi="Times New Roman" w:cs="Times New Roman"/>
+              <w:noProof/>
+              <w:sz w:val="28"/>
+              <w:szCs w:val="28"/>
+              <w:lang w:eastAsia="ru-RU"/>
+            </w:rPr>
+          </w:pPr>
+          <w:hyperlink w:anchor="_Toc56957638" w:history="1">
+            <w:r>
+              <w:rPr>
+                <w:rStyle w:val="a8"/>
+                <w:rFonts w:ascii="Times New Roman" w:hAnsi="Times New Roman" w:cs="Times New Roman"/>
+                <w:noProof/>
+                <w:sz w:val="28"/>
+                <w:szCs w:val="28"/>
+              </w:rPr>
+              <w:t>3.1.</w:t>
+            </w:r>
+            <w:r>
+              <w:rPr>
+                <w:rFonts w:ascii="Times New Roman" w:eastAsiaTheme="minorEastAsia" w:hAnsi="Times New Roman" w:cs="Times New Roman"/>
+                <w:noProof/>
+                <w:sz w:val="28"/>
+                <w:szCs w:val="28"/>
+                <w:lang w:eastAsia="ru-RU"/>
+              </w:rPr>
+              <w:tab/>
+            </w:r>
+            <w:r>
+              <w:rPr>
+                <w:rStyle w:val="a8"/>
+                <w:rFonts w:ascii="Times New Roman" w:hAnsi="Times New Roman" w:cs="Times New Roman"/>
+                <w:noProof/>
+                <w:sz w:val="28"/>
+                <w:szCs w:val="28"/>
+              </w:rPr>
+              <w:t>Реализация разработанных алгоритмов</w:t>
+            </w:r>
+            <w:r>
+              <w:rPr>
+                <w:rFonts w:ascii="Times New Roman" w:hAnsi="Times New Roman" w:cs="Times New Roman"/>
+                <w:noProof/>
+                <w:webHidden/>
+                <w:sz w:val="28"/>
+                <w:szCs w:val="28"/>
+              </w:rPr>
+              <w:tab/>
+            </w:r>
+            <w:r>
+              <w:rPr>
+                <w:rFonts w:ascii="Times New Roman" w:hAnsi="Times New Roman" w:cs="Times New Roman"/>
+                <w:noProof/>
+                <w:webHidden/>
+                <w:sz w:val="28"/>
+                <w:szCs w:val="28"/>
+              </w:rPr>
+              <w:fldChar w:fldCharType="begin"/>
+            </w:r>
+            <w:r>
+              <w:rPr>
+                <w:rFonts w:ascii="Times New Roman" w:hAnsi="Times New Roman" w:cs="Times New Roman"/>
+                <w:noProof/>
+                <w:webHidden/>
+                <w:sz w:val="28"/>
+                <w:szCs w:val="28"/>
+              </w:rPr>
+              <w:instrText xml:space="preserve"> PAGEREF _Toc56957638 \h </w:instrText>
+            </w:r>
+            <w:r>
+              <w:rPr>
+                <w:rFonts w:ascii="Times New Roman" w:hAnsi="Times New Roman" w:cs="Times New Roman"/>
+                <w:noProof/>
+                <w:webHidden/>
+                <w:sz w:val="28"/>
+                <w:szCs w:val="28"/>
+              </w:rPr>
+            </w:r>
+            <w:r>
+              <w:rPr>
+                <w:rFonts w:ascii="Times New Roman" w:hAnsi="Times New Roman" w:cs="Times New Roman"/>
+                <w:noProof/>
+                <w:webHidden/>
+                <w:sz w:val="28"/>
+                <w:szCs w:val="28"/>
+              </w:rPr>
+              <w:fldChar w:fldCharType="separate"/>
+            </w:r>
+            <w:r>
+              <w:rPr>
+                <w:rFonts w:ascii="Times New Roman" w:hAnsi="Times New Roman" w:cs="Times New Roman"/>
+                <w:noProof/>
+                <w:webHidden/>
+                <w:sz w:val="28"/>
+                <w:szCs w:val="28"/>
+              </w:rPr>
+              <w:t>3</w:t>
+            </w:r>
+            <w:r>
+              <w:rPr>
+                <w:rFonts w:ascii="Times New Roman" w:hAnsi="Times New Roman" w:cs="Times New Roman"/>
+                <w:noProof/>
+                <w:webHidden/>
+                <w:sz w:val="28"/>
+                <w:szCs w:val="28"/>
+              </w:rPr>
+              <w:fldChar w:fldCharType="end"/>
+            </w:r>
+          </w:hyperlink>
+        </w:p>
+        <w:p>
+          <w:pPr>
+            <w:pStyle w:val="21"/>
+            <w:tabs>
+              <w:tab w:val="left" w:pos="880"/>
+              <w:tab w:val="right" w:leader="dot" w:pos="9344"/>
+            </w:tabs>
+            <w:rPr>
+              <w:rFonts w:ascii="Times New Roman" w:eastAsiaTheme="minorEastAsia" w:hAnsi="Times New Roman" w:cs="Times New Roman"/>
+              <w:noProof/>
+              <w:sz w:val="28"/>
+              <w:szCs w:val="28"/>
+              <w:lang w:eastAsia="ru-RU"/>
+            </w:rPr>
+          </w:pPr>
+          <w:hyperlink w:anchor="_Toc56957639" w:history="1">
+            <w:r>
+              <w:rPr>
+                <w:rStyle w:val="a8"/>
+                <w:rFonts w:ascii="Times New Roman" w:hAnsi="Times New Roman" w:cs="Times New Roman"/>
+                <w:noProof/>
+                <w:sz w:val="28"/>
+                <w:szCs w:val="28"/>
+              </w:rPr>
+              <w:t>3.2.</w:t>
+            </w:r>
+            <w:r>
+              <w:rPr>
+                <w:rFonts w:ascii="Times New Roman" w:eastAsiaTheme="minorEastAsia" w:hAnsi="Times New Roman" w:cs="Times New Roman"/>
+                <w:noProof/>
+                <w:sz w:val="28"/>
+                <w:szCs w:val="28"/>
+                <w:lang w:eastAsia="ru-RU"/>
+              </w:rPr>
+              <w:tab/>
+            </w:r>
+            <w:r>
+              <w:rPr>
+                <w:rStyle w:val="a8"/>
+                <w:rFonts w:ascii="Times New Roman" w:hAnsi="Times New Roman" w:cs="Times New Roman"/>
+                <w:noProof/>
+                <w:sz w:val="28"/>
+                <w:szCs w:val="28"/>
+              </w:rPr>
+              <w:t>Тестирование и отладка системы</w:t>
+            </w:r>
+            <w:r>
+              <w:rPr>
+                <w:rFonts w:ascii="Times New Roman" w:hAnsi="Times New Roman" w:cs="Times New Roman"/>
+                <w:noProof/>
+                <w:webHidden/>
+                <w:sz w:val="28"/>
+                <w:szCs w:val="28"/>
+              </w:rPr>
+              <w:tab/>
+            </w:r>
+            <w:r>
+              <w:rPr>
+                <w:rFonts w:ascii="Times New Roman" w:hAnsi="Times New Roman" w:cs="Times New Roman"/>
+                <w:noProof/>
+                <w:webHidden/>
+                <w:sz w:val="28"/>
+                <w:szCs w:val="28"/>
+              </w:rPr>
+              <w:fldChar w:fldCharType="begin"/>
+            </w:r>
+            <w:r>
+              <w:rPr>
+                <w:rFonts w:ascii="Times New Roman" w:hAnsi="Times New Roman" w:cs="Times New Roman"/>
+                <w:noProof/>
+                <w:webHidden/>
+                <w:sz w:val="28"/>
+                <w:szCs w:val="28"/>
+              </w:rPr>
+              <w:instrText xml:space="preserve"> PAGEREF _Toc56957639 \h </w:instrText>
+            </w:r>
+            <w:r>
+              <w:rPr>
+                <w:rFonts w:ascii="Times New Roman" w:hAnsi="Times New Roman" w:cs="Times New Roman"/>
+                <w:noProof/>
+                <w:webHidden/>
+                <w:sz w:val="28"/>
+                <w:szCs w:val="28"/>
+              </w:rPr>
+            </w:r>
+            <w:r>
+              <w:rPr>
+                <w:rFonts w:ascii="Times New Roman" w:hAnsi="Times New Roman" w:cs="Times New Roman"/>
+                <w:noProof/>
+                <w:webHidden/>
+                <w:sz w:val="28"/>
+                <w:szCs w:val="28"/>
+              </w:rPr>
+              <w:fldChar w:fldCharType="separate"/>
+            </w:r>
+            <w:r>
+              <w:rPr>
+                <w:rFonts w:ascii="Times New Roman" w:hAnsi="Times New Roman" w:cs="Times New Roman"/>
+                <w:noProof/>
+                <w:webHidden/>
+                <w:sz w:val="28"/>
+                <w:szCs w:val="28"/>
+              </w:rPr>
+              <w:t>3</w:t>
+            </w:r>
+            <w:r>
+              <w:rPr>
+                <w:rFonts w:ascii="Times New Roman" w:hAnsi="Times New Roman" w:cs="Times New Roman"/>
+                <w:noProof/>
+                <w:webHidden/>
+                <w:sz w:val="28"/>
+                <w:szCs w:val="28"/>
+              </w:rPr>
+              <w:fldChar w:fldCharType="end"/>
+            </w:r>
+          </w:hyperlink>
+        </w:p>
+        <w:p>
+          <w:pPr>
+            <w:pStyle w:val="21"/>
+            <w:tabs>
+              <w:tab w:val="left" w:pos="880"/>
+              <w:tab w:val="right" w:leader="dot" w:pos="9344"/>
+            </w:tabs>
+            <w:rPr>
+              <w:rFonts w:ascii="Times New Roman" w:eastAsiaTheme="minorEastAsia" w:hAnsi="Times New Roman" w:cs="Times New Roman"/>
+              <w:noProof/>
+              <w:sz w:val="28"/>
+              <w:szCs w:val="28"/>
+              <w:lang w:eastAsia="ru-RU"/>
+            </w:rPr>
+          </w:pPr>
+          <w:hyperlink w:anchor="_Toc56957640" w:history="1">
+            <w:r>
+              <w:rPr>
+                <w:rStyle w:val="a8"/>
+                <w:rFonts w:ascii="Times New Roman" w:hAnsi="Times New Roman" w:cs="Times New Roman"/>
+                <w:noProof/>
+                <w:sz w:val="28"/>
+                <w:szCs w:val="28"/>
+              </w:rPr>
+              <w:t>3.3.</w:t>
+            </w:r>
+            <w:r>
+              <w:rPr>
+                <w:rFonts w:ascii="Times New Roman" w:eastAsiaTheme="minorEastAsia" w:hAnsi="Times New Roman" w:cs="Times New Roman"/>
+                <w:noProof/>
+                <w:sz w:val="28"/>
+                <w:szCs w:val="28"/>
+                <w:lang w:eastAsia="ru-RU"/>
+              </w:rPr>
+              <w:tab/>
+            </w:r>
+            <w:r>
+              <w:rPr>
+                <w:rStyle w:val="a8"/>
+                <w:rFonts w:ascii="Times New Roman" w:hAnsi="Times New Roman" w:cs="Times New Roman"/>
+                <w:noProof/>
+                <w:sz w:val="28"/>
+                <w:szCs w:val="28"/>
+              </w:rPr>
+              <w:t>Руководство пользователя</w:t>
+            </w:r>
+            <w:r>
+              <w:rPr>
+                <w:rFonts w:ascii="Times New Roman" w:hAnsi="Times New Roman" w:cs="Times New Roman"/>
+                <w:noProof/>
+                <w:webHidden/>
+                <w:sz w:val="28"/>
+                <w:szCs w:val="28"/>
+              </w:rPr>
+              <w:tab/>
+            </w:r>
+            <w:r>
+              <w:rPr>
+                <w:rFonts w:ascii="Times New Roman" w:hAnsi="Times New Roman" w:cs="Times New Roman"/>
+                <w:noProof/>
+                <w:webHidden/>
+                <w:sz w:val="28"/>
+                <w:szCs w:val="28"/>
+              </w:rPr>
+              <w:fldChar w:fldCharType="begin"/>
+            </w:r>
+            <w:r>
+              <w:rPr>
+                <w:rFonts w:ascii="Times New Roman" w:hAnsi="Times New Roman" w:cs="Times New Roman"/>
+                <w:noProof/>
+                <w:webHidden/>
+                <w:sz w:val="28"/>
+                <w:szCs w:val="28"/>
+              </w:rPr>
+              <w:instrText xml:space="preserve"> PAGEREF _Toc56957640 \h </w:instrText>
+            </w:r>
+            <w:r>
+              <w:rPr>
+                <w:rFonts w:ascii="Times New Roman" w:hAnsi="Times New Roman" w:cs="Times New Roman"/>
+                <w:noProof/>
+                <w:webHidden/>
+                <w:sz w:val="28"/>
+                <w:szCs w:val="28"/>
+              </w:rPr>
+            </w:r>
+            <w:r>
+              <w:rPr>
+                <w:rFonts w:ascii="Times New Roman" w:hAnsi="Times New Roman" w:cs="Times New Roman"/>
+                <w:noProof/>
+                <w:webHidden/>
+                <w:sz w:val="28"/>
+                <w:szCs w:val="28"/>
+              </w:rPr>
+              <w:fldChar w:fldCharType="separate"/>
+            </w:r>
+            <w:r>
+              <w:rPr>
+                <w:rFonts w:ascii="Times New Roman" w:hAnsi="Times New Roman" w:cs="Times New Roman"/>
+                <w:noProof/>
+                <w:webHidden/>
+                <w:sz w:val="28"/>
+                <w:szCs w:val="28"/>
+              </w:rPr>
+              <w:t>4</w:t>
+            </w:r>
+            <w:r>
+              <w:rPr>
+                <w:rFonts w:ascii="Times New Roman" w:hAnsi="Times New Roman" w:cs="Times New Roman"/>
+                <w:noProof/>
+                <w:webHidden/>
+                <w:sz w:val="28"/>
+                <w:szCs w:val="28"/>
+              </w:rPr>
+              <w:fldChar w:fldCharType="end"/>
+            </w:r>
+          </w:hyperlink>
+        </w:p>
+        <w:p>
+          <w:pPr>
+            <w:pStyle w:val="11"/>
+            <w:tabs>
+              <w:tab w:val="right" w:leader="dot" w:pos="9344"/>
+            </w:tabs>
+            <w:rPr>
+              <w:rFonts w:ascii="Times New Roman" w:eastAsiaTheme="minorEastAsia" w:hAnsi="Times New Roman" w:cs="Times New Roman"/>
+              <w:noProof/>
+              <w:sz w:val="28"/>
+              <w:szCs w:val="28"/>
+              <w:lang w:eastAsia="ru-RU"/>
+            </w:rPr>
+          </w:pPr>
+          <w:hyperlink w:anchor="_Toc56957641" w:history="1">
+            <w:r>
+              <w:rPr>
+                <w:rStyle w:val="a8"/>
+                <w:rFonts w:ascii="Times New Roman" w:hAnsi="Times New Roman" w:cs="Times New Roman"/>
+                <w:noProof/>
+                <w:sz w:val="28"/>
+                <w:szCs w:val="28"/>
+              </w:rPr>
+              <w:t>ЗАКЛЮЧЕНИЕ</w:t>
+            </w:r>
+            <w:r>
+              <w:rPr>
+                <w:rFonts w:ascii="Times New Roman" w:hAnsi="Times New Roman" w:cs="Times New Roman"/>
+                <w:noProof/>
+                <w:webHidden/>
+                <w:sz w:val="28"/>
+                <w:szCs w:val="28"/>
+              </w:rPr>
+              <w:tab/>
+            </w:r>
+            <w:r>
+              <w:rPr>
+                <w:rFonts w:ascii="Times New Roman" w:hAnsi="Times New Roman" w:cs="Times New Roman"/>
+                <w:noProof/>
+                <w:webHidden/>
+                <w:sz w:val="28"/>
+                <w:szCs w:val="28"/>
+              </w:rPr>
+              <w:fldChar w:fldCharType="begin"/>
+            </w:r>
+            <w:r>
+              <w:rPr>
+                <w:rFonts w:ascii="Times New Roman" w:hAnsi="Times New Roman" w:cs="Times New Roman"/>
+                <w:noProof/>
+                <w:webHidden/>
+                <w:sz w:val="28"/>
+                <w:szCs w:val="28"/>
+              </w:rPr>
+              <w:instrText xml:space="preserve"> PAGEREF _Toc56957641 \h </w:instrText>
+            </w:r>
+            <w:r>
+              <w:rPr>
+                <w:rFonts w:ascii="Times New Roman" w:hAnsi="Times New Roman" w:cs="Times New Roman"/>
+                <w:noProof/>
+                <w:webHidden/>
+                <w:sz w:val="28"/>
+                <w:szCs w:val="28"/>
+              </w:rPr>
+            </w:r>
+            <w:r>
+              <w:rPr>
+                <w:rFonts w:ascii="Times New Roman" w:hAnsi="Times New Roman" w:cs="Times New Roman"/>
+                <w:noProof/>
+                <w:webHidden/>
+                <w:sz w:val="28"/>
+                <w:szCs w:val="28"/>
+              </w:rPr>
+              <w:fldChar w:fldCharType="separate"/>
+            </w:r>
+            <w:r>
+              <w:rPr>
+                <w:rFonts w:ascii="Times New Roman" w:hAnsi="Times New Roman" w:cs="Times New Roman"/>
+                <w:noProof/>
+                <w:webHidden/>
+                <w:sz w:val="28"/>
+                <w:szCs w:val="28"/>
+              </w:rPr>
+              <w:t>4</w:t>
+            </w:r>
+            <w:r>
+              <w:rPr>
+                <w:rFonts w:ascii="Times New Roman" w:hAnsi="Times New Roman" w:cs="Times New Roman"/>
+                <w:noProof/>
+                <w:webHidden/>
+                <w:sz w:val="28"/>
+                <w:szCs w:val="28"/>
+              </w:rPr>
+              <w:fldChar w:fldCharType="end"/>
+            </w:r>
+          </w:hyperlink>
+        </w:p>
+        <w:p>
+          <w:pPr>
+            <w:pStyle w:val="11"/>
+            <w:tabs>
+              <w:tab w:val="right" w:leader="dot" w:pos="9344"/>
+            </w:tabs>
+            <w:rPr>
+              <w:rFonts w:ascii="Times New Roman" w:eastAsiaTheme="minorEastAsia" w:hAnsi="Times New Roman" w:cs="Times New Roman"/>
+              <w:noProof/>
+              <w:sz w:val="28"/>
+              <w:szCs w:val="28"/>
+              <w:lang w:eastAsia="ru-RU"/>
+            </w:rPr>
+          </w:pPr>
+          <w:hyperlink w:anchor="_Toc56957642" w:history="1">
+            <w:r>
+              <w:rPr>
+                <w:rStyle w:val="a8"/>
+                <w:rFonts w:ascii="Times New Roman" w:hAnsi="Times New Roman" w:cs="Times New Roman"/>
+                <w:noProof/>
+                <w:sz w:val="28"/>
+                <w:szCs w:val="28"/>
+              </w:rPr>
+              <w:t>СПИСОК ЛИТЕРАТУРЫ</w:t>
+            </w:r>
+            <w:r>
+              <w:rPr>
+                <w:rFonts w:ascii="Times New Roman" w:hAnsi="Times New Roman" w:cs="Times New Roman"/>
+                <w:noProof/>
+                <w:webHidden/>
+                <w:sz w:val="28"/>
+                <w:szCs w:val="28"/>
+              </w:rPr>
+              <w:tab/>
+            </w:r>
+            <w:r>
+              <w:rPr>
+                <w:rFonts w:ascii="Times New Roman" w:hAnsi="Times New Roman" w:cs="Times New Roman"/>
+                <w:noProof/>
+                <w:webHidden/>
+                <w:sz w:val="28"/>
+                <w:szCs w:val="28"/>
+              </w:rPr>
+              <w:fldChar w:fldCharType="begin"/>
+            </w:r>
+            <w:r>
+              <w:rPr>
+                <w:rFonts w:ascii="Times New Roman" w:hAnsi="Times New Roman" w:cs="Times New Roman"/>
+                <w:noProof/>
+                <w:webHidden/>
+                <w:sz w:val="28"/>
+                <w:szCs w:val="28"/>
+              </w:rPr>
+              <w:instrText xml:space="preserve"> PAGEREF _Toc56957642 \h </w:instrText>
+            </w:r>
+            <w:r>
+              <w:rPr>
+                <w:rFonts w:ascii="Times New Roman" w:hAnsi="Times New Roman" w:cs="Times New Roman"/>
+                <w:noProof/>
+                <w:webHidden/>
+                <w:sz w:val="28"/>
+                <w:szCs w:val="28"/>
+              </w:rPr>
+            </w:r>
+            <w:r>
+              <w:rPr>
+                <w:rFonts w:ascii="Times New Roman" w:hAnsi="Times New Roman" w:cs="Times New Roman"/>
+                <w:noProof/>
+                <w:webHidden/>
+                <w:sz w:val="28"/>
+                <w:szCs w:val="28"/>
+              </w:rPr>
+              <w:fldChar w:fldCharType="separate"/>
+            </w:r>
+            <w:r>
+              <w:rPr>
+                <w:rFonts w:ascii="Times New Roman" w:hAnsi="Times New Roman" w:cs="Times New Roman"/>
+                <w:noProof/>
+                <w:webHidden/>
+                <w:sz w:val="28"/>
+                <w:szCs w:val="28"/>
+              </w:rPr>
+              <w:t>4</w:t>
+            </w:r>
+            <w:r>
+              <w:rPr>
+                <w:rFonts w:ascii="Times New Roman" w:hAnsi="Times New Roman" w:cs="Times New Roman"/>
+                <w:noProof/>
+                <w:webHidden/>
+                <w:sz w:val="28"/>
+                <w:szCs w:val="28"/>
+              </w:rPr>
+              <w:fldChar w:fldCharType="end"/>
+            </w:r>
+          </w:hyperlink>
+        </w:p>
+        <w:p>
+          <w:pPr>
+            <w:jc w:val="both"/>
+            <w:rPr>
+              <w:sz w:val="28"/>
+              <w:szCs w:val="28"/>
+            </w:rPr>
+          </w:pPr>
+          <w:r>
+            <w:rPr>
+              <w:rFonts w:ascii="Times New Roman" w:hAnsi="Times New Roman" w:cs="Times New Roman"/>
+              <w:sz w:val="28"/>
+              <w:szCs w:val="28"/>
+            </w:rPr>
+            <w:fldChar w:fldCharType="end"/>
+          </w:r>
+        </w:p>
+      </w:sdtContent>
+    </w:sdt>
+    <w:p>
+      <w:r>
+        <w:br w:type="page"/>
+      </w:r>
+    </w:p>
     <w:p>
       <w:pPr>
         <w:pStyle w:val="1"/>
-        <w:jc w:val="center"/>
-        <w:rPr>
-          <w:rFonts w:ascii="Times New Roman" w:hAnsi="Times New Roman" w:cs="Times New Roman"/>
-          <w:b/>
+        <w:spacing w:before="0" w:line="360" w:lineRule="auto"/>
+        <w:ind w:firstLine="567"/>
+        <w:rPr>
+          <w:rFonts w:cs="Times New Roman"/>
+          <w:b w:val="0"/>
+          <w:szCs w:val="28"/>
+        </w:rPr>
+      </w:pPr>
+      <w:bookmarkStart w:id="4" w:name="_Toc56957438"/>
+      <w:bookmarkStart w:id="5" w:name="_Toc56957625"/>
+      <w:r>
+        <w:rPr>
+          <w:rFonts w:cs="Times New Roman"/>
+          <w:szCs w:val="28"/>
+        </w:rPr>
+        <w:t>ВВЕДЕНИЕ</w:t>
+      </w:r>
+      <w:bookmarkEnd w:id="4"/>
+      <w:bookmarkEnd w:id="5"/>
+    </w:p>
+    <w:p>
+      <w:pPr>
+        <w:spacing w:after="0" w:line="360" w:lineRule="auto"/>
+        <w:ind w:firstLine="567"/>
+        <w:jc w:val="both"/>
+        <w:rPr>
+          <w:rFonts w:ascii="Times New Roman" w:hAnsi="Times New Roman" w:cs="Times New Roman"/>
           <w:color w:val="000000" w:themeColor="text1"/>
           <w:sz w:val="28"/>
           <w:szCs w:val="28"/>
         </w:rPr>
       </w:pPr>
-      <w:r>
-        <w:rPr>
-          <w:rFonts w:ascii="Times New Roman" w:hAnsi="Times New Roman" w:cs="Times New Roman"/>
-          <w:b/>
+    </w:p>
+    <w:p>
+      <w:pPr>
+        <w:spacing w:after="0" w:line="360" w:lineRule="auto"/>
+        <w:ind w:firstLine="567"/>
+        <w:jc w:val="both"/>
+        <w:rPr>
+          <w:rFonts w:ascii="Times New Roman" w:hAnsi="Times New Roman" w:cs="Times New Roman"/>
           <w:color w:val="000000" w:themeColor="text1"/>
           <w:sz w:val="28"/>
           <w:szCs w:val="28"/>
         </w:rPr>
-        <w:t>ВВЕДЕНИЕ</w:t>
-      </w:r>
-    </w:p>
-    <w:p>
-      <w:pPr>
+      </w:pPr>
+      <w:r>
         <w:rPr>
           <w:rFonts w:ascii="Times New Roman" w:hAnsi="Times New Roman" w:cs="Times New Roman"/>
           <w:color w:val="000000" w:themeColor="text1"/>
           <w:sz w:val="28"/>
           <w:szCs w:val="28"/>
         </w:rPr>
-      </w:pPr>
-    </w:p>
-    <w:p>
-      <w:pPr>
-        <w:rPr>
-          <w:rFonts w:ascii="Times New Roman" w:hAnsi="Times New Roman" w:cs="Times New Roman"/>
-          <w:color w:val="000000" w:themeColor="text1"/>
-          <w:sz w:val="28"/>
-          <w:szCs w:val="28"/>
-        </w:rPr>
-      </w:pPr>
-      <w:r>
-        <w:rPr>
-          <w:rFonts w:ascii="Times New Roman" w:hAnsi="Times New Roman" w:cs="Times New Roman"/>
-          <w:color w:val="000000" w:themeColor="text1"/>
-          <w:sz w:val="28"/>
-          <w:szCs w:val="28"/>
-        </w:rPr>
         <w:t>Текст введения. Тут надо что-то сказать о документации, для кого она нужна и т.п.</w:t>
       </w:r>
     </w:p>
     <w:p>
       <w:pPr>
+        <w:spacing w:after="0" w:line="360" w:lineRule="auto"/>
+        <w:ind w:firstLine="567"/>
+        <w:jc w:val="both"/>
         <w:rPr>
           <w:rFonts w:ascii="Times New Roman" w:hAnsi="Times New Roman" w:cs="Times New Roman"/>
           <w:color w:val="000000" w:themeColor="text1"/>
@@ -71,29 +2131,30 @@
           <w:ilvl w:val="0"/>
           <w:numId w:val="2"/>
         </w:numPr>
+        <w:spacing w:before="0" w:line="360" w:lineRule="auto"/>
         <w:ind w:left="0" w:firstLine="0"/>
-        <w:jc w:val="center"/>
-        <w:rPr>
-          <w:rFonts w:ascii="Times New Roman" w:hAnsi="Times New Roman" w:cs="Times New Roman"/>
-          <w:b/>
-          <w:color w:val="000000" w:themeColor="text1"/>
-          <w:sz w:val="28"/>
-          <w:szCs w:val="28"/>
-        </w:rPr>
-      </w:pPr>
-      <w:r>
-        <w:rPr>
-          <w:rFonts w:ascii="Times New Roman" w:hAnsi="Times New Roman" w:cs="Times New Roman"/>
-          <w:b/>
-          <w:color w:val="000000" w:themeColor="text1"/>
-          <w:sz w:val="28"/>
+        <w:rPr>
+          <w:rFonts w:cs="Times New Roman"/>
+          <w:szCs w:val="28"/>
+        </w:rPr>
+      </w:pPr>
+      <w:bookmarkStart w:id="6" w:name="_Toc56957439"/>
+      <w:bookmarkStart w:id="7" w:name="_Toc56957626"/>
+      <w:r>
+        <w:rPr>
+          <w:rFonts w:cs="Times New Roman"/>
           <w:szCs w:val="28"/>
         </w:rPr>
         <w:t>ОБЗОРНАЯ ЧАСТЬ</w:t>
       </w:r>
-    </w:p>
-    <w:p>
-      <w:pPr>
+      <w:bookmarkEnd w:id="6"/>
+      <w:bookmarkEnd w:id="7"/>
+    </w:p>
+    <w:p>
+      <w:pPr>
+        <w:spacing w:after="0" w:line="360" w:lineRule="auto"/>
+        <w:ind w:firstLine="567"/>
+        <w:jc w:val="both"/>
         <w:rPr>
           <w:rFonts w:ascii="Times New Roman" w:hAnsi="Times New Roman" w:cs="Times New Roman"/>
           <w:color w:val="000000" w:themeColor="text1"/>
@@ -113,47 +2174,1376 @@
         <w:ind w:left="0" w:firstLine="0"/>
         <w:jc w:val="center"/>
         <w:rPr>
-          <w:rFonts w:ascii="Times New Roman" w:hAnsi="Times New Roman" w:cs="Times New Roman"/>
+          <w:rFonts w:cs="Times New Roman"/>
           <w:b/>
-          <w:i/>
+          <w:szCs w:val="28"/>
+        </w:rPr>
+      </w:pPr>
+      <w:bookmarkStart w:id="8" w:name="_Toc101595374"/>
+      <w:bookmarkStart w:id="9" w:name="_Toc451364469"/>
+      <w:bookmarkStart w:id="10" w:name="_Toc56957440"/>
+      <w:bookmarkStart w:id="11" w:name="_Toc56957627"/>
+      <w:r>
+        <w:rPr>
+          <w:rFonts w:cs="Times New Roman"/>
+          <w:b/>
+          <w:szCs w:val="28"/>
+        </w:rPr>
+        <w:t>Цель разработки и анализ её использования</w:t>
+      </w:r>
+      <w:bookmarkEnd w:id="8"/>
+      <w:bookmarkEnd w:id="9"/>
+      <w:bookmarkEnd w:id="10"/>
+      <w:bookmarkEnd w:id="11"/>
+    </w:p>
+    <w:p/>
+    <w:p>
+      <w:pPr>
+        <w:spacing w:after="0" w:line="360" w:lineRule="auto"/>
+        <w:ind w:firstLine="567"/>
+        <w:jc w:val="both"/>
+        <w:rPr>
+          <w:rFonts w:ascii="Times New Roman" w:hAnsi="Times New Roman" w:cs="Times New Roman"/>
+          <w:sz w:val="28"/>
+          <w:szCs w:val="28"/>
+        </w:rPr>
+      </w:pPr>
+      <w:r>
+        <w:rPr>
+          <w:rFonts w:ascii="Times New Roman" w:hAnsi="Times New Roman" w:cs="Times New Roman"/>
+          <w:sz w:val="28"/>
+          <w:szCs w:val="28"/>
+        </w:rPr>
+        <w:t>Текст о цели разработки. О том, что в итоге должно получится + задачи, которые решаются в ходе выполнения дипломной работы.</w:t>
+      </w:r>
+    </w:p>
+    <w:p>
+      <w:pPr>
+        <w:spacing w:after="0" w:line="360" w:lineRule="auto"/>
+        <w:ind w:firstLine="567"/>
+        <w:jc w:val="both"/>
+        <w:rPr>
+          <w:rFonts w:ascii="Times New Roman" w:hAnsi="Times New Roman" w:cs="Times New Roman"/>
+          <w:sz w:val="28"/>
+          <w:szCs w:val="28"/>
+        </w:rPr>
+      </w:pPr>
+    </w:p>
+    <w:p>
+      <w:pPr>
+        <w:pStyle w:val="2"/>
+        <w:numPr>
+          <w:ilvl w:val="1"/>
+          <w:numId w:val="3"/>
+        </w:numPr>
+        <w:spacing w:before="0" w:line="360" w:lineRule="auto"/>
+        <w:ind w:left="0" w:firstLine="0"/>
+        <w:jc w:val="center"/>
+        <w:rPr>
+          <w:rFonts w:cs="Times New Roman"/>
+          <w:b/>
+          <w:szCs w:val="28"/>
+        </w:rPr>
+      </w:pPr>
+      <w:bookmarkStart w:id="12" w:name="_Toc101595375"/>
+      <w:bookmarkStart w:id="13" w:name="_Toc451364470"/>
+      <w:bookmarkStart w:id="14" w:name="_Toc56957441"/>
+      <w:bookmarkStart w:id="15" w:name="_Toc56957628"/>
+      <w:r>
+        <w:rPr>
+          <w:rFonts w:cs="Times New Roman"/>
+          <w:b/>
+          <w:szCs w:val="28"/>
+        </w:rPr>
+        <w:lastRenderedPageBreak/>
+        <w:t>Анализ технологий и возможных средств решения проблемы</w:t>
+      </w:r>
+      <w:bookmarkEnd w:id="12"/>
+      <w:bookmarkEnd w:id="13"/>
+      <w:bookmarkEnd w:id="14"/>
+      <w:bookmarkEnd w:id="15"/>
+    </w:p>
+    <w:p/>
+    <w:p>
+      <w:pPr>
+        <w:spacing w:after="0" w:line="360" w:lineRule="auto"/>
+        <w:ind w:firstLine="567"/>
+        <w:jc w:val="both"/>
+        <w:rPr>
+          <w:rFonts w:ascii="Times New Roman" w:hAnsi="Times New Roman" w:cs="Times New Roman"/>
+          <w:sz w:val="28"/>
+          <w:szCs w:val="28"/>
+        </w:rPr>
+      </w:pPr>
+      <w:r>
+        <w:rPr>
+          <w:rFonts w:ascii="Times New Roman" w:hAnsi="Times New Roman" w:cs="Times New Roman"/>
+          <w:sz w:val="28"/>
+          <w:szCs w:val="28"/>
+        </w:rPr>
+        <w:t>Тут перечень аналогов, как другие компании решают автоматизацию ведения документации.</w:t>
+      </w:r>
+    </w:p>
+    <w:p>
+      <w:pPr>
+        <w:spacing w:after="0" w:line="360" w:lineRule="auto"/>
+        <w:ind w:firstLine="567"/>
+        <w:jc w:val="both"/>
+        <w:rPr>
+          <w:rFonts w:ascii="Times New Roman" w:hAnsi="Times New Roman" w:cs="Times New Roman"/>
+          <w:sz w:val="28"/>
+          <w:szCs w:val="28"/>
+        </w:rPr>
+      </w:pPr>
+    </w:p>
+    <w:p>
+      <w:pPr>
+        <w:pStyle w:val="2"/>
+        <w:numPr>
+          <w:ilvl w:val="1"/>
+          <w:numId w:val="3"/>
+        </w:numPr>
+        <w:spacing w:before="0" w:line="360" w:lineRule="auto"/>
+        <w:ind w:left="0" w:firstLine="0"/>
+        <w:jc w:val="center"/>
+        <w:rPr>
+          <w:rFonts w:cs="Times New Roman"/>
+          <w:b/>
+          <w:szCs w:val="28"/>
+        </w:rPr>
+      </w:pPr>
+      <w:bookmarkStart w:id="16" w:name="_Toc101595376"/>
+      <w:bookmarkStart w:id="17" w:name="_Toc451364471"/>
+      <w:bookmarkStart w:id="18" w:name="_Toc56957442"/>
+      <w:bookmarkStart w:id="19" w:name="_Toc56957629"/>
+      <w:r>
+        <w:rPr>
+          <w:rFonts w:cs="Times New Roman"/>
+          <w:b/>
+          <w:szCs w:val="28"/>
+        </w:rPr>
+        <w:t>Выбор средств и технологий</w:t>
+      </w:r>
+      <w:bookmarkEnd w:id="16"/>
+      <w:bookmarkEnd w:id="17"/>
+      <w:bookmarkEnd w:id="18"/>
+      <w:bookmarkEnd w:id="19"/>
+    </w:p>
+    <w:p/>
+    <w:p>
+      <w:pPr>
+        <w:spacing w:after="0" w:line="360" w:lineRule="auto"/>
+        <w:ind w:firstLine="567"/>
+        <w:jc w:val="both"/>
+        <w:rPr>
+          <w:rFonts w:ascii="Times New Roman" w:hAnsi="Times New Roman" w:cs="Times New Roman"/>
+          <w:sz w:val="28"/>
+          <w:szCs w:val="28"/>
+        </w:rPr>
+      </w:pPr>
+      <w:r>
+        <w:rPr>
+          <w:rFonts w:ascii="Times New Roman" w:hAnsi="Times New Roman" w:cs="Times New Roman"/>
+          <w:sz w:val="28"/>
+          <w:szCs w:val="28"/>
+        </w:rPr>
+        <w:t>Тут текст о том, что какое решение в итоге выбрано + аргументировать почему</w:t>
+      </w:r>
+    </w:p>
+    <w:p>
+      <w:pPr>
+        <w:spacing w:after="0" w:line="360" w:lineRule="auto"/>
+        <w:ind w:firstLine="567"/>
+        <w:jc w:val="both"/>
+        <w:rPr>
+          <w:rFonts w:ascii="Times New Roman" w:hAnsi="Times New Roman" w:cs="Times New Roman"/>
+          <w:sz w:val="28"/>
+          <w:szCs w:val="28"/>
+        </w:rPr>
+      </w:pPr>
+    </w:p>
+    <w:p>
+      <w:pPr>
+        <w:pStyle w:val="1"/>
+        <w:numPr>
+          <w:ilvl w:val="0"/>
+          <w:numId w:val="2"/>
+        </w:numPr>
+        <w:spacing w:before="0" w:line="360" w:lineRule="auto"/>
+        <w:ind w:left="0" w:firstLine="0"/>
+        <w:rPr>
+          <w:rFonts w:cs="Times New Roman"/>
+          <w:szCs w:val="28"/>
+        </w:rPr>
+      </w:pPr>
+      <w:bookmarkStart w:id="20" w:name="_Toc56957443"/>
+      <w:bookmarkStart w:id="21" w:name="_Toc56957630"/>
+      <w:r>
+        <w:rPr>
+          <w:rFonts w:cs="Times New Roman"/>
+          <w:szCs w:val="28"/>
+        </w:rPr>
+        <w:t>РАСЧЕТНО-КОНСТРУКТОРСКАЯ ЧАСТЬ</w:t>
+      </w:r>
+      <w:bookmarkEnd w:id="20"/>
+      <w:bookmarkEnd w:id="21"/>
+    </w:p>
+    <w:p>
+      <w:pPr>
+        <w:spacing w:after="0" w:line="360" w:lineRule="auto"/>
+        <w:ind w:firstLine="567"/>
+        <w:jc w:val="both"/>
+        <w:rPr>
+          <w:rFonts w:ascii="Times New Roman" w:hAnsi="Times New Roman" w:cs="Times New Roman"/>
+          <w:sz w:val="28"/>
+          <w:szCs w:val="28"/>
+        </w:rPr>
+      </w:pPr>
+    </w:p>
+    <w:p>
+      <w:pPr>
+        <w:pStyle w:val="a7"/>
+        <w:keepNext/>
+        <w:keepLines/>
+        <w:numPr>
+          <w:ilvl w:val="0"/>
+          <w:numId w:val="3"/>
+        </w:numPr>
+        <w:spacing w:after="0" w:line="360" w:lineRule="auto"/>
+        <w:ind w:left="0" w:firstLine="567"/>
+        <w:contextualSpacing w:val="0"/>
+        <w:jc w:val="both"/>
+        <w:outlineLvl w:val="1"/>
+        <w:rPr>
+          <w:rFonts w:ascii="Times New Roman" w:eastAsiaTheme="majorEastAsia" w:hAnsi="Times New Roman" w:cs="Times New Roman"/>
+          <w:b/>
+          <w:vanish/>
           <w:color w:val="000000" w:themeColor="text1"/>
           <w:sz w:val="28"/>
           <w:szCs w:val="28"/>
         </w:rPr>
       </w:pPr>
-      <w:bookmarkStart w:id="0" w:name="_Toc101595374"/>
-      <w:bookmarkStart w:id="1" w:name="_Toc451364469"/>
-      <w:bookmarkStart w:id="2" w:name="_Toc453329963"/>
-      <w:bookmarkStart w:id="3" w:name="_GoBack"/>
-      <w:r>
-        <w:rPr>
-          <w:rFonts w:ascii="Times New Roman" w:hAnsi="Times New Roman" w:cs="Times New Roman"/>
+      <w:bookmarkStart w:id="22" w:name="_Toc56957444"/>
+      <w:bookmarkStart w:id="23" w:name="_Toc56957512"/>
+      <w:bookmarkStart w:id="24" w:name="_Toc56957631"/>
+      <w:bookmarkEnd w:id="22"/>
+      <w:bookmarkEnd w:id="23"/>
+      <w:bookmarkEnd w:id="24"/>
+    </w:p>
+    <w:p>
+      <w:pPr>
+        <w:pStyle w:val="2"/>
+        <w:numPr>
+          <w:ilvl w:val="0"/>
+          <w:numId w:val="6"/>
+        </w:numPr>
+        <w:spacing w:before="0" w:line="360" w:lineRule="auto"/>
+        <w:ind w:left="0" w:firstLine="0"/>
+        <w:jc w:val="center"/>
+        <w:rPr>
+          <w:rFonts w:cs="Times New Roman"/>
           <w:b/>
-          <w:color w:val="000000" w:themeColor="text1"/>
-          <w:sz w:val="28"/>
-          <w:szCs w:val="28"/>
-        </w:rPr>
-        <w:t>Цель разработки и анализ её использования</w:t>
-      </w:r>
-      <w:bookmarkEnd w:id="0"/>
-      <w:bookmarkEnd w:id="1"/>
-      <w:bookmarkEnd w:id="2"/>
-      <w:bookmarkEnd w:id="3"/>
-    </w:p>
-    <w:p>
-      <w:pPr>
-        <w:rPr>
-          <w:rFonts w:ascii="Times New Roman" w:hAnsi="Times New Roman" w:cs="Times New Roman"/>
-          <w:color w:val="000000" w:themeColor="text1"/>
+          <w:szCs w:val="28"/>
+        </w:rPr>
+      </w:pPr>
+      <w:bookmarkStart w:id="25" w:name="_Toc56957445"/>
+      <w:bookmarkStart w:id="26" w:name="_Toc56957632"/>
+      <w:r>
+        <w:rPr>
+          <w:rFonts w:cs="Times New Roman"/>
+          <w:b/>
+          <w:szCs w:val="28"/>
+        </w:rPr>
+        <w:t>Определение требований к системе</w:t>
+      </w:r>
+      <w:bookmarkEnd w:id="25"/>
+      <w:bookmarkEnd w:id="26"/>
+    </w:p>
+    <w:p/>
+    <w:p>
+      <w:pPr>
+        <w:spacing w:after="0" w:line="360" w:lineRule="auto"/>
+        <w:ind w:firstLine="567"/>
+        <w:jc w:val="both"/>
+        <w:rPr>
+          <w:rFonts w:ascii="Times New Roman" w:hAnsi="Times New Roman" w:cs="Times New Roman"/>
+          <w:sz w:val="28"/>
+          <w:szCs w:val="28"/>
+        </w:rPr>
+      </w:pPr>
+      <w:r>
+        <w:rPr>
+          <w:rFonts w:ascii="Times New Roman" w:hAnsi="Times New Roman" w:cs="Times New Roman"/>
+          <w:sz w:val="28"/>
+          <w:szCs w:val="28"/>
+        </w:rPr>
+        <w:t xml:space="preserve">Текст </w:t>
+      </w:r>
+      <w:r>
+        <w:rPr>
+          <w:rFonts w:ascii="Times New Roman" w:hAnsi="Times New Roman" w:cs="Times New Roman"/>
+          <w:sz w:val="28"/>
+          <w:szCs w:val="28"/>
+        </w:rPr>
+        <w:t>(</w:t>
+      </w:r>
+      <w:r>
+        <w:rPr>
+          <w:rFonts w:ascii="Times New Roman" w:hAnsi="Times New Roman" w:cs="Times New Roman"/>
+          <w:color w:val="FF0000"/>
+          <w:sz w:val="28"/>
+          <w:szCs w:val="28"/>
+        </w:rPr>
+        <w:t xml:space="preserve">без понятия о </w:t>
+      </w:r>
+      <w:proofErr w:type="gramStart"/>
+      <w:r>
+        <w:rPr>
+          <w:rFonts w:ascii="Times New Roman" w:hAnsi="Times New Roman" w:cs="Times New Roman"/>
+          <w:color w:val="FF0000"/>
+          <w:sz w:val="28"/>
+          <w:szCs w:val="28"/>
+        </w:rPr>
+        <w:t>чем  писать</w:t>
+      </w:r>
+      <w:proofErr w:type="gramEnd"/>
+      <w:r>
+        <w:rPr>
+          <w:rFonts w:ascii="Times New Roman" w:hAnsi="Times New Roman" w:cs="Times New Roman"/>
+          <w:sz w:val="28"/>
+          <w:szCs w:val="28"/>
+        </w:rPr>
+        <w:t>…)</w:t>
+      </w:r>
+    </w:p>
+    <w:p>
+      <w:pPr>
+        <w:spacing w:after="0" w:line="360" w:lineRule="auto"/>
+        <w:ind w:firstLine="567"/>
+        <w:jc w:val="both"/>
+        <w:rPr>
+          <w:rFonts w:ascii="Times New Roman" w:hAnsi="Times New Roman" w:cs="Times New Roman"/>
+          <w:sz w:val="28"/>
+          <w:szCs w:val="28"/>
+        </w:rPr>
+      </w:pPr>
+    </w:p>
+    <w:p>
+      <w:pPr>
+        <w:pStyle w:val="2"/>
+        <w:numPr>
+          <w:ilvl w:val="0"/>
+          <w:numId w:val="6"/>
+        </w:numPr>
+        <w:spacing w:before="0" w:line="360" w:lineRule="auto"/>
+        <w:ind w:left="0" w:firstLine="0"/>
+        <w:jc w:val="center"/>
+        <w:rPr>
+          <w:rFonts w:cs="Times New Roman"/>
+          <w:b/>
+          <w:szCs w:val="28"/>
+        </w:rPr>
+      </w:pPr>
+      <w:bookmarkStart w:id="27" w:name="_Toc56957446"/>
+      <w:bookmarkStart w:id="28" w:name="_Toc56957633"/>
+      <w:r>
+        <w:rPr>
+          <w:rFonts w:cs="Times New Roman"/>
+          <w:b/>
+          <w:szCs w:val="28"/>
+        </w:rPr>
+        <w:t>Разработка структуры автоматизированной системы</w:t>
+      </w:r>
+      <w:bookmarkEnd w:id="27"/>
+      <w:bookmarkEnd w:id="28"/>
+    </w:p>
+    <w:p/>
+    <w:p>
+      <w:pPr>
+        <w:spacing w:after="0" w:line="360" w:lineRule="auto"/>
+        <w:ind w:firstLine="567"/>
+        <w:jc w:val="both"/>
+        <w:rPr>
+          <w:rFonts w:ascii="Times New Roman" w:hAnsi="Times New Roman" w:cs="Times New Roman"/>
+          <w:sz w:val="28"/>
+          <w:szCs w:val="28"/>
+        </w:rPr>
+      </w:pPr>
+      <w:r>
+        <w:rPr>
+          <w:rFonts w:ascii="Times New Roman" w:hAnsi="Times New Roman" w:cs="Times New Roman"/>
+          <w:sz w:val="28"/>
+          <w:szCs w:val="28"/>
+        </w:rPr>
+        <w:t>Тут текст о…</w:t>
+      </w:r>
+    </w:p>
+    <w:p>
+      <w:pPr>
+        <w:spacing w:after="0" w:line="360" w:lineRule="auto"/>
+        <w:ind w:firstLine="567"/>
+        <w:jc w:val="both"/>
+        <w:rPr>
+          <w:rFonts w:ascii="Times New Roman" w:hAnsi="Times New Roman" w:cs="Times New Roman"/>
+          <w:sz w:val="28"/>
+          <w:szCs w:val="28"/>
+        </w:rPr>
+      </w:pPr>
+    </w:p>
+    <w:p>
+      <w:pPr>
+        <w:pStyle w:val="2"/>
+        <w:numPr>
+          <w:ilvl w:val="0"/>
+          <w:numId w:val="6"/>
+        </w:numPr>
+        <w:spacing w:before="0" w:line="360" w:lineRule="auto"/>
+        <w:ind w:left="0" w:firstLine="0"/>
+        <w:jc w:val="center"/>
+        <w:rPr>
+          <w:rFonts w:cs="Times New Roman"/>
+          <w:b/>
+          <w:szCs w:val="28"/>
+        </w:rPr>
+      </w:pPr>
+      <w:bookmarkStart w:id="29" w:name="_Toc56957447"/>
+      <w:bookmarkStart w:id="30" w:name="_Toc56957634"/>
+      <w:r>
+        <w:rPr>
+          <w:rFonts w:cs="Times New Roman"/>
+          <w:b/>
+          <w:szCs w:val="28"/>
+        </w:rPr>
+        <w:t>Разработка структуры интерфейса взаимодействия пользователя с системой</w:t>
+      </w:r>
+      <w:bookmarkEnd w:id="29"/>
+      <w:bookmarkEnd w:id="30"/>
+    </w:p>
+    <w:p/>
+    <w:p>
+      <w:pPr>
+        <w:spacing w:after="0" w:line="360" w:lineRule="auto"/>
+        <w:ind w:firstLine="567"/>
+        <w:jc w:val="both"/>
+        <w:rPr>
+          <w:rFonts w:ascii="Times New Roman" w:hAnsi="Times New Roman" w:cs="Times New Roman"/>
+          <w:sz w:val="28"/>
+          <w:szCs w:val="28"/>
+        </w:rPr>
+      </w:pPr>
+      <w:r>
+        <w:rPr>
+          <w:rFonts w:ascii="Times New Roman" w:hAnsi="Times New Roman" w:cs="Times New Roman"/>
+          <w:sz w:val="28"/>
+          <w:szCs w:val="28"/>
+        </w:rPr>
+        <w:t>Тут о том, как разрабатывался интерфейс? (вообще это будет консольная утилита и сомневаюсь, что интерфейс вообще понадобится)</w:t>
+      </w:r>
+      <w:r>
+        <w:rPr>
+          <w:rFonts w:ascii="Times New Roman" w:hAnsi="Times New Roman" w:cs="Times New Roman"/>
+          <w:sz w:val="28"/>
+          <w:szCs w:val="28"/>
+        </w:rPr>
+        <w:t xml:space="preserve"> однако можно рассказать о том, как устроен интерфейс в </w:t>
+      </w:r>
+      <w:proofErr w:type="spellStart"/>
+      <w:r>
+        <w:rPr>
+          <w:rFonts w:ascii="Times New Roman" w:hAnsi="Times New Roman" w:cs="Times New Roman"/>
+          <w:sz w:val="28"/>
+          <w:szCs w:val="28"/>
+        </w:rPr>
+        <w:t>постмане</w:t>
+      </w:r>
+      <w:proofErr w:type="spellEnd"/>
+      <w:r>
+        <w:rPr>
+          <w:rFonts w:ascii="Times New Roman" w:hAnsi="Times New Roman" w:cs="Times New Roman"/>
+          <w:sz w:val="28"/>
+          <w:szCs w:val="28"/>
+        </w:rPr>
+        <w:t xml:space="preserve"> и как вообще с ним работать (+5-7 листов)</w:t>
+      </w:r>
+    </w:p>
+    <w:p>
+      <w:pPr>
+        <w:spacing w:after="0" w:line="360" w:lineRule="auto"/>
+        <w:ind w:firstLine="567"/>
+        <w:jc w:val="both"/>
+        <w:rPr>
+          <w:rFonts w:ascii="Times New Roman" w:hAnsi="Times New Roman" w:cs="Times New Roman"/>
+          <w:sz w:val="28"/>
+          <w:szCs w:val="28"/>
+        </w:rPr>
+      </w:pPr>
+    </w:p>
+    <w:p>
+      <w:pPr>
+        <w:pStyle w:val="2"/>
+        <w:numPr>
+          <w:ilvl w:val="0"/>
+          <w:numId w:val="6"/>
+        </w:numPr>
+        <w:spacing w:before="0" w:line="360" w:lineRule="auto"/>
+        <w:ind w:left="0" w:firstLine="0"/>
+        <w:jc w:val="center"/>
+        <w:rPr>
+          <w:rFonts w:cs="Times New Roman"/>
+          <w:b/>
+          <w:szCs w:val="28"/>
+        </w:rPr>
+      </w:pPr>
+      <w:bookmarkStart w:id="31" w:name="_Toc56957448"/>
+      <w:bookmarkStart w:id="32" w:name="_Toc56957635"/>
+      <w:r>
+        <w:rPr>
+          <w:rFonts w:cs="Times New Roman"/>
+          <w:b/>
+          <w:szCs w:val="28"/>
+        </w:rPr>
+        <w:t>Разработка алгоритмов программных модулей</w:t>
+      </w:r>
+      <w:bookmarkEnd w:id="31"/>
+      <w:bookmarkEnd w:id="32"/>
+    </w:p>
+    <w:p/>
+    <w:p>
+      <w:pPr>
+        <w:spacing w:after="0" w:line="360" w:lineRule="auto"/>
+        <w:ind w:firstLine="567"/>
+        <w:jc w:val="both"/>
+        <w:rPr>
+          <w:rFonts w:ascii="Times New Roman" w:hAnsi="Times New Roman" w:cs="Times New Roman"/>
+          <w:sz w:val="28"/>
+          <w:szCs w:val="28"/>
+        </w:rPr>
+      </w:pPr>
+      <w:r>
+        <w:rPr>
+          <w:rFonts w:ascii="Times New Roman" w:hAnsi="Times New Roman" w:cs="Times New Roman"/>
+          <w:sz w:val="28"/>
+          <w:szCs w:val="28"/>
+        </w:rPr>
+        <w:lastRenderedPageBreak/>
+        <w:t>Тут можно написать (возможно добавить блок-схему) о том</w:t>
+      </w:r>
+      <w:r>
+        <w:rPr>
+          <w:rFonts w:ascii="Times New Roman" w:hAnsi="Times New Roman" w:cs="Times New Roman"/>
+          <w:sz w:val="28"/>
+          <w:szCs w:val="28"/>
+        </w:rPr>
+        <w:t>,</w:t>
+      </w:r>
+      <w:r>
+        <w:rPr>
+          <w:rFonts w:ascii="Times New Roman" w:hAnsi="Times New Roman" w:cs="Times New Roman"/>
+          <w:sz w:val="28"/>
+          <w:szCs w:val="28"/>
+        </w:rPr>
+        <w:t xml:space="preserve"> </w:t>
+      </w:r>
+      <w:r>
+        <w:rPr>
+          <w:rFonts w:ascii="Times New Roman" w:hAnsi="Times New Roman" w:cs="Times New Roman"/>
+          <w:sz w:val="28"/>
+          <w:szCs w:val="28"/>
+        </w:rPr>
+        <w:t xml:space="preserve">как выглядит структура данных в </w:t>
+      </w:r>
+      <w:proofErr w:type="spellStart"/>
+      <w:r>
+        <w:rPr>
+          <w:rFonts w:ascii="Times New Roman" w:hAnsi="Times New Roman" w:cs="Times New Roman"/>
+          <w:sz w:val="28"/>
+          <w:szCs w:val="28"/>
+        </w:rPr>
+        <w:t>постмане</w:t>
+      </w:r>
+      <w:proofErr w:type="spellEnd"/>
+      <w:r>
+        <w:rPr>
+          <w:rFonts w:ascii="Times New Roman" w:hAnsi="Times New Roman" w:cs="Times New Roman"/>
+          <w:sz w:val="28"/>
+          <w:szCs w:val="28"/>
+        </w:rPr>
+        <w:t>, о том какие данные пригодятся и как их достать.</w:t>
+      </w:r>
+    </w:p>
+    <w:p>
+      <w:pPr>
+        <w:spacing w:after="0" w:line="360" w:lineRule="auto"/>
+        <w:ind w:firstLine="567"/>
+        <w:jc w:val="both"/>
+        <w:rPr>
+          <w:rFonts w:ascii="Times New Roman" w:hAnsi="Times New Roman" w:cs="Times New Roman"/>
+          <w:sz w:val="28"/>
+          <w:szCs w:val="28"/>
+        </w:rPr>
+      </w:pPr>
+      <w:r>
+        <w:rPr>
+          <w:rFonts w:ascii="Times New Roman" w:hAnsi="Times New Roman" w:cs="Times New Roman"/>
+          <w:sz w:val="28"/>
+          <w:szCs w:val="28"/>
+        </w:rPr>
+        <w:t xml:space="preserve">+ можно описать как будет производится авторизация в </w:t>
+      </w:r>
+      <w:proofErr w:type="spellStart"/>
+      <w:r>
+        <w:rPr>
+          <w:rFonts w:ascii="Times New Roman" w:hAnsi="Times New Roman" w:cs="Times New Roman"/>
+          <w:sz w:val="28"/>
+          <w:szCs w:val="28"/>
+        </w:rPr>
+        <w:t>конфлюенсе</w:t>
+      </w:r>
+      <w:proofErr w:type="spellEnd"/>
+      <w:r>
+        <w:rPr>
+          <w:rFonts w:ascii="Times New Roman" w:hAnsi="Times New Roman" w:cs="Times New Roman"/>
+          <w:sz w:val="28"/>
+          <w:szCs w:val="28"/>
+        </w:rPr>
+        <w:t xml:space="preserve"> </w:t>
+      </w:r>
+    </w:p>
+    <w:p>
+      <w:pPr>
+        <w:spacing w:after="0" w:line="360" w:lineRule="auto"/>
+        <w:ind w:firstLine="567"/>
+        <w:jc w:val="both"/>
+        <w:rPr>
+          <w:rFonts w:ascii="Times New Roman" w:hAnsi="Times New Roman" w:cs="Times New Roman"/>
+          <w:sz w:val="28"/>
+          <w:szCs w:val="28"/>
+        </w:rPr>
+      </w:pPr>
+    </w:p>
+    <w:p>
+      <w:pPr>
+        <w:pStyle w:val="2"/>
+        <w:numPr>
+          <w:ilvl w:val="0"/>
+          <w:numId w:val="6"/>
+        </w:numPr>
+        <w:spacing w:before="0" w:line="360" w:lineRule="auto"/>
+        <w:ind w:left="0" w:firstLine="0"/>
+        <w:jc w:val="center"/>
+        <w:rPr>
+          <w:rFonts w:cs="Times New Roman"/>
+          <w:b/>
+          <w:szCs w:val="28"/>
+        </w:rPr>
+      </w:pPr>
+      <w:bookmarkStart w:id="33" w:name="_Toc56957449"/>
+      <w:bookmarkStart w:id="34" w:name="_Toc56957636"/>
+      <w:r>
+        <w:rPr>
+          <w:rFonts w:cs="Times New Roman"/>
+          <w:b/>
+          <w:szCs w:val="28"/>
+        </w:rPr>
+        <w:t>Разработка плана проведения тестирования</w:t>
+      </w:r>
+      <w:bookmarkEnd w:id="33"/>
+      <w:bookmarkEnd w:id="34"/>
+    </w:p>
+    <w:p/>
+    <w:p>
+      <w:pPr>
+        <w:spacing w:after="0" w:line="360" w:lineRule="auto"/>
+        <w:ind w:firstLine="567"/>
+        <w:jc w:val="both"/>
+        <w:rPr>
+          <w:rFonts w:ascii="Times New Roman" w:hAnsi="Times New Roman" w:cs="Times New Roman"/>
+          <w:sz w:val="28"/>
+          <w:szCs w:val="28"/>
+        </w:rPr>
+      </w:pPr>
+      <w:r>
+        <w:rPr>
+          <w:rFonts w:ascii="Times New Roman" w:hAnsi="Times New Roman" w:cs="Times New Roman"/>
+          <w:sz w:val="28"/>
+          <w:szCs w:val="28"/>
+        </w:rPr>
+        <w:t xml:space="preserve">Тут о том, как проводить </w:t>
+      </w:r>
+      <w:proofErr w:type="gramStart"/>
+      <w:r>
+        <w:rPr>
+          <w:rFonts w:ascii="Times New Roman" w:hAnsi="Times New Roman" w:cs="Times New Roman"/>
+          <w:sz w:val="28"/>
+          <w:szCs w:val="28"/>
+        </w:rPr>
+        <w:t>тестирование</w:t>
+      </w:r>
+      <w:r>
+        <w:rPr>
+          <w:rFonts w:ascii="Times New Roman" w:hAnsi="Times New Roman" w:cs="Times New Roman"/>
+          <w:sz w:val="28"/>
+          <w:szCs w:val="28"/>
+        </w:rPr>
+        <w:t xml:space="preserve"> ???</w:t>
+      </w:r>
+      <w:proofErr w:type="gramEnd"/>
+    </w:p>
+    <w:p>
+      <w:pPr>
+        <w:spacing w:after="0" w:line="360" w:lineRule="auto"/>
+        <w:ind w:firstLine="567"/>
+        <w:jc w:val="both"/>
+        <w:rPr>
+          <w:rFonts w:ascii="Times New Roman" w:hAnsi="Times New Roman" w:cs="Times New Roman"/>
+          <w:sz w:val="28"/>
+          <w:szCs w:val="28"/>
+        </w:rPr>
+      </w:pPr>
+    </w:p>
+    <w:p>
+      <w:pPr>
+        <w:pStyle w:val="1"/>
+        <w:numPr>
+          <w:ilvl w:val="0"/>
+          <w:numId w:val="2"/>
+        </w:numPr>
+        <w:spacing w:before="0" w:line="360" w:lineRule="auto"/>
+        <w:ind w:left="0" w:firstLine="0"/>
+        <w:rPr>
+          <w:rFonts w:cs="Times New Roman"/>
+          <w:szCs w:val="28"/>
+        </w:rPr>
+      </w:pPr>
+      <w:bookmarkStart w:id="35" w:name="_Toc56957450"/>
+      <w:bookmarkStart w:id="36" w:name="_Toc56957637"/>
+      <w:r>
+        <w:rPr>
+          <w:rFonts w:cs="Times New Roman"/>
+          <w:szCs w:val="28"/>
+        </w:rPr>
+        <w:t>ЭКСПЕРИМЕНТАЛЬНАЯ ЧАСТЬ</w:t>
+      </w:r>
+      <w:bookmarkEnd w:id="35"/>
+      <w:bookmarkEnd w:id="36"/>
+    </w:p>
+    <w:p>
+      <w:pPr>
+        <w:spacing w:after="0" w:line="360" w:lineRule="auto"/>
+        <w:ind w:firstLine="567"/>
+        <w:jc w:val="both"/>
+        <w:rPr>
+          <w:rFonts w:ascii="Times New Roman" w:hAnsi="Times New Roman" w:cs="Times New Roman"/>
+          <w:sz w:val="28"/>
+          <w:szCs w:val="28"/>
+        </w:rPr>
+      </w:pPr>
+    </w:p>
+    <w:p>
+      <w:pPr>
+        <w:pStyle w:val="2"/>
+        <w:numPr>
+          <w:ilvl w:val="0"/>
+          <w:numId w:val="7"/>
+        </w:numPr>
+        <w:spacing w:before="0" w:line="360" w:lineRule="auto"/>
+        <w:ind w:left="0" w:firstLine="0"/>
+        <w:jc w:val="center"/>
+        <w:rPr>
+          <w:rFonts w:cs="Times New Roman"/>
+          <w:b/>
+          <w:szCs w:val="28"/>
+        </w:rPr>
+      </w:pPr>
+      <w:bookmarkStart w:id="37" w:name="_Toc56957451"/>
+      <w:bookmarkStart w:id="38" w:name="_Toc56957638"/>
+      <w:r>
+        <w:rPr>
+          <w:rFonts w:cs="Times New Roman"/>
+          <w:b/>
+          <w:szCs w:val="28"/>
+        </w:rPr>
+        <w:t>Реализация разработанных алгоритмов</w:t>
+      </w:r>
+      <w:bookmarkEnd w:id="37"/>
+      <w:bookmarkEnd w:id="38"/>
+    </w:p>
+    <w:p/>
+    <w:p>
+      <w:pPr>
+        <w:spacing w:after="0" w:line="360" w:lineRule="auto"/>
+        <w:ind w:firstLine="567"/>
+        <w:jc w:val="both"/>
+        <w:rPr>
+          <w:rFonts w:ascii="Times New Roman" w:hAnsi="Times New Roman" w:cs="Times New Roman"/>
+          <w:sz w:val="28"/>
+          <w:szCs w:val="28"/>
+        </w:rPr>
+      </w:pPr>
+      <w:r>
+        <w:rPr>
+          <w:rFonts w:ascii="Times New Roman" w:hAnsi="Times New Roman" w:cs="Times New Roman"/>
+          <w:sz w:val="28"/>
+          <w:szCs w:val="28"/>
+        </w:rPr>
+        <w:t xml:space="preserve">Тут текст о </w:t>
+      </w:r>
+      <w:proofErr w:type="gramStart"/>
+      <w:r>
+        <w:rPr>
+          <w:rFonts w:ascii="Times New Roman" w:hAnsi="Times New Roman" w:cs="Times New Roman"/>
+          <w:sz w:val="28"/>
+          <w:szCs w:val="28"/>
+        </w:rPr>
+        <w:t>том</w:t>
+      </w:r>
+      <w:proofErr w:type="gramEnd"/>
+      <w:r>
+        <w:rPr>
+          <w:rFonts w:ascii="Times New Roman" w:hAnsi="Times New Roman" w:cs="Times New Roman"/>
+          <w:sz w:val="28"/>
+          <w:szCs w:val="28"/>
+        </w:rPr>
+        <w:t xml:space="preserve"> как </w:t>
+      </w:r>
+      <w:r>
+        <w:rPr>
+          <w:rFonts w:ascii="Times New Roman" w:hAnsi="Times New Roman" w:cs="Times New Roman"/>
+          <w:sz w:val="28"/>
+          <w:szCs w:val="28"/>
+        </w:rPr>
+        <w:t xml:space="preserve">работает скрипт. Как он по структуре из </w:t>
+      </w:r>
+      <w:proofErr w:type="spellStart"/>
+      <w:r>
+        <w:rPr>
+          <w:rFonts w:ascii="Times New Roman" w:hAnsi="Times New Roman" w:cs="Times New Roman"/>
+          <w:sz w:val="28"/>
+          <w:szCs w:val="28"/>
+        </w:rPr>
+        <w:t>постмана</w:t>
+      </w:r>
+      <w:proofErr w:type="spellEnd"/>
+      <w:r>
+        <w:rPr>
+          <w:rFonts w:ascii="Times New Roman" w:hAnsi="Times New Roman" w:cs="Times New Roman"/>
+          <w:sz w:val="28"/>
+          <w:szCs w:val="28"/>
+        </w:rPr>
+        <w:t xml:space="preserve"> рекурсивно выбирает информацию чтобы потом сделать страницу в </w:t>
+      </w:r>
+      <w:proofErr w:type="spellStart"/>
+      <w:r>
+        <w:rPr>
+          <w:rFonts w:ascii="Times New Roman" w:hAnsi="Times New Roman" w:cs="Times New Roman"/>
+          <w:sz w:val="28"/>
+          <w:szCs w:val="28"/>
+        </w:rPr>
+        <w:t>конфлюенсе</w:t>
+      </w:r>
+      <w:proofErr w:type="spellEnd"/>
+      <w:r>
+        <w:rPr>
+          <w:rFonts w:ascii="Times New Roman" w:hAnsi="Times New Roman" w:cs="Times New Roman"/>
+          <w:sz w:val="28"/>
+          <w:szCs w:val="28"/>
+        </w:rPr>
+        <w:t>.</w:t>
+      </w:r>
+    </w:p>
+    <w:p>
+      <w:pPr>
+        <w:spacing w:after="0" w:line="360" w:lineRule="auto"/>
+        <w:ind w:firstLine="567"/>
+        <w:jc w:val="both"/>
+        <w:rPr>
+          <w:rFonts w:ascii="Times New Roman" w:hAnsi="Times New Roman" w:cs="Times New Roman"/>
+          <w:sz w:val="28"/>
+          <w:szCs w:val="28"/>
+        </w:rPr>
+      </w:pPr>
+    </w:p>
+    <w:p>
+      <w:pPr>
+        <w:pStyle w:val="2"/>
+        <w:numPr>
+          <w:ilvl w:val="0"/>
+          <w:numId w:val="7"/>
+        </w:numPr>
+        <w:spacing w:before="0" w:line="360" w:lineRule="auto"/>
+        <w:ind w:left="0" w:firstLine="0"/>
+        <w:jc w:val="center"/>
+        <w:rPr>
+          <w:rFonts w:cs="Times New Roman"/>
+          <w:b/>
+          <w:szCs w:val="28"/>
+        </w:rPr>
+      </w:pPr>
+      <w:bookmarkStart w:id="39" w:name="_Toc56957452"/>
+      <w:bookmarkStart w:id="40" w:name="_Toc56957639"/>
+      <w:r>
+        <w:rPr>
+          <w:rFonts w:cs="Times New Roman"/>
+          <w:b/>
+          <w:szCs w:val="28"/>
+        </w:rPr>
+        <w:t>Тестирование и отладка системы</w:t>
+      </w:r>
+      <w:bookmarkEnd w:id="39"/>
+      <w:bookmarkEnd w:id="40"/>
+    </w:p>
+    <w:p/>
+    <w:p>
+      <w:pPr>
+        <w:spacing w:after="0" w:line="360" w:lineRule="auto"/>
+        <w:ind w:firstLine="567"/>
+        <w:jc w:val="both"/>
+        <w:rPr>
+          <w:rFonts w:ascii="Times New Roman" w:hAnsi="Times New Roman" w:cs="Times New Roman"/>
+          <w:sz w:val="28"/>
+          <w:szCs w:val="28"/>
+          <w:lang w:val="en-US"/>
+        </w:rPr>
+      </w:pPr>
+      <w:r>
+        <w:rPr>
+          <w:rFonts w:ascii="Times New Roman" w:hAnsi="Times New Roman" w:cs="Times New Roman"/>
+          <w:sz w:val="28"/>
+          <w:szCs w:val="28"/>
+        </w:rPr>
+        <w:t>Тут как проверял и отлаживал программу. Возможно напишу про</w:t>
+      </w:r>
+      <w:r>
+        <w:rPr>
+          <w:rFonts w:ascii="Times New Roman" w:hAnsi="Times New Roman" w:cs="Times New Roman"/>
+          <w:sz w:val="28"/>
+          <w:szCs w:val="28"/>
+        </w:rPr>
+        <w:t xml:space="preserve"> </w:t>
+      </w:r>
+      <w:proofErr w:type="spellStart"/>
+      <w:r>
+        <w:rPr>
+          <w:rFonts w:ascii="Times New Roman" w:hAnsi="Times New Roman" w:cs="Times New Roman"/>
+          <w:sz w:val="28"/>
+          <w:szCs w:val="28"/>
+        </w:rPr>
+        <w:t>дебаггер</w:t>
+      </w:r>
+      <w:proofErr w:type="spellEnd"/>
+      <w:r>
+        <w:rPr>
+          <w:rFonts w:ascii="Times New Roman" w:hAnsi="Times New Roman" w:cs="Times New Roman"/>
+          <w:sz w:val="28"/>
+          <w:szCs w:val="28"/>
+        </w:rPr>
+        <w:t xml:space="preserve"> в </w:t>
+      </w:r>
+      <w:proofErr w:type="spellStart"/>
+      <w:r>
+        <w:rPr>
+          <w:rFonts w:ascii="Times New Roman" w:hAnsi="Times New Roman" w:cs="Times New Roman"/>
+          <w:sz w:val="28"/>
+          <w:szCs w:val="28"/>
+          <w:lang w:val="en-US"/>
+        </w:rPr>
+        <w:t>perl</w:t>
+      </w:r>
+      <w:proofErr w:type="spellEnd"/>
+    </w:p>
+    <w:p>
+      <w:pPr>
+        <w:spacing w:after="0" w:line="360" w:lineRule="auto"/>
+        <w:ind w:firstLine="567"/>
+        <w:jc w:val="both"/>
+        <w:rPr>
+          <w:rFonts w:ascii="Times New Roman" w:hAnsi="Times New Roman" w:cs="Times New Roman"/>
+          <w:sz w:val="28"/>
+          <w:szCs w:val="28"/>
+          <w:lang w:val="en-US"/>
+        </w:rPr>
+      </w:pPr>
+    </w:p>
+    <w:p>
+      <w:pPr>
+        <w:pStyle w:val="2"/>
+        <w:numPr>
+          <w:ilvl w:val="0"/>
+          <w:numId w:val="7"/>
+        </w:numPr>
+        <w:spacing w:before="0" w:line="360" w:lineRule="auto"/>
+        <w:ind w:left="0" w:firstLine="0"/>
+        <w:jc w:val="center"/>
+        <w:rPr>
+          <w:rFonts w:cs="Times New Roman"/>
+          <w:b/>
+          <w:szCs w:val="28"/>
+        </w:rPr>
+      </w:pPr>
+      <w:bookmarkStart w:id="41" w:name="_Toc56957453"/>
+      <w:bookmarkStart w:id="42" w:name="_Toc56957640"/>
+      <w:r>
+        <w:rPr>
+          <w:rFonts w:cs="Times New Roman"/>
+          <w:b/>
+          <w:szCs w:val="28"/>
+        </w:rPr>
+        <w:t>Руководство пользователя</w:t>
+      </w:r>
+      <w:bookmarkEnd w:id="41"/>
+      <w:bookmarkEnd w:id="42"/>
+    </w:p>
+    <w:p/>
+    <w:p>
+      <w:pPr>
+        <w:spacing w:after="0" w:line="360" w:lineRule="auto"/>
+        <w:ind w:firstLine="567"/>
+        <w:jc w:val="both"/>
+        <w:rPr>
+          <w:rFonts w:ascii="Times New Roman" w:hAnsi="Times New Roman" w:cs="Times New Roman"/>
+          <w:sz w:val="28"/>
+          <w:szCs w:val="28"/>
+        </w:rPr>
+      </w:pPr>
+      <w:r>
+        <w:rPr>
+          <w:rFonts w:ascii="Times New Roman" w:hAnsi="Times New Roman" w:cs="Times New Roman"/>
+          <w:sz w:val="28"/>
+          <w:szCs w:val="28"/>
+          <w:lang w:val="en-US"/>
+        </w:rPr>
+        <w:t>TODO</w:t>
+      </w:r>
+      <w:r>
+        <w:rPr>
+          <w:rFonts w:ascii="Times New Roman" w:hAnsi="Times New Roman" w:cs="Times New Roman"/>
+          <w:sz w:val="28"/>
+          <w:szCs w:val="28"/>
+        </w:rPr>
+        <w:t xml:space="preserve">: </w:t>
+      </w:r>
+      <w:r>
+        <w:rPr>
+          <w:rFonts w:ascii="Times New Roman" w:hAnsi="Times New Roman" w:cs="Times New Roman"/>
+          <w:sz w:val="28"/>
+          <w:szCs w:val="28"/>
+        </w:rPr>
+        <w:t>почитать как правильно составлять руководство пользователя</w:t>
+      </w:r>
+    </w:p>
+    <w:p>
+      <w:pPr>
+        <w:spacing w:after="0" w:line="360" w:lineRule="auto"/>
+        <w:ind w:firstLine="567"/>
+        <w:jc w:val="both"/>
+        <w:rPr>
+          <w:rFonts w:ascii="Times New Roman" w:hAnsi="Times New Roman" w:cs="Times New Roman"/>
+          <w:sz w:val="28"/>
+          <w:szCs w:val="28"/>
+        </w:rPr>
+      </w:pPr>
+    </w:p>
+    <w:p>
+      <w:pPr>
+        <w:pStyle w:val="1"/>
+        <w:spacing w:before="0" w:line="360" w:lineRule="auto"/>
+      </w:pPr>
+      <w:bookmarkStart w:id="43" w:name="_Toc56957454"/>
+      <w:bookmarkStart w:id="44" w:name="_Toc56957641"/>
+      <w:r>
+        <w:t>ЗАКЛЮЧЕНИЕ</w:t>
+      </w:r>
+      <w:bookmarkEnd w:id="43"/>
+      <w:bookmarkEnd w:id="44"/>
+    </w:p>
+    <w:p/>
+    <w:p>
+      <w:pPr>
+        <w:spacing w:after="0" w:line="360" w:lineRule="auto"/>
+        <w:ind w:firstLine="567"/>
+        <w:jc w:val="both"/>
+        <w:rPr>
+          <w:rFonts w:ascii="Times New Roman" w:hAnsi="Times New Roman" w:cs="Times New Roman"/>
+          <w:sz w:val="28"/>
+          <w:szCs w:val="28"/>
+        </w:rPr>
+      </w:pPr>
+      <w:r>
+        <w:rPr>
+          <w:rFonts w:ascii="Times New Roman" w:hAnsi="Times New Roman" w:cs="Times New Roman"/>
+          <w:sz w:val="28"/>
+          <w:szCs w:val="28"/>
+        </w:rPr>
+        <w:t xml:space="preserve">Что в итоге получилось. </w:t>
+      </w:r>
+    </w:p>
+    <w:p>
+      <w:pPr>
+        <w:spacing w:after="0" w:line="360" w:lineRule="auto"/>
+        <w:ind w:firstLine="567"/>
+        <w:jc w:val="both"/>
+      </w:pPr>
+    </w:p>
+    <w:p>
+      <w:pPr>
+        <w:pStyle w:val="1"/>
+        <w:spacing w:before="0" w:line="360" w:lineRule="auto"/>
+      </w:pPr>
+      <w:bookmarkStart w:id="45" w:name="_Toc56957455"/>
+      <w:bookmarkStart w:id="46" w:name="_Toc56957642"/>
+      <w:r>
+        <w:lastRenderedPageBreak/>
+        <w:t>СПИСОК ЛИТЕРАТУРЫ</w:t>
+      </w:r>
+      <w:bookmarkEnd w:id="45"/>
+      <w:bookmarkEnd w:id="46"/>
+    </w:p>
+    <w:p>
+      <w:pPr>
+        <w:pStyle w:val="a7"/>
+        <w:numPr>
+          <w:ilvl w:val="0"/>
+          <w:numId w:val="10"/>
+        </w:numPr>
+        <w:tabs>
+          <w:tab w:val="num" w:pos="1437"/>
+        </w:tabs>
+        <w:spacing w:after="0" w:line="360" w:lineRule="auto"/>
+        <w:ind w:left="0" w:firstLine="567"/>
+        <w:rPr>
+          <w:rFonts w:ascii="Times New Roman" w:hAnsi="Times New Roman" w:cs="Times New Roman"/>
+          <w:sz w:val="28"/>
+          <w:szCs w:val="28"/>
+        </w:rPr>
+      </w:pPr>
+      <w:r>
+        <w:rPr>
+          <w:rFonts w:ascii="Times New Roman" w:hAnsi="Times New Roman" w:cs="Times New Roman"/>
+          <w:sz w:val="28"/>
+          <w:szCs w:val="28"/>
+        </w:rPr>
+        <w:t xml:space="preserve">Python Documentation – [Электронный ресурс]: </w:t>
+      </w:r>
+      <w:hyperlink r:id="rId8" w:history="1">
+        <w:r>
+          <w:rPr>
+            <w:rFonts w:ascii="Times New Roman" w:hAnsi="Times New Roman" w:cs="Times New Roman"/>
+            <w:sz w:val="28"/>
+            <w:szCs w:val="28"/>
+          </w:rPr>
+          <w:t>https:/</w:t>
+        </w:r>
+        <w:r>
+          <w:rPr>
+            <w:rFonts w:ascii="Times New Roman" w:hAnsi="Times New Roman" w:cs="Times New Roman"/>
+            <w:sz w:val="28"/>
+            <w:szCs w:val="28"/>
+          </w:rPr>
+          <w:t>/</w:t>
+        </w:r>
+        <w:r>
+          <w:rPr>
+            <w:rFonts w:ascii="Times New Roman" w:hAnsi="Times New Roman" w:cs="Times New Roman"/>
+            <w:sz w:val="28"/>
+            <w:szCs w:val="28"/>
+          </w:rPr>
+          <w:t>docs.python.org/3/</w:t>
+        </w:r>
+      </w:hyperlink>
+      <w:r>
+        <w:rPr>
+          <w:rFonts w:ascii="Times New Roman" w:hAnsi="Times New Roman" w:cs="Times New Roman"/>
+          <w:sz w:val="28"/>
+          <w:szCs w:val="28"/>
+        </w:rPr>
+        <w:t xml:space="preserve"> </w:t>
+      </w:r>
+      <w:r>
+        <w:rPr>
+          <w:rFonts w:ascii="Times New Roman" w:hAnsi="Times New Roman" w:cs="Times New Roman"/>
+          <w:sz w:val="28"/>
+          <w:szCs w:val="28"/>
+        </w:rPr>
+        <w:br/>
+        <w:t>(Дата обращения: 28.09.2020)</w:t>
+      </w:r>
+    </w:p>
+    <w:p>
+      <w:pPr>
+        <w:pStyle w:val="a7"/>
+        <w:numPr>
+          <w:ilvl w:val="0"/>
+          <w:numId w:val="10"/>
+        </w:numPr>
+        <w:tabs>
+          <w:tab w:val="num" w:pos="1437"/>
+        </w:tabs>
+        <w:spacing w:after="0" w:line="360" w:lineRule="auto"/>
+        <w:ind w:left="0" w:firstLine="567"/>
+        <w:rPr>
+          <w:rFonts w:ascii="Times New Roman" w:hAnsi="Times New Roman" w:cs="Times New Roman"/>
+          <w:sz w:val="28"/>
+          <w:szCs w:val="28"/>
+        </w:rPr>
+      </w:pPr>
+      <w:r>
+        <w:rPr>
+          <w:rFonts w:ascii="Times New Roman" w:hAnsi="Times New Roman" w:cs="Times New Roman"/>
+          <w:sz w:val="28"/>
+          <w:szCs w:val="28"/>
+        </w:rPr>
+        <w:t>Bootstrap Documentation – [Электронный ресурс]:</w:t>
+      </w:r>
+      <w:r>
+        <w:rPr>
+          <w:rFonts w:ascii="Times New Roman" w:hAnsi="Times New Roman" w:cs="Times New Roman"/>
+          <w:sz w:val="28"/>
+          <w:szCs w:val="28"/>
+        </w:rPr>
+        <w:br/>
+      </w:r>
+      <w:hyperlink r:id="rId9" w:history="1">
+        <w:r>
+          <w:rPr>
+            <w:rFonts w:ascii="Times New Roman" w:hAnsi="Times New Roman" w:cs="Times New Roman"/>
+            <w:sz w:val="28"/>
+            <w:szCs w:val="28"/>
+          </w:rPr>
+          <w:t>https://</w:t>
+        </w:r>
+        <w:proofErr w:type="spellStart"/>
+        <w:r>
+          <w:rPr>
+            <w:rFonts w:ascii="Times New Roman" w:hAnsi="Times New Roman" w:cs="Times New Roman"/>
+            <w:sz w:val="28"/>
+            <w:szCs w:val="28"/>
+          </w:rPr>
+          <w:t>getbootstrap</w:t>
+        </w:r>
+        <w:proofErr w:type="spellEnd"/>
+        <w:r>
+          <w:rPr>
+            <w:rFonts w:ascii="Times New Roman" w:hAnsi="Times New Roman" w:cs="Times New Roman"/>
+            <w:sz w:val="28"/>
+            <w:szCs w:val="28"/>
+          </w:rPr>
+          <w:t>.com/docs/3.3/</w:t>
+        </w:r>
+      </w:hyperlink>
+      <w:r>
+        <w:rPr>
+          <w:rFonts w:ascii="Times New Roman" w:hAnsi="Times New Roman" w:cs="Times New Roman"/>
+          <w:sz w:val="28"/>
+          <w:szCs w:val="28"/>
+        </w:rPr>
+        <w:t xml:space="preserve"> (Дата обращения: 28.09.2020)</w:t>
+      </w:r>
+    </w:p>
+    <w:p>
+      <w:pPr>
+        <w:pStyle w:val="a7"/>
+        <w:numPr>
+          <w:ilvl w:val="0"/>
+          <w:numId w:val="10"/>
+        </w:numPr>
+        <w:tabs>
+          <w:tab w:val="num" w:pos="1437"/>
+        </w:tabs>
+        <w:spacing w:after="0" w:line="360" w:lineRule="auto"/>
+        <w:ind w:left="0" w:firstLine="567"/>
+        <w:rPr>
+          <w:rFonts w:ascii="Times New Roman" w:hAnsi="Times New Roman" w:cs="Times New Roman"/>
+          <w:sz w:val="28"/>
+          <w:szCs w:val="28"/>
+        </w:rPr>
+      </w:pPr>
+      <w:r>
+        <w:rPr>
+          <w:rFonts w:ascii="Times New Roman" w:hAnsi="Times New Roman" w:cs="Times New Roman"/>
+          <w:sz w:val="28"/>
+          <w:szCs w:val="28"/>
+        </w:rPr>
+        <w:t xml:space="preserve">PostgreSQL Database Documentation – [Электронный ресурс]: </w:t>
+      </w:r>
+      <w:hyperlink r:id="rId10" w:history="1">
+        <w:r>
+          <w:rPr>
+            <w:rFonts w:ascii="Times New Roman" w:hAnsi="Times New Roman" w:cs="Times New Roman"/>
+            <w:sz w:val="28"/>
+            <w:szCs w:val="28"/>
+          </w:rPr>
+          <w:t>https://www.</w:t>
+        </w:r>
+        <w:proofErr w:type="spellStart"/>
+        <w:r>
+          <w:rPr>
+            <w:rFonts w:ascii="Times New Roman" w:hAnsi="Times New Roman" w:cs="Times New Roman"/>
+            <w:sz w:val="28"/>
+            <w:szCs w:val="28"/>
+          </w:rPr>
+          <w:t>postgresql</w:t>
+        </w:r>
+        <w:proofErr w:type="spellEnd"/>
+        <w:r>
+          <w:rPr>
+            <w:rFonts w:ascii="Times New Roman" w:hAnsi="Times New Roman" w:cs="Times New Roman"/>
+            <w:sz w:val="28"/>
+            <w:szCs w:val="28"/>
+          </w:rPr>
+          <w:t>.org/docs/</w:t>
+        </w:r>
+      </w:hyperlink>
+      <w:r>
+        <w:rPr>
+          <w:rFonts w:ascii="Times New Roman" w:hAnsi="Times New Roman" w:cs="Times New Roman"/>
+          <w:sz w:val="28"/>
+          <w:szCs w:val="28"/>
+        </w:rPr>
+        <w:t xml:space="preserve"> (Дата обращения: 28.09.2020)</w:t>
+      </w:r>
+    </w:p>
+    <w:p>
+      <w:pPr>
+        <w:pStyle w:val="a7"/>
+        <w:numPr>
+          <w:ilvl w:val="0"/>
+          <w:numId w:val="10"/>
+        </w:numPr>
+        <w:tabs>
+          <w:tab w:val="num" w:pos="1437"/>
+        </w:tabs>
+        <w:spacing w:after="0" w:line="360" w:lineRule="auto"/>
+        <w:ind w:left="0" w:firstLine="567"/>
+        <w:rPr>
+          <w:rFonts w:ascii="Times New Roman" w:hAnsi="Times New Roman" w:cs="Times New Roman"/>
+          <w:sz w:val="28"/>
+          <w:szCs w:val="28"/>
+        </w:rPr>
+      </w:pPr>
+      <w:r>
+        <w:rPr>
+          <w:rFonts w:ascii="Times New Roman" w:hAnsi="Times New Roman" w:cs="Times New Roman"/>
+          <w:sz w:val="28"/>
+          <w:szCs w:val="28"/>
+        </w:rPr>
+        <w:t>Скотт Б., Нейл Т. Проектирование веб-интерфейсов. – СПб.: Символ-Плюс, 2010. – 352 с.</w:t>
+      </w:r>
+    </w:p>
+    <w:p>
+      <w:pPr>
+        <w:spacing w:after="0" w:line="360" w:lineRule="auto"/>
+        <w:jc w:val="both"/>
+        <w:rPr>
+          <w:rFonts w:ascii="Times New Roman" w:hAnsi="Times New Roman" w:cs="Times New Roman"/>
           <w:sz w:val="28"/>
           <w:szCs w:val="28"/>
         </w:rPr>
       </w:pPr>
     </w:p>
     <w:sectPr>
-      <w:headerReference w:type="default" r:id="rId7"/>
-      <w:pgSz w:w="11906" w:h="16838"/>
-      <w:pgMar w:top="1134" w:right="850" w:bottom="1134" w:left="1701" w:header="708" w:footer="708" w:gutter="0"/>
+      <w:headerReference w:type="default" r:id="rId11"/>
+      <w:pgSz w:w="11906" w:h="16838" w:code="9"/>
+      <w:pgMar w:top="1134" w:right="851" w:bottom="1134" w:left="1701" w:header="709" w:footer="709" w:gutter="0"/>
       <w:cols w:space="708"/>
       <w:docGrid w:linePitch="360"/>
     </w:sectPr>
@@ -239,9 +3629,120 @@
 <file path=word/numbering.xml><?xml version="1.0" encoding="utf-8"?>
 <w:numbering xmlns:wpc="http://schemas.microsoft.com/office/word/2010/wordprocessingCanvas" xmlns:cx="http://schemas.microsoft.com/office/drawing/2014/chartex" xmlns:cx1="http://schemas.microsoft.com/office/drawing/2015/9/8/chartex" xmlns:mc="http://schemas.openxmlformats.org/markup-compatibility/2006" xmlns:o="urn:schemas-microsoft-com:office:office" xmlns:r="http://schemas.openxmlformats.org/officeDocument/2006/relationships" xmlns:m="http://schemas.openxmlformats.org/officeDocument/2006/math" xmlns:v="urn:schemas-microsoft-com:vml" xmlns:wp14="http://schemas.microsoft.com/office/word/2010/wordprocessingDrawing" xmlns:wp="http://schemas.openxmlformats.org/drawingml/2006/wordprocessingDrawing" xmlns:w10="urn:schemas-microsoft-com:office:word" xmlns:w="http://schemas.openxmlformats.org/wordprocessingml/2006/main" xmlns:w14="http://schemas.microsoft.com/office/word/2010/wordml" xmlns:w15="http://schemas.microsoft.com/office/word/2012/wordml" xmlns:w16se="http://schemas.microsoft.com/office/word/2015/wordml/symex" xmlns:wpg="http://schemas.microsoft.com/office/word/2010/wordprocessingGroup" xmlns:wpi="http://schemas.microsoft.com/office/word/2010/wordprocessingInk" xmlns:wne="http://schemas.microsoft.com/office/word/2006/wordml" xmlns:wps="http://schemas.microsoft.com/office/word/2010/wordprocessingShape" mc:Ignorable="w14 w15 w16se wp14">
   <w:abstractNum w:abstractNumId="0" w15:restartNumberingAfterBreak="0">
+    <w:nsid w:val="00000002"/>
+    <w:multiLevelType w:val="singleLevel"/>
+    <w:tmpl w:val="00000002"/>
+    <w:name w:val="WW8Num2"/>
+    <w:lvl w:ilvl="0">
+      <w:start w:val="1"/>
+      <w:numFmt w:val="decimal"/>
+      <w:lvlText w:val="%1."/>
+      <w:lvlJc w:val="left"/>
+      <w:pPr>
+        <w:tabs>
+          <w:tab w:val="num" w:pos="360"/>
+        </w:tabs>
+        <w:ind w:left="360" w:hanging="360"/>
+      </w:pPr>
+      <w:rPr>
+        <w:b w:val="0"/>
+        <w:i w:val="0"/>
+      </w:rPr>
+    </w:lvl>
+  </w:abstractNum>
+  <w:abstractNum w:abstractNumId="1" w15:restartNumberingAfterBreak="0">
+    <w:nsid w:val="1E792FD2"/>
+    <w:multiLevelType w:val="hybridMultilevel"/>
+    <w:tmpl w:val="929E1F5C"/>
+    <w:lvl w:ilvl="0" w:tplc="E33633BC">
+      <w:start w:val="1"/>
+      <w:numFmt w:val="decimal"/>
+      <w:lvlText w:val="%1."/>
+      <w:lvlJc w:val="left"/>
+      <w:pPr>
+        <w:ind w:left="1287" w:hanging="360"/>
+      </w:pPr>
+      <w:rPr>
+        <w:rFonts w:hint="default"/>
+      </w:rPr>
+    </w:lvl>
+    <w:lvl w:ilvl="1" w:tplc="04190019" w:tentative="1">
+      <w:start w:val="1"/>
+      <w:numFmt w:val="lowerLetter"/>
+      <w:lvlText w:val="%2."/>
+      <w:lvlJc w:val="left"/>
+      <w:pPr>
+        <w:ind w:left="2007" w:hanging="360"/>
+      </w:pPr>
+    </w:lvl>
+    <w:lvl w:ilvl="2" w:tplc="0419001B" w:tentative="1">
+      <w:start w:val="1"/>
+      <w:numFmt w:val="lowerRoman"/>
+      <w:lvlText w:val="%3."/>
+      <w:lvlJc w:val="right"/>
+      <w:pPr>
+        <w:ind w:left="2727" w:hanging="180"/>
+      </w:pPr>
+    </w:lvl>
+    <w:lvl w:ilvl="3" w:tplc="0419000F" w:tentative="1">
+      <w:start w:val="1"/>
+      <w:numFmt w:val="decimal"/>
+      <w:lvlText w:val="%4."/>
+      <w:lvlJc w:val="left"/>
+      <w:pPr>
+        <w:ind w:left="3447" w:hanging="360"/>
+      </w:pPr>
+    </w:lvl>
+    <w:lvl w:ilvl="4" w:tplc="04190019" w:tentative="1">
+      <w:start w:val="1"/>
+      <w:numFmt w:val="lowerLetter"/>
+      <w:lvlText w:val="%5."/>
+      <w:lvlJc w:val="left"/>
+      <w:pPr>
+        <w:ind w:left="4167" w:hanging="360"/>
+      </w:pPr>
+    </w:lvl>
+    <w:lvl w:ilvl="5" w:tplc="0419001B" w:tentative="1">
+      <w:start w:val="1"/>
+      <w:numFmt w:val="lowerRoman"/>
+      <w:lvlText w:val="%6."/>
+      <w:lvlJc w:val="right"/>
+      <w:pPr>
+        <w:ind w:left="4887" w:hanging="180"/>
+      </w:pPr>
+    </w:lvl>
+    <w:lvl w:ilvl="6" w:tplc="0419000F" w:tentative="1">
+      <w:start w:val="1"/>
+      <w:numFmt w:val="decimal"/>
+      <w:lvlText w:val="%7."/>
+      <w:lvlJc w:val="left"/>
+      <w:pPr>
+        <w:ind w:left="5607" w:hanging="360"/>
+      </w:pPr>
+    </w:lvl>
+    <w:lvl w:ilvl="7" w:tplc="04190019" w:tentative="1">
+      <w:start w:val="1"/>
+      <w:numFmt w:val="lowerLetter"/>
+      <w:lvlText w:val="%8."/>
+      <w:lvlJc w:val="left"/>
+      <w:pPr>
+        <w:ind w:left="6327" w:hanging="360"/>
+      </w:pPr>
+    </w:lvl>
+    <w:lvl w:ilvl="8" w:tplc="0419001B" w:tentative="1">
+      <w:start w:val="1"/>
+      <w:numFmt w:val="lowerRoman"/>
+      <w:lvlText w:val="%9."/>
+      <w:lvlJc w:val="right"/>
+      <w:pPr>
+        <w:ind w:left="7047" w:hanging="180"/>
+      </w:pPr>
+    </w:lvl>
+  </w:abstractNum>
+  <w:abstractNum w:abstractNumId="2" w15:restartNumberingAfterBreak="0">
     <w:nsid w:val="206C082B"/>
     <w:multiLevelType w:val="hybridMultilevel"/>
-    <w:tmpl w:val="4BCE7D5C"/>
+    <w:tmpl w:val="CDBC2D0A"/>
     <w:lvl w:ilvl="0" w:tplc="0419000F">
       <w:start w:val="1"/>
       <w:numFmt w:val="decimal"/>
@@ -328,7 +3829,307 @@
       </w:pPr>
     </w:lvl>
   </w:abstractNum>
-  <w:abstractNum w:abstractNumId="1" w15:restartNumberingAfterBreak="0">
+  <w:abstractNum w:abstractNumId="3" w15:restartNumberingAfterBreak="0">
+    <w:nsid w:val="2CE9333A"/>
+    <w:multiLevelType w:val="hybridMultilevel"/>
+    <w:tmpl w:val="1A9C3252"/>
+    <w:lvl w:ilvl="0" w:tplc="94F8737E">
+      <w:start w:val="1"/>
+      <w:numFmt w:val="decimal"/>
+      <w:lvlText w:val="3.%1."/>
+      <w:lvlJc w:val="left"/>
+      <w:pPr>
+        <w:ind w:left="1287" w:hanging="360"/>
+      </w:pPr>
+      <w:rPr>
+        <w:rFonts w:hint="default"/>
+        <w:i w:val="0"/>
+      </w:rPr>
+    </w:lvl>
+    <w:lvl w:ilvl="1" w:tplc="04190019" w:tentative="1">
+      <w:start w:val="1"/>
+      <w:numFmt w:val="lowerLetter"/>
+      <w:lvlText w:val="%2."/>
+      <w:lvlJc w:val="left"/>
+      <w:pPr>
+        <w:ind w:left="1440" w:hanging="360"/>
+      </w:pPr>
+    </w:lvl>
+    <w:lvl w:ilvl="2" w:tplc="0419001B" w:tentative="1">
+      <w:start w:val="1"/>
+      <w:numFmt w:val="lowerRoman"/>
+      <w:lvlText w:val="%3."/>
+      <w:lvlJc w:val="right"/>
+      <w:pPr>
+        <w:ind w:left="2160" w:hanging="180"/>
+      </w:pPr>
+    </w:lvl>
+    <w:lvl w:ilvl="3" w:tplc="0419000F" w:tentative="1">
+      <w:start w:val="1"/>
+      <w:numFmt w:val="decimal"/>
+      <w:lvlText w:val="%4."/>
+      <w:lvlJc w:val="left"/>
+      <w:pPr>
+        <w:ind w:left="2880" w:hanging="360"/>
+      </w:pPr>
+    </w:lvl>
+    <w:lvl w:ilvl="4" w:tplc="04190019" w:tentative="1">
+      <w:start w:val="1"/>
+      <w:numFmt w:val="lowerLetter"/>
+      <w:lvlText w:val="%5."/>
+      <w:lvlJc w:val="left"/>
+      <w:pPr>
+        <w:ind w:left="3600" w:hanging="360"/>
+      </w:pPr>
+    </w:lvl>
+    <w:lvl w:ilvl="5" w:tplc="0419001B" w:tentative="1">
+      <w:start w:val="1"/>
+      <w:numFmt w:val="lowerRoman"/>
+      <w:lvlText w:val="%6."/>
+      <w:lvlJc w:val="right"/>
+      <w:pPr>
+        <w:ind w:left="4320" w:hanging="180"/>
+      </w:pPr>
+    </w:lvl>
+    <w:lvl w:ilvl="6" w:tplc="0419000F" w:tentative="1">
+      <w:start w:val="1"/>
+      <w:numFmt w:val="decimal"/>
+      <w:lvlText w:val="%7."/>
+      <w:lvlJc w:val="left"/>
+      <w:pPr>
+        <w:ind w:left="5040" w:hanging="360"/>
+      </w:pPr>
+    </w:lvl>
+    <w:lvl w:ilvl="7" w:tplc="04190019" w:tentative="1">
+      <w:start w:val="1"/>
+      <w:numFmt w:val="lowerLetter"/>
+      <w:lvlText w:val="%8."/>
+      <w:lvlJc w:val="left"/>
+      <w:pPr>
+        <w:ind w:left="5760" w:hanging="360"/>
+      </w:pPr>
+    </w:lvl>
+    <w:lvl w:ilvl="8" w:tplc="0419001B" w:tentative="1">
+      <w:start w:val="1"/>
+      <w:numFmt w:val="lowerRoman"/>
+      <w:lvlText w:val="%9."/>
+      <w:lvlJc w:val="right"/>
+      <w:pPr>
+        <w:ind w:left="6480" w:hanging="180"/>
+      </w:pPr>
+    </w:lvl>
+  </w:abstractNum>
+  <w:abstractNum w:abstractNumId="4" w15:restartNumberingAfterBreak="0">
+    <w:nsid w:val="3FD76724"/>
+    <w:multiLevelType w:val="hybridMultilevel"/>
+    <w:tmpl w:val="00C02498"/>
+    <w:lvl w:ilvl="0" w:tplc="6BB689B8">
+      <w:start w:val="1"/>
+      <w:numFmt w:val="decimal"/>
+      <w:lvlText w:val="%1."/>
+      <w:lvlJc w:val="left"/>
+      <w:pPr>
+        <w:ind w:left="1287" w:hanging="360"/>
+      </w:pPr>
+      <w:rPr>
+        <w:rFonts w:hint="default"/>
+      </w:rPr>
+    </w:lvl>
+    <w:lvl w:ilvl="1" w:tplc="04190019" w:tentative="1">
+      <w:start w:val="1"/>
+      <w:numFmt w:val="lowerLetter"/>
+      <w:lvlText w:val="%2."/>
+      <w:lvlJc w:val="left"/>
+      <w:pPr>
+        <w:ind w:left="1440" w:hanging="360"/>
+      </w:pPr>
+    </w:lvl>
+    <w:lvl w:ilvl="2" w:tplc="0419001B" w:tentative="1">
+      <w:start w:val="1"/>
+      <w:numFmt w:val="lowerRoman"/>
+      <w:lvlText w:val="%3."/>
+      <w:lvlJc w:val="right"/>
+      <w:pPr>
+        <w:ind w:left="2160" w:hanging="180"/>
+      </w:pPr>
+    </w:lvl>
+    <w:lvl w:ilvl="3" w:tplc="0419000F" w:tentative="1">
+      <w:start w:val="1"/>
+      <w:numFmt w:val="decimal"/>
+      <w:lvlText w:val="%4."/>
+      <w:lvlJc w:val="left"/>
+      <w:pPr>
+        <w:ind w:left="2880" w:hanging="360"/>
+      </w:pPr>
+    </w:lvl>
+    <w:lvl w:ilvl="4" w:tplc="04190019" w:tentative="1">
+      <w:start w:val="1"/>
+      <w:numFmt w:val="lowerLetter"/>
+      <w:lvlText w:val="%5."/>
+      <w:lvlJc w:val="left"/>
+      <w:pPr>
+        <w:ind w:left="3600" w:hanging="360"/>
+      </w:pPr>
+    </w:lvl>
+    <w:lvl w:ilvl="5" w:tplc="0419001B" w:tentative="1">
+      <w:start w:val="1"/>
+      <w:numFmt w:val="lowerRoman"/>
+      <w:lvlText w:val="%6."/>
+      <w:lvlJc w:val="right"/>
+      <w:pPr>
+        <w:ind w:left="4320" w:hanging="180"/>
+      </w:pPr>
+    </w:lvl>
+    <w:lvl w:ilvl="6" w:tplc="0419000F" w:tentative="1">
+      <w:start w:val="1"/>
+      <w:numFmt w:val="decimal"/>
+      <w:lvlText w:val="%7."/>
+      <w:lvlJc w:val="left"/>
+      <w:pPr>
+        <w:ind w:left="5040" w:hanging="360"/>
+      </w:pPr>
+    </w:lvl>
+    <w:lvl w:ilvl="7" w:tplc="04190019" w:tentative="1">
+      <w:start w:val="1"/>
+      <w:numFmt w:val="lowerLetter"/>
+      <w:lvlText w:val="%8."/>
+      <w:lvlJc w:val="left"/>
+      <w:pPr>
+        <w:ind w:left="5760" w:hanging="360"/>
+      </w:pPr>
+    </w:lvl>
+    <w:lvl w:ilvl="8" w:tplc="0419001B" w:tentative="1">
+      <w:start w:val="1"/>
+      <w:numFmt w:val="lowerRoman"/>
+      <w:lvlText w:val="%9."/>
+      <w:lvlJc w:val="right"/>
+      <w:pPr>
+        <w:ind w:left="6480" w:hanging="180"/>
+      </w:pPr>
+    </w:lvl>
+  </w:abstractNum>
+  <w:abstractNum w:abstractNumId="5" w15:restartNumberingAfterBreak="0">
+    <w:nsid w:val="4835580B"/>
+    <w:multiLevelType w:val="multilevel"/>
+    <w:tmpl w:val="D1E028C0"/>
+    <w:lvl w:ilvl="0">
+      <w:start w:val="2"/>
+      <w:numFmt w:val="decimal"/>
+      <w:lvlText w:val="%1."/>
+      <w:lvlJc w:val="left"/>
+      <w:pPr>
+        <w:ind w:left="720" w:hanging="360"/>
+      </w:pPr>
+      <w:rPr>
+        <w:rFonts w:hint="default"/>
+      </w:rPr>
+    </w:lvl>
+    <w:lvl w:ilvl="1">
+      <w:start w:val="1"/>
+      <w:numFmt w:val="decimal"/>
+      <w:isLgl/>
+      <w:lvlText w:val="%1.%2."/>
+      <w:lvlJc w:val="left"/>
+      <w:pPr>
+        <w:ind w:left="720" w:hanging="360"/>
+      </w:pPr>
+      <w:rPr>
+        <w:rFonts w:hint="default"/>
+      </w:rPr>
+    </w:lvl>
+    <w:lvl w:ilvl="2">
+      <w:start w:val="1"/>
+      <w:numFmt w:val="decimal"/>
+      <w:isLgl/>
+      <w:lvlText w:val="%1.%2.%3."/>
+      <w:lvlJc w:val="left"/>
+      <w:pPr>
+        <w:ind w:left="1080" w:hanging="720"/>
+      </w:pPr>
+      <w:rPr>
+        <w:rFonts w:hint="default"/>
+      </w:rPr>
+    </w:lvl>
+    <w:lvl w:ilvl="3">
+      <w:start w:val="1"/>
+      <w:numFmt w:val="decimal"/>
+      <w:isLgl/>
+      <w:lvlText w:val="%1.%2.%3.%4."/>
+      <w:lvlJc w:val="left"/>
+      <w:pPr>
+        <w:ind w:left="1080" w:hanging="720"/>
+      </w:pPr>
+      <w:rPr>
+        <w:rFonts w:hint="default"/>
+      </w:rPr>
+    </w:lvl>
+    <w:lvl w:ilvl="4">
+      <w:start w:val="1"/>
+      <w:numFmt w:val="decimal"/>
+      <w:isLgl/>
+      <w:lvlText w:val="%1.%2.%3.%4.%5."/>
+      <w:lvlJc w:val="left"/>
+      <w:pPr>
+        <w:ind w:left="1440" w:hanging="1080"/>
+      </w:pPr>
+      <w:rPr>
+        <w:rFonts w:hint="default"/>
+      </w:rPr>
+    </w:lvl>
+    <w:lvl w:ilvl="5">
+      <w:start w:val="1"/>
+      <w:numFmt w:val="decimal"/>
+      <w:isLgl/>
+      <w:lvlText w:val="%1.%2.%3.%4.%5.%6."/>
+      <w:lvlJc w:val="left"/>
+      <w:pPr>
+        <w:ind w:left="1440" w:hanging="1080"/>
+      </w:pPr>
+      <w:rPr>
+        <w:rFonts w:hint="default"/>
+      </w:rPr>
+    </w:lvl>
+    <w:lvl w:ilvl="6">
+      <w:start w:val="1"/>
+      <w:numFmt w:val="decimal"/>
+      <w:isLgl/>
+      <w:lvlText w:val="%1.%2.%3.%4.%5.%6.%7."/>
+      <w:lvlJc w:val="left"/>
+      <w:pPr>
+        <w:ind w:left="1800" w:hanging="1440"/>
+      </w:pPr>
+      <w:rPr>
+        <w:rFonts w:hint="default"/>
+      </w:rPr>
+    </w:lvl>
+    <w:lvl w:ilvl="7">
+      <w:start w:val="1"/>
+      <w:numFmt w:val="decimal"/>
+      <w:isLgl/>
+      <w:lvlText w:val="%1.%2.%3.%4.%5.%6.%7.%8."/>
+      <w:lvlJc w:val="left"/>
+      <w:pPr>
+        <w:ind w:left="1800" w:hanging="1440"/>
+      </w:pPr>
+      <w:rPr>
+        <w:rFonts w:hint="default"/>
+      </w:rPr>
+    </w:lvl>
+    <w:lvl w:ilvl="8">
+      <w:start w:val="1"/>
+      <w:numFmt w:val="decimal"/>
+      <w:isLgl/>
+      <w:lvlText w:val="%1.%2.%3.%4.%5.%6.%7.%8.%9."/>
+      <w:lvlJc w:val="left"/>
+      <w:pPr>
+        <w:ind w:left="2160" w:hanging="1800"/>
+      </w:pPr>
+      <w:rPr>
+        <w:rFonts w:hint="default"/>
+      </w:rPr>
+    </w:lvl>
+  </w:abstractNum>
+  <w:abstractNum w:abstractNumId="6" w15:restartNumberingAfterBreak="0">
     <w:nsid w:val="5F3956C3"/>
     <w:multiLevelType w:val="hybridMultilevel"/>
     <w:tmpl w:val="748244AA"/>
@@ -443,11 +4244,11 @@
       </w:rPr>
     </w:lvl>
   </w:abstractNum>
-  <w:abstractNum w:abstractNumId="2" w15:restartNumberingAfterBreak="0">
-    <w:nsid w:val="60BF3CCD"/>
+  <w:abstractNum w:abstractNumId="7" w15:restartNumberingAfterBreak="0">
+    <w:nsid w:val="606711DA"/>
     <w:multiLevelType w:val="hybridMultilevel"/>
-    <w:tmpl w:val="8CC6065E"/>
-    <w:lvl w:ilvl="0" w:tplc="0419000F">
+    <w:tmpl w:val="3C40EE2E"/>
+    <w:lvl w:ilvl="0" w:tplc="E33633BC">
       <w:start w:val="1"/>
       <w:numFmt w:val="decimal"/>
       <w:lvlText w:val="%1."/>
@@ -532,14 +4333,246 @@
       </w:pPr>
     </w:lvl>
   </w:abstractNum>
+  <w:abstractNum w:abstractNumId="8" w15:restartNumberingAfterBreak="0">
+    <w:nsid w:val="60BF3CCD"/>
+    <w:multiLevelType w:val="multilevel"/>
+    <w:tmpl w:val="9904C58A"/>
+    <w:lvl w:ilvl="0">
+      <w:start w:val="1"/>
+      <w:numFmt w:val="decimal"/>
+      <w:lvlText w:val="%1."/>
+      <w:lvlJc w:val="left"/>
+      <w:pPr>
+        <w:ind w:left="720" w:hanging="360"/>
+      </w:pPr>
+      <w:rPr>
+        <w:rFonts w:hint="default"/>
+      </w:rPr>
+    </w:lvl>
+    <w:lvl w:ilvl="1">
+      <w:start w:val="2"/>
+      <w:numFmt w:val="decimal"/>
+      <w:isLgl/>
+      <w:lvlText w:val="%1.%2."/>
+      <w:lvlJc w:val="left"/>
+      <w:pPr>
+        <w:ind w:left="720" w:hanging="360"/>
+      </w:pPr>
+      <w:rPr>
+        <w:rFonts w:hint="default"/>
+      </w:rPr>
+    </w:lvl>
+    <w:lvl w:ilvl="2">
+      <w:start w:val="1"/>
+      <w:numFmt w:val="decimal"/>
+      <w:isLgl/>
+      <w:lvlText w:val="%1.%2.%3."/>
+      <w:lvlJc w:val="left"/>
+      <w:pPr>
+        <w:ind w:left="1080" w:hanging="720"/>
+      </w:pPr>
+      <w:rPr>
+        <w:rFonts w:hint="default"/>
+      </w:rPr>
+    </w:lvl>
+    <w:lvl w:ilvl="3">
+      <w:start w:val="1"/>
+      <w:numFmt w:val="decimal"/>
+      <w:isLgl/>
+      <w:lvlText w:val="%1.%2.%3.%4."/>
+      <w:lvlJc w:val="left"/>
+      <w:pPr>
+        <w:ind w:left="1080" w:hanging="720"/>
+      </w:pPr>
+      <w:rPr>
+        <w:rFonts w:hint="default"/>
+      </w:rPr>
+    </w:lvl>
+    <w:lvl w:ilvl="4">
+      <w:start w:val="1"/>
+      <w:numFmt w:val="decimal"/>
+      <w:isLgl/>
+      <w:lvlText w:val="%1.%2.%3.%4.%5."/>
+      <w:lvlJc w:val="left"/>
+      <w:pPr>
+        <w:ind w:left="1440" w:hanging="1080"/>
+      </w:pPr>
+      <w:rPr>
+        <w:rFonts w:hint="default"/>
+      </w:rPr>
+    </w:lvl>
+    <w:lvl w:ilvl="5">
+      <w:start w:val="1"/>
+      <w:numFmt w:val="decimal"/>
+      <w:isLgl/>
+      <w:lvlText w:val="%1.%2.%3.%4.%5.%6."/>
+      <w:lvlJc w:val="left"/>
+      <w:pPr>
+        <w:ind w:left="1440" w:hanging="1080"/>
+      </w:pPr>
+      <w:rPr>
+        <w:rFonts w:hint="default"/>
+      </w:rPr>
+    </w:lvl>
+    <w:lvl w:ilvl="6">
+      <w:start w:val="1"/>
+      <w:numFmt w:val="decimal"/>
+      <w:isLgl/>
+      <w:lvlText w:val="%1.%2.%3.%4.%5.%6.%7."/>
+      <w:lvlJc w:val="left"/>
+      <w:pPr>
+        <w:ind w:left="1800" w:hanging="1440"/>
+      </w:pPr>
+      <w:rPr>
+        <w:rFonts w:hint="default"/>
+      </w:rPr>
+    </w:lvl>
+    <w:lvl w:ilvl="7">
+      <w:start w:val="1"/>
+      <w:numFmt w:val="decimal"/>
+      <w:isLgl/>
+      <w:lvlText w:val="%1.%2.%3.%4.%5.%6.%7.%8."/>
+      <w:lvlJc w:val="left"/>
+      <w:pPr>
+        <w:ind w:left="1800" w:hanging="1440"/>
+      </w:pPr>
+      <w:rPr>
+        <w:rFonts w:hint="default"/>
+      </w:rPr>
+    </w:lvl>
+    <w:lvl w:ilvl="8">
+      <w:start w:val="1"/>
+      <w:numFmt w:val="decimal"/>
+      <w:isLgl/>
+      <w:lvlText w:val="%1.%2.%3.%4.%5.%6.%7.%8.%9."/>
+      <w:lvlJc w:val="left"/>
+      <w:pPr>
+        <w:ind w:left="2160" w:hanging="1800"/>
+      </w:pPr>
+      <w:rPr>
+        <w:rFonts w:hint="default"/>
+      </w:rPr>
+    </w:lvl>
+  </w:abstractNum>
+  <w:abstractNum w:abstractNumId="9" w15:restartNumberingAfterBreak="0">
+    <w:nsid w:val="7A136B52"/>
+    <w:multiLevelType w:val="hybridMultilevel"/>
+    <w:tmpl w:val="1A9C3252"/>
+    <w:lvl w:ilvl="0" w:tplc="94F8737E">
+      <w:start w:val="1"/>
+      <w:numFmt w:val="decimal"/>
+      <w:lvlText w:val="3.%1."/>
+      <w:lvlJc w:val="left"/>
+      <w:pPr>
+        <w:ind w:left="1287" w:hanging="360"/>
+      </w:pPr>
+      <w:rPr>
+        <w:rFonts w:hint="default"/>
+        <w:i w:val="0"/>
+      </w:rPr>
+    </w:lvl>
+    <w:lvl w:ilvl="1" w:tplc="04190019" w:tentative="1">
+      <w:start w:val="1"/>
+      <w:numFmt w:val="lowerLetter"/>
+      <w:lvlText w:val="%2."/>
+      <w:lvlJc w:val="left"/>
+      <w:pPr>
+        <w:ind w:left="1440" w:hanging="360"/>
+      </w:pPr>
+    </w:lvl>
+    <w:lvl w:ilvl="2" w:tplc="0419001B" w:tentative="1">
+      <w:start w:val="1"/>
+      <w:numFmt w:val="lowerRoman"/>
+      <w:lvlText w:val="%3."/>
+      <w:lvlJc w:val="right"/>
+      <w:pPr>
+        <w:ind w:left="2160" w:hanging="180"/>
+      </w:pPr>
+    </w:lvl>
+    <w:lvl w:ilvl="3" w:tplc="0419000F" w:tentative="1">
+      <w:start w:val="1"/>
+      <w:numFmt w:val="decimal"/>
+      <w:lvlText w:val="%4."/>
+      <w:lvlJc w:val="left"/>
+      <w:pPr>
+        <w:ind w:left="2880" w:hanging="360"/>
+      </w:pPr>
+    </w:lvl>
+    <w:lvl w:ilvl="4" w:tplc="04190019" w:tentative="1">
+      <w:start w:val="1"/>
+      <w:numFmt w:val="lowerLetter"/>
+      <w:lvlText w:val="%5."/>
+      <w:lvlJc w:val="left"/>
+      <w:pPr>
+        <w:ind w:left="3600" w:hanging="360"/>
+      </w:pPr>
+    </w:lvl>
+    <w:lvl w:ilvl="5" w:tplc="0419001B" w:tentative="1">
+      <w:start w:val="1"/>
+      <w:numFmt w:val="lowerRoman"/>
+      <w:lvlText w:val="%6."/>
+      <w:lvlJc w:val="right"/>
+      <w:pPr>
+        <w:ind w:left="4320" w:hanging="180"/>
+      </w:pPr>
+    </w:lvl>
+    <w:lvl w:ilvl="6" w:tplc="0419000F" w:tentative="1">
+      <w:start w:val="1"/>
+      <w:numFmt w:val="decimal"/>
+      <w:lvlText w:val="%7."/>
+      <w:lvlJc w:val="left"/>
+      <w:pPr>
+        <w:ind w:left="5040" w:hanging="360"/>
+      </w:pPr>
+    </w:lvl>
+    <w:lvl w:ilvl="7" w:tplc="04190019" w:tentative="1">
+      <w:start w:val="1"/>
+      <w:numFmt w:val="lowerLetter"/>
+      <w:lvlText w:val="%8."/>
+      <w:lvlJc w:val="left"/>
+      <w:pPr>
+        <w:ind w:left="5760" w:hanging="360"/>
+      </w:pPr>
+    </w:lvl>
+    <w:lvl w:ilvl="8" w:tplc="0419001B" w:tentative="1">
+      <w:start w:val="1"/>
+      <w:numFmt w:val="lowerRoman"/>
+      <w:lvlText w:val="%9."/>
+      <w:lvlJc w:val="right"/>
+      <w:pPr>
+        <w:ind w:left="6480" w:hanging="180"/>
+      </w:pPr>
+    </w:lvl>
+  </w:abstractNum>
   <w:num w:numId="1">
-    <w:abstractNumId w:val="1"/>
+    <w:abstractNumId w:val="6"/>
   </w:num>
   <w:num w:numId="2">
+    <w:abstractNumId w:val="8"/>
+  </w:num>
+  <w:num w:numId="3">
     <w:abstractNumId w:val="2"/>
   </w:num>
-  <w:num w:numId="3">
+  <w:num w:numId="4">
+    <w:abstractNumId w:val="5"/>
+  </w:num>
+  <w:num w:numId="5">
+    <w:abstractNumId w:val="4"/>
+  </w:num>
+  <w:num w:numId="6">
+    <w:abstractNumId w:val="3"/>
+  </w:num>
+  <w:num w:numId="7">
+    <w:abstractNumId w:val="9"/>
+  </w:num>
+  <w:num w:numId="8">
+    <w:abstractNumId w:val="7"/>
+  </w:num>
+  <w:num w:numId="9">
     <w:abstractNumId w:val="0"/>
+  </w:num>
+  <w:num w:numId="10">
+    <w:abstractNumId w:val="1"/>
   </w:num>
 </w:numbering>
 </file>
@@ -945,17 +4978,19 @@
     <w:link w:val="10"/>
     <w:uiPriority w:val="9"/>
     <w:qFormat/>
-    <w:rsid w:val="00756CCC"/>
+    <w:rsid w:val="00A20306"/>
     <w:pPr>
       <w:keepNext/>
       <w:keepLines/>
       <w:spacing w:before="240" w:after="0"/>
+      <w:jc w:val="center"/>
       <w:outlineLvl w:val="0"/>
     </w:pPr>
     <w:rPr>
-      <w:rFonts w:asciiTheme="majorHAnsi" w:eastAsiaTheme="majorEastAsia" w:hAnsiTheme="majorHAnsi" w:cstheme="majorBidi"/>
-      <w:color w:val="2E74B5" w:themeColor="accent1" w:themeShade="BF"/>
-      <w:sz w:val="32"/>
+      <w:rFonts w:ascii="Times New Roman" w:eastAsiaTheme="majorEastAsia" w:hAnsi="Times New Roman" w:cstheme="majorBidi"/>
+      <w:b/>
+      <w:color w:val="000000" w:themeColor="text1"/>
+      <w:sz w:val="28"/>
       <w:szCs w:val="32"/>
     </w:rPr>
   </w:style>
@@ -965,10 +5000,9 @@
     <w:next w:val="a"/>
     <w:link w:val="20"/>
     <w:uiPriority w:val="9"/>
-    <w:semiHidden/>
     <w:unhideWhenUsed/>
     <w:qFormat/>
-    <w:rsid w:val="00830BEA"/>
+    <w:rsid w:val="00BD603B"/>
     <w:pPr>
       <w:keepNext/>
       <w:keepLines/>
@@ -976,9 +5010,9 @@
       <w:outlineLvl w:val="1"/>
     </w:pPr>
     <w:rPr>
-      <w:rFonts w:asciiTheme="majorHAnsi" w:eastAsiaTheme="majorEastAsia" w:hAnsiTheme="majorHAnsi" w:cstheme="majorBidi"/>
-      <w:color w:val="2E74B5" w:themeColor="accent1" w:themeShade="BF"/>
-      <w:sz w:val="26"/>
+      <w:rFonts w:ascii="Times New Roman" w:eastAsiaTheme="majorEastAsia" w:hAnsi="Times New Roman" w:cstheme="majorBidi"/>
+      <w:color w:val="000000" w:themeColor="text1"/>
+      <w:sz w:val="28"/>
       <w:szCs w:val="26"/>
     </w:rPr>
   </w:style>
@@ -1014,11 +5048,12 @@
     <w:basedOn w:val="a0"/>
     <w:link w:val="1"/>
     <w:uiPriority w:val="9"/>
-    <w:rsid w:val="00756CCC"/>
+    <w:rsid w:val="00A20306"/>
     <w:rPr>
-      <w:rFonts w:asciiTheme="majorHAnsi" w:eastAsiaTheme="majorEastAsia" w:hAnsiTheme="majorHAnsi" w:cstheme="majorBidi"/>
-      <w:color w:val="2E74B5" w:themeColor="accent1" w:themeShade="BF"/>
-      <w:sz w:val="32"/>
+      <w:rFonts w:ascii="Times New Roman" w:eastAsiaTheme="majorEastAsia" w:hAnsi="Times New Roman" w:cstheme="majorBidi"/>
+      <w:b/>
+      <w:color w:val="000000" w:themeColor="text1"/>
+      <w:sz w:val="28"/>
       <w:szCs w:val="32"/>
     </w:rPr>
   </w:style>
@@ -1071,13 +5106,107 @@
     <w:basedOn w:val="a0"/>
     <w:link w:val="2"/>
     <w:uiPriority w:val="9"/>
-    <w:semiHidden/>
-    <w:rsid w:val="00830BEA"/>
+    <w:rsid w:val="00BD603B"/>
     <w:rPr>
-      <w:rFonts w:asciiTheme="majorHAnsi" w:eastAsiaTheme="majorEastAsia" w:hAnsiTheme="majorHAnsi" w:cstheme="majorBidi"/>
+      <w:rFonts w:ascii="Times New Roman" w:eastAsiaTheme="majorEastAsia" w:hAnsi="Times New Roman" w:cstheme="majorBidi"/>
+      <w:color w:val="000000" w:themeColor="text1"/>
+      <w:sz w:val="28"/>
+      <w:szCs w:val="26"/>
+    </w:rPr>
+  </w:style>
+  <w:style w:type="paragraph" w:styleId="a7">
+    <w:name w:val="List Paragraph"/>
+    <w:basedOn w:val="a"/>
+    <w:uiPriority w:val="34"/>
+    <w:qFormat/>
+    <w:rsid w:val="008E12BD"/>
+    <w:pPr>
+      <w:ind w:left="720"/>
+      <w:contextualSpacing/>
+    </w:pPr>
+  </w:style>
+  <w:style w:type="character" w:styleId="a8">
+    <w:name w:val="Hyperlink"/>
+    <w:uiPriority w:val="99"/>
+    <w:rsid w:val="00120E13"/>
+    <w:rPr>
+      <w:color w:val="0000FF"/>
+      <w:u w:val="single"/>
+    </w:rPr>
+  </w:style>
+  <w:style w:type="paragraph" w:styleId="a9">
+    <w:name w:val="TOC Heading"/>
+    <w:basedOn w:val="1"/>
+    <w:next w:val="a"/>
+    <w:uiPriority w:val="39"/>
+    <w:unhideWhenUsed/>
+    <w:qFormat/>
+    <w:rsid w:val="000D003D"/>
+    <w:pPr>
+      <w:jc w:val="left"/>
+      <w:outlineLvl w:val="9"/>
+    </w:pPr>
+    <w:rPr>
+      <w:rFonts w:asciiTheme="majorHAnsi" w:hAnsiTheme="majorHAnsi"/>
+      <w:b w:val="0"/>
       <w:color w:val="2E74B5" w:themeColor="accent1" w:themeShade="BF"/>
-      <w:sz w:val="26"/>
-      <w:szCs w:val="26"/>
+      <w:sz w:val="32"/>
+      <w:lang w:eastAsia="ru-RU"/>
+    </w:rPr>
+  </w:style>
+  <w:style w:type="paragraph" w:styleId="11">
+    <w:name w:val="toc 1"/>
+    <w:basedOn w:val="a"/>
+    <w:next w:val="a"/>
+    <w:autoRedefine/>
+    <w:uiPriority w:val="39"/>
+    <w:unhideWhenUsed/>
+    <w:rsid w:val="000D003D"/>
+    <w:pPr>
+      <w:spacing w:after="100"/>
+    </w:pPr>
+  </w:style>
+  <w:style w:type="paragraph" w:styleId="21">
+    <w:name w:val="toc 2"/>
+    <w:basedOn w:val="a"/>
+    <w:next w:val="a"/>
+    <w:autoRedefine/>
+    <w:uiPriority w:val="39"/>
+    <w:unhideWhenUsed/>
+    <w:rsid w:val="000D003D"/>
+    <w:pPr>
+      <w:spacing w:after="100"/>
+      <w:ind w:left="220"/>
+    </w:pPr>
+  </w:style>
+  <w:style w:type="paragraph" w:customStyle="1" w:styleId="22">
+    <w:name w:val="Обычный 2"/>
+    <w:basedOn w:val="a"/>
+    <w:link w:val="23"/>
+    <w:qFormat/>
+    <w:rsid w:val="000D003D"/>
+    <w:pPr>
+      <w:spacing w:after="0" w:line="360" w:lineRule="auto"/>
+      <w:ind w:firstLine="567"/>
+      <w:jc w:val="both"/>
+    </w:pPr>
+    <w:rPr>
+      <w:rFonts w:ascii="Times New Roman" w:eastAsia="Times New Roman" w:hAnsi="Times New Roman" w:cs="Times New Roman"/>
+      <w:sz w:val="28"/>
+      <w:szCs w:val="20"/>
+      <w:lang w:eastAsia="ru-RU"/>
+    </w:rPr>
+  </w:style>
+  <w:style w:type="character" w:customStyle="1" w:styleId="23">
+    <w:name w:val="Обычный 2 Знак"/>
+    <w:basedOn w:val="a0"/>
+    <w:link w:val="22"/>
+    <w:rsid w:val="000D003D"/>
+    <w:rPr>
+      <w:rFonts w:ascii="Times New Roman" w:eastAsia="Times New Roman" w:hAnsi="Times New Roman" w:cs="Times New Roman"/>
+      <w:sz w:val="28"/>
+      <w:szCs w:val="20"/>
+      <w:lang w:eastAsia="ru-RU"/>
     </w:rPr>
   </w:style>
 </w:styles>
@@ -1342,4 +5471,16 @@
     </a:ext>
   </a:extLst>
 </a:theme>
+</file>
+
+<file path=customXml/item1.xml><?xml version="1.0" encoding="utf-8"?>
+<b:Sources xmlns:b="http://schemas.openxmlformats.org/officeDocument/2006/bibliography" xmlns="http://schemas.openxmlformats.org/officeDocument/2006/bibliography" SelectedStyle="\APASixthEditionOfficeOnline.xsl" StyleName="APA" Version="6"/>
+</file>
+
+<file path=customXml/itemProps1.xml><?xml version="1.0" encoding="utf-8"?>
+<ds:datastoreItem xmlns:ds="http://schemas.openxmlformats.org/officeDocument/2006/customXml" ds:itemID="{2E36AC5C-8C3F-459D-9F3E-5DF8D27A44DE}">
+  <ds:schemaRefs>
+    <ds:schemaRef ds:uri="http://schemas.openxmlformats.org/officeDocument/2006/bibliography"/>
+  </ds:schemaRefs>
+</ds:datastoreItem>
 </file>
</xml_diff>

<commit_message>
'master: init commit Вс ноя 22 19:29:54 MSK 2020'
</commit_message>
<xml_diff>
--- a/My/Б17-В71_ОрловЯА_ПЗv1.docx
+++ b/My/Б17-В71_ОрловЯА_ПЗv1.docx
@@ -22,9 +22,9 @@
         </w:rPr>
       </w:sdtEndPr>
       <w:sdtContent>
-        <w:bookmarkStart w:id="0" w:name="_Toc452373998" w:displacedByCustomXml="prev"/>
+        <w:bookmarkStart w:id="0" w:name="_Toc452919560" w:displacedByCustomXml="prev"/>
         <w:bookmarkStart w:id="1" w:name="_Toc452379278" w:displacedByCustomXml="prev"/>
-        <w:bookmarkStart w:id="2" w:name="_Toc452919560" w:displacedByCustomXml="prev"/>
+        <w:bookmarkStart w:id="2" w:name="_Toc452373998" w:displacedByCustomXml="prev"/>
         <w:p>
           <w:pPr>
             <w:spacing w:line="360" w:lineRule="auto"/>
@@ -42,18 +42,7 @@
               <w:sz w:val="28"/>
               <w:szCs w:val="28"/>
             </w:rPr>
-            <w:t>СОДЕРЖА</w:t>
-          </w:r>
-          <w:bookmarkStart w:id="3" w:name="_GoBack"/>
-          <w:bookmarkEnd w:id="3"/>
-          <w:r>
-            <w:rPr>
-              <w:rFonts w:ascii="Times New Roman" w:hAnsi="Times New Roman" w:cs="Times New Roman"/>
-              <w:b/>
-              <w:sz w:val="28"/>
-              <w:szCs w:val="28"/>
-            </w:rPr>
-            <w:t>НИЕ</w:t>
+            <w:t>СОДЕРЖАНИЕ</w:t>
           </w:r>
           <w:bookmarkEnd w:id="2"/>
           <w:bookmarkEnd w:id="1"/>
@@ -2064,17 +2053,18 @@
           <w:szCs w:val="28"/>
         </w:rPr>
       </w:pPr>
-      <w:bookmarkStart w:id="4" w:name="_Toc56957438"/>
-      <w:bookmarkStart w:id="5" w:name="_Toc56957625"/>
+      <w:bookmarkStart w:id="3" w:name="_Toc56957438"/>
+      <w:bookmarkStart w:id="4" w:name="_Toc56957625"/>
       <w:r>
         <w:rPr>
           <w:rFonts w:cs="Times New Roman"/>
           <w:szCs w:val="28"/>
         </w:rPr>
+        <w:lastRenderedPageBreak/>
         <w:t>ВВЕДЕНИЕ</w:t>
       </w:r>
+      <w:bookmarkEnd w:id="3"/>
       <w:bookmarkEnd w:id="4"/>
-      <w:bookmarkEnd w:id="5"/>
     </w:p>
     <w:p>
       <w:pPr>
@@ -2108,7 +2098,18 @@
           <w:sz w:val="28"/>
           <w:szCs w:val="28"/>
         </w:rPr>
-        <w:t>Текст введения. Тут надо что-то сказать о документации, для кого она нужна и т.п.</w:t>
+        <w:t>Текст введения. Тут на</w:t>
+      </w:r>
+      <w:bookmarkStart w:id="5" w:name="_GoBack"/>
+      <w:bookmarkEnd w:id="5"/>
+      <w:r>
+        <w:rPr>
+          <w:rFonts w:ascii="Times New Roman" w:hAnsi="Times New Roman" w:cs="Times New Roman"/>
+          <w:color w:val="000000" w:themeColor="text1"/>
+          <w:sz w:val="28"/>
+          <w:szCs w:val="28"/>
+        </w:rPr>
+        <w:t>до что-то сказать о документации, для кого она нужна и т.п.</w:t>
       </w:r>
     </w:p>
     <w:p>
@@ -2255,7 +2256,6 @@
           <w:b/>
           <w:szCs w:val="28"/>
         </w:rPr>
-        <w:lastRenderedPageBreak/>
         <w:t>Анализ технологий и возможных средств решения проблемы</w:t>
       </w:r>
       <w:bookmarkEnd w:id="12"/>
@@ -2575,6 +2575,7 @@
           <w:sz w:val="28"/>
           <w:szCs w:val="28"/>
         </w:rPr>
+        <w:lastRenderedPageBreak/>
         <w:t>Тут текст о…</w:t>
       </w:r>
     </w:p>
@@ -2725,7 +2726,6 @@
           <w:sz w:val="28"/>
           <w:szCs w:val="28"/>
         </w:rPr>
-        <w:lastRenderedPageBreak/>
         <w:t>Тут можно написать (возможно добавить блок-схему) о том</w:t>
       </w:r>
       <w:r>
@@ -3102,15 +3102,15 @@
           <w:rFonts w:ascii="Times New Roman" w:hAnsi="Times New Roman" w:cs="Times New Roman"/>
           <w:sz w:val="28"/>
           <w:szCs w:val="28"/>
-          <w:lang w:val="en-US"/>
-        </w:rPr>
-      </w:pPr>
-      <w:r>
-        <w:rPr>
-          <w:rFonts w:ascii="Times New Roman" w:hAnsi="Times New Roman" w:cs="Times New Roman"/>
-          <w:sz w:val="28"/>
-          <w:szCs w:val="28"/>
-        </w:rPr>
+        </w:rPr>
+      </w:pPr>
+      <w:r>
+        <w:rPr>
+          <w:rFonts w:ascii="Times New Roman" w:hAnsi="Times New Roman" w:cs="Times New Roman"/>
+          <w:sz w:val="28"/>
+          <w:szCs w:val="28"/>
+        </w:rPr>
+        <w:lastRenderedPageBreak/>
         <w:t>Тут как проверял и отлаживал программу. Возможно напишу про</w:t>
       </w:r>
       <w:r>
@@ -3160,7 +3160,6 @@
           <w:rFonts w:ascii="Times New Roman" w:hAnsi="Times New Roman" w:cs="Times New Roman"/>
           <w:sz w:val="28"/>
           <w:szCs w:val="28"/>
-          <w:lang w:val="en-US"/>
         </w:rPr>
       </w:pPr>
     </w:p>
@@ -3292,7 +3291,6 @@
       <w:bookmarkStart w:id="45" w:name="_Toc56957455"/>
       <w:bookmarkStart w:id="46" w:name="_Toc56957642"/>
       <w:r>
-        <w:lastRenderedPageBreak/>
         <w:t>СПИСОК ЛИТЕРАТУРЫ</w:t>
       </w:r>
       <w:bookmarkEnd w:id="45"/>
@@ -3331,23 +3329,7 @@
             <w:sz w:val="28"/>
             <w:szCs w:val="28"/>
           </w:rPr>
-          <w:t>https:/</w:t>
-        </w:r>
-        <w:r>
-          <w:rPr>
-            <w:rFonts w:ascii="Times New Roman" w:hAnsi="Times New Roman" w:cs="Times New Roman"/>
-            <w:sz w:val="28"/>
-            <w:szCs w:val="28"/>
-          </w:rPr>
-          <w:t>/</w:t>
-        </w:r>
-        <w:r>
-          <w:rPr>
-            <w:rFonts w:ascii="Times New Roman" w:hAnsi="Times New Roman" w:cs="Times New Roman"/>
-            <w:sz w:val="28"/>
-            <w:szCs w:val="28"/>
-          </w:rPr>
-          <w:t>docs.python.org/3/</w:t>
+          <w:t>https://docs.python.org/3/</w:t>
         </w:r>
       </w:hyperlink>
       <w:r>
@@ -3386,13 +3368,41 @@
           <w:szCs w:val="28"/>
         </w:rPr>
       </w:pPr>
-      <w:r>
-        <w:rPr>
-          <w:rFonts w:ascii="Times New Roman" w:hAnsi="Times New Roman" w:cs="Times New Roman"/>
-          <w:sz w:val="28"/>
-          <w:szCs w:val="28"/>
-        </w:rPr>
-        <w:t>Bootstrap Documentation – [Электронный ресурс]:</w:t>
+      <w:proofErr w:type="spellStart"/>
+      <w:r>
+        <w:rPr>
+          <w:rFonts w:ascii="Times New Roman" w:hAnsi="Times New Roman" w:cs="Times New Roman"/>
+          <w:sz w:val="28"/>
+          <w:szCs w:val="28"/>
+        </w:rPr>
+        <w:t>Bootstrap</w:t>
+      </w:r>
+      <w:proofErr w:type="spellEnd"/>
+      <w:r>
+        <w:rPr>
+          <w:rFonts w:ascii="Times New Roman" w:hAnsi="Times New Roman" w:cs="Times New Roman"/>
+          <w:sz w:val="28"/>
+          <w:szCs w:val="28"/>
+        </w:rPr>
+        <w:t xml:space="preserve"> </w:t>
+      </w:r>
+      <w:proofErr w:type="spellStart"/>
+      <w:r>
+        <w:rPr>
+          <w:rFonts w:ascii="Times New Roman" w:hAnsi="Times New Roman" w:cs="Times New Roman"/>
+          <w:sz w:val="28"/>
+          <w:szCs w:val="28"/>
+        </w:rPr>
+        <w:t>Documentation</w:t>
+      </w:r>
+      <w:proofErr w:type="spellEnd"/>
+      <w:r>
+        <w:rPr>
+          <w:rFonts w:ascii="Times New Roman" w:hAnsi="Times New Roman" w:cs="Times New Roman"/>
+          <w:sz w:val="28"/>
+          <w:szCs w:val="28"/>
+        </w:rPr>
+        <w:t xml:space="preserve"> – [Электронный ресурс]:</w:t>
       </w:r>
       <w:r>
         <w:rPr>
@@ -3409,25 +3419,7 @@
             <w:sz w:val="28"/>
             <w:szCs w:val="28"/>
           </w:rPr>
-          <w:t>https://</w:t>
-        </w:r>
-        <w:proofErr w:type="spellStart"/>
-        <w:r>
-          <w:rPr>
-            <w:rFonts w:ascii="Times New Roman" w:hAnsi="Times New Roman" w:cs="Times New Roman"/>
-            <w:sz w:val="28"/>
-            <w:szCs w:val="28"/>
-          </w:rPr>
-          <w:t>getbootstrap</w:t>
-        </w:r>
-        <w:proofErr w:type="spellEnd"/>
-        <w:r>
-          <w:rPr>
-            <w:rFonts w:ascii="Times New Roman" w:hAnsi="Times New Roman" w:cs="Times New Roman"/>
-            <w:sz w:val="28"/>
-            <w:szCs w:val="28"/>
-          </w:rPr>
-          <w:t>.com/docs/3.3/</w:t>
+          <w:t>https://getbootstrap.com/docs/3.3/</w:t>
         </w:r>
       </w:hyperlink>
       <w:r>
@@ -3472,25 +3464,7 @@
             <w:sz w:val="28"/>
             <w:szCs w:val="28"/>
           </w:rPr>
-          <w:t>https://www.</w:t>
-        </w:r>
-        <w:proofErr w:type="spellStart"/>
-        <w:r>
-          <w:rPr>
-            <w:rFonts w:ascii="Times New Roman" w:hAnsi="Times New Roman" w:cs="Times New Roman"/>
-            <w:sz w:val="28"/>
-            <w:szCs w:val="28"/>
-          </w:rPr>
-          <w:t>postgresql</w:t>
-        </w:r>
-        <w:proofErr w:type="spellEnd"/>
-        <w:r>
-          <w:rPr>
-            <w:rFonts w:ascii="Times New Roman" w:hAnsi="Times New Roman" w:cs="Times New Roman"/>
-            <w:sz w:val="28"/>
-            <w:szCs w:val="28"/>
-          </w:rPr>
-          <w:t>.org/docs/</w:t>
+          <w:t>https://www.postgresql.org/docs/</w:t>
         </w:r>
       </w:hyperlink>
       <w:r>
@@ -3542,6 +3516,7 @@
     </w:p>
     <w:sectPr>
       <w:headerReference w:type="default" r:id="rId11"/>
+      <w:footerReference w:type="default" r:id="rId12"/>
       <w:pgSz w:w="11906" w:h="16838" w:code="9"/>
       <w:pgMar w:top="1134" w:right="851" w:bottom="1134" w:left="1701" w:header="709" w:footer="709" w:gutter="0"/>
       <w:cols w:space="708"/>
@@ -3574,6 +3549,51 @@
     </w:p>
   </w:endnote>
 </w:endnotes>
+</file>
+
+<file path=word/footer1.xml><?xml version="1.0" encoding="utf-8"?>
+<w:ftr xmlns:wpc="http://schemas.microsoft.com/office/word/2010/wordprocessingCanvas" xmlns:cx="http://schemas.microsoft.com/office/drawing/2014/chartex" xmlns:cx1="http://schemas.microsoft.com/office/drawing/2015/9/8/chartex" xmlns:mc="http://schemas.openxmlformats.org/markup-compatibility/2006" xmlns:o="urn:schemas-microsoft-com:office:office" xmlns:r="http://schemas.openxmlformats.org/officeDocument/2006/relationships" xmlns:m="http://schemas.openxmlformats.org/officeDocument/2006/math" xmlns:v="urn:schemas-microsoft-com:vml" xmlns:wp14="http://schemas.microsoft.com/office/word/2010/wordprocessingDrawing" xmlns:wp="http://schemas.openxmlformats.org/drawingml/2006/wordprocessingDrawing" xmlns:w10="urn:schemas-microsoft-com:office:word" xmlns:w="http://schemas.openxmlformats.org/wordprocessingml/2006/main" xmlns:w14="http://schemas.microsoft.com/office/word/2010/wordml" xmlns:w15="http://schemas.microsoft.com/office/word/2012/wordml" xmlns:w16se="http://schemas.microsoft.com/office/word/2015/wordml/symex" xmlns:wpg="http://schemas.microsoft.com/office/word/2010/wordprocessingGroup" xmlns:wpi="http://schemas.microsoft.com/office/word/2010/wordprocessingInk" xmlns:wne="http://schemas.microsoft.com/office/word/2006/wordml" xmlns:wps="http://schemas.microsoft.com/office/word/2010/wordprocessingShape" mc:Ignorable="w14 w15 w16se wp14">
+  <w:sdt>
+    <w:sdtPr>
+      <w:id w:val="1532683569"/>
+      <w:docPartObj>
+        <w:docPartGallery w:val="Page Numbers (Bottom of Page)"/>
+        <w:docPartUnique/>
+      </w:docPartObj>
+    </w:sdtPr>
+    <w:sdtContent>
+      <w:p>
+        <w:pPr>
+          <w:pStyle w:val="a5"/>
+          <w:jc w:val="right"/>
+        </w:pPr>
+        <w:r>
+          <w:fldChar w:fldCharType="begin"/>
+        </w:r>
+        <w:r>
+          <w:instrText>PAGE   \* MERGEFORMAT</w:instrText>
+        </w:r>
+        <w:r>
+          <w:fldChar w:fldCharType="separate"/>
+        </w:r>
+        <w:r>
+          <w:rPr>
+            <w:noProof/>
+          </w:rPr>
+          <w:t>2</w:t>
+        </w:r>
+        <w:r>
+          <w:fldChar w:fldCharType="end"/>
+        </w:r>
+      </w:p>
+    </w:sdtContent>
+  </w:sdt>
+  <w:p>
+    <w:pPr>
+      <w:pStyle w:val="a5"/>
+    </w:pPr>
+  </w:p>
+</w:ftr>
 </file>
 
 <file path=word/footnotes.xml><?xml version="1.0" encoding="utf-8"?>
@@ -5478,7 +5498,7 @@
 </file>
 
 <file path=customXml/itemProps1.xml><?xml version="1.0" encoding="utf-8"?>
-<ds:datastoreItem xmlns:ds="http://schemas.openxmlformats.org/officeDocument/2006/customXml" ds:itemID="{2E36AC5C-8C3F-459D-9F3E-5DF8D27A44DE}">
+<ds:datastoreItem xmlns:ds="http://schemas.openxmlformats.org/officeDocument/2006/customXml" ds:itemID="{011552F0-1506-4F39-A9DF-4A969F2E15C1}">
   <ds:schemaRefs>
     <ds:schemaRef ds:uri="http://schemas.openxmlformats.org/officeDocument/2006/bibliography"/>
   </ds:schemaRefs>

</xml_diff>

<commit_message>
'master: commit from script Вс ноя 29 12:56:12 MSK 2020'
</commit_message>
<xml_diff>
--- a/My/Б17-В71_ОрловЯА_ПЗv1.docx
+++ b/My/Б17-В71_ОрловЯА_ПЗv1.docx
@@ -22,9 +22,9 @@
         </w:rPr>
       </w:sdtEndPr>
       <w:sdtContent>
-        <w:bookmarkStart w:id="0" w:name="_Toc452919560" w:displacedByCustomXml="prev"/>
+        <w:bookmarkStart w:id="0" w:name="_Toc452373998" w:displacedByCustomXml="prev"/>
         <w:bookmarkStart w:id="1" w:name="_Toc452379278" w:displacedByCustomXml="prev"/>
-        <w:bookmarkStart w:id="2" w:name="_Toc452373998" w:displacedByCustomXml="prev"/>
+        <w:bookmarkStart w:id="2" w:name="_Toc452919560" w:displacedByCustomXml="prev"/>
         <w:p>
           <w:pPr>
             <w:spacing w:line="360" w:lineRule="auto"/>
@@ -993,7 +993,7 @@
                 <w:sz w:val="28"/>
                 <w:szCs w:val="28"/>
               </w:rPr>
-              <w:t>2</w:t>
+              <w:t>3</w:t>
             </w:r>
             <w:r>
               <w:rPr>
@@ -1695,7 +1695,7 @@
                 <w:sz w:val="28"/>
                 <w:szCs w:val="28"/>
               </w:rPr>
-              <w:t>3</w:t>
+              <w:t>4</w:t>
             </w:r>
             <w:r>
               <w:rPr>
@@ -2098,19 +2098,68 @@
           <w:sz w:val="28"/>
           <w:szCs w:val="28"/>
         </w:rPr>
-        <w:t>Текст введения. Тут на</w:t>
-      </w:r>
+        <w:t>Текст введения. Тут надо что-то сказать о</w:t>
+      </w:r>
+      <w:r>
+        <w:rPr>
+          <w:rFonts w:ascii="Times New Roman" w:hAnsi="Times New Roman" w:cs="Times New Roman"/>
+          <w:color w:val="000000" w:themeColor="text1"/>
+          <w:sz w:val="28"/>
+          <w:szCs w:val="28"/>
+        </w:rPr>
+        <w:t xml:space="preserve"> </w:t>
+      </w:r>
+      <w:r>
+        <w:rPr>
+          <w:rFonts w:ascii="Times New Roman" w:hAnsi="Times New Roman" w:cs="Times New Roman"/>
+          <w:color w:val="000000" w:themeColor="text1"/>
+          <w:sz w:val="28"/>
+          <w:szCs w:val="28"/>
+        </w:rPr>
+        <w:t>API</w:t>
+      </w:r>
+      <w:r>
+        <w:rPr>
+          <w:rFonts w:ascii="Times New Roman" w:hAnsi="Times New Roman" w:cs="Times New Roman"/>
+          <w:color w:val="000000" w:themeColor="text1"/>
+          <w:sz w:val="28"/>
+          <w:szCs w:val="28"/>
+        </w:rPr>
+        <w:t xml:space="preserve"> документации, для кого она нужна</w:t>
+      </w:r>
+      <w:r>
+        <w:rPr>
+          <w:rFonts w:ascii="Times New Roman" w:hAnsi="Times New Roman" w:cs="Times New Roman"/>
+          <w:color w:val="000000" w:themeColor="text1"/>
+          <w:sz w:val="28"/>
+          <w:szCs w:val="28"/>
+        </w:rPr>
+        <w:t xml:space="preserve">, кем пишется </w:t>
+      </w:r>
+      <w:r>
+        <w:rPr>
+          <w:rFonts w:ascii="Times New Roman" w:hAnsi="Times New Roman" w:cs="Times New Roman"/>
+          <w:color w:val="000000" w:themeColor="text1"/>
+          <w:sz w:val="28"/>
+          <w:szCs w:val="28"/>
+        </w:rPr>
+        <w:t>и т.п.</w:t>
+      </w:r>
+    </w:p>
+    <w:p>
+      <w:pPr>
+        <w:spacing w:after="0" w:line="360" w:lineRule="auto"/>
+        <w:ind w:firstLine="567"/>
+        <w:jc w:val="both"/>
+        <w:rPr>
+          <w:rFonts w:ascii="Times New Roman" w:hAnsi="Times New Roman" w:cs="Times New Roman"/>
+          <w:color w:val="000000" w:themeColor="text1"/>
+          <w:sz w:val="28"/>
+          <w:szCs w:val="28"/>
+        </w:rPr>
+      </w:pPr>
       <w:bookmarkStart w:id="5" w:name="_GoBack"/>
       <w:bookmarkEnd w:id="5"/>
-      <w:r>
-        <w:rPr>
-          <w:rFonts w:ascii="Times New Roman" w:hAnsi="Times New Roman" w:cs="Times New Roman"/>
-          <w:color w:val="000000" w:themeColor="text1"/>
-          <w:sz w:val="28"/>
-          <w:szCs w:val="28"/>
-        </w:rPr>
-        <w:t>до что-то сказать о документации, для кого она нужна и т.п.</w:t>
-      </w:r>
     </w:p>
     <w:p>
       <w:pPr>
@@ -2215,7 +2264,7 @@
           <w:sz w:val="28"/>
           <w:szCs w:val="28"/>
         </w:rPr>
-        <w:t>Текст о цели разработки. О том, что в итоге должно получится + задачи, которые решаются в ходе выполнения дипломной работы.</w:t>
+        <w:t>Текст о цели разработки. О том, что в итоге должно получится + задачи, которые решаются в ходе выполнения работы.</w:t>
       </w:r>
     </w:p>
     <w:p>
@@ -2552,6 +2601,7 @@
           <w:b/>
           <w:szCs w:val="28"/>
         </w:rPr>
+        <w:lastRenderedPageBreak/>
         <w:t>Разработка структуры автоматизированной системы</w:t>
       </w:r>
       <w:bookmarkEnd w:id="27"/>
@@ -2575,7 +2625,6 @@
           <w:sz w:val="28"/>
           <w:szCs w:val="28"/>
         </w:rPr>
-        <w:lastRenderedPageBreak/>
         <w:t>Тут текст о…</w:t>
       </w:r>
     </w:p>
@@ -3087,6 +3136,7 @@
           <w:b/>
           <w:szCs w:val="28"/>
         </w:rPr>
+        <w:lastRenderedPageBreak/>
         <w:t>Тестирование и отладка системы</w:t>
       </w:r>
       <w:bookmarkEnd w:id="39"/>
@@ -3110,7 +3160,6 @@
           <w:sz w:val="28"/>
           <w:szCs w:val="28"/>
         </w:rPr>
-        <w:lastRenderedPageBreak/>
         <w:t>Тут как проверял и отлаживал программу. Возможно напишу про</w:t>
       </w:r>
       <w:r>
@@ -3515,8 +3564,7 @@
       </w:pPr>
     </w:p>
     <w:sectPr>
-      <w:headerReference w:type="default" r:id="rId11"/>
-      <w:footerReference w:type="default" r:id="rId12"/>
+      <w:footerReference w:type="default" r:id="rId11"/>
       <w:pgSz w:w="11906" w:h="16838" w:code="9"/>
       <w:pgMar w:top="1134" w:right="851" w:bottom="1134" w:left="1701" w:header="709" w:footer="709" w:gutter="0"/>
       <w:cols w:space="708"/>
@@ -3561,6 +3609,7 @@
         <w:docPartUnique/>
       </w:docPartObj>
     </w:sdtPr>
+    <w:sdtEndPr/>
     <w:sdtContent>
       <w:p>
         <w:pPr>
@@ -3580,7 +3629,7 @@
           <w:rPr>
             <w:noProof/>
           </w:rPr>
-          <w:t>2</w:t>
+          <w:t>4</w:t>
         </w:r>
         <w:r>
           <w:fldChar w:fldCharType="end"/>
@@ -3619,31 +3668,6 @@
     </w:p>
   </w:footnote>
 </w:footnotes>
-</file>
-
-<file path=word/header1.xml><?xml version="1.0" encoding="utf-8"?>
-<w:hdr xmlns:wpc="http://schemas.microsoft.com/office/word/2010/wordprocessingCanvas" xmlns:cx="http://schemas.microsoft.com/office/drawing/2014/chartex" xmlns:cx1="http://schemas.microsoft.com/office/drawing/2015/9/8/chartex" xmlns:mc="http://schemas.openxmlformats.org/markup-compatibility/2006" xmlns:o="urn:schemas-microsoft-com:office:office" xmlns:r="http://schemas.openxmlformats.org/officeDocument/2006/relationships" xmlns:m="http://schemas.openxmlformats.org/officeDocument/2006/math" xmlns:v="urn:schemas-microsoft-com:vml" xmlns:wp14="http://schemas.microsoft.com/office/word/2010/wordprocessingDrawing" xmlns:wp="http://schemas.openxmlformats.org/drawingml/2006/wordprocessingDrawing" xmlns:w10="urn:schemas-microsoft-com:office:word" xmlns:w="http://schemas.openxmlformats.org/wordprocessingml/2006/main" xmlns:w14="http://schemas.microsoft.com/office/word/2010/wordml" xmlns:w15="http://schemas.microsoft.com/office/word/2012/wordml" xmlns:w16se="http://schemas.microsoft.com/office/word/2015/wordml/symex" xmlns:wpg="http://schemas.microsoft.com/office/word/2010/wordprocessingGroup" xmlns:wpi="http://schemas.microsoft.com/office/word/2010/wordprocessingInk" xmlns:wne="http://schemas.microsoft.com/office/word/2006/wordml" xmlns:wps="http://schemas.microsoft.com/office/word/2010/wordprocessingShape" mc:Ignorable="w14 w15 w16se wp14">
-  <w:p>
-    <w:pPr>
-      <w:pStyle w:val="a3"/>
-      <w:rPr>
-        <w:rFonts w:ascii="Times New Roman" w:hAnsi="Times New Roman" w:cs="Times New Roman"/>
-        <w:sz w:val="24"/>
-        <w:szCs w:val="24"/>
-        <w:u w:val="single"/>
-      </w:rPr>
-    </w:pPr>
-    <w:r>
-      <w:rPr>
-        <w:rFonts w:ascii="Times New Roman" w:hAnsi="Times New Roman" w:cs="Times New Roman"/>
-        <w:sz w:val="24"/>
-        <w:szCs w:val="24"/>
-        <w:u w:val="single"/>
-      </w:rPr>
-      <w:t>Орлов Я.А. Автоматизированная система ведения программной документации</w:t>
-    </w:r>
-  </w:p>
-</w:hdr>
 </file>
 
 <file path=word/numbering.xml><?xml version="1.0" encoding="utf-8"?>
@@ -5498,7 +5522,7 @@
 </file>
 
 <file path=customXml/itemProps1.xml><?xml version="1.0" encoding="utf-8"?>
-<ds:datastoreItem xmlns:ds="http://schemas.openxmlformats.org/officeDocument/2006/customXml" ds:itemID="{011552F0-1506-4F39-A9DF-4A969F2E15C1}">
+<ds:datastoreItem xmlns:ds="http://schemas.openxmlformats.org/officeDocument/2006/customXml" ds:itemID="{C8A5B7E6-59B8-456D-A927-28AFE8D9B23E}">
   <ds:schemaRefs>
     <ds:schemaRef ds:uri="http://schemas.openxmlformats.org/officeDocument/2006/bibliography"/>
   </ds:schemaRefs>

</xml_diff>

<commit_message>
'master: commit from script Вс ноя 29 20:34:30 MSK 2020'
</commit_message>
<xml_diff>
--- a/My/Б17-В71_ОрловЯА_ПЗv1.docx
+++ b/My/Б17-В71_ОрловЯА_ПЗv1.docx
@@ -22,9 +22,6 @@
         </w:rPr>
       </w:sdtEndPr>
       <w:sdtContent>
-        <w:bookmarkStart w:id="0" w:name="_Toc452373998" w:displacedByCustomXml="prev"/>
-        <w:bookmarkStart w:id="1" w:name="_Toc452379278" w:displacedByCustomXml="prev"/>
-        <w:bookmarkStart w:id="2" w:name="_Toc452919560" w:displacedByCustomXml="prev"/>
         <w:p>
           <w:pPr>
             <w:spacing w:line="360" w:lineRule="auto"/>
@@ -42,11 +39,8 @@
               <w:sz w:val="28"/>
               <w:szCs w:val="28"/>
             </w:rPr>
-            <w:t>СОДЕРЖАНИЕ</w:t>
+            <w:t>ОГЛАВЛЕНИЕ</w:t>
           </w:r>
-          <w:bookmarkEnd w:id="2"/>
-          <w:bookmarkEnd w:id="1"/>
-          <w:bookmarkEnd w:id="0"/>
         </w:p>
         <w:p>
           <w:pPr>
@@ -106,7 +100,7 @@
               <w:lang w:eastAsia="ru-RU"/>
             </w:rPr>
           </w:pPr>
-          <w:hyperlink w:anchor="_Toc56957625" w:history="1">
+          <w:hyperlink w:anchor="_Toc57547501" w:history="1">
             <w:r>
               <w:rPr>
                 <w:rStyle w:val="a8"/>
@@ -115,6 +109,102 @@
                 <w:sz w:val="28"/>
                 <w:szCs w:val="28"/>
               </w:rPr>
+              <w:t>ТЕРМИНЫ И ОПРЕДЕЛЕНИЯ</w:t>
+            </w:r>
+            <w:r>
+              <w:rPr>
+                <w:rFonts w:ascii="Times New Roman" w:hAnsi="Times New Roman" w:cs="Times New Roman"/>
+                <w:noProof/>
+                <w:webHidden/>
+                <w:sz w:val="28"/>
+                <w:szCs w:val="28"/>
+              </w:rPr>
+              <w:tab/>
+            </w:r>
+            <w:r>
+              <w:rPr>
+                <w:rFonts w:ascii="Times New Roman" w:hAnsi="Times New Roman" w:cs="Times New Roman"/>
+                <w:noProof/>
+                <w:webHidden/>
+                <w:sz w:val="28"/>
+                <w:szCs w:val="28"/>
+              </w:rPr>
+              <w:fldChar w:fldCharType="begin"/>
+            </w:r>
+            <w:r>
+              <w:rPr>
+                <w:rFonts w:ascii="Times New Roman" w:hAnsi="Times New Roman" w:cs="Times New Roman"/>
+                <w:noProof/>
+                <w:webHidden/>
+                <w:sz w:val="28"/>
+                <w:szCs w:val="28"/>
+              </w:rPr>
+              <w:instrText xml:space="preserve"> PAGEREF _Toc57547501 \h </w:instrText>
+            </w:r>
+            <w:r>
+              <w:rPr>
+                <w:rFonts w:ascii="Times New Roman" w:hAnsi="Times New Roman" w:cs="Times New Roman"/>
+                <w:noProof/>
+                <w:webHidden/>
+                <w:sz w:val="28"/>
+                <w:szCs w:val="28"/>
+              </w:rPr>
+            </w:r>
+            <w:r>
+              <w:rPr>
+                <w:rFonts w:ascii="Times New Roman" w:hAnsi="Times New Roman" w:cs="Times New Roman"/>
+                <w:noProof/>
+                <w:webHidden/>
+                <w:sz w:val="28"/>
+                <w:szCs w:val="28"/>
+              </w:rPr>
+              <w:fldChar w:fldCharType="separate"/>
+            </w:r>
+            <w:r>
+              <w:rPr>
+                <w:rFonts w:ascii="Times New Roman" w:hAnsi="Times New Roman" w:cs="Times New Roman"/>
+                <w:noProof/>
+                <w:webHidden/>
+                <w:sz w:val="28"/>
+                <w:szCs w:val="28"/>
+              </w:rPr>
+              <w:t>2</w:t>
+            </w:r>
+            <w:r>
+              <w:rPr>
+                <w:rFonts w:ascii="Times New Roman" w:hAnsi="Times New Roman" w:cs="Times New Roman"/>
+                <w:noProof/>
+                <w:webHidden/>
+                <w:sz w:val="28"/>
+                <w:szCs w:val="28"/>
+              </w:rPr>
+              <w:fldChar w:fldCharType="end"/>
+            </w:r>
+          </w:hyperlink>
+        </w:p>
+        <w:p>
+          <w:pPr>
+            <w:pStyle w:val="11"/>
+            <w:tabs>
+              <w:tab w:val="right" w:leader="dot" w:pos="9344"/>
+            </w:tabs>
+            <w:rPr>
+              <w:rFonts w:ascii="Times New Roman" w:eastAsiaTheme="minorEastAsia" w:hAnsi="Times New Roman" w:cs="Times New Roman"/>
+              <w:noProof/>
+              <w:sz w:val="28"/>
+              <w:szCs w:val="28"/>
+              <w:lang w:eastAsia="ru-RU"/>
+            </w:rPr>
+          </w:pPr>
+          <w:hyperlink w:anchor="_Toc57547502" w:history="1">
+            <w:r>
+              <w:rPr>
+                <w:rStyle w:val="a8"/>
+                <w:rFonts w:ascii="Times New Roman" w:hAnsi="Times New Roman" w:cs="Times New Roman"/>
+                <w:noProof/>
+                <w:sz w:val="28"/>
+                <w:szCs w:val="28"/>
+              </w:rPr>
               <w:t>ВВЕДЕНИЕ</w:t>
             </w:r>
             <w:r>
@@ -145,7 +235,7 @@
                 <w:sz w:val="28"/>
                 <w:szCs w:val="28"/>
               </w:rPr>
-              <w:instrText xml:space="preserve"> PAGEREF _Toc56957625 \h </w:instrText>
+              <w:instrText xml:space="preserve"> PAGEREF _Toc57547502 \h </w:instrText>
             </w:r>
             <w:r>
               <w:rPr>
@@ -203,7 +293,7 @@
               <w:lang w:eastAsia="ru-RU"/>
             </w:rPr>
           </w:pPr>
-          <w:hyperlink w:anchor="_Toc56957626" w:history="1">
+          <w:hyperlink w:anchor="_Toc57547503" w:history="1">
             <w:r>
               <w:rPr>
                 <w:rStyle w:val="a8"/>
@@ -262,7 +352,7 @@
                 <w:sz w:val="28"/>
                 <w:szCs w:val="28"/>
               </w:rPr>
-              <w:instrText xml:space="preserve"> PAGEREF _Toc56957626 \h </w:instrText>
+              <w:instrText xml:space="preserve"> PAGEREF _Toc57547503 \h </w:instrText>
             </w:r>
             <w:r>
               <w:rPr>
@@ -320,7 +410,7 @@
               <w:lang w:eastAsia="ru-RU"/>
             </w:rPr>
           </w:pPr>
-          <w:hyperlink w:anchor="_Toc56957627" w:history="1">
+          <w:hyperlink w:anchor="_Toc57547504" w:history="1">
             <w:r>
               <w:rPr>
                 <w:rStyle w:val="a8"/>
@@ -379,7 +469,7 @@
                 <w:sz w:val="28"/>
                 <w:szCs w:val="28"/>
               </w:rPr>
-              <w:instrText xml:space="preserve"> PAGEREF _Toc56957627 \h </w:instrText>
+              <w:instrText xml:space="preserve"> PAGEREF _Toc57547504 \h </w:instrText>
             </w:r>
             <w:r>
               <w:rPr>
@@ -437,7 +527,7 @@
               <w:lang w:eastAsia="ru-RU"/>
             </w:rPr>
           </w:pPr>
-          <w:hyperlink w:anchor="_Toc56957628" w:history="1">
+          <w:hyperlink w:anchor="_Toc57547505" w:history="1">
             <w:r>
               <w:rPr>
                 <w:rStyle w:val="a8"/>
@@ -496,7 +586,7 @@
                 <w:sz w:val="28"/>
                 <w:szCs w:val="28"/>
               </w:rPr>
-              <w:instrText xml:space="preserve"> PAGEREF _Toc56957628 \h </w:instrText>
+              <w:instrText xml:space="preserve"> PAGEREF _Toc57547505 \h </w:instrText>
             </w:r>
             <w:r>
               <w:rPr>
@@ -554,7 +644,7 @@
               <w:lang w:eastAsia="ru-RU"/>
             </w:rPr>
           </w:pPr>
-          <w:hyperlink w:anchor="_Toc56957629" w:history="1">
+          <w:hyperlink w:anchor="_Toc57547506" w:history="1">
             <w:r>
               <w:rPr>
                 <w:rStyle w:val="a8"/>
@@ -613,7 +703,7 @@
                 <w:sz w:val="28"/>
                 <w:szCs w:val="28"/>
               </w:rPr>
-              <w:instrText xml:space="preserve"> PAGEREF _Toc56957629 \h </w:instrText>
+              <w:instrText xml:space="preserve"> PAGEREF _Toc57547506 \h </w:instrText>
             </w:r>
             <w:r>
               <w:rPr>
@@ -671,7 +761,7 @@
               <w:lang w:eastAsia="ru-RU"/>
             </w:rPr>
           </w:pPr>
-          <w:hyperlink w:anchor="_Toc56957630" w:history="1">
+          <w:hyperlink w:anchor="_Toc57547507" w:history="1">
             <w:r>
               <w:rPr>
                 <w:rStyle w:val="a8"/>
@@ -730,7 +820,7 @@
                 <w:sz w:val="28"/>
                 <w:szCs w:val="28"/>
               </w:rPr>
-              <w:instrText xml:space="preserve"> PAGEREF _Toc56957630 \h </w:instrText>
+              <w:instrText xml:space="preserve"> PAGEREF _Toc57547507 \h </w:instrText>
             </w:r>
             <w:r>
               <w:rPr>
@@ -788,7 +878,7 @@
               <w:lang w:eastAsia="ru-RU"/>
             </w:rPr>
           </w:pPr>
-          <w:hyperlink w:anchor="_Toc56957632" w:history="1">
+          <w:hyperlink w:anchor="_Toc57547509" w:history="1">
             <w:r>
               <w:rPr>
                 <w:rStyle w:val="a8"/>
@@ -847,7 +937,7 @@
                 <w:sz w:val="28"/>
                 <w:szCs w:val="28"/>
               </w:rPr>
-              <w:instrText xml:space="preserve"> PAGEREF _Toc56957632 \h </w:instrText>
+              <w:instrText xml:space="preserve"> PAGEREF _Toc57547509 \h </w:instrText>
             </w:r>
             <w:r>
               <w:rPr>
@@ -905,7 +995,7 @@
               <w:lang w:eastAsia="ru-RU"/>
             </w:rPr>
           </w:pPr>
-          <w:hyperlink w:anchor="_Toc56957633" w:history="1">
+          <w:hyperlink w:anchor="_Toc57547510" w:history="1">
             <w:r>
               <w:rPr>
                 <w:rStyle w:val="a8"/>
@@ -964,7 +1054,7 @@
                 <w:sz w:val="28"/>
                 <w:szCs w:val="28"/>
               </w:rPr>
-              <w:instrText xml:space="preserve"> PAGEREF _Toc56957633 \h </w:instrText>
+              <w:instrText xml:space="preserve"> PAGEREF _Toc57547510 \h </w:instrText>
             </w:r>
             <w:r>
               <w:rPr>
@@ -1022,7 +1112,7 @@
               <w:lang w:eastAsia="ru-RU"/>
             </w:rPr>
           </w:pPr>
-          <w:hyperlink w:anchor="_Toc56957634" w:history="1">
+          <w:hyperlink w:anchor="_Toc57547511" w:history="1">
             <w:r>
               <w:rPr>
                 <w:rStyle w:val="a8"/>
@@ -1081,7 +1171,7 @@
                 <w:sz w:val="28"/>
                 <w:szCs w:val="28"/>
               </w:rPr>
-              <w:instrText xml:space="preserve"> PAGEREF _Toc56957634 \h </w:instrText>
+              <w:instrText xml:space="preserve"> PAGEREF _Toc57547511 \h </w:instrText>
             </w:r>
             <w:r>
               <w:rPr>
@@ -1139,7 +1229,7 @@
               <w:lang w:eastAsia="ru-RU"/>
             </w:rPr>
           </w:pPr>
-          <w:hyperlink w:anchor="_Toc56957635" w:history="1">
+          <w:hyperlink w:anchor="_Toc57547512" w:history="1">
             <w:r>
               <w:rPr>
                 <w:rStyle w:val="a8"/>
@@ -1198,7 +1288,7 @@
                 <w:sz w:val="28"/>
                 <w:szCs w:val="28"/>
               </w:rPr>
-              <w:instrText xml:space="preserve"> PAGEREF _Toc56957635 \h </w:instrText>
+              <w:instrText xml:space="preserve"> PAGEREF _Toc57547512 \h </w:instrText>
             </w:r>
             <w:r>
               <w:rPr>
@@ -1256,7 +1346,7 @@
               <w:lang w:eastAsia="ru-RU"/>
             </w:rPr>
           </w:pPr>
-          <w:hyperlink w:anchor="_Toc56957636" w:history="1">
+          <w:hyperlink w:anchor="_Toc57547513" w:history="1">
             <w:r>
               <w:rPr>
                 <w:rStyle w:val="a8"/>
@@ -1315,7 +1405,7 @@
                 <w:sz w:val="28"/>
                 <w:szCs w:val="28"/>
               </w:rPr>
-              <w:instrText xml:space="preserve"> PAGEREF _Toc56957636 \h </w:instrText>
+              <w:instrText xml:space="preserve"> PAGEREF _Toc57547513 \h </w:instrText>
             </w:r>
             <w:r>
               <w:rPr>
@@ -1373,7 +1463,7 @@
               <w:lang w:eastAsia="ru-RU"/>
             </w:rPr>
           </w:pPr>
-          <w:hyperlink w:anchor="_Toc56957637" w:history="1">
+          <w:hyperlink w:anchor="_Toc57547514" w:history="1">
             <w:r>
               <w:rPr>
                 <w:rStyle w:val="a8"/>
@@ -1432,7 +1522,7 @@
                 <w:sz w:val="28"/>
                 <w:szCs w:val="28"/>
               </w:rPr>
-              <w:instrText xml:space="preserve"> PAGEREF _Toc56957637 \h </w:instrText>
+              <w:instrText xml:space="preserve"> PAGEREF _Toc57547514 \h </w:instrText>
             </w:r>
             <w:r>
               <w:rPr>
@@ -1490,7 +1580,7 @@
               <w:lang w:eastAsia="ru-RU"/>
             </w:rPr>
           </w:pPr>
-          <w:hyperlink w:anchor="_Toc56957638" w:history="1">
+          <w:hyperlink w:anchor="_Toc57547515" w:history="1">
             <w:r>
               <w:rPr>
                 <w:rStyle w:val="a8"/>
@@ -1549,7 +1639,7 @@
                 <w:sz w:val="28"/>
                 <w:szCs w:val="28"/>
               </w:rPr>
-              <w:instrText xml:space="preserve"> PAGEREF _Toc56957638 \h </w:instrText>
+              <w:instrText xml:space="preserve"> PAGEREF _Toc57547515 \h </w:instrText>
             </w:r>
             <w:r>
               <w:rPr>
@@ -1607,7 +1697,7 @@
               <w:lang w:eastAsia="ru-RU"/>
             </w:rPr>
           </w:pPr>
-          <w:hyperlink w:anchor="_Toc56957639" w:history="1">
+          <w:hyperlink w:anchor="_Toc57547516" w:history="1">
             <w:r>
               <w:rPr>
                 <w:rStyle w:val="a8"/>
@@ -1666,7 +1756,7 @@
                 <w:sz w:val="28"/>
                 <w:szCs w:val="28"/>
               </w:rPr>
-              <w:instrText xml:space="preserve"> PAGEREF _Toc56957639 \h </w:instrText>
+              <w:instrText xml:space="preserve"> PAGEREF _Toc57547516 \h </w:instrText>
             </w:r>
             <w:r>
               <w:rPr>
@@ -1724,7 +1814,7 @@
               <w:lang w:eastAsia="ru-RU"/>
             </w:rPr>
           </w:pPr>
-          <w:hyperlink w:anchor="_Toc56957640" w:history="1">
+          <w:hyperlink w:anchor="_Toc57547517" w:history="1">
             <w:r>
               <w:rPr>
                 <w:rStyle w:val="a8"/>
@@ -1783,7 +1873,7 @@
                 <w:sz w:val="28"/>
                 <w:szCs w:val="28"/>
               </w:rPr>
-              <w:instrText xml:space="preserve"> PAGEREF _Toc56957640 \h </w:instrText>
+              <w:instrText xml:space="preserve"> PAGEREF _Toc57547517 \h </w:instrText>
             </w:r>
             <w:r>
               <w:rPr>
@@ -1840,7 +1930,7 @@
               <w:lang w:eastAsia="ru-RU"/>
             </w:rPr>
           </w:pPr>
-          <w:hyperlink w:anchor="_Toc56957641" w:history="1">
+          <w:hyperlink w:anchor="_Toc57547518" w:history="1">
             <w:r>
               <w:rPr>
                 <w:rStyle w:val="a8"/>
@@ -1879,7 +1969,7 @@
                 <w:sz w:val="28"/>
                 <w:szCs w:val="28"/>
               </w:rPr>
-              <w:instrText xml:space="preserve"> PAGEREF _Toc56957641 \h </w:instrText>
+              <w:instrText xml:space="preserve"> PAGEREF _Toc57547518 \h </w:instrText>
             </w:r>
             <w:r>
               <w:rPr>
@@ -1936,7 +2026,7 @@
               <w:lang w:eastAsia="ru-RU"/>
             </w:rPr>
           </w:pPr>
-          <w:hyperlink w:anchor="_Toc56957642" w:history="1">
+          <w:hyperlink w:anchor="_Toc57547519" w:history="1">
             <w:r>
               <w:rPr>
                 <w:rStyle w:val="a8"/>
@@ -1975,7 +2065,7 @@
                 <w:sz w:val="28"/>
                 <w:szCs w:val="28"/>
               </w:rPr>
-              <w:instrText xml:space="preserve"> PAGEREF _Toc56957642 \h </w:instrText>
+              <w:instrText xml:space="preserve"> PAGEREF _Toc57547519 \h </w:instrText>
             </w:r>
             <w:r>
               <w:rPr>
@@ -2049,22 +2139,20 @@
         <w:ind w:firstLine="567"/>
         <w:rPr>
           <w:rFonts w:cs="Times New Roman"/>
-          <w:b w:val="0"/>
-          <w:szCs w:val="28"/>
-        </w:rPr>
-      </w:pPr>
-      <w:bookmarkStart w:id="3" w:name="_Toc56957438"/>
-      <w:bookmarkStart w:id="4" w:name="_Toc56957625"/>
+          <w:szCs w:val="28"/>
+        </w:rPr>
+      </w:pPr>
+      <w:bookmarkStart w:id="0" w:name="_Toc57547501"/>
+      <w:bookmarkStart w:id="1" w:name="_Toc56957438"/>
       <w:r>
         <w:rPr>
           <w:rFonts w:cs="Times New Roman"/>
           <w:szCs w:val="28"/>
         </w:rPr>
         <w:lastRenderedPageBreak/>
-        <w:t>ВВЕДЕНИЕ</w:t>
-      </w:r>
-      <w:bookmarkEnd w:id="3"/>
-      <w:bookmarkEnd w:id="4"/>
+        <w:t>ТЕРМИНЫ И ОПРЕДЕЛЕНИЯ</w:t>
+      </w:r>
+      <w:bookmarkEnd w:id="0"/>
     </w:p>
     <w:p>
       <w:pPr>
@@ -2078,6 +2166,15 @@
           <w:szCs w:val="28"/>
         </w:rPr>
       </w:pPr>
+      <w:r>
+        <w:rPr>
+          <w:rFonts w:ascii="Times New Roman" w:hAnsi="Times New Roman" w:cs="Times New Roman"/>
+          <w:color w:val="000000" w:themeColor="text1"/>
+          <w:sz w:val="28"/>
+          <w:szCs w:val="28"/>
+        </w:rPr>
+        <w:t>АС – автоматизированная система.</w:t>
+      </w:r>
     </w:p>
     <w:p>
       <w:pPr>
@@ -2097,8 +2194,9 @@
           <w:color w:val="000000" w:themeColor="text1"/>
           <w:sz w:val="28"/>
           <w:szCs w:val="28"/>
-        </w:rPr>
-        <w:t>Текст введения. Тут надо что-то сказать о</w:t>
+          <w:lang w:val="en-US"/>
+        </w:rPr>
+        <w:t xml:space="preserve">API (Application Programming Interface) – </w:t>
       </w:r>
       <w:r>
         <w:rPr>
@@ -2107,6 +2205,16 @@
           <w:sz w:val="28"/>
           <w:szCs w:val="28"/>
         </w:rPr>
+        <w:t>это</w:t>
+      </w:r>
+      <w:r>
+        <w:rPr>
+          <w:rFonts w:ascii="Times New Roman" w:hAnsi="Times New Roman" w:cs="Times New Roman"/>
+          <w:color w:val="000000" w:themeColor="text1"/>
+          <w:sz w:val="28"/>
+          <w:szCs w:val="28"/>
+          <w:lang w:val="en-US"/>
+        </w:rPr>
         <w:t xml:space="preserve"> </w:t>
       </w:r>
       <w:r>
@@ -2116,34 +2224,7 @@
           <w:sz w:val="28"/>
           <w:szCs w:val="28"/>
         </w:rPr>
-        <w:t>API</w:t>
-      </w:r>
-      <w:r>
-        <w:rPr>
-          <w:rFonts w:ascii="Times New Roman" w:hAnsi="Times New Roman" w:cs="Times New Roman"/>
-          <w:color w:val="000000" w:themeColor="text1"/>
-          <w:sz w:val="28"/>
-          <w:szCs w:val="28"/>
-        </w:rPr>
-        <w:t xml:space="preserve"> документации, для кого она нужна</w:t>
-      </w:r>
-      <w:r>
-        <w:rPr>
-          <w:rFonts w:ascii="Times New Roman" w:hAnsi="Times New Roman" w:cs="Times New Roman"/>
-          <w:color w:val="000000" w:themeColor="text1"/>
-          <w:sz w:val="28"/>
-          <w:szCs w:val="28"/>
-        </w:rPr>
-        <w:t xml:space="preserve">, кем пишется </w:t>
-      </w:r>
-      <w:r>
-        <w:rPr>
-          <w:rFonts w:ascii="Times New Roman" w:hAnsi="Times New Roman" w:cs="Times New Roman"/>
-          <w:color w:val="000000" w:themeColor="text1"/>
-          <w:sz w:val="28"/>
-          <w:szCs w:val="28"/>
-        </w:rPr>
-        <w:t>и т.п.</w:t>
+        <w:t xml:space="preserve">набор правил по которым </w:t>
       </w:r>
     </w:p>
     <w:p>
@@ -2158,8 +2239,257 @@
           <w:szCs w:val="28"/>
         </w:rPr>
       </w:pPr>
-      <w:bookmarkStart w:id="5" w:name="_GoBack"/>
-      <w:bookmarkEnd w:id="5"/>
+      <w:r>
+        <w:rPr>
+          <w:rFonts w:ascii="Times New Roman" w:hAnsi="Times New Roman" w:cs="Times New Roman"/>
+          <w:color w:val="000000" w:themeColor="text1"/>
+          <w:sz w:val="28"/>
+          <w:szCs w:val="28"/>
+        </w:rPr>
+        <w:t>API-документация</w:t>
+      </w:r>
+      <w:r>
+        <w:rPr>
+          <w:rFonts w:ascii="Times New Roman" w:hAnsi="Times New Roman" w:cs="Times New Roman"/>
+          <w:color w:val="000000" w:themeColor="text1"/>
+          <w:sz w:val="28"/>
+          <w:szCs w:val="28"/>
+        </w:rPr>
+        <w:t xml:space="preserve"> – это </w:t>
+      </w:r>
+      <w:r>
+        <w:rPr>
+          <w:rFonts w:ascii="Times New Roman" w:hAnsi="Times New Roman" w:cs="Times New Roman"/>
+          <w:color w:val="000000" w:themeColor="text1"/>
+          <w:sz w:val="28"/>
+          <w:szCs w:val="28"/>
+        </w:rPr>
+        <w:t>техническая документация, в которой фиксируются инструкции о том,</w:t>
+      </w:r>
+      <w:r>
+        <w:rPr>
+          <w:rFonts w:ascii="Times New Roman" w:hAnsi="Times New Roman" w:cs="Times New Roman"/>
+          <w:color w:val="000000" w:themeColor="text1"/>
+          <w:sz w:val="28"/>
+          <w:szCs w:val="28"/>
+        </w:rPr>
+        <w:t xml:space="preserve"> </w:t>
+      </w:r>
+      <w:r>
+        <w:rPr>
+          <w:rFonts w:ascii="Times New Roman" w:hAnsi="Times New Roman" w:cs="Times New Roman"/>
+          <w:color w:val="000000" w:themeColor="text1"/>
+          <w:sz w:val="28"/>
+          <w:szCs w:val="28"/>
+        </w:rPr>
+        <w:t>как использовать программное API</w:t>
+      </w:r>
+      <w:r>
+        <w:rPr>
+          <w:rFonts w:ascii="Times New Roman" w:hAnsi="Times New Roman" w:cs="Times New Roman"/>
+          <w:color w:val="000000" w:themeColor="text1"/>
+          <w:sz w:val="28"/>
+          <w:szCs w:val="28"/>
+        </w:rPr>
+        <w:t>.</w:t>
+      </w:r>
+    </w:p>
+    <w:p>
+      <w:pPr>
+        <w:spacing w:after="0" w:line="360" w:lineRule="auto"/>
+        <w:ind w:firstLine="567"/>
+        <w:jc w:val="both"/>
+        <w:rPr>
+          <w:rFonts w:ascii="Times New Roman" w:hAnsi="Times New Roman" w:cs="Times New Roman"/>
+          <w:color w:val="000000" w:themeColor="text1"/>
+          <w:sz w:val="28"/>
+          <w:szCs w:val="28"/>
+        </w:rPr>
+      </w:pPr>
+      <w:r>
+        <w:rPr>
+          <w:rFonts w:ascii="Times New Roman" w:hAnsi="Times New Roman" w:cs="Times New Roman"/>
+          <w:color w:val="000000" w:themeColor="text1"/>
+          <w:sz w:val="28"/>
+          <w:szCs w:val="28"/>
+          <w:lang w:val="en-US"/>
+        </w:rPr>
+        <w:t>UI</w:t>
+      </w:r>
+      <w:r>
+        <w:rPr>
+          <w:rFonts w:ascii="Times New Roman" w:hAnsi="Times New Roman" w:cs="Times New Roman"/>
+          <w:color w:val="000000" w:themeColor="text1"/>
+          <w:sz w:val="28"/>
+          <w:szCs w:val="28"/>
+        </w:rPr>
+        <w:t xml:space="preserve"> – </w:t>
+      </w:r>
+      <w:r>
+        <w:rPr>
+          <w:rFonts w:ascii="Times New Roman" w:hAnsi="Times New Roman" w:cs="Times New Roman"/>
+          <w:color w:val="000000" w:themeColor="text1"/>
+          <w:sz w:val="28"/>
+          <w:szCs w:val="28"/>
+        </w:rPr>
+        <w:t>пользовательский</w:t>
+      </w:r>
+      <w:r>
+        <w:rPr>
+          <w:rFonts w:ascii="Times New Roman" w:hAnsi="Times New Roman" w:cs="Times New Roman"/>
+          <w:color w:val="000000" w:themeColor="text1"/>
+          <w:sz w:val="28"/>
+          <w:szCs w:val="28"/>
+        </w:rPr>
+        <w:t xml:space="preserve"> </w:t>
+      </w:r>
+      <w:r>
+        <w:rPr>
+          <w:rFonts w:ascii="Times New Roman" w:hAnsi="Times New Roman" w:cs="Times New Roman"/>
+          <w:color w:val="000000" w:themeColor="text1"/>
+          <w:sz w:val="28"/>
+          <w:szCs w:val="28"/>
+        </w:rPr>
+        <w:t>интерфейс</w:t>
+      </w:r>
+      <w:r>
+        <w:rPr>
+          <w:rFonts w:ascii="Times New Roman" w:hAnsi="Times New Roman" w:cs="Times New Roman"/>
+          <w:color w:val="000000" w:themeColor="text1"/>
+          <w:sz w:val="28"/>
+          <w:szCs w:val="28"/>
+        </w:rPr>
+        <w:t>.</w:t>
+      </w:r>
+    </w:p>
+    <w:p/>
+    <w:p>
+      <w:pPr>
+        <w:pStyle w:val="1"/>
+        <w:spacing w:before="0" w:line="360" w:lineRule="auto"/>
+        <w:ind w:firstLine="567"/>
+        <w:rPr>
+          <w:rFonts w:cs="Times New Roman"/>
+          <w:b w:val="0"/>
+          <w:szCs w:val="28"/>
+        </w:rPr>
+      </w:pPr>
+      <w:bookmarkStart w:id="2" w:name="_Toc57547502"/>
+      <w:r>
+        <w:rPr>
+          <w:rFonts w:cs="Times New Roman"/>
+          <w:szCs w:val="28"/>
+        </w:rPr>
+        <w:t>ВВЕДЕНИЕ</w:t>
+      </w:r>
+      <w:bookmarkEnd w:id="1"/>
+      <w:bookmarkEnd w:id="2"/>
+    </w:p>
+    <w:p>
+      <w:pPr>
+        <w:spacing w:after="0" w:line="360" w:lineRule="auto"/>
+        <w:ind w:firstLine="567"/>
+        <w:jc w:val="both"/>
+        <w:rPr>
+          <w:rFonts w:ascii="Times New Roman" w:hAnsi="Times New Roman" w:cs="Times New Roman"/>
+          <w:color w:val="000000" w:themeColor="text1"/>
+          <w:sz w:val="28"/>
+          <w:szCs w:val="28"/>
+        </w:rPr>
+      </w:pPr>
+    </w:p>
+    <w:p>
+      <w:pPr>
+        <w:spacing w:after="0" w:line="360" w:lineRule="auto"/>
+        <w:ind w:firstLine="567"/>
+        <w:jc w:val="both"/>
+        <w:rPr>
+          <w:rFonts w:ascii="Times New Roman" w:hAnsi="Times New Roman" w:cs="Times New Roman"/>
+          <w:color w:val="000000" w:themeColor="text1"/>
+          <w:sz w:val="28"/>
+          <w:szCs w:val="28"/>
+        </w:rPr>
+      </w:pPr>
+      <w:r>
+        <w:rPr>
+          <w:rFonts w:ascii="Times New Roman" w:hAnsi="Times New Roman" w:cs="Times New Roman"/>
+          <w:color w:val="000000" w:themeColor="text1"/>
+          <w:sz w:val="28"/>
+          <w:szCs w:val="28"/>
+        </w:rPr>
+        <w:t>Текст введения. Тут надо что-то сказать о</w:t>
+      </w:r>
+      <w:r>
+        <w:rPr>
+          <w:rFonts w:ascii="Times New Roman" w:hAnsi="Times New Roman" w:cs="Times New Roman"/>
+          <w:color w:val="000000" w:themeColor="text1"/>
+          <w:sz w:val="28"/>
+          <w:szCs w:val="28"/>
+        </w:rPr>
+        <w:t xml:space="preserve"> </w:t>
+      </w:r>
+      <w:r>
+        <w:rPr>
+          <w:rFonts w:ascii="Times New Roman" w:hAnsi="Times New Roman" w:cs="Times New Roman"/>
+          <w:color w:val="000000" w:themeColor="text1"/>
+          <w:sz w:val="28"/>
+          <w:szCs w:val="28"/>
+        </w:rPr>
+        <w:t>API</w:t>
+      </w:r>
+      <w:r>
+        <w:rPr>
+          <w:rFonts w:ascii="Times New Roman" w:hAnsi="Times New Roman" w:cs="Times New Roman"/>
+          <w:color w:val="000000" w:themeColor="text1"/>
+          <w:sz w:val="28"/>
+          <w:szCs w:val="28"/>
+        </w:rPr>
+        <w:t xml:space="preserve"> документации, для кого она нужна</w:t>
+      </w:r>
+      <w:r>
+        <w:rPr>
+          <w:rFonts w:ascii="Times New Roman" w:hAnsi="Times New Roman" w:cs="Times New Roman"/>
+          <w:color w:val="000000" w:themeColor="text1"/>
+          <w:sz w:val="28"/>
+          <w:szCs w:val="28"/>
+        </w:rPr>
+        <w:t xml:space="preserve">, кем пишется </w:t>
+      </w:r>
+      <w:r>
+        <w:rPr>
+          <w:rFonts w:ascii="Times New Roman" w:hAnsi="Times New Roman" w:cs="Times New Roman"/>
+          <w:color w:val="000000" w:themeColor="text1"/>
+          <w:sz w:val="28"/>
+          <w:szCs w:val="28"/>
+        </w:rPr>
+        <w:t>и т.п.</w:t>
+      </w:r>
+    </w:p>
+    <w:p>
+      <w:pPr>
+        <w:spacing w:after="0" w:line="360" w:lineRule="auto"/>
+        <w:ind w:firstLine="567"/>
+        <w:jc w:val="both"/>
+        <w:rPr>
+          <w:rFonts w:ascii="Times New Roman" w:hAnsi="Times New Roman" w:cs="Times New Roman"/>
+          <w:color w:val="000000" w:themeColor="text1"/>
+          <w:sz w:val="28"/>
+          <w:szCs w:val="28"/>
+        </w:rPr>
+      </w:pPr>
+    </w:p>
+    <w:p>
+      <w:pPr>
+        <w:spacing w:after="0" w:line="360" w:lineRule="auto"/>
+        <w:ind w:firstLine="567"/>
+        <w:jc w:val="both"/>
+        <w:rPr>
+          <w:rFonts w:ascii="Times New Roman" w:hAnsi="Times New Roman" w:cs="Times New Roman"/>
+          <w:color w:val="000000" w:themeColor="text1"/>
+          <w:sz w:val="28"/>
+          <w:szCs w:val="28"/>
+        </w:rPr>
+      </w:pPr>
     </w:p>
     <w:p>
       <w:pPr>
@@ -2188,8 +2518,8 @@
           <w:szCs w:val="28"/>
         </w:rPr>
       </w:pPr>
-      <w:bookmarkStart w:id="6" w:name="_Toc56957439"/>
-      <w:bookmarkStart w:id="7" w:name="_Toc56957626"/>
+      <w:bookmarkStart w:id="3" w:name="_Toc56957439"/>
+      <w:bookmarkStart w:id="4" w:name="_Toc57547503"/>
       <w:r>
         <w:rPr>
           <w:rFonts w:cs="Times New Roman"/>
@@ -2197,8 +2527,8 @@
         </w:rPr>
         <w:t>ОБЗОРНАЯ ЧАСТЬ</w:t>
       </w:r>
-      <w:bookmarkEnd w:id="6"/>
-      <w:bookmarkEnd w:id="7"/>
+      <w:bookmarkEnd w:id="3"/>
+      <w:bookmarkEnd w:id="4"/>
     </w:p>
     <w:p>
       <w:pPr>
@@ -2229,24 +2559,35 @@
           <w:szCs w:val="28"/>
         </w:rPr>
       </w:pPr>
-      <w:bookmarkStart w:id="8" w:name="_Toc101595374"/>
-      <w:bookmarkStart w:id="9" w:name="_Toc451364469"/>
-      <w:bookmarkStart w:id="10" w:name="_Toc56957440"/>
-      <w:bookmarkStart w:id="11" w:name="_Toc56957627"/>
       <w:r>
         <w:rPr>
           <w:rFonts w:cs="Times New Roman"/>
           <w:b/>
           <w:szCs w:val="28"/>
         </w:rPr>
-        <w:t>Цель разработки и анализ её использования</w:t>
-      </w:r>
-      <w:bookmarkEnd w:id="8"/>
-      <w:bookmarkEnd w:id="9"/>
-      <w:bookmarkEnd w:id="10"/>
-      <w:bookmarkEnd w:id="11"/>
+        <w:t>Описание предметной области</w:t>
+      </w:r>
     </w:p>
     <w:p/>
+    <w:p>
+      <w:pPr>
+        <w:pStyle w:val="3"/>
+        <w:numPr>
+          <w:ilvl w:val="2"/>
+          <w:numId w:val="12"/>
+        </w:numPr>
+        <w:ind w:left="0" w:firstLine="0"/>
+      </w:pPr>
+      <w:r>
+        <w:t xml:space="preserve">Как и кем </w:t>
+      </w:r>
+      <w:r>
+        <w:t>используется</w:t>
+      </w:r>
+      <w:r>
+        <w:t>?</w:t>
+      </w:r>
+    </w:p>
     <w:p>
       <w:pPr>
         <w:spacing w:after="0" w:line="360" w:lineRule="auto"/>
@@ -2258,14 +2599,1048 @@
           <w:szCs w:val="28"/>
         </w:rPr>
       </w:pPr>
-      <w:r>
-        <w:rPr>
-          <w:rFonts w:ascii="Times New Roman" w:hAnsi="Times New Roman" w:cs="Times New Roman"/>
-          <w:sz w:val="28"/>
-          <w:szCs w:val="28"/>
-        </w:rPr>
-        <w:t>Текст о цели разработки. О том, что в итоге должно получится + задачи, которые решаются в ходе выполнения работы.</w:t>
-      </w:r>
+    </w:p>
+    <w:p>
+      <w:pPr>
+        <w:spacing w:after="0" w:line="360" w:lineRule="auto"/>
+        <w:ind w:firstLine="567"/>
+        <w:jc w:val="both"/>
+        <w:rPr>
+          <w:rFonts w:ascii="Times New Roman" w:hAnsi="Times New Roman" w:cs="Times New Roman"/>
+          <w:sz w:val="28"/>
+          <w:szCs w:val="28"/>
+        </w:rPr>
+      </w:pPr>
+      <w:r>
+        <w:rPr>
+          <w:rFonts w:ascii="Times New Roman" w:hAnsi="Times New Roman" w:cs="Times New Roman"/>
+          <w:sz w:val="28"/>
+          <w:szCs w:val="28"/>
+        </w:rPr>
+        <w:t>Для взаимодействия клиентской и</w:t>
+      </w:r>
+      <w:r>
+        <w:rPr>
+          <w:rFonts w:ascii="Times New Roman" w:hAnsi="Times New Roman" w:cs="Times New Roman"/>
+          <w:sz w:val="28"/>
+          <w:szCs w:val="28"/>
+        </w:rPr>
+        <w:t xml:space="preserve"> серверной части в компании ООО </w:t>
+      </w:r>
+      <w:r>
+        <w:rPr>
+          <w:rFonts w:ascii="Times New Roman" w:hAnsi="Times New Roman" w:cs="Times New Roman"/>
+          <w:sz w:val="28"/>
+          <w:szCs w:val="28"/>
+        </w:rPr>
+        <w:t>«</w:t>
+      </w:r>
+      <w:proofErr w:type="spellStart"/>
+      <w:r>
+        <w:rPr>
+          <w:rFonts w:ascii="Times New Roman" w:hAnsi="Times New Roman" w:cs="Times New Roman"/>
+          <w:sz w:val="28"/>
+          <w:szCs w:val="28"/>
+        </w:rPr>
+        <w:t>ФорМакс</w:t>
+      </w:r>
+      <w:proofErr w:type="spellEnd"/>
+      <w:r>
+        <w:rPr>
+          <w:rFonts w:ascii="Times New Roman" w:hAnsi="Times New Roman" w:cs="Times New Roman"/>
+          <w:sz w:val="28"/>
+          <w:szCs w:val="28"/>
+        </w:rPr>
+        <w:t>», используется REST API.</w:t>
+      </w:r>
+    </w:p>
+    <w:p>
+      <w:pPr>
+        <w:spacing w:after="0" w:line="360" w:lineRule="auto"/>
+        <w:ind w:firstLine="567"/>
+        <w:jc w:val="both"/>
+        <w:rPr>
+          <w:rFonts w:ascii="Times New Roman" w:hAnsi="Times New Roman" w:cs="Times New Roman"/>
+          <w:sz w:val="28"/>
+          <w:szCs w:val="28"/>
+        </w:rPr>
+      </w:pPr>
+      <w:r>
+        <w:rPr>
+          <w:rFonts w:ascii="Times New Roman" w:hAnsi="Times New Roman" w:cs="Times New Roman"/>
+          <w:sz w:val="28"/>
+          <w:szCs w:val="28"/>
+        </w:rPr>
+        <w:t>REST API</w:t>
+      </w:r>
+      <w:r>
+        <w:rPr>
+          <w:rFonts w:ascii="Times New Roman" w:hAnsi="Times New Roman" w:cs="Times New Roman"/>
+          <w:sz w:val="28"/>
+          <w:szCs w:val="28"/>
+        </w:rPr>
+        <w:t xml:space="preserve"> </w:t>
+      </w:r>
+      <w:r>
+        <w:rPr>
+          <w:rFonts w:ascii="Times New Roman" w:hAnsi="Times New Roman" w:cs="Times New Roman"/>
+          <w:sz w:val="28"/>
+          <w:szCs w:val="28"/>
+        </w:rPr>
+        <w:t xml:space="preserve">– это набор правил, по которым </w:t>
+      </w:r>
+      <w:r>
+        <w:rPr>
+          <w:rFonts w:ascii="Times New Roman" w:hAnsi="Times New Roman" w:cs="Times New Roman"/>
+          <w:sz w:val="28"/>
+          <w:szCs w:val="28"/>
+        </w:rPr>
+        <w:t xml:space="preserve">следует обращаться к </w:t>
+      </w:r>
+      <w:r>
+        <w:rPr>
+          <w:rFonts w:ascii="Times New Roman" w:hAnsi="Times New Roman" w:cs="Times New Roman"/>
+          <w:sz w:val="28"/>
+          <w:szCs w:val="28"/>
+        </w:rPr>
+        <w:t>сервер</w:t>
+      </w:r>
+      <w:r>
+        <w:rPr>
+          <w:rFonts w:ascii="Times New Roman" w:hAnsi="Times New Roman" w:cs="Times New Roman"/>
+          <w:sz w:val="28"/>
+          <w:szCs w:val="28"/>
+        </w:rPr>
+        <w:t>у за получением информации</w:t>
+      </w:r>
+      <w:r>
+        <w:rPr>
+          <w:rFonts w:ascii="Times New Roman" w:hAnsi="Times New Roman" w:cs="Times New Roman"/>
+          <w:sz w:val="28"/>
+          <w:szCs w:val="28"/>
+        </w:rPr>
+        <w:t>. Например</w:t>
+      </w:r>
+      <w:r>
+        <w:rPr>
+          <w:rFonts w:ascii="Times New Roman" w:hAnsi="Times New Roman" w:cs="Times New Roman"/>
+          <w:sz w:val="28"/>
+          <w:szCs w:val="28"/>
+        </w:rPr>
+        <w:t>,</w:t>
+      </w:r>
+      <w:r>
+        <w:rPr>
+          <w:rFonts w:ascii="Times New Roman" w:hAnsi="Times New Roman" w:cs="Times New Roman"/>
+          <w:sz w:val="28"/>
+          <w:szCs w:val="28"/>
+        </w:rPr>
+        <w:t xml:space="preserve"> при получении </w:t>
+      </w:r>
+      <w:r>
+        <w:rPr>
+          <w:rFonts w:ascii="Times New Roman" w:hAnsi="Times New Roman" w:cs="Times New Roman"/>
+          <w:sz w:val="28"/>
+          <w:szCs w:val="28"/>
+        </w:rPr>
+        <w:t xml:space="preserve">данных </w:t>
+      </w:r>
+      <w:r>
+        <w:rPr>
+          <w:rFonts w:ascii="Times New Roman" w:hAnsi="Times New Roman" w:cs="Times New Roman"/>
+          <w:sz w:val="28"/>
+          <w:szCs w:val="28"/>
+        </w:rPr>
+        <w:t xml:space="preserve">о </w:t>
+      </w:r>
+      <w:r>
+        <w:rPr>
+          <w:rFonts w:ascii="Times New Roman" w:hAnsi="Times New Roman" w:cs="Times New Roman"/>
+          <w:sz w:val="28"/>
+          <w:szCs w:val="28"/>
+        </w:rPr>
+        <w:t xml:space="preserve">пользователе, информация о котором храниться в БД (базе данных) на сервере </w:t>
+      </w:r>
+      <w:r>
+        <w:rPr>
+          <w:rFonts w:ascii="Times New Roman" w:hAnsi="Times New Roman" w:cs="Times New Roman"/>
+          <w:sz w:val="28"/>
+          <w:szCs w:val="28"/>
+        </w:rPr>
+        <w:t>необходимо</w:t>
+      </w:r>
+      <w:r>
+        <w:rPr>
+          <w:rFonts w:ascii="Times New Roman" w:hAnsi="Times New Roman" w:cs="Times New Roman"/>
+          <w:sz w:val="28"/>
+          <w:szCs w:val="28"/>
+        </w:rPr>
+        <w:t xml:space="preserve"> </w:t>
+      </w:r>
+      <w:r>
+        <w:rPr>
+          <w:rFonts w:ascii="Times New Roman" w:hAnsi="Times New Roman" w:cs="Times New Roman"/>
+          <w:sz w:val="28"/>
+          <w:szCs w:val="28"/>
+        </w:rPr>
+        <w:t>указать путь до сервера (</w:t>
+      </w:r>
+      <w:r>
+        <w:rPr>
+          <w:rFonts w:ascii="Times New Roman" w:hAnsi="Times New Roman" w:cs="Times New Roman"/>
+          <w:sz w:val="28"/>
+          <w:szCs w:val="28"/>
+          <w:lang w:val="en-US"/>
+        </w:rPr>
+        <w:t>URI</w:t>
+      </w:r>
+      <w:r>
+        <w:rPr>
+          <w:rFonts w:ascii="Times New Roman" w:hAnsi="Times New Roman" w:cs="Times New Roman"/>
+          <w:sz w:val="28"/>
+          <w:szCs w:val="28"/>
+        </w:rPr>
+        <w:t>),</w:t>
+      </w:r>
+      <w:r>
+        <w:rPr>
+          <w:rFonts w:ascii="Times New Roman" w:hAnsi="Times New Roman" w:cs="Times New Roman"/>
+          <w:sz w:val="28"/>
+          <w:szCs w:val="28"/>
+        </w:rPr>
+        <w:t xml:space="preserve"> идентификатор пользователя</w:t>
+      </w:r>
+      <w:r>
+        <w:rPr>
+          <w:rFonts w:ascii="Times New Roman" w:hAnsi="Times New Roman" w:cs="Times New Roman"/>
+          <w:sz w:val="28"/>
+          <w:szCs w:val="28"/>
+        </w:rPr>
+        <w:t xml:space="preserve"> (</w:t>
+      </w:r>
+      <w:r>
+        <w:rPr>
+          <w:rFonts w:ascii="Times New Roman" w:hAnsi="Times New Roman" w:cs="Times New Roman"/>
+          <w:sz w:val="28"/>
+          <w:szCs w:val="28"/>
+          <w:lang w:val="en-US"/>
+        </w:rPr>
+        <w:t>ID</w:t>
+      </w:r>
+      <w:r>
+        <w:rPr>
+          <w:rFonts w:ascii="Times New Roman" w:hAnsi="Times New Roman" w:cs="Times New Roman"/>
+          <w:sz w:val="28"/>
+          <w:szCs w:val="28"/>
+        </w:rPr>
+        <w:t xml:space="preserve">) </w:t>
+      </w:r>
+      <w:r>
+        <w:rPr>
+          <w:rFonts w:ascii="Times New Roman" w:hAnsi="Times New Roman" w:cs="Times New Roman"/>
+          <w:sz w:val="28"/>
+          <w:szCs w:val="28"/>
+        </w:rPr>
+        <w:t xml:space="preserve">и метод </w:t>
+      </w:r>
+      <w:r>
+        <w:rPr>
+          <w:rFonts w:ascii="Times New Roman" w:hAnsi="Times New Roman" w:cs="Times New Roman"/>
+          <w:sz w:val="28"/>
+          <w:szCs w:val="28"/>
+        </w:rPr>
+        <w:t>(</w:t>
+      </w:r>
+      <w:r>
+        <w:rPr>
+          <w:rFonts w:ascii="Times New Roman" w:hAnsi="Times New Roman" w:cs="Times New Roman"/>
+          <w:sz w:val="28"/>
+          <w:szCs w:val="28"/>
+          <w:lang w:val="en-US"/>
+        </w:rPr>
+        <w:t>Method</w:t>
+      </w:r>
+      <w:r>
+        <w:rPr>
+          <w:rFonts w:ascii="Times New Roman" w:hAnsi="Times New Roman" w:cs="Times New Roman"/>
+          <w:sz w:val="28"/>
+          <w:szCs w:val="28"/>
+        </w:rPr>
+        <w:t xml:space="preserve">) </w:t>
+      </w:r>
+      <w:r>
+        <w:rPr>
+          <w:rFonts w:ascii="Times New Roman" w:hAnsi="Times New Roman" w:cs="Times New Roman"/>
+          <w:sz w:val="28"/>
+          <w:szCs w:val="28"/>
+        </w:rPr>
+        <w:t xml:space="preserve">по которому сервер поймет, что нужно сделать с ресурсом (в данном случае </w:t>
+      </w:r>
+      <w:r>
+        <w:rPr>
+          <w:rFonts w:ascii="Times New Roman" w:hAnsi="Times New Roman" w:cs="Times New Roman"/>
+          <w:sz w:val="28"/>
+          <w:szCs w:val="28"/>
+        </w:rPr>
+        <w:t>вернуть информацию о пользователе</w:t>
+      </w:r>
+      <w:r>
+        <w:rPr>
+          <w:rFonts w:ascii="Times New Roman" w:hAnsi="Times New Roman" w:cs="Times New Roman"/>
+          <w:sz w:val="28"/>
+          <w:szCs w:val="28"/>
+        </w:rPr>
+        <w:t xml:space="preserve">). </w:t>
+      </w:r>
+      <w:r>
+        <w:rPr>
+          <w:rFonts w:ascii="Times New Roman" w:hAnsi="Times New Roman" w:cs="Times New Roman"/>
+          <w:sz w:val="28"/>
+          <w:szCs w:val="28"/>
+        </w:rPr>
+        <w:t>Данный процесс</w:t>
+      </w:r>
+      <w:r>
+        <w:rPr>
+          <w:rFonts w:ascii="Times New Roman" w:hAnsi="Times New Roman" w:cs="Times New Roman"/>
+          <w:sz w:val="28"/>
+          <w:szCs w:val="28"/>
+        </w:rPr>
+        <w:t xml:space="preserve"> «общения» клиента и сервера,</w:t>
+      </w:r>
+      <w:r>
+        <w:rPr>
+          <w:rFonts w:ascii="Times New Roman" w:hAnsi="Times New Roman" w:cs="Times New Roman"/>
+          <w:sz w:val="28"/>
+          <w:szCs w:val="28"/>
+        </w:rPr>
+        <w:t xml:space="preserve"> представлен на рисунке 1.1.</w:t>
+      </w:r>
+    </w:p>
+    <w:p>
+      <w:pPr>
+        <w:spacing w:after="0" w:line="360" w:lineRule="auto"/>
+        <w:jc w:val="both"/>
+        <w:rPr>
+          <w:rFonts w:ascii="Times New Roman" w:hAnsi="Times New Roman" w:cs="Times New Roman"/>
+          <w:sz w:val="28"/>
+          <w:szCs w:val="28"/>
+        </w:rPr>
+      </w:pPr>
+      <w:r>
+        <w:rPr>
+          <w:rFonts w:ascii="Times New Roman" w:hAnsi="Times New Roman" w:cs="Times New Roman"/>
+          <w:noProof/>
+          <w:sz w:val="28"/>
+          <w:szCs w:val="28"/>
+          <w:lang w:eastAsia="ru-RU"/>
+        </w:rPr>
+        <w:lastRenderedPageBreak/>
+        <w:drawing>
+          <wp:inline distT="0" distB="0" distL="0" distR="0">
+            <wp:extent cx="5939790" cy="3162300"/>
+            <wp:effectExtent l="0" t="0" r="3810" b="0"/>
+            <wp:docPr id="1" name="Рисунок 1"/>
+            <wp:cNvGraphicFramePr>
+              <a:graphicFrameLocks xmlns:a="http://schemas.openxmlformats.org/drawingml/2006/main" noChangeAspect="1"/>
+            </wp:cNvGraphicFramePr>
+            <a:graphic xmlns:a="http://schemas.openxmlformats.org/drawingml/2006/main">
+              <a:graphicData uri="http://schemas.openxmlformats.org/drawingml/2006/picture">
+                <pic:pic xmlns:pic="http://schemas.openxmlformats.org/drawingml/2006/picture">
+                  <pic:nvPicPr>
+                    <pic:cNvPr id="1" name="1. API Запрос_Ответ.png"/>
+                    <pic:cNvPicPr/>
+                  </pic:nvPicPr>
+                  <pic:blipFill>
+                    <a:blip r:embed="rId8">
+                      <a:extLst>
+                        <a:ext uri="{28A0092B-C50C-407E-A947-70E740481C1C}">
+                          <a14:useLocalDpi xmlns:a14="http://schemas.microsoft.com/office/drawing/2010/main" val="0"/>
+                        </a:ext>
+                      </a:extLst>
+                    </a:blip>
+                    <a:stretch>
+                      <a:fillRect/>
+                    </a:stretch>
+                  </pic:blipFill>
+                  <pic:spPr>
+                    <a:xfrm>
+                      <a:off x="0" y="0"/>
+                      <a:ext cx="5939790" cy="3162300"/>
+                    </a:xfrm>
+                    <a:prstGeom prst="rect">
+                      <a:avLst/>
+                    </a:prstGeom>
+                  </pic:spPr>
+                </pic:pic>
+              </a:graphicData>
+            </a:graphic>
+          </wp:inline>
+        </w:drawing>
+      </w:r>
+    </w:p>
+    <w:p>
+      <w:pPr>
+        <w:spacing w:after="0" w:line="360" w:lineRule="auto"/>
+        <w:ind w:firstLine="567"/>
+        <w:jc w:val="both"/>
+        <w:rPr>
+          <w:rFonts w:ascii="Times New Roman" w:hAnsi="Times New Roman" w:cs="Times New Roman"/>
+          <w:sz w:val="28"/>
+          <w:szCs w:val="28"/>
+        </w:rPr>
+      </w:pPr>
+      <w:r>
+        <w:rPr>
+          <w:rFonts w:ascii="Times New Roman" w:hAnsi="Times New Roman" w:cs="Times New Roman"/>
+          <w:sz w:val="28"/>
+          <w:szCs w:val="28"/>
+        </w:rPr>
+        <w:t>Рисунок 1.1 – Схема получения информации о пользователе</w:t>
+      </w:r>
+    </w:p>
+    <w:p>
+      <w:pPr>
+        <w:spacing w:after="0" w:line="360" w:lineRule="auto"/>
+        <w:jc w:val="both"/>
+        <w:rPr>
+          <w:rFonts w:ascii="Times New Roman" w:hAnsi="Times New Roman" w:cs="Times New Roman"/>
+          <w:sz w:val="28"/>
+          <w:szCs w:val="28"/>
+        </w:rPr>
+      </w:pPr>
+    </w:p>
+    <w:p>
+      <w:pPr>
+        <w:spacing w:after="0" w:line="360" w:lineRule="auto"/>
+        <w:jc w:val="both"/>
+        <w:rPr>
+          <w:rFonts w:ascii="Times New Roman" w:hAnsi="Times New Roman" w:cs="Times New Roman"/>
+          <w:sz w:val="28"/>
+          <w:szCs w:val="28"/>
+        </w:rPr>
+      </w:pPr>
+      <w:r>
+        <w:rPr>
+          <w:rFonts w:ascii="Times New Roman" w:hAnsi="Times New Roman" w:cs="Times New Roman"/>
+          <w:sz w:val="28"/>
+          <w:szCs w:val="28"/>
+        </w:rPr>
+        <w:t xml:space="preserve">Большинство </w:t>
+      </w:r>
+      <w:r>
+        <w:rPr>
+          <w:rFonts w:ascii="Times New Roman" w:hAnsi="Times New Roman" w:cs="Times New Roman"/>
+          <w:sz w:val="28"/>
+          <w:szCs w:val="28"/>
+          <w:lang w:val="en-US"/>
+        </w:rPr>
+        <w:t>API</w:t>
+      </w:r>
+      <w:r>
+        <w:rPr>
+          <w:rFonts w:ascii="Times New Roman" w:hAnsi="Times New Roman" w:cs="Times New Roman"/>
+          <w:sz w:val="28"/>
+          <w:szCs w:val="28"/>
+        </w:rPr>
+        <w:t xml:space="preserve"> </w:t>
+      </w:r>
+      <w:r>
+        <w:rPr>
+          <w:rFonts w:ascii="Times New Roman" w:hAnsi="Times New Roman" w:cs="Times New Roman"/>
+          <w:sz w:val="28"/>
+          <w:szCs w:val="28"/>
+        </w:rPr>
+        <w:t>методов придерживается следующих правил:</w:t>
+      </w:r>
+    </w:p>
+    <w:p>
+      <w:pPr>
+        <w:pStyle w:val="a7"/>
+        <w:numPr>
+          <w:ilvl w:val="3"/>
+          <w:numId w:val="3"/>
+        </w:numPr>
+        <w:spacing w:after="0" w:line="360" w:lineRule="auto"/>
+        <w:ind w:left="0" w:firstLine="0"/>
+        <w:jc w:val="both"/>
+        <w:rPr>
+          <w:rFonts w:ascii="Times New Roman" w:hAnsi="Times New Roman" w:cs="Times New Roman"/>
+          <w:sz w:val="28"/>
+          <w:szCs w:val="28"/>
+        </w:rPr>
+      </w:pPr>
+      <w:r>
+        <w:rPr>
+          <w:rFonts w:ascii="Times New Roman" w:hAnsi="Times New Roman" w:cs="Times New Roman"/>
+          <w:sz w:val="28"/>
+          <w:szCs w:val="28"/>
+        </w:rPr>
+        <w:t>Авторизация (при необходимости)</w:t>
+      </w:r>
+    </w:p>
+    <w:p>
+      <w:pPr>
+        <w:pStyle w:val="a7"/>
+        <w:numPr>
+          <w:ilvl w:val="3"/>
+          <w:numId w:val="3"/>
+        </w:numPr>
+        <w:spacing w:after="0" w:line="360" w:lineRule="auto"/>
+        <w:ind w:left="0" w:firstLine="0"/>
+        <w:jc w:val="both"/>
+        <w:rPr>
+          <w:rFonts w:ascii="Times New Roman" w:hAnsi="Times New Roman" w:cs="Times New Roman"/>
+          <w:sz w:val="28"/>
+          <w:szCs w:val="28"/>
+        </w:rPr>
+      </w:pPr>
+    </w:p>
+    <w:p>
+      <w:pPr>
+        <w:spacing w:after="0" w:line="360" w:lineRule="auto"/>
+        <w:ind w:firstLine="567"/>
+        <w:jc w:val="both"/>
+        <w:rPr>
+          <w:rFonts w:ascii="Times New Roman" w:hAnsi="Times New Roman" w:cs="Times New Roman"/>
+          <w:sz w:val="28"/>
+          <w:szCs w:val="28"/>
+        </w:rPr>
+      </w:pPr>
+    </w:p>
+    <w:p>
+      <w:pPr>
+        <w:spacing w:after="0" w:line="360" w:lineRule="auto"/>
+        <w:ind w:firstLine="567"/>
+        <w:jc w:val="both"/>
+        <w:rPr>
+          <w:rFonts w:ascii="Times New Roman" w:hAnsi="Times New Roman" w:cs="Times New Roman"/>
+          <w:sz w:val="28"/>
+          <w:szCs w:val="28"/>
+        </w:rPr>
+      </w:pPr>
+      <w:r>
+        <w:rPr>
+          <w:rFonts w:ascii="Times New Roman" w:hAnsi="Times New Roman" w:cs="Times New Roman"/>
+          <w:sz w:val="28"/>
+          <w:szCs w:val="28"/>
+        </w:rPr>
+        <w:t xml:space="preserve">В качестве клиента в </w:t>
+      </w:r>
+      <w:r>
+        <w:rPr>
+          <w:rFonts w:ascii="Times New Roman" w:hAnsi="Times New Roman" w:cs="Times New Roman"/>
+          <w:sz w:val="28"/>
+          <w:szCs w:val="28"/>
+        </w:rPr>
+        <w:t>ООО «</w:t>
+      </w:r>
+      <w:proofErr w:type="spellStart"/>
+      <w:r>
+        <w:rPr>
+          <w:rFonts w:ascii="Times New Roman" w:hAnsi="Times New Roman" w:cs="Times New Roman"/>
+          <w:sz w:val="28"/>
+          <w:szCs w:val="28"/>
+        </w:rPr>
+        <w:t>ФорМакс</w:t>
+      </w:r>
+      <w:proofErr w:type="spellEnd"/>
+      <w:r>
+        <w:rPr>
+          <w:rFonts w:ascii="Times New Roman" w:hAnsi="Times New Roman" w:cs="Times New Roman"/>
+          <w:sz w:val="28"/>
+          <w:szCs w:val="28"/>
+        </w:rPr>
+        <w:t>»</w:t>
+      </w:r>
+      <w:r>
+        <w:rPr>
+          <w:rFonts w:ascii="Times New Roman" w:hAnsi="Times New Roman" w:cs="Times New Roman"/>
+          <w:sz w:val="28"/>
+          <w:szCs w:val="28"/>
+        </w:rPr>
+        <w:t xml:space="preserve"> выступают:</w:t>
+      </w:r>
+    </w:p>
+    <w:p>
+      <w:pPr>
+        <w:pStyle w:val="a7"/>
+        <w:numPr>
+          <w:ilvl w:val="0"/>
+          <w:numId w:val="11"/>
+        </w:numPr>
+        <w:spacing w:after="0" w:line="360" w:lineRule="auto"/>
+        <w:jc w:val="both"/>
+        <w:rPr>
+          <w:rFonts w:ascii="Times New Roman" w:hAnsi="Times New Roman" w:cs="Times New Roman"/>
+          <w:sz w:val="28"/>
+          <w:szCs w:val="28"/>
+        </w:rPr>
+      </w:pPr>
+      <w:r>
+        <w:rPr>
+          <w:rFonts w:ascii="Times New Roman" w:hAnsi="Times New Roman" w:cs="Times New Roman"/>
+          <w:sz w:val="28"/>
+          <w:szCs w:val="28"/>
+        </w:rPr>
+        <w:t xml:space="preserve">Веб-сайт – с помощью </w:t>
+      </w:r>
+      <w:proofErr w:type="spellStart"/>
+      <w:r>
+        <w:rPr>
+          <w:rFonts w:ascii="Times New Roman" w:hAnsi="Times New Roman" w:cs="Times New Roman"/>
+          <w:sz w:val="28"/>
+          <w:szCs w:val="28"/>
+        </w:rPr>
+        <w:t>Ajax</w:t>
+      </w:r>
+      <w:proofErr w:type="spellEnd"/>
+      <w:r>
+        <w:rPr>
+          <w:rFonts w:ascii="Times New Roman" w:hAnsi="Times New Roman" w:cs="Times New Roman"/>
+          <w:sz w:val="28"/>
+          <w:szCs w:val="28"/>
+        </w:rPr>
+        <w:t xml:space="preserve"> технологии, </w:t>
+      </w:r>
+      <w:proofErr w:type="spellStart"/>
+      <w:r>
+        <w:rPr>
+          <w:rFonts w:ascii="Times New Roman" w:hAnsi="Times New Roman" w:cs="Times New Roman"/>
+          <w:sz w:val="28"/>
+          <w:szCs w:val="28"/>
+        </w:rPr>
+        <w:t>JavaScript</w:t>
+      </w:r>
+      <w:proofErr w:type="spellEnd"/>
+      <w:r>
+        <w:rPr>
+          <w:rFonts w:ascii="Times New Roman" w:hAnsi="Times New Roman" w:cs="Times New Roman"/>
+          <w:sz w:val="28"/>
+          <w:szCs w:val="28"/>
+        </w:rPr>
+        <w:t xml:space="preserve"> выполняет запросы на сервер чтобы получить данные и отобразить в интерфейсе. </w:t>
+      </w:r>
+    </w:p>
+    <w:p>
+      <w:pPr>
+        <w:pStyle w:val="a7"/>
+        <w:numPr>
+          <w:ilvl w:val="0"/>
+          <w:numId w:val="11"/>
+        </w:numPr>
+        <w:spacing w:after="0" w:line="360" w:lineRule="auto"/>
+        <w:jc w:val="both"/>
+        <w:rPr>
+          <w:rFonts w:ascii="Times New Roman" w:hAnsi="Times New Roman" w:cs="Times New Roman"/>
+          <w:sz w:val="28"/>
+          <w:szCs w:val="28"/>
+        </w:rPr>
+      </w:pPr>
+      <w:r>
+        <w:rPr>
+          <w:rFonts w:ascii="Times New Roman" w:hAnsi="Times New Roman" w:cs="Times New Roman"/>
+          <w:sz w:val="28"/>
+          <w:szCs w:val="28"/>
+        </w:rPr>
+        <w:t xml:space="preserve">Кросс платформенный плеер, написанный на </w:t>
+      </w:r>
+      <w:r>
+        <w:rPr>
+          <w:rFonts w:ascii="Times New Roman" w:hAnsi="Times New Roman" w:cs="Times New Roman"/>
+          <w:sz w:val="28"/>
+          <w:szCs w:val="28"/>
+          <w:lang w:val="en-US"/>
+        </w:rPr>
+        <w:t>Java</w:t>
+      </w:r>
+      <w:r>
+        <w:rPr>
+          <w:rFonts w:ascii="Times New Roman" w:hAnsi="Times New Roman" w:cs="Times New Roman"/>
+          <w:sz w:val="28"/>
+          <w:szCs w:val="28"/>
+        </w:rPr>
+        <w:t xml:space="preserve">. </w:t>
+      </w:r>
+      <w:r>
+        <w:rPr>
+          <w:rFonts w:ascii="Times New Roman" w:hAnsi="Times New Roman" w:cs="Times New Roman"/>
+          <w:sz w:val="28"/>
+          <w:szCs w:val="28"/>
+        </w:rPr>
+        <w:t xml:space="preserve">Плеер отправляет запросы на сервер чтобы получить информацию о том, что ему играть, </w:t>
+      </w:r>
+      <w:r>
+        <w:rPr>
+          <w:rFonts w:ascii="Times New Roman" w:hAnsi="Times New Roman" w:cs="Times New Roman"/>
+          <w:sz w:val="28"/>
+          <w:szCs w:val="28"/>
+        </w:rPr>
+        <w:t xml:space="preserve">в какой последовательности </w:t>
+      </w:r>
+      <w:r>
+        <w:rPr>
+          <w:rFonts w:ascii="Times New Roman" w:hAnsi="Times New Roman" w:cs="Times New Roman"/>
+          <w:sz w:val="28"/>
+          <w:szCs w:val="28"/>
+        </w:rPr>
+        <w:t xml:space="preserve">и </w:t>
+      </w:r>
+      <w:r>
+        <w:rPr>
+          <w:rFonts w:ascii="Times New Roman" w:hAnsi="Times New Roman" w:cs="Times New Roman"/>
+          <w:sz w:val="28"/>
+          <w:szCs w:val="28"/>
+        </w:rPr>
+        <w:t>согласно расписанию.</w:t>
+      </w:r>
+    </w:p>
+    <w:p>
+      <w:pPr>
+        <w:pStyle w:val="a7"/>
+        <w:numPr>
+          <w:ilvl w:val="0"/>
+          <w:numId w:val="11"/>
+        </w:numPr>
+        <w:spacing w:after="0" w:line="360" w:lineRule="auto"/>
+        <w:jc w:val="both"/>
+        <w:rPr>
+          <w:rFonts w:ascii="Times New Roman" w:hAnsi="Times New Roman" w:cs="Times New Roman"/>
+          <w:sz w:val="28"/>
+          <w:szCs w:val="28"/>
+        </w:rPr>
+      </w:pPr>
+      <w:r>
+        <w:rPr>
+          <w:rFonts w:ascii="Times New Roman" w:hAnsi="Times New Roman" w:cs="Times New Roman"/>
+          <w:sz w:val="28"/>
+          <w:szCs w:val="28"/>
+        </w:rPr>
+        <w:t xml:space="preserve">Внешние </w:t>
+      </w:r>
+      <w:r>
+        <w:rPr>
+          <w:rFonts w:ascii="Times New Roman" w:hAnsi="Times New Roman" w:cs="Times New Roman"/>
+          <w:sz w:val="28"/>
+          <w:szCs w:val="28"/>
+        </w:rPr>
+        <w:t>и внутренние сервисы.</w:t>
+      </w:r>
+      <w:r>
+        <w:rPr>
+          <w:rFonts w:ascii="Times New Roman" w:hAnsi="Times New Roman" w:cs="Times New Roman"/>
+          <w:sz w:val="28"/>
+          <w:szCs w:val="28"/>
+        </w:rPr>
+        <w:t xml:space="preserve"> </w:t>
+      </w:r>
+      <w:r>
+        <w:rPr>
+          <w:rFonts w:ascii="Times New Roman" w:hAnsi="Times New Roman" w:cs="Times New Roman"/>
+          <w:sz w:val="28"/>
+          <w:szCs w:val="28"/>
+        </w:rPr>
+        <w:t>Например,</w:t>
+      </w:r>
+      <w:r>
+        <w:rPr>
+          <w:rFonts w:ascii="Times New Roman" w:hAnsi="Times New Roman" w:cs="Times New Roman"/>
+          <w:sz w:val="28"/>
+          <w:szCs w:val="28"/>
+        </w:rPr>
+        <w:t xml:space="preserve"> </w:t>
+      </w:r>
+      <w:r>
+        <w:rPr>
+          <w:rFonts w:ascii="Times New Roman" w:hAnsi="Times New Roman" w:cs="Times New Roman"/>
+          <w:sz w:val="28"/>
+          <w:szCs w:val="28"/>
+        </w:rPr>
+        <w:t xml:space="preserve">внешние </w:t>
+      </w:r>
+      <w:proofErr w:type="spellStart"/>
+      <w:r>
+        <w:rPr>
+          <w:rFonts w:ascii="Times New Roman" w:hAnsi="Times New Roman" w:cs="Times New Roman"/>
+          <w:sz w:val="28"/>
+          <w:szCs w:val="28"/>
+          <w:lang w:val="en-US"/>
+        </w:rPr>
+        <w:t>aCRM</w:t>
+      </w:r>
+      <w:proofErr w:type="spellEnd"/>
+      <w:r>
+        <w:rPr>
+          <w:rFonts w:ascii="Times New Roman" w:hAnsi="Times New Roman" w:cs="Times New Roman"/>
+          <w:sz w:val="28"/>
+          <w:szCs w:val="28"/>
+        </w:rPr>
+        <w:t xml:space="preserve"> </w:t>
+      </w:r>
+      <w:r>
+        <w:rPr>
+          <w:rFonts w:ascii="Times New Roman" w:hAnsi="Times New Roman" w:cs="Times New Roman"/>
+          <w:sz w:val="28"/>
+          <w:szCs w:val="28"/>
+        </w:rPr>
+        <w:t>системы</w:t>
+      </w:r>
+      <w:r>
+        <w:rPr>
+          <w:rFonts w:ascii="Times New Roman" w:hAnsi="Times New Roman" w:cs="Times New Roman"/>
+          <w:sz w:val="28"/>
+          <w:szCs w:val="28"/>
+        </w:rPr>
+        <w:t xml:space="preserve">, </w:t>
+      </w:r>
+      <w:r>
+        <w:rPr>
+          <w:rFonts w:ascii="Times New Roman" w:hAnsi="Times New Roman" w:cs="Times New Roman"/>
+          <w:sz w:val="28"/>
+          <w:szCs w:val="28"/>
+        </w:rPr>
+        <w:t xml:space="preserve">такие как </w:t>
+      </w:r>
+      <w:proofErr w:type="spellStart"/>
+      <w:r>
+        <w:rPr>
+          <w:rFonts w:ascii="Times New Roman" w:hAnsi="Times New Roman" w:cs="Times New Roman"/>
+          <w:sz w:val="28"/>
+          <w:szCs w:val="28"/>
+          <w:lang w:val="en-US"/>
+        </w:rPr>
+        <w:t>Bitrix</w:t>
+      </w:r>
+      <w:proofErr w:type="spellEnd"/>
+      <w:r>
+        <w:rPr>
+          <w:rFonts w:ascii="Times New Roman" w:hAnsi="Times New Roman" w:cs="Times New Roman"/>
+          <w:sz w:val="28"/>
+          <w:szCs w:val="28"/>
+        </w:rPr>
+        <w:t xml:space="preserve">, 1C и т.п. </w:t>
+      </w:r>
+    </w:p>
+    <w:p>
+      <w:pPr>
+        <w:spacing w:after="0" w:line="360" w:lineRule="auto"/>
+        <w:ind w:firstLine="567"/>
+        <w:jc w:val="both"/>
+        <w:rPr>
+          <w:rFonts w:ascii="Times New Roman" w:hAnsi="Times New Roman" w:cs="Times New Roman"/>
+          <w:sz w:val="28"/>
+          <w:szCs w:val="28"/>
+        </w:rPr>
+      </w:pPr>
+    </w:p>
+    <w:p>
+      <w:pPr>
+        <w:spacing w:after="0" w:line="360" w:lineRule="auto"/>
+        <w:ind w:firstLine="567"/>
+        <w:jc w:val="both"/>
+        <w:rPr>
+          <w:rFonts w:ascii="Times New Roman" w:hAnsi="Times New Roman" w:cs="Times New Roman"/>
+          <w:sz w:val="28"/>
+          <w:szCs w:val="28"/>
+        </w:rPr>
+      </w:pPr>
+    </w:p>
+    <w:p>
+      <w:pPr>
+        <w:spacing w:after="0" w:line="360" w:lineRule="auto"/>
+        <w:ind w:firstLine="567"/>
+        <w:jc w:val="both"/>
+        <w:rPr>
+          <w:rFonts w:ascii="Times New Roman" w:hAnsi="Times New Roman" w:cs="Times New Roman"/>
+          <w:sz w:val="28"/>
+          <w:szCs w:val="28"/>
+        </w:rPr>
+      </w:pPr>
+    </w:p>
+    <w:p>
+      <w:pPr>
+        <w:pStyle w:val="3"/>
+        <w:numPr>
+          <w:ilvl w:val="2"/>
+          <w:numId w:val="12"/>
+        </w:numPr>
+        <w:ind w:left="0" w:firstLine="0"/>
+      </w:pPr>
+      <w:r>
+        <w:lastRenderedPageBreak/>
+        <w:t>Создание API и написание API-документации</w:t>
+      </w:r>
+    </w:p>
+    <w:p>
+      <w:pPr>
+        <w:spacing w:after="0" w:line="360" w:lineRule="auto"/>
+        <w:ind w:firstLine="567"/>
+        <w:jc w:val="both"/>
+        <w:rPr>
+          <w:rFonts w:ascii="Times New Roman" w:hAnsi="Times New Roman" w:cs="Times New Roman"/>
+          <w:sz w:val="28"/>
+          <w:szCs w:val="28"/>
+        </w:rPr>
+      </w:pPr>
+    </w:p>
+    <w:p>
+      <w:pPr>
+        <w:spacing w:after="0" w:line="360" w:lineRule="auto"/>
+        <w:ind w:firstLine="567"/>
+        <w:jc w:val="both"/>
+        <w:rPr>
+          <w:rFonts w:ascii="Times New Roman" w:hAnsi="Times New Roman" w:cs="Times New Roman"/>
+          <w:sz w:val="28"/>
+          <w:szCs w:val="28"/>
+        </w:rPr>
+      </w:pPr>
+      <w:proofErr w:type="spellStart"/>
+      <w:r>
+        <w:rPr>
+          <w:rFonts w:ascii="Times New Roman" w:hAnsi="Times New Roman" w:cs="Times New Roman"/>
+          <w:sz w:val="28"/>
+          <w:szCs w:val="28"/>
+          <w:lang w:val="en-US"/>
+        </w:rPr>
+        <w:t>Todo</w:t>
+      </w:r>
+      <w:proofErr w:type="spellEnd"/>
+      <w:r>
+        <w:rPr>
+          <w:rFonts w:ascii="Times New Roman" w:hAnsi="Times New Roman" w:cs="Times New Roman"/>
+          <w:sz w:val="28"/>
+          <w:szCs w:val="28"/>
+          <w:lang w:val="en-US"/>
+        </w:rPr>
+        <w:t xml:space="preserve">: </w:t>
+      </w:r>
+      <w:r>
+        <w:rPr>
+          <w:rFonts w:ascii="Times New Roman" w:hAnsi="Times New Roman" w:cs="Times New Roman"/>
+          <w:sz w:val="28"/>
+          <w:szCs w:val="28"/>
+        </w:rPr>
+        <w:t xml:space="preserve">написать как </w:t>
+      </w:r>
+      <w:bookmarkStart w:id="5" w:name="_GoBack"/>
+      <w:bookmarkEnd w:id="5"/>
+    </w:p>
+    <w:p>
+      <w:pPr>
+        <w:spacing w:after="0" w:line="360" w:lineRule="auto"/>
+        <w:ind w:firstLine="567"/>
+        <w:jc w:val="both"/>
+        <w:rPr>
+          <w:rFonts w:ascii="Times New Roman" w:hAnsi="Times New Roman" w:cs="Times New Roman"/>
+          <w:sz w:val="28"/>
+          <w:szCs w:val="28"/>
+        </w:rPr>
+      </w:pPr>
+      <w:r>
+        <w:rPr>
+          <w:rFonts w:ascii="Times New Roman" w:hAnsi="Times New Roman" w:cs="Times New Roman"/>
+          <w:sz w:val="28"/>
+          <w:szCs w:val="28"/>
+        </w:rPr>
+        <w:t xml:space="preserve">По окончанию работы над </w:t>
+      </w:r>
+      <w:r>
+        <w:rPr>
+          <w:rFonts w:ascii="Times New Roman" w:hAnsi="Times New Roman" w:cs="Times New Roman"/>
+          <w:sz w:val="28"/>
+          <w:szCs w:val="28"/>
+          <w:lang w:val="en-US"/>
+        </w:rPr>
+        <w:t>API</w:t>
+      </w:r>
+      <w:r>
+        <w:rPr>
+          <w:rFonts w:ascii="Times New Roman" w:hAnsi="Times New Roman" w:cs="Times New Roman"/>
+          <w:sz w:val="28"/>
+          <w:szCs w:val="28"/>
+        </w:rPr>
+        <w:t xml:space="preserve"> </w:t>
+      </w:r>
+      <w:r>
+        <w:rPr>
+          <w:rFonts w:ascii="Times New Roman" w:hAnsi="Times New Roman" w:cs="Times New Roman"/>
+          <w:sz w:val="28"/>
+          <w:szCs w:val="28"/>
+        </w:rPr>
+        <w:t xml:space="preserve">методом или набором методов, </w:t>
+      </w:r>
+      <w:proofErr w:type="spellStart"/>
+      <w:r>
+        <w:rPr>
+          <w:rFonts w:ascii="Times New Roman" w:hAnsi="Times New Roman" w:cs="Times New Roman"/>
+          <w:sz w:val="28"/>
+          <w:szCs w:val="28"/>
+        </w:rPr>
+        <w:t>бэкенд</w:t>
+      </w:r>
+      <w:proofErr w:type="spellEnd"/>
+      <w:r>
+        <w:rPr>
+          <w:rFonts w:ascii="Times New Roman" w:hAnsi="Times New Roman" w:cs="Times New Roman"/>
+          <w:sz w:val="28"/>
+          <w:szCs w:val="28"/>
+        </w:rPr>
+        <w:t xml:space="preserve"> разработчик обязан предоставить подробную документацию о </w:t>
+      </w:r>
+      <w:proofErr w:type="gramStart"/>
+      <w:r>
+        <w:rPr>
+          <w:rFonts w:ascii="Times New Roman" w:hAnsi="Times New Roman" w:cs="Times New Roman"/>
+          <w:sz w:val="28"/>
+          <w:szCs w:val="28"/>
+        </w:rPr>
+        <w:t>том</w:t>
+      </w:r>
+      <w:proofErr w:type="gramEnd"/>
+      <w:r>
+        <w:rPr>
+          <w:rFonts w:ascii="Times New Roman" w:hAnsi="Times New Roman" w:cs="Times New Roman"/>
+          <w:sz w:val="28"/>
+          <w:szCs w:val="28"/>
+        </w:rPr>
+        <w:t xml:space="preserve"> как методом пользоваться, </w:t>
+      </w:r>
+    </w:p>
+    <w:p>
+      <w:pPr>
+        <w:spacing w:after="0" w:line="360" w:lineRule="auto"/>
+        <w:ind w:firstLine="567"/>
+        <w:jc w:val="both"/>
+        <w:rPr>
+          <w:rFonts w:ascii="Times New Roman" w:hAnsi="Times New Roman" w:cs="Times New Roman"/>
+          <w:sz w:val="28"/>
+          <w:szCs w:val="28"/>
+        </w:rPr>
+      </w:pPr>
+    </w:p>
+    <w:p>
+      <w:pPr>
+        <w:spacing w:after="0" w:line="360" w:lineRule="auto"/>
+        <w:ind w:firstLine="567"/>
+        <w:jc w:val="both"/>
+        <w:rPr>
+          <w:rFonts w:ascii="Times New Roman" w:hAnsi="Times New Roman" w:cs="Times New Roman"/>
+          <w:sz w:val="28"/>
+          <w:szCs w:val="28"/>
+        </w:rPr>
+      </w:pPr>
+    </w:p>
+    <w:p>
+      <w:pPr>
+        <w:spacing w:after="0" w:line="360" w:lineRule="auto"/>
+        <w:ind w:firstLine="567"/>
+        <w:jc w:val="both"/>
+        <w:rPr>
+          <w:rFonts w:ascii="Times New Roman" w:hAnsi="Times New Roman" w:cs="Times New Roman"/>
+          <w:sz w:val="28"/>
+          <w:szCs w:val="28"/>
+        </w:rPr>
+      </w:pPr>
     </w:p>
     <w:p>
       <w:pPr>
@@ -2295,10 +3670,10 @@
           <w:szCs w:val="28"/>
         </w:rPr>
       </w:pPr>
-      <w:bookmarkStart w:id="12" w:name="_Toc101595375"/>
-      <w:bookmarkStart w:id="13" w:name="_Toc451364470"/>
-      <w:bookmarkStart w:id="14" w:name="_Toc56957441"/>
-      <w:bookmarkStart w:id="15" w:name="_Toc56957628"/>
+      <w:bookmarkStart w:id="6" w:name="_Toc101595375"/>
+      <w:bookmarkStart w:id="7" w:name="_Toc451364470"/>
+      <w:bookmarkStart w:id="8" w:name="_Toc56957441"/>
+      <w:bookmarkStart w:id="9" w:name="_Toc57547505"/>
       <w:r>
         <w:rPr>
           <w:rFonts w:cs="Times New Roman"/>
@@ -2307,10 +3682,10 @@
         </w:rPr>
         <w:t>Анализ технологий и возможных средств решения проблемы</w:t>
       </w:r>
-      <w:bookmarkEnd w:id="12"/>
-      <w:bookmarkEnd w:id="13"/>
-      <w:bookmarkEnd w:id="14"/>
-      <w:bookmarkEnd w:id="15"/>
+      <w:bookmarkEnd w:id="6"/>
+      <w:bookmarkEnd w:id="7"/>
+      <w:bookmarkEnd w:id="8"/>
+      <w:bookmarkEnd w:id="9"/>
     </w:p>
     <w:p/>
     <w:p>
@@ -2361,10 +3736,10 @@
           <w:szCs w:val="28"/>
         </w:rPr>
       </w:pPr>
-      <w:bookmarkStart w:id="16" w:name="_Toc101595376"/>
-      <w:bookmarkStart w:id="17" w:name="_Toc451364471"/>
-      <w:bookmarkStart w:id="18" w:name="_Toc56957442"/>
-      <w:bookmarkStart w:id="19" w:name="_Toc56957629"/>
+      <w:bookmarkStart w:id="10" w:name="_Toc101595376"/>
+      <w:bookmarkStart w:id="11" w:name="_Toc451364471"/>
+      <w:bookmarkStart w:id="12" w:name="_Toc56957442"/>
+      <w:bookmarkStart w:id="13" w:name="_Toc57547506"/>
       <w:r>
         <w:rPr>
           <w:rFonts w:cs="Times New Roman"/>
@@ -2373,10 +3748,10 @@
         </w:rPr>
         <w:t>Выбор средств и технологий</w:t>
       </w:r>
-      <w:bookmarkEnd w:id="16"/>
-      <w:bookmarkEnd w:id="17"/>
-      <w:bookmarkEnd w:id="18"/>
-      <w:bookmarkEnd w:id="19"/>
+      <w:bookmarkEnd w:id="10"/>
+      <w:bookmarkEnd w:id="11"/>
+      <w:bookmarkEnd w:id="12"/>
+      <w:bookmarkEnd w:id="13"/>
     </w:p>
     <w:p/>
     <w:p>
@@ -2425,8 +3800,8 @@
           <w:szCs w:val="28"/>
         </w:rPr>
       </w:pPr>
-      <w:bookmarkStart w:id="20" w:name="_Toc56957443"/>
-      <w:bookmarkStart w:id="21" w:name="_Toc56957630"/>
+      <w:bookmarkStart w:id="14" w:name="_Toc56957443"/>
+      <w:bookmarkStart w:id="15" w:name="_Toc57547507"/>
       <w:r>
         <w:rPr>
           <w:rFonts w:cs="Times New Roman"/>
@@ -2434,8 +3809,8 @@
         </w:rPr>
         <w:t>РАСЧЕТНО-КОНСТРУКТОРСКАЯ ЧАСТЬ</w:t>
       </w:r>
-      <w:bookmarkEnd w:id="20"/>
-      <w:bookmarkEnd w:id="21"/>
+      <w:bookmarkEnd w:id="14"/>
+      <w:bookmarkEnd w:id="15"/>
     </w:p>
     <w:p>
       <w:pPr>
@@ -2472,12 +3847,14 @@
           <w:szCs w:val="28"/>
         </w:rPr>
       </w:pPr>
-      <w:bookmarkStart w:id="22" w:name="_Toc56957444"/>
-      <w:bookmarkStart w:id="23" w:name="_Toc56957512"/>
-      <w:bookmarkStart w:id="24" w:name="_Toc56957631"/>
-      <w:bookmarkEnd w:id="22"/>
-      <w:bookmarkEnd w:id="23"/>
-      <w:bookmarkEnd w:id="24"/>
+      <w:bookmarkStart w:id="16" w:name="_Toc56957444"/>
+      <w:bookmarkStart w:id="17" w:name="_Toc56957512"/>
+      <w:bookmarkStart w:id="18" w:name="_Toc56957631"/>
+      <w:bookmarkStart w:id="19" w:name="_Toc57547508"/>
+      <w:bookmarkEnd w:id="16"/>
+      <w:bookmarkEnd w:id="17"/>
+      <w:bookmarkEnd w:id="18"/>
+      <w:bookmarkEnd w:id="19"/>
     </w:p>
     <w:p>
       <w:pPr>
@@ -2495,8 +3872,8 @@
           <w:szCs w:val="28"/>
         </w:rPr>
       </w:pPr>
-      <w:bookmarkStart w:id="25" w:name="_Toc56957445"/>
-      <w:bookmarkStart w:id="26" w:name="_Toc56957632"/>
+      <w:bookmarkStart w:id="20" w:name="_Toc56957445"/>
+      <w:bookmarkStart w:id="21" w:name="_Toc57547509"/>
       <w:r>
         <w:rPr>
           <w:rFonts w:cs="Times New Roman"/>
@@ -2505,8 +3882,8 @@
         </w:rPr>
         <w:t>Определение требований к системе</w:t>
       </w:r>
-      <w:bookmarkEnd w:id="25"/>
-      <w:bookmarkEnd w:id="26"/>
+      <w:bookmarkEnd w:id="20"/>
+      <w:bookmarkEnd w:id="21"/>
     </w:p>
     <w:p/>
     <w:p>
@@ -2593,19 +3970,18 @@
           <w:szCs w:val="28"/>
         </w:rPr>
       </w:pPr>
-      <w:bookmarkStart w:id="27" w:name="_Toc56957446"/>
-      <w:bookmarkStart w:id="28" w:name="_Toc56957633"/>
+      <w:bookmarkStart w:id="22" w:name="_Toc56957446"/>
+      <w:bookmarkStart w:id="23" w:name="_Toc57547510"/>
       <w:r>
         <w:rPr>
           <w:rFonts w:cs="Times New Roman"/>
           <w:b/>
           <w:szCs w:val="28"/>
         </w:rPr>
-        <w:lastRenderedPageBreak/>
         <w:t>Разработка структуры автоматизированной системы</w:t>
       </w:r>
-      <w:bookmarkEnd w:id="27"/>
-      <w:bookmarkEnd w:id="28"/>
+      <w:bookmarkEnd w:id="22"/>
+      <w:bookmarkEnd w:id="23"/>
     </w:p>
     <w:p/>
     <w:p>
@@ -2656,8 +4032,8 @@
           <w:szCs w:val="28"/>
         </w:rPr>
       </w:pPr>
-      <w:bookmarkStart w:id="29" w:name="_Toc56957447"/>
-      <w:bookmarkStart w:id="30" w:name="_Toc56957634"/>
+      <w:bookmarkStart w:id="24" w:name="_Toc56957447"/>
+      <w:bookmarkStart w:id="25" w:name="_Toc57547511"/>
       <w:r>
         <w:rPr>
           <w:rFonts w:cs="Times New Roman"/>
@@ -2666,8 +4042,8 @@
         </w:rPr>
         <w:t>Разработка структуры интерфейса взаимодействия пользователя с системой</w:t>
       </w:r>
-      <w:bookmarkEnd w:id="29"/>
-      <w:bookmarkEnd w:id="30"/>
+      <w:bookmarkEnd w:id="24"/>
+      <w:bookmarkEnd w:id="25"/>
     </w:p>
     <w:p/>
     <w:p>
@@ -2744,8 +4120,8 @@
           <w:szCs w:val="28"/>
         </w:rPr>
       </w:pPr>
-      <w:bookmarkStart w:id="31" w:name="_Toc56957448"/>
-      <w:bookmarkStart w:id="32" w:name="_Toc56957635"/>
+      <w:bookmarkStart w:id="26" w:name="_Toc56957448"/>
+      <w:bookmarkStart w:id="27" w:name="_Toc57547512"/>
       <w:r>
         <w:rPr>
           <w:rFonts w:cs="Times New Roman"/>
@@ -2754,8 +4130,8 @@
         </w:rPr>
         <w:t>Разработка алгоритмов программных модулей</w:t>
       </w:r>
-      <w:bookmarkEnd w:id="31"/>
-      <w:bookmarkEnd w:id="32"/>
+      <w:bookmarkEnd w:id="26"/>
+      <w:bookmarkEnd w:id="27"/>
     </w:p>
     <w:p/>
     <w:p>
@@ -2886,8 +4262,8 @@
           <w:szCs w:val="28"/>
         </w:rPr>
       </w:pPr>
-      <w:bookmarkStart w:id="33" w:name="_Toc56957449"/>
-      <w:bookmarkStart w:id="34" w:name="_Toc56957636"/>
+      <w:bookmarkStart w:id="28" w:name="_Toc56957449"/>
+      <w:bookmarkStart w:id="29" w:name="_Toc57547513"/>
       <w:r>
         <w:rPr>
           <w:rFonts w:cs="Times New Roman"/>
@@ -2896,8 +4272,8 @@
         </w:rPr>
         <w:t>Разработка плана проведения тестирования</w:t>
       </w:r>
-      <w:bookmarkEnd w:id="33"/>
-      <w:bookmarkEnd w:id="34"/>
+      <w:bookmarkEnd w:id="28"/>
+      <w:bookmarkEnd w:id="29"/>
     </w:p>
     <w:p/>
     <w:p>
@@ -2964,8 +4340,8 @@
           <w:szCs w:val="28"/>
         </w:rPr>
       </w:pPr>
-      <w:bookmarkStart w:id="35" w:name="_Toc56957450"/>
-      <w:bookmarkStart w:id="36" w:name="_Toc56957637"/>
+      <w:bookmarkStart w:id="30" w:name="_Toc56957450"/>
+      <w:bookmarkStart w:id="31" w:name="_Toc57547514"/>
       <w:r>
         <w:rPr>
           <w:rFonts w:cs="Times New Roman"/>
@@ -2973,8 +4349,8 @@
         </w:rPr>
         <w:t>ЭКСПЕРИМЕНТАЛЬНАЯ ЧАСТЬ</w:t>
       </w:r>
-      <w:bookmarkEnd w:id="35"/>
-      <w:bookmarkEnd w:id="36"/>
+      <w:bookmarkEnd w:id="30"/>
+      <w:bookmarkEnd w:id="31"/>
     </w:p>
     <w:p>
       <w:pPr>
@@ -3004,8 +4380,8 @@
           <w:szCs w:val="28"/>
         </w:rPr>
       </w:pPr>
-      <w:bookmarkStart w:id="37" w:name="_Toc56957451"/>
-      <w:bookmarkStart w:id="38" w:name="_Toc56957638"/>
+      <w:bookmarkStart w:id="32" w:name="_Toc56957451"/>
+      <w:bookmarkStart w:id="33" w:name="_Toc57547515"/>
       <w:r>
         <w:rPr>
           <w:rFonts w:cs="Times New Roman"/>
@@ -3014,8 +4390,8 @@
         </w:rPr>
         <w:t>Реализация разработанных алгоритмов</w:t>
       </w:r>
-      <w:bookmarkEnd w:id="37"/>
-      <w:bookmarkEnd w:id="38"/>
+      <w:bookmarkEnd w:id="32"/>
+      <w:bookmarkEnd w:id="33"/>
     </w:p>
     <w:p/>
     <w:p>
@@ -3128,19 +4504,18 @@
           <w:szCs w:val="28"/>
         </w:rPr>
       </w:pPr>
-      <w:bookmarkStart w:id="39" w:name="_Toc56957452"/>
-      <w:bookmarkStart w:id="40" w:name="_Toc56957639"/>
+      <w:bookmarkStart w:id="34" w:name="_Toc56957452"/>
+      <w:bookmarkStart w:id="35" w:name="_Toc57547516"/>
       <w:r>
         <w:rPr>
           <w:rFonts w:cs="Times New Roman"/>
           <w:b/>
           <w:szCs w:val="28"/>
         </w:rPr>
-        <w:lastRenderedPageBreak/>
         <w:t>Тестирование и отладка системы</w:t>
       </w:r>
-      <w:bookmarkEnd w:id="39"/>
-      <w:bookmarkEnd w:id="40"/>
+      <w:bookmarkEnd w:id="34"/>
+      <w:bookmarkEnd w:id="35"/>
     </w:p>
     <w:p/>
     <w:p>
@@ -3160,6 +4535,7 @@
           <w:sz w:val="28"/>
           <w:szCs w:val="28"/>
         </w:rPr>
+        <w:lastRenderedPageBreak/>
         <w:t>Тут как проверял и отлаживал программу. Возможно напишу про</w:t>
       </w:r>
       <w:r>
@@ -3228,8 +4604,8 @@
           <w:szCs w:val="28"/>
         </w:rPr>
       </w:pPr>
-      <w:bookmarkStart w:id="41" w:name="_Toc56957453"/>
-      <w:bookmarkStart w:id="42" w:name="_Toc56957640"/>
+      <w:bookmarkStart w:id="36" w:name="_Toc56957453"/>
+      <w:bookmarkStart w:id="37" w:name="_Toc57547517"/>
       <w:r>
         <w:rPr>
           <w:rFonts w:cs="Times New Roman"/>
@@ -3238,8 +4614,8 @@
         </w:rPr>
         <w:t>Руководство пользователя</w:t>
       </w:r>
-      <w:bookmarkEnd w:id="41"/>
-      <w:bookmarkEnd w:id="42"/>
+      <w:bookmarkEnd w:id="36"/>
+      <w:bookmarkEnd w:id="37"/>
     </w:p>
     <w:p/>
     <w:p>
@@ -3296,13 +4672,13 @@
         <w:pStyle w:val="1"/>
         <w:spacing w:before="0" w:line="360" w:lineRule="auto"/>
       </w:pPr>
-      <w:bookmarkStart w:id="43" w:name="_Toc56957454"/>
-      <w:bookmarkStart w:id="44" w:name="_Toc56957641"/>
+      <w:bookmarkStart w:id="38" w:name="_Toc56957454"/>
+      <w:bookmarkStart w:id="39" w:name="_Toc57547518"/>
       <w:r>
         <w:t>ЗАКЛЮЧЕНИЕ</w:t>
       </w:r>
-      <w:bookmarkEnd w:id="43"/>
-      <w:bookmarkEnd w:id="44"/>
+      <w:bookmarkEnd w:id="38"/>
+      <w:bookmarkEnd w:id="39"/>
     </w:p>
     <w:p/>
     <w:p>
@@ -3337,13 +4713,13 @@
         <w:pStyle w:val="1"/>
         <w:spacing w:before="0" w:line="360" w:lineRule="auto"/>
       </w:pPr>
-      <w:bookmarkStart w:id="45" w:name="_Toc56957455"/>
-      <w:bookmarkStart w:id="46" w:name="_Toc56957642"/>
+      <w:bookmarkStart w:id="40" w:name="_Toc56957455"/>
+      <w:bookmarkStart w:id="41" w:name="_Toc57547519"/>
       <w:r>
         <w:t>СПИСОК ЛИТЕРАТУРЫ</w:t>
       </w:r>
-      <w:bookmarkEnd w:id="45"/>
-      <w:bookmarkEnd w:id="46"/>
+      <w:bookmarkEnd w:id="40"/>
+      <w:bookmarkEnd w:id="41"/>
     </w:p>
     <w:p>
       <w:pPr>
@@ -3371,7 +4747,7 @@
         </w:rPr>
         <w:t xml:space="preserve">Python Documentation – [Электронный ресурс]: </w:t>
       </w:r>
-      <w:hyperlink r:id="rId8" w:history="1">
+      <w:hyperlink r:id="rId9" w:history="1">
         <w:r>
           <w:rPr>
             <w:rFonts w:ascii="Times New Roman" w:hAnsi="Times New Roman" w:cs="Times New Roman"/>
@@ -3461,7 +4837,7 @@
         </w:rPr>
         <w:br/>
       </w:r>
-      <w:hyperlink r:id="rId9" w:history="1">
+      <w:hyperlink r:id="rId10" w:history="1">
         <w:r>
           <w:rPr>
             <w:rFonts w:ascii="Times New Roman" w:hAnsi="Times New Roman" w:cs="Times New Roman"/>
@@ -3506,7 +4882,7 @@
         </w:rPr>
         <w:t xml:space="preserve">PostgreSQL Database Documentation – [Электронный ресурс]: </w:t>
       </w:r>
-      <w:hyperlink r:id="rId10" w:history="1">
+      <w:hyperlink r:id="rId11" w:history="1">
         <w:r>
           <w:rPr>
             <w:rFonts w:ascii="Times New Roman" w:hAnsi="Times New Roman" w:cs="Times New Roman"/>
@@ -3564,7 +4940,7 @@
       </w:pPr>
     </w:p>
     <w:sectPr>
-      <w:footerReference w:type="default" r:id="rId11"/>
+      <w:footerReference w:type="default" r:id="rId12"/>
       <w:pgSz w:w="11906" w:h="16838" w:code="9"/>
       <w:pgMar w:top="1134" w:right="851" w:bottom="1134" w:left="1701" w:header="709" w:footer="709" w:gutter="0"/>
       <w:cols w:space="708"/>
@@ -3603,7 +4979,12 @@
 <w:ftr xmlns:wpc="http://schemas.microsoft.com/office/word/2010/wordprocessingCanvas" xmlns:cx="http://schemas.microsoft.com/office/drawing/2014/chartex" xmlns:cx1="http://schemas.microsoft.com/office/drawing/2015/9/8/chartex" xmlns:mc="http://schemas.openxmlformats.org/markup-compatibility/2006" xmlns:o="urn:schemas-microsoft-com:office:office" xmlns:r="http://schemas.openxmlformats.org/officeDocument/2006/relationships" xmlns:m="http://schemas.openxmlformats.org/officeDocument/2006/math" xmlns:v="urn:schemas-microsoft-com:vml" xmlns:wp14="http://schemas.microsoft.com/office/word/2010/wordprocessingDrawing" xmlns:wp="http://schemas.openxmlformats.org/drawingml/2006/wordprocessingDrawing" xmlns:w10="urn:schemas-microsoft-com:office:word" xmlns:w="http://schemas.openxmlformats.org/wordprocessingml/2006/main" xmlns:w14="http://schemas.microsoft.com/office/word/2010/wordml" xmlns:w15="http://schemas.microsoft.com/office/word/2012/wordml" xmlns:w16se="http://schemas.microsoft.com/office/word/2015/wordml/symex" xmlns:wpg="http://schemas.microsoft.com/office/word/2010/wordprocessingGroup" xmlns:wpi="http://schemas.microsoft.com/office/word/2010/wordprocessingInk" xmlns:wne="http://schemas.microsoft.com/office/word/2006/wordml" xmlns:wps="http://schemas.microsoft.com/office/word/2010/wordprocessingShape" mc:Ignorable="w14 w15 w16se wp14">
   <w:sdt>
     <w:sdtPr>
-      <w:id w:val="1532683569"/>
+      <w:rPr>
+        <w:rFonts w:ascii="Times New Roman" w:hAnsi="Times New Roman" w:cs="Times New Roman"/>
+        <w:sz w:val="28"/>
+        <w:szCs w:val="28"/>
+      </w:rPr>
+      <w:id w:val="68557262"/>
       <w:docPartObj>
         <w:docPartGallery w:val="Page Numbers (Bottom of Page)"/>
         <w:docPartUnique/>
@@ -3614,24 +4995,62 @@
       <w:p>
         <w:pPr>
           <w:pStyle w:val="a5"/>
-          <w:jc w:val="right"/>
+          <w:rPr>
+            <w:rFonts w:ascii="Times New Roman" w:hAnsi="Times New Roman" w:cs="Times New Roman"/>
+            <w:sz w:val="28"/>
+            <w:szCs w:val="28"/>
+          </w:rPr>
+        </w:pPr>
+      </w:p>
+      <w:p>
+        <w:pPr>
+          <w:pStyle w:val="a5"/>
+          <w:jc w:val="center"/>
+          <w:rPr>
+            <w:rFonts w:ascii="Times New Roman" w:hAnsi="Times New Roman" w:cs="Times New Roman"/>
+            <w:sz w:val="28"/>
+            <w:szCs w:val="28"/>
+          </w:rPr>
         </w:pPr>
         <w:r>
+          <w:rPr>
+            <w:rFonts w:ascii="Times New Roman" w:hAnsi="Times New Roman" w:cs="Times New Roman"/>
+            <w:sz w:val="28"/>
+            <w:szCs w:val="28"/>
+          </w:rPr>
           <w:fldChar w:fldCharType="begin"/>
         </w:r>
         <w:r>
+          <w:rPr>
+            <w:rFonts w:ascii="Times New Roman" w:hAnsi="Times New Roman" w:cs="Times New Roman"/>
+            <w:sz w:val="28"/>
+            <w:szCs w:val="28"/>
+          </w:rPr>
           <w:instrText>PAGE   \* MERGEFORMAT</w:instrText>
         </w:r>
         <w:r>
+          <w:rPr>
+            <w:rFonts w:ascii="Times New Roman" w:hAnsi="Times New Roman" w:cs="Times New Roman"/>
+            <w:sz w:val="28"/>
+            <w:szCs w:val="28"/>
+          </w:rPr>
           <w:fldChar w:fldCharType="separate"/>
         </w:r>
         <w:r>
           <w:rPr>
+            <w:rFonts w:ascii="Times New Roman" w:hAnsi="Times New Roman" w:cs="Times New Roman"/>
             <w:noProof/>
+            <w:sz w:val="28"/>
+            <w:szCs w:val="28"/>
           </w:rPr>
-          <w:t>4</w:t>
+          <w:t>6</w:t>
         </w:r>
         <w:r>
+          <w:rPr>
+            <w:rFonts w:ascii="Times New Roman" w:hAnsi="Times New Roman" w:cs="Times New Roman"/>
+            <w:sz w:val="28"/>
+            <w:szCs w:val="28"/>
+          </w:rPr>
           <w:fldChar w:fldCharType="end"/>
         </w:r>
       </w:p>
@@ -3640,6 +5059,11 @@
   <w:p>
     <w:pPr>
       <w:pStyle w:val="a5"/>
+      <w:rPr>
+        <w:rFonts w:ascii="Times New Roman" w:hAnsi="Times New Roman" w:cs="Times New Roman"/>
+        <w:sz w:val="28"/>
+        <w:szCs w:val="28"/>
+      </w:rPr>
     </w:pPr>
   </w:p>
 </w:ftr>
@@ -3786,7 +5210,7 @@
   <w:abstractNum w:abstractNumId="2" w15:restartNumberingAfterBreak="0">
     <w:nsid w:val="206C082B"/>
     <w:multiLevelType w:val="hybridMultilevel"/>
-    <w:tmpl w:val="CDBC2D0A"/>
+    <w:tmpl w:val="05803C9E"/>
     <w:lvl w:ilvl="0" w:tplc="0419000F">
       <w:start w:val="1"/>
       <w:numFmt w:val="decimal"/>
@@ -3818,16 +5242,19 @@
         <w:ind w:left="2727" w:hanging="180"/>
       </w:pPr>
     </w:lvl>
-    <w:lvl w:ilvl="3" w:tplc="0419000F" w:tentative="1">
-      <w:start w:val="1"/>
-      <w:numFmt w:val="decimal"/>
-      <w:lvlText w:val="%4."/>
+    <w:lvl w:ilvl="3" w:tplc="CAD00AFA">
+      <w:start w:val="1"/>
+      <w:numFmt w:val="bullet"/>
+      <w:lvlText w:val=""/>
       <w:lvlJc w:val="left"/>
       <w:pPr>
         <w:ind w:left="3447" w:hanging="360"/>
       </w:pPr>
-    </w:lvl>
-    <w:lvl w:ilvl="4" w:tplc="04190019" w:tentative="1">
+      <w:rPr>
+        <w:rFonts w:ascii="Symbol" w:eastAsiaTheme="minorHAnsi" w:hAnsi="Symbol" w:cs="Times New Roman" w:hint="default"/>
+      </w:rPr>
+    </w:lvl>
+    <w:lvl w:ilvl="4" w:tplc="04190019">
       <w:start w:val="1"/>
       <w:numFmt w:val="lowerLetter"/>
       <w:lvlText w:val="%5."/>
@@ -4499,6 +5926,95 @@
     </w:lvl>
   </w:abstractNum>
   <w:abstractNum w:abstractNumId="9" w15:restartNumberingAfterBreak="0">
+    <w:nsid w:val="6A49397E"/>
+    <w:multiLevelType w:val="hybridMultilevel"/>
+    <w:tmpl w:val="AED6DE30"/>
+    <w:lvl w:ilvl="0" w:tplc="E02A4294">
+      <w:start w:val="1"/>
+      <w:numFmt w:val="decimal"/>
+      <w:lvlText w:val="%1."/>
+      <w:lvlJc w:val="left"/>
+      <w:pPr>
+        <w:ind w:left="927" w:hanging="360"/>
+      </w:pPr>
+      <w:rPr>
+        <w:rFonts w:hint="default"/>
+      </w:rPr>
+    </w:lvl>
+    <w:lvl w:ilvl="1" w:tplc="04190019" w:tentative="1">
+      <w:start w:val="1"/>
+      <w:numFmt w:val="lowerLetter"/>
+      <w:lvlText w:val="%2."/>
+      <w:lvlJc w:val="left"/>
+      <w:pPr>
+        <w:ind w:left="1647" w:hanging="360"/>
+      </w:pPr>
+    </w:lvl>
+    <w:lvl w:ilvl="2" w:tplc="0419001B" w:tentative="1">
+      <w:start w:val="1"/>
+      <w:numFmt w:val="lowerRoman"/>
+      <w:lvlText w:val="%3."/>
+      <w:lvlJc w:val="right"/>
+      <w:pPr>
+        <w:ind w:left="2367" w:hanging="180"/>
+      </w:pPr>
+    </w:lvl>
+    <w:lvl w:ilvl="3" w:tplc="0419000F" w:tentative="1">
+      <w:start w:val="1"/>
+      <w:numFmt w:val="decimal"/>
+      <w:lvlText w:val="%4."/>
+      <w:lvlJc w:val="left"/>
+      <w:pPr>
+        <w:ind w:left="3087" w:hanging="360"/>
+      </w:pPr>
+    </w:lvl>
+    <w:lvl w:ilvl="4" w:tplc="04190019" w:tentative="1">
+      <w:start w:val="1"/>
+      <w:numFmt w:val="lowerLetter"/>
+      <w:lvlText w:val="%5."/>
+      <w:lvlJc w:val="left"/>
+      <w:pPr>
+        <w:ind w:left="3807" w:hanging="360"/>
+      </w:pPr>
+    </w:lvl>
+    <w:lvl w:ilvl="5" w:tplc="0419001B" w:tentative="1">
+      <w:start w:val="1"/>
+      <w:numFmt w:val="lowerRoman"/>
+      <w:lvlText w:val="%6."/>
+      <w:lvlJc w:val="right"/>
+      <w:pPr>
+        <w:ind w:left="4527" w:hanging="180"/>
+      </w:pPr>
+    </w:lvl>
+    <w:lvl w:ilvl="6" w:tplc="0419000F" w:tentative="1">
+      <w:start w:val="1"/>
+      <w:numFmt w:val="decimal"/>
+      <w:lvlText w:val="%7."/>
+      <w:lvlJc w:val="left"/>
+      <w:pPr>
+        <w:ind w:left="5247" w:hanging="360"/>
+      </w:pPr>
+    </w:lvl>
+    <w:lvl w:ilvl="7" w:tplc="04190019" w:tentative="1">
+      <w:start w:val="1"/>
+      <w:numFmt w:val="lowerLetter"/>
+      <w:lvlText w:val="%8."/>
+      <w:lvlJc w:val="left"/>
+      <w:pPr>
+        <w:ind w:left="5967" w:hanging="360"/>
+      </w:pPr>
+    </w:lvl>
+    <w:lvl w:ilvl="8" w:tplc="0419001B" w:tentative="1">
+      <w:start w:val="1"/>
+      <w:numFmt w:val="lowerRoman"/>
+      <w:lvlText w:val="%9."/>
+      <w:lvlJc w:val="right"/>
+      <w:pPr>
+        <w:ind w:left="6687" w:hanging="180"/>
+      </w:pPr>
+    </w:lvl>
+  </w:abstractNum>
+  <w:abstractNum w:abstractNumId="10" w15:restartNumberingAfterBreak="0">
     <w:nsid w:val="7A136B52"/>
     <w:multiLevelType w:val="hybridMultilevel"/>
     <w:tmpl w:val="1A9C3252"/>
@@ -4586,6 +6102,119 @@
       <w:pPr>
         <w:ind w:left="6480" w:hanging="180"/>
       </w:pPr>
+    </w:lvl>
+  </w:abstractNum>
+  <w:abstractNum w:abstractNumId="11" w15:restartNumberingAfterBreak="0">
+    <w:nsid w:val="7BAE2597"/>
+    <w:multiLevelType w:val="multilevel"/>
+    <w:tmpl w:val="84CE3840"/>
+    <w:lvl w:ilvl="0">
+      <w:start w:val="1"/>
+      <w:numFmt w:val="decimal"/>
+      <w:lvlText w:val="%1."/>
+      <w:lvlJc w:val="left"/>
+      <w:pPr>
+        <w:ind w:left="675" w:hanging="675"/>
+      </w:pPr>
+      <w:rPr>
+        <w:rFonts w:hint="default"/>
+      </w:rPr>
+    </w:lvl>
+    <w:lvl w:ilvl="1">
+      <w:start w:val="1"/>
+      <w:numFmt w:val="decimal"/>
+      <w:lvlText w:val="%1.%2."/>
+      <w:lvlJc w:val="left"/>
+      <w:pPr>
+        <w:ind w:left="720" w:hanging="720"/>
+      </w:pPr>
+      <w:rPr>
+        <w:rFonts w:hint="default"/>
+      </w:rPr>
+    </w:lvl>
+    <w:lvl w:ilvl="2">
+      <w:start w:val="1"/>
+      <w:numFmt w:val="decimal"/>
+      <w:lvlText w:val="%1.%2.%3."/>
+      <w:lvlJc w:val="left"/>
+      <w:pPr>
+        <w:ind w:left="720" w:hanging="720"/>
+      </w:pPr>
+      <w:rPr>
+        <w:rFonts w:hint="default"/>
+      </w:rPr>
+    </w:lvl>
+    <w:lvl w:ilvl="3">
+      <w:start w:val="1"/>
+      <w:numFmt w:val="decimal"/>
+      <w:lvlText w:val="%1.%2.%3.%4."/>
+      <w:lvlJc w:val="left"/>
+      <w:pPr>
+        <w:ind w:left="1080" w:hanging="1080"/>
+      </w:pPr>
+      <w:rPr>
+        <w:rFonts w:hint="default"/>
+      </w:rPr>
+    </w:lvl>
+    <w:lvl w:ilvl="4">
+      <w:start w:val="1"/>
+      <w:numFmt w:val="decimal"/>
+      <w:lvlText w:val="%1.%2.%3.%4.%5."/>
+      <w:lvlJc w:val="left"/>
+      <w:pPr>
+        <w:ind w:left="1080" w:hanging="1080"/>
+      </w:pPr>
+      <w:rPr>
+        <w:rFonts w:hint="default"/>
+      </w:rPr>
+    </w:lvl>
+    <w:lvl w:ilvl="5">
+      <w:start w:val="1"/>
+      <w:numFmt w:val="decimal"/>
+      <w:lvlText w:val="%1.%2.%3.%4.%5.%6."/>
+      <w:lvlJc w:val="left"/>
+      <w:pPr>
+        <w:ind w:left="1440" w:hanging="1440"/>
+      </w:pPr>
+      <w:rPr>
+        <w:rFonts w:hint="default"/>
+      </w:rPr>
+    </w:lvl>
+    <w:lvl w:ilvl="6">
+      <w:start w:val="1"/>
+      <w:numFmt w:val="decimal"/>
+      <w:lvlText w:val="%1.%2.%3.%4.%5.%6.%7."/>
+      <w:lvlJc w:val="left"/>
+      <w:pPr>
+        <w:ind w:left="1800" w:hanging="1800"/>
+      </w:pPr>
+      <w:rPr>
+        <w:rFonts w:hint="default"/>
+      </w:rPr>
+    </w:lvl>
+    <w:lvl w:ilvl="7">
+      <w:start w:val="1"/>
+      <w:numFmt w:val="decimal"/>
+      <w:lvlText w:val="%1.%2.%3.%4.%5.%6.%7.%8."/>
+      <w:lvlJc w:val="left"/>
+      <w:pPr>
+        <w:ind w:left="1800" w:hanging="1800"/>
+      </w:pPr>
+      <w:rPr>
+        <w:rFonts w:hint="default"/>
+      </w:rPr>
+    </w:lvl>
+    <w:lvl w:ilvl="8">
+      <w:start w:val="1"/>
+      <w:numFmt w:val="decimal"/>
+      <w:lvlText w:val="%1.%2.%3.%4.%5.%6.%7.%8.%9."/>
+      <w:lvlJc w:val="left"/>
+      <w:pPr>
+        <w:ind w:left="2160" w:hanging="2160"/>
+      </w:pPr>
+      <w:rPr>
+        <w:rFonts w:hint="default"/>
+      </w:rPr>
     </w:lvl>
   </w:abstractNum>
   <w:num w:numId="1">
@@ -4607,7 +6236,7 @@
     <w:abstractNumId w:val="3"/>
   </w:num>
   <w:num w:numId="7">
-    <w:abstractNumId w:val="9"/>
+    <w:abstractNumId w:val="10"/>
   </w:num>
   <w:num w:numId="8">
     <w:abstractNumId w:val="7"/>
@@ -4617,6 +6246,12 @@
   </w:num>
   <w:num w:numId="10">
     <w:abstractNumId w:val="1"/>
+  </w:num>
+  <w:num w:numId="11">
+    <w:abstractNumId w:val="9"/>
+  </w:num>
+  <w:num w:numId="12">
+    <w:abstractNumId w:val="11"/>
   </w:num>
 </w:numbering>
 </file>
@@ -5060,6 +6695,30 @@
       <w:szCs w:val="26"/>
     </w:rPr>
   </w:style>
+  <w:style w:type="paragraph" w:styleId="3">
+    <w:name w:val="heading 3"/>
+    <w:basedOn w:val="a"/>
+    <w:next w:val="a"/>
+    <w:link w:val="30"/>
+    <w:uiPriority w:val="9"/>
+    <w:unhideWhenUsed/>
+    <w:qFormat/>
+    <w:rsid w:val="001F554A"/>
+    <w:pPr>
+      <w:keepNext/>
+      <w:keepLines/>
+      <w:spacing w:before="40" w:after="0"/>
+      <w:jc w:val="center"/>
+      <w:outlineLvl w:val="2"/>
+    </w:pPr>
+    <w:rPr>
+      <w:rFonts w:ascii="Times New Roman" w:eastAsiaTheme="majorEastAsia" w:hAnsi="Times New Roman" w:cstheme="majorBidi"/>
+      <w:b/>
+      <w:color w:val="000000" w:themeColor="text1"/>
+      <w:sz w:val="28"/>
+      <w:szCs w:val="24"/>
+    </w:rPr>
+  </w:style>
   <w:style w:type="character" w:default="1" w:styleId="a0">
     <w:name w:val="Default Paragraph Font"/>
     <w:uiPriority w:val="1"/>
@@ -5251,6 +6910,20 @@
       <w:sz w:val="28"/>
       <w:szCs w:val="20"/>
       <w:lang w:eastAsia="ru-RU"/>
+    </w:rPr>
+  </w:style>
+  <w:style w:type="character" w:customStyle="1" w:styleId="30">
+    <w:name w:val="Заголовок 3 Знак"/>
+    <w:basedOn w:val="a0"/>
+    <w:link w:val="3"/>
+    <w:uiPriority w:val="9"/>
+    <w:rsid w:val="001F554A"/>
+    <w:rPr>
+      <w:rFonts w:ascii="Times New Roman" w:eastAsiaTheme="majorEastAsia" w:hAnsi="Times New Roman" w:cstheme="majorBidi"/>
+      <w:b/>
+      <w:color w:val="000000" w:themeColor="text1"/>
+      <w:sz w:val="28"/>
+      <w:szCs w:val="24"/>
     </w:rPr>
   </w:style>
 </w:styles>
@@ -5522,7 +7195,7 @@
 </file>
 
 <file path=customXml/itemProps1.xml><?xml version="1.0" encoding="utf-8"?>
-<ds:datastoreItem xmlns:ds="http://schemas.openxmlformats.org/officeDocument/2006/customXml" ds:itemID="{C8A5B7E6-59B8-456D-A927-28AFE8D9B23E}">
+<ds:datastoreItem xmlns:ds="http://schemas.openxmlformats.org/officeDocument/2006/customXml" ds:itemID="{8F134340-3161-42FB-AE21-65D48B9BDF52}">
   <ds:schemaRefs>
     <ds:schemaRef ds:uri="http://schemas.openxmlformats.org/officeDocument/2006/bibliography"/>
   </ds:schemaRefs>

</xml_diff>

<commit_message>
'master: commit from script Вс дек 13 12:44:19 MSK 2020'
</commit_message>
<xml_diff>
--- a/My/Б17-В71_ОрловЯА_ПЗv1.docx
+++ b/My/Б17-В71_ОрловЯА_ПЗv1.docx
@@ -2196,7 +2196,7 @@
           <w:szCs w:val="28"/>
           <w:lang w:val="en-US"/>
         </w:rPr>
-        <w:t xml:space="preserve">API (Application Programming Interface) – </w:t>
+        <w:t>API</w:t>
       </w:r>
       <w:r>
         <w:rPr>
@@ -2205,6 +2205,72 @@
           <w:sz w:val="28"/>
           <w:szCs w:val="28"/>
         </w:rPr>
+        <w:t xml:space="preserve"> (</w:t>
+      </w:r>
+      <w:r>
+        <w:rPr>
+          <w:rFonts w:ascii="Times New Roman" w:hAnsi="Times New Roman" w:cs="Times New Roman"/>
+          <w:color w:val="000000" w:themeColor="text1"/>
+          <w:sz w:val="28"/>
+          <w:szCs w:val="28"/>
+          <w:lang w:val="en-US"/>
+        </w:rPr>
+        <w:t>Application</w:t>
+      </w:r>
+      <w:r>
+        <w:rPr>
+          <w:rFonts w:ascii="Times New Roman" w:hAnsi="Times New Roman" w:cs="Times New Roman"/>
+          <w:color w:val="000000" w:themeColor="text1"/>
+          <w:sz w:val="28"/>
+          <w:szCs w:val="28"/>
+        </w:rPr>
+        <w:t xml:space="preserve"> </w:t>
+      </w:r>
+      <w:r>
+        <w:rPr>
+          <w:rFonts w:ascii="Times New Roman" w:hAnsi="Times New Roman" w:cs="Times New Roman"/>
+          <w:color w:val="000000" w:themeColor="text1"/>
+          <w:sz w:val="28"/>
+          <w:szCs w:val="28"/>
+          <w:lang w:val="en-US"/>
+        </w:rPr>
+        <w:t>Programming</w:t>
+      </w:r>
+      <w:r>
+        <w:rPr>
+          <w:rFonts w:ascii="Times New Roman" w:hAnsi="Times New Roman" w:cs="Times New Roman"/>
+          <w:color w:val="000000" w:themeColor="text1"/>
+          <w:sz w:val="28"/>
+          <w:szCs w:val="28"/>
+        </w:rPr>
+        <w:t xml:space="preserve"> </w:t>
+      </w:r>
+      <w:r>
+        <w:rPr>
+          <w:rFonts w:ascii="Times New Roman" w:hAnsi="Times New Roman" w:cs="Times New Roman"/>
+          <w:color w:val="000000" w:themeColor="text1"/>
+          <w:sz w:val="28"/>
+          <w:szCs w:val="28"/>
+          <w:lang w:val="en-US"/>
+        </w:rPr>
+        <w:t>Interface</w:t>
+      </w:r>
+      <w:r>
+        <w:rPr>
+          <w:rFonts w:ascii="Times New Roman" w:hAnsi="Times New Roman" w:cs="Times New Roman"/>
+          <w:color w:val="000000" w:themeColor="text1"/>
+          <w:sz w:val="28"/>
+          <w:szCs w:val="28"/>
+        </w:rPr>
+        <w:t xml:space="preserve">) – </w:t>
+      </w:r>
+      <w:r>
+        <w:rPr>
+          <w:rFonts w:ascii="Times New Roman" w:hAnsi="Times New Roman" w:cs="Times New Roman"/>
+          <w:color w:val="000000" w:themeColor="text1"/>
+          <w:sz w:val="28"/>
+          <w:szCs w:val="28"/>
+        </w:rPr>
         <w:t>это</w:t>
       </w:r>
       <w:r>
@@ -2213,7 +2279,6 @@
           <w:color w:val="000000" w:themeColor="text1"/>
           <w:sz w:val="28"/>
           <w:szCs w:val="28"/>
-          <w:lang w:val="en-US"/>
         </w:rPr>
         <w:t xml:space="preserve"> </w:t>
       </w:r>
@@ -2591,7 +2656,6 @@
     <w:p>
       <w:pPr>
         <w:spacing w:after="0" w:line="360" w:lineRule="auto"/>
-        <w:ind w:firstLine="567"/>
         <w:jc w:val="both"/>
         <w:rPr>
           <w:rFonts w:ascii="Times New Roman" w:hAnsi="Times New Roman" w:cs="Times New Roman"/>
@@ -3013,6 +3077,7 @@
     <w:p>
       <w:pPr>
         <w:spacing w:after="0" w:line="360" w:lineRule="auto"/>
+        <w:ind w:firstLine="567"/>
         <w:jc w:val="both"/>
         <w:rPr>
           <w:rFonts w:ascii="Times New Roman" w:hAnsi="Times New Roman" w:cs="Times New Roman"/>
@@ -3095,6 +3160,82 @@
           <w:szCs w:val="28"/>
         </w:rPr>
       </w:pPr>
+      <w:r>
+        <w:rPr>
+          <w:rFonts w:ascii="Times New Roman" w:hAnsi="Times New Roman" w:cs="Times New Roman"/>
+          <w:sz w:val="28"/>
+          <w:szCs w:val="28"/>
+          <w:lang w:val="en-US"/>
+        </w:rPr>
+        <w:t>HTTP</w:t>
+      </w:r>
+      <w:r>
+        <w:rPr>
+          <w:rFonts w:ascii="Times New Roman" w:hAnsi="Times New Roman" w:cs="Times New Roman"/>
+          <w:sz w:val="28"/>
+          <w:szCs w:val="28"/>
+        </w:rPr>
+        <w:t xml:space="preserve"> </w:t>
+      </w:r>
+      <w:r>
+        <w:rPr>
+          <w:rFonts w:ascii="Times New Roman" w:hAnsi="Times New Roman" w:cs="Times New Roman"/>
+          <w:sz w:val="28"/>
+          <w:szCs w:val="28"/>
+        </w:rPr>
+        <w:t>протокол для приема и передачи данных</w:t>
+      </w:r>
+    </w:p>
+    <w:p>
+      <w:pPr>
+        <w:pStyle w:val="a7"/>
+        <w:numPr>
+          <w:ilvl w:val="3"/>
+          <w:numId w:val="3"/>
+        </w:numPr>
+        <w:spacing w:after="0" w:line="360" w:lineRule="auto"/>
+        <w:ind w:left="0" w:firstLine="0"/>
+        <w:jc w:val="both"/>
+        <w:rPr>
+          <w:rFonts w:ascii="Times New Roman" w:hAnsi="Times New Roman" w:cs="Times New Roman"/>
+          <w:sz w:val="28"/>
+          <w:szCs w:val="28"/>
+        </w:rPr>
+      </w:pPr>
+      <w:r>
+        <w:rPr>
+          <w:rFonts w:ascii="Times New Roman" w:hAnsi="Times New Roman" w:cs="Times New Roman"/>
+          <w:sz w:val="28"/>
+          <w:szCs w:val="28"/>
+          <w:lang w:val="en-US"/>
+        </w:rPr>
+        <w:t xml:space="preserve">JSON </w:t>
+      </w:r>
+      <w:r>
+        <w:rPr>
+          <w:rFonts w:ascii="Times New Roman" w:hAnsi="Times New Roman" w:cs="Times New Roman"/>
+          <w:sz w:val="28"/>
+          <w:szCs w:val="28"/>
+        </w:rPr>
+        <w:t>структура, возвращаемая сервером</w:t>
+      </w:r>
+    </w:p>
+    <w:p>
+      <w:pPr>
+        <w:pStyle w:val="a7"/>
+        <w:numPr>
+          <w:ilvl w:val="3"/>
+          <w:numId w:val="3"/>
+        </w:numPr>
+        <w:spacing w:after="0" w:line="360" w:lineRule="auto"/>
+        <w:ind w:left="0" w:firstLine="0"/>
+        <w:jc w:val="both"/>
+        <w:rPr>
+          <w:rFonts w:ascii="Times New Roman" w:hAnsi="Times New Roman" w:cs="Times New Roman"/>
+          <w:sz w:val="28"/>
+          <w:szCs w:val="28"/>
+        </w:rPr>
+      </w:pPr>
     </w:p>
     <w:p>
       <w:pPr>
@@ -3183,7 +3324,53 @@
           <w:sz w:val="28"/>
           <w:szCs w:val="28"/>
         </w:rPr>
-        <w:t xml:space="preserve">Веб-сайт – с помощью </w:t>
+        <w:t>Веб-сайт</w:t>
+      </w:r>
+      <w:r>
+        <w:rPr>
+          <w:rFonts w:ascii="Times New Roman" w:hAnsi="Times New Roman" w:cs="Times New Roman"/>
+          <w:sz w:val="28"/>
+          <w:szCs w:val="28"/>
+        </w:rPr>
+        <w:t xml:space="preserve"> </w:t>
+      </w:r>
+      <w:proofErr w:type="spellStart"/>
+      <w:r>
+        <w:rPr>
+          <w:rFonts w:ascii="Times New Roman" w:hAnsi="Times New Roman" w:cs="Times New Roman"/>
+          <w:sz w:val="28"/>
+          <w:szCs w:val="28"/>
+          <w:lang w:val="en-US"/>
+        </w:rPr>
+        <w:t>fonmix</w:t>
+      </w:r>
+      <w:proofErr w:type="spellEnd"/>
+      <w:r>
+        <w:rPr>
+          <w:rFonts w:ascii="Times New Roman" w:hAnsi="Times New Roman" w:cs="Times New Roman"/>
+          <w:sz w:val="28"/>
+          <w:szCs w:val="28"/>
+        </w:rPr>
+        <w:t>.</w:t>
+      </w:r>
+      <w:proofErr w:type="spellStart"/>
+      <w:r>
+        <w:rPr>
+          <w:rFonts w:ascii="Times New Roman" w:hAnsi="Times New Roman" w:cs="Times New Roman"/>
+          <w:sz w:val="28"/>
+          <w:szCs w:val="28"/>
+          <w:lang w:val="en-US"/>
+        </w:rPr>
+        <w:t>ru</w:t>
+      </w:r>
+      <w:proofErr w:type="spellEnd"/>
+      <w:r>
+        <w:rPr>
+          <w:rFonts w:ascii="Times New Roman" w:hAnsi="Times New Roman" w:cs="Times New Roman"/>
+          <w:sz w:val="28"/>
+          <w:szCs w:val="28"/>
+        </w:rPr>
+        <w:t xml:space="preserve"> – с помощью </w:t>
       </w:r>
       <w:proofErr w:type="spellStart"/>
       <w:r>
@@ -3467,7 +3654,6 @@
         <w:ind w:left="0" w:firstLine="0"/>
       </w:pPr>
       <w:r>
-        <w:lastRenderedPageBreak/>
         <w:t>Создание API и написание API-документации</w:t>
       </w:r>
     </w:p>
@@ -3500,6 +3686,7 @@
           <w:rFonts w:ascii="Times New Roman" w:hAnsi="Times New Roman" w:cs="Times New Roman"/>
           <w:sz w:val="28"/>
           <w:szCs w:val="28"/>
+          <w:highlight w:val="yellow"/>
           <w:lang w:val="en-US"/>
         </w:rPr>
         <w:t>Todo</w:t>
@@ -3510,20 +3697,46 @@
           <w:rFonts w:ascii="Times New Roman" w:hAnsi="Times New Roman" w:cs="Times New Roman"/>
           <w:sz w:val="28"/>
           <w:szCs w:val="28"/>
+          <w:highlight w:val="yellow"/>
+        </w:rPr>
+        <w:t xml:space="preserve">: написать </w:t>
+      </w:r>
+      <w:r>
+        <w:rPr>
+          <w:rFonts w:ascii="Times New Roman" w:hAnsi="Times New Roman" w:cs="Times New Roman"/>
+          <w:sz w:val="28"/>
+          <w:szCs w:val="28"/>
+          <w:highlight w:val="yellow"/>
+        </w:rPr>
+        <w:t xml:space="preserve">про создание </w:t>
+      </w:r>
+      <w:r>
+        <w:rPr>
+          <w:rFonts w:ascii="Times New Roman" w:hAnsi="Times New Roman" w:cs="Times New Roman"/>
+          <w:sz w:val="28"/>
+          <w:szCs w:val="28"/>
+          <w:highlight w:val="yellow"/>
           <w:lang w:val="en-US"/>
         </w:rPr>
-        <w:t xml:space="preserve">: </w:t>
-      </w:r>
-      <w:r>
-        <w:rPr>
-          <w:rFonts w:ascii="Times New Roman" w:hAnsi="Times New Roman" w:cs="Times New Roman"/>
-          <w:sz w:val="28"/>
-          <w:szCs w:val="28"/>
-        </w:rPr>
-        <w:t xml:space="preserve">написать как </w:t>
-      </w:r>
-      <w:bookmarkStart w:id="5" w:name="_GoBack"/>
-      <w:bookmarkEnd w:id="5"/>
+        <w:t>API</w:t>
+      </w:r>
+      <w:r>
+        <w:rPr>
+          <w:rFonts w:ascii="Times New Roman" w:hAnsi="Times New Roman" w:cs="Times New Roman"/>
+          <w:sz w:val="28"/>
+          <w:szCs w:val="28"/>
+          <w:highlight w:val="yellow"/>
+        </w:rPr>
+        <w:t>?</w:t>
+      </w:r>
+      <w:r>
+        <w:rPr>
+          <w:rFonts w:ascii="Times New Roman" w:hAnsi="Times New Roman" w:cs="Times New Roman"/>
+          <w:sz w:val="28"/>
+          <w:szCs w:val="28"/>
+        </w:rPr>
+        <w:t xml:space="preserve"> </w:t>
+      </w:r>
     </w:p>
     <w:p>
       <w:pPr>
@@ -3585,26 +3798,54 @@
           <w:sz w:val="28"/>
           <w:szCs w:val="28"/>
         </w:rPr>
-        <w:t xml:space="preserve"> разработчик обязан предоставить подробную документацию о </w:t>
-      </w:r>
-      <w:proofErr w:type="gramStart"/>
-      <w:r>
-        <w:rPr>
-          <w:rFonts w:ascii="Times New Roman" w:hAnsi="Times New Roman" w:cs="Times New Roman"/>
-          <w:sz w:val="28"/>
-          <w:szCs w:val="28"/>
-        </w:rPr>
-        <w:t>том</w:t>
-      </w:r>
-      <w:proofErr w:type="gramEnd"/>
-      <w:r>
-        <w:rPr>
-          <w:rFonts w:ascii="Times New Roman" w:hAnsi="Times New Roman" w:cs="Times New Roman"/>
-          <w:sz w:val="28"/>
-          <w:szCs w:val="28"/>
-        </w:rPr>
-        <w:t xml:space="preserve"> как методом пользоваться, </w:t>
-      </w:r>
+        <w:t xml:space="preserve"> разработчик</w:t>
+      </w:r>
+      <w:r>
+        <w:rPr>
+          <w:rFonts w:ascii="Times New Roman" w:hAnsi="Times New Roman" w:cs="Times New Roman"/>
+          <w:sz w:val="28"/>
+          <w:szCs w:val="28"/>
+        </w:rPr>
+        <w:t xml:space="preserve"> </w:t>
+      </w:r>
+      <w:r>
+        <w:rPr>
+          <w:rFonts w:ascii="Times New Roman" w:hAnsi="Times New Roman" w:cs="Times New Roman"/>
+          <w:sz w:val="28"/>
+          <w:szCs w:val="28"/>
+        </w:rPr>
+        <w:t>или технический писатель,</w:t>
+      </w:r>
+      <w:r>
+        <w:rPr>
+          <w:rFonts w:ascii="Times New Roman" w:hAnsi="Times New Roman" w:cs="Times New Roman"/>
+          <w:sz w:val="28"/>
+          <w:szCs w:val="28"/>
+        </w:rPr>
+        <w:t xml:space="preserve"> обязан предоставить подробную документацию</w:t>
+      </w:r>
+      <w:r>
+        <w:rPr>
+          <w:rFonts w:ascii="Times New Roman" w:hAnsi="Times New Roman" w:cs="Times New Roman"/>
+          <w:sz w:val="28"/>
+          <w:szCs w:val="28"/>
+        </w:rPr>
+        <w:t xml:space="preserve"> о том, как пользоваться методом, какие параметры он принимает, по какому пути будет доступен метод, а также примеры запросов и ответов от сервера. Соответствующий документ должен располагаться в единой справочной системе компании. </w:t>
+      </w:r>
+      <w:bookmarkStart w:id="5" w:name="_GoBack"/>
+      <w:bookmarkEnd w:id="5"/>
+    </w:p>
+    <w:p>
+      <w:pPr>
+        <w:spacing w:after="0" w:line="360" w:lineRule="auto"/>
+        <w:ind w:firstLine="567"/>
+        <w:jc w:val="both"/>
+        <w:rPr>
+          <w:rFonts w:ascii="Times New Roman" w:hAnsi="Times New Roman" w:cs="Times New Roman"/>
+          <w:sz w:val="28"/>
+          <w:szCs w:val="28"/>
+        </w:rPr>
+      </w:pPr>
     </w:p>
     <w:p>
       <w:pPr>
@@ -4388,6 +4629,7 @@
           <w:b/>
           <w:szCs w:val="28"/>
         </w:rPr>
+        <w:lastRenderedPageBreak/>
         <w:t>Реализация разработанных алгоритмов</w:t>
       </w:r>
       <w:bookmarkEnd w:id="32"/>
@@ -4535,7 +4777,6 @@
           <w:sz w:val="28"/>
           <w:szCs w:val="28"/>
         </w:rPr>
-        <w:lastRenderedPageBreak/>
         <w:t>Тут как проверял и отлаживал программу. Возможно напишу про</w:t>
       </w:r>
       <w:r>
@@ -5043,7 +5284,7 @@
             <w:sz w:val="28"/>
             <w:szCs w:val="28"/>
           </w:rPr>
-          <w:t>6</w:t>
+          <w:t>4</w:t>
         </w:r>
         <w:r>
           <w:rPr>
@@ -5926,6 +6167,95 @@
     </w:lvl>
   </w:abstractNum>
   <w:abstractNum w:abstractNumId="9" w15:restartNumberingAfterBreak="0">
+    <w:nsid w:val="68107699"/>
+    <w:multiLevelType w:val="hybridMultilevel"/>
+    <w:tmpl w:val="076AE7E8"/>
+    <w:lvl w:ilvl="0" w:tplc="32FC7912">
+      <w:start w:val="1"/>
+      <w:numFmt w:val="decimal"/>
+      <w:lvlText w:val="%1."/>
+      <w:lvlJc w:val="left"/>
+      <w:pPr>
+        <w:ind w:left="927" w:hanging="360"/>
+      </w:pPr>
+      <w:rPr>
+        <w:rFonts w:hint="default"/>
+      </w:rPr>
+    </w:lvl>
+    <w:lvl w:ilvl="1" w:tplc="04190019" w:tentative="1">
+      <w:start w:val="1"/>
+      <w:numFmt w:val="lowerLetter"/>
+      <w:lvlText w:val="%2."/>
+      <w:lvlJc w:val="left"/>
+      <w:pPr>
+        <w:ind w:left="1647" w:hanging="360"/>
+      </w:pPr>
+    </w:lvl>
+    <w:lvl w:ilvl="2" w:tplc="0419001B" w:tentative="1">
+      <w:start w:val="1"/>
+      <w:numFmt w:val="lowerRoman"/>
+      <w:lvlText w:val="%3."/>
+      <w:lvlJc w:val="right"/>
+      <w:pPr>
+        <w:ind w:left="2367" w:hanging="180"/>
+      </w:pPr>
+    </w:lvl>
+    <w:lvl w:ilvl="3" w:tplc="0419000F" w:tentative="1">
+      <w:start w:val="1"/>
+      <w:numFmt w:val="decimal"/>
+      <w:lvlText w:val="%4."/>
+      <w:lvlJc w:val="left"/>
+      <w:pPr>
+        <w:ind w:left="3087" w:hanging="360"/>
+      </w:pPr>
+    </w:lvl>
+    <w:lvl w:ilvl="4" w:tplc="04190019" w:tentative="1">
+      <w:start w:val="1"/>
+      <w:numFmt w:val="lowerLetter"/>
+      <w:lvlText w:val="%5."/>
+      <w:lvlJc w:val="left"/>
+      <w:pPr>
+        <w:ind w:left="3807" w:hanging="360"/>
+      </w:pPr>
+    </w:lvl>
+    <w:lvl w:ilvl="5" w:tplc="0419001B" w:tentative="1">
+      <w:start w:val="1"/>
+      <w:numFmt w:val="lowerRoman"/>
+      <w:lvlText w:val="%6."/>
+      <w:lvlJc w:val="right"/>
+      <w:pPr>
+        <w:ind w:left="4527" w:hanging="180"/>
+      </w:pPr>
+    </w:lvl>
+    <w:lvl w:ilvl="6" w:tplc="0419000F" w:tentative="1">
+      <w:start w:val="1"/>
+      <w:numFmt w:val="decimal"/>
+      <w:lvlText w:val="%7."/>
+      <w:lvlJc w:val="left"/>
+      <w:pPr>
+        <w:ind w:left="5247" w:hanging="360"/>
+      </w:pPr>
+    </w:lvl>
+    <w:lvl w:ilvl="7" w:tplc="04190019" w:tentative="1">
+      <w:start w:val="1"/>
+      <w:numFmt w:val="lowerLetter"/>
+      <w:lvlText w:val="%8."/>
+      <w:lvlJc w:val="left"/>
+      <w:pPr>
+        <w:ind w:left="5967" w:hanging="360"/>
+      </w:pPr>
+    </w:lvl>
+    <w:lvl w:ilvl="8" w:tplc="0419001B" w:tentative="1">
+      <w:start w:val="1"/>
+      <w:numFmt w:val="lowerRoman"/>
+      <w:lvlText w:val="%9."/>
+      <w:lvlJc w:val="right"/>
+      <w:pPr>
+        <w:ind w:left="6687" w:hanging="180"/>
+      </w:pPr>
+    </w:lvl>
+  </w:abstractNum>
+  <w:abstractNum w:abstractNumId="10" w15:restartNumberingAfterBreak="0">
     <w:nsid w:val="6A49397E"/>
     <w:multiLevelType w:val="hybridMultilevel"/>
     <w:tmpl w:val="AED6DE30"/>
@@ -6014,7 +6344,7 @@
       </w:pPr>
     </w:lvl>
   </w:abstractNum>
-  <w:abstractNum w:abstractNumId="10" w15:restartNumberingAfterBreak="0">
+  <w:abstractNum w:abstractNumId="11" w15:restartNumberingAfterBreak="0">
     <w:nsid w:val="7A136B52"/>
     <w:multiLevelType w:val="hybridMultilevel"/>
     <w:tmpl w:val="1A9C3252"/>
@@ -6104,7 +6434,7 @@
       </w:pPr>
     </w:lvl>
   </w:abstractNum>
-  <w:abstractNum w:abstractNumId="11" w15:restartNumberingAfterBreak="0">
+  <w:abstractNum w:abstractNumId="12" w15:restartNumberingAfterBreak="0">
     <w:nsid w:val="7BAE2597"/>
     <w:multiLevelType w:val="multilevel"/>
     <w:tmpl w:val="84CE3840"/>
@@ -6236,7 +6566,7 @@
     <w:abstractNumId w:val="3"/>
   </w:num>
   <w:num w:numId="7">
-    <w:abstractNumId w:val="10"/>
+    <w:abstractNumId w:val="11"/>
   </w:num>
   <w:num w:numId="8">
     <w:abstractNumId w:val="7"/>
@@ -6248,10 +6578,13 @@
     <w:abstractNumId w:val="1"/>
   </w:num>
   <w:num w:numId="11">
-    <w:abstractNumId w:val="9"/>
+    <w:abstractNumId w:val="10"/>
   </w:num>
   <w:num w:numId="12">
-    <w:abstractNumId w:val="11"/>
+    <w:abstractNumId w:val="12"/>
+  </w:num>
+  <w:num w:numId="13">
+    <w:abstractNumId w:val="9"/>
   </w:num>
 </w:numbering>
 </file>
@@ -7195,7 +7528,7 @@
 </file>
 
 <file path=customXml/itemProps1.xml><?xml version="1.0" encoding="utf-8"?>
-<ds:datastoreItem xmlns:ds="http://schemas.openxmlformats.org/officeDocument/2006/customXml" ds:itemID="{8F134340-3161-42FB-AE21-65D48B9BDF52}">
+<ds:datastoreItem xmlns:ds="http://schemas.openxmlformats.org/officeDocument/2006/customXml" ds:itemID="{014A4BB0-CBE5-4117-B865-526CBDFB2CD1}">
   <ds:schemaRefs>
     <ds:schemaRef ds:uri="http://schemas.openxmlformats.org/officeDocument/2006/bibliography"/>
   </ds:schemaRefs>

</xml_diff>

<commit_message>
'master: commit from script Вс дек 13 15:46:41 MSK 2020'
</commit_message>
<xml_diff>
--- a/My/Б17-В71_ОрловЯА_ПЗv1.docx
+++ b/My/Б17-В71_ОрловЯА_ПЗv1.docx
@@ -2607,6 +2607,27 @@
           <w:szCs w:val="28"/>
         </w:rPr>
       </w:pPr>
+      <w:r>
+        <w:rPr>
+          <w:rFonts w:ascii="Times New Roman" w:hAnsi="Times New Roman" w:cs="Times New Roman"/>
+          <w:color w:val="000000" w:themeColor="text1"/>
+          <w:sz w:val="28"/>
+          <w:szCs w:val="28"/>
+        </w:rPr>
+        <w:t>В данной главе представлены исследование и анализ предметной области по сопровождению API-документации.</w:t>
+      </w:r>
+    </w:p>
+    <w:p>
+      <w:pPr>
+        <w:spacing w:after="0" w:line="360" w:lineRule="auto"/>
+        <w:jc w:val="both"/>
+        <w:rPr>
+          <w:rFonts w:ascii="Times New Roman" w:hAnsi="Times New Roman" w:cs="Times New Roman"/>
+          <w:color w:val="000000" w:themeColor="text1"/>
+          <w:sz w:val="28"/>
+          <w:szCs w:val="28"/>
+        </w:rPr>
+      </w:pPr>
     </w:p>
     <w:p>
       <w:pPr>
@@ -2644,26 +2665,10 @@
         <w:ind w:left="0" w:firstLine="0"/>
       </w:pPr>
       <w:r>
-        <w:t xml:space="preserve">Как и кем </w:t>
-      </w:r>
-      <w:r>
-        <w:t>используется</w:t>
-      </w:r>
-      <w:r>
-        <w:t>?</w:t>
-      </w:r>
-    </w:p>
-    <w:p>
-      <w:pPr>
-        <w:spacing w:after="0" w:line="360" w:lineRule="auto"/>
-        <w:jc w:val="both"/>
-        <w:rPr>
-          <w:rFonts w:ascii="Times New Roman" w:hAnsi="Times New Roman" w:cs="Times New Roman"/>
-          <w:sz w:val="28"/>
-          <w:szCs w:val="28"/>
-        </w:rPr>
-      </w:pPr>
-    </w:p>
+        <w:t>Описание и взаимодействие информационных потоков</w:t>
+      </w:r>
+    </w:p>
+    <w:p/>
     <w:p>
       <w:pPr>
         <w:spacing w:after="0" w:line="360" w:lineRule="auto"/>
@@ -2681,15 +2686,23 @@
           <w:sz w:val="28"/>
           <w:szCs w:val="28"/>
         </w:rPr>
-        <w:t>Для взаимодействия клиентской и</w:t>
-      </w:r>
-      <w:r>
-        <w:rPr>
-          <w:rFonts w:ascii="Times New Roman" w:hAnsi="Times New Roman" w:cs="Times New Roman"/>
-          <w:sz w:val="28"/>
-          <w:szCs w:val="28"/>
-        </w:rPr>
-        <w:t xml:space="preserve"> серверной части в компании ООО </w:t>
+        <w:t>В к</w:t>
+      </w:r>
+      <w:r>
+        <w:rPr>
+          <w:rFonts w:ascii="Times New Roman" w:hAnsi="Times New Roman" w:cs="Times New Roman"/>
+          <w:sz w:val="28"/>
+          <w:szCs w:val="28"/>
+        </w:rPr>
+        <w:t xml:space="preserve">омпания </w:t>
+      </w:r>
+      <w:r>
+        <w:rPr>
+          <w:rFonts w:ascii="Times New Roman" w:hAnsi="Times New Roman" w:cs="Times New Roman"/>
+          <w:sz w:val="28"/>
+          <w:szCs w:val="28"/>
+        </w:rPr>
+        <w:t>ООО </w:t>
       </w:r>
       <w:r>
         <w:rPr>
@@ -2715,7 +2728,42 @@
           <w:sz w:val="28"/>
           <w:szCs w:val="28"/>
         </w:rPr>
-        <w:t>», используется REST API.</w:t>
+        <w:t>»</w:t>
+      </w:r>
+      <w:r>
+        <w:rPr>
+          <w:rFonts w:ascii="Times New Roman" w:hAnsi="Times New Roman" w:cs="Times New Roman"/>
+          <w:sz w:val="28"/>
+          <w:szCs w:val="28"/>
+        </w:rPr>
+        <w:t xml:space="preserve"> </w:t>
+      </w:r>
+      <w:r>
+        <w:rPr>
+          <w:rFonts w:ascii="Times New Roman" w:hAnsi="Times New Roman" w:cs="Times New Roman"/>
+          <w:sz w:val="28"/>
+          <w:szCs w:val="28"/>
+        </w:rPr>
+        <w:t xml:space="preserve">ведется разработка программного комплекса </w:t>
+      </w:r>
+      <w:proofErr w:type="spellStart"/>
+      <w:r>
+        <w:rPr>
+          <w:rFonts w:ascii="Times New Roman" w:hAnsi="Times New Roman" w:cs="Times New Roman"/>
+          <w:sz w:val="28"/>
+          <w:szCs w:val="28"/>
+          <w:lang w:val="en-US"/>
+        </w:rPr>
+        <w:t>Fonmix</w:t>
+      </w:r>
+      <w:proofErr w:type="spellEnd"/>
+      <w:r>
+        <w:rPr>
+          <w:rFonts w:ascii="Times New Roman" w:hAnsi="Times New Roman" w:cs="Times New Roman"/>
+          <w:sz w:val="28"/>
+          <w:szCs w:val="28"/>
+        </w:rPr>
+        <w:t>.</w:t>
       </w:r>
     </w:p>
     <w:p>
@@ -2729,126 +2777,7 @@
           <w:szCs w:val="28"/>
         </w:rPr>
       </w:pPr>
-      <w:r>
-        <w:rPr>
-          <w:rFonts w:ascii="Times New Roman" w:hAnsi="Times New Roman" w:cs="Times New Roman"/>
-          <w:sz w:val="28"/>
-          <w:szCs w:val="28"/>
-        </w:rPr>
-        <w:t>REST API</w:t>
-      </w:r>
-      <w:r>
-        <w:rPr>
-          <w:rFonts w:ascii="Times New Roman" w:hAnsi="Times New Roman" w:cs="Times New Roman"/>
-          <w:sz w:val="28"/>
-          <w:szCs w:val="28"/>
-        </w:rPr>
-        <w:t xml:space="preserve"> </w:t>
-      </w:r>
-      <w:r>
-        <w:rPr>
-          <w:rFonts w:ascii="Times New Roman" w:hAnsi="Times New Roman" w:cs="Times New Roman"/>
-          <w:sz w:val="28"/>
-          <w:szCs w:val="28"/>
-        </w:rPr>
-        <w:t xml:space="preserve">– это набор правил, по которым </w:t>
-      </w:r>
-      <w:r>
-        <w:rPr>
-          <w:rFonts w:ascii="Times New Roman" w:hAnsi="Times New Roman" w:cs="Times New Roman"/>
-          <w:sz w:val="28"/>
-          <w:szCs w:val="28"/>
-        </w:rPr>
-        <w:t xml:space="preserve">следует обращаться к </w:t>
-      </w:r>
-      <w:r>
-        <w:rPr>
-          <w:rFonts w:ascii="Times New Roman" w:hAnsi="Times New Roman" w:cs="Times New Roman"/>
-          <w:sz w:val="28"/>
-          <w:szCs w:val="28"/>
-        </w:rPr>
-        <w:t>сервер</w:t>
-      </w:r>
-      <w:r>
-        <w:rPr>
-          <w:rFonts w:ascii="Times New Roman" w:hAnsi="Times New Roman" w:cs="Times New Roman"/>
-          <w:sz w:val="28"/>
-          <w:szCs w:val="28"/>
-        </w:rPr>
-        <w:t>у за получением информации</w:t>
-      </w:r>
-      <w:r>
-        <w:rPr>
-          <w:rFonts w:ascii="Times New Roman" w:hAnsi="Times New Roman" w:cs="Times New Roman"/>
-          <w:sz w:val="28"/>
-          <w:szCs w:val="28"/>
-        </w:rPr>
-        <w:t>. Например</w:t>
-      </w:r>
-      <w:r>
-        <w:rPr>
-          <w:rFonts w:ascii="Times New Roman" w:hAnsi="Times New Roman" w:cs="Times New Roman"/>
-          <w:sz w:val="28"/>
-          <w:szCs w:val="28"/>
-        </w:rPr>
-        <w:t>,</w:t>
-      </w:r>
-      <w:r>
-        <w:rPr>
-          <w:rFonts w:ascii="Times New Roman" w:hAnsi="Times New Roman" w:cs="Times New Roman"/>
-          <w:sz w:val="28"/>
-          <w:szCs w:val="28"/>
-        </w:rPr>
-        <w:t xml:space="preserve"> при получении </w:t>
-      </w:r>
-      <w:r>
-        <w:rPr>
-          <w:rFonts w:ascii="Times New Roman" w:hAnsi="Times New Roman" w:cs="Times New Roman"/>
-          <w:sz w:val="28"/>
-          <w:szCs w:val="28"/>
-        </w:rPr>
-        <w:t xml:space="preserve">данных </w:t>
-      </w:r>
-      <w:r>
-        <w:rPr>
-          <w:rFonts w:ascii="Times New Roman" w:hAnsi="Times New Roman" w:cs="Times New Roman"/>
-          <w:sz w:val="28"/>
-          <w:szCs w:val="28"/>
-        </w:rPr>
-        <w:t xml:space="preserve">о </w:t>
-      </w:r>
-      <w:r>
-        <w:rPr>
-          <w:rFonts w:ascii="Times New Roman" w:hAnsi="Times New Roman" w:cs="Times New Roman"/>
-          <w:sz w:val="28"/>
-          <w:szCs w:val="28"/>
-        </w:rPr>
-        <w:t xml:space="preserve">пользователе, информация о котором храниться в БД (базе данных) на сервере </w:t>
-      </w:r>
-      <w:r>
-        <w:rPr>
-          <w:rFonts w:ascii="Times New Roman" w:hAnsi="Times New Roman" w:cs="Times New Roman"/>
-          <w:sz w:val="28"/>
-          <w:szCs w:val="28"/>
-        </w:rPr>
-        <w:t>необходимо</w:t>
-      </w:r>
-      <w:r>
-        <w:rPr>
-          <w:rFonts w:ascii="Times New Roman" w:hAnsi="Times New Roman" w:cs="Times New Roman"/>
-          <w:sz w:val="28"/>
-          <w:szCs w:val="28"/>
-        </w:rPr>
-        <w:t xml:space="preserve"> </w:t>
-      </w:r>
-      <w:r>
-        <w:rPr>
-          <w:rFonts w:ascii="Times New Roman" w:hAnsi="Times New Roman" w:cs="Times New Roman"/>
-          <w:sz w:val="28"/>
-          <w:szCs w:val="28"/>
-        </w:rPr>
-        <w:t>указать путь до сервера (</w:t>
-      </w:r>
+      <w:proofErr w:type="spellStart"/>
       <w:r>
         <w:rPr>
           <w:rFonts w:ascii="Times New Roman" w:hAnsi="Times New Roman" w:cs="Times New Roman"/>
@@ -2856,133 +2785,83 @@
           <w:szCs w:val="28"/>
           <w:lang w:val="en-US"/>
         </w:rPr>
-        <w:t>URI</w:t>
-      </w:r>
-      <w:r>
-        <w:rPr>
-          <w:rFonts w:ascii="Times New Roman" w:hAnsi="Times New Roman" w:cs="Times New Roman"/>
-          <w:sz w:val="28"/>
-          <w:szCs w:val="28"/>
-        </w:rPr>
-        <w:t>),</w:t>
-      </w:r>
-      <w:r>
-        <w:rPr>
-          <w:rFonts w:ascii="Times New Roman" w:hAnsi="Times New Roman" w:cs="Times New Roman"/>
-          <w:sz w:val="28"/>
-          <w:szCs w:val="28"/>
-        </w:rPr>
-        <w:t xml:space="preserve"> идентификатор пользователя</w:t>
-      </w:r>
-      <w:r>
-        <w:rPr>
-          <w:rFonts w:ascii="Times New Roman" w:hAnsi="Times New Roman" w:cs="Times New Roman"/>
-          <w:sz w:val="28"/>
-          <w:szCs w:val="28"/>
-        </w:rPr>
-        <w:t xml:space="preserve"> (</w:t>
-      </w:r>
-      <w:r>
-        <w:rPr>
-          <w:rFonts w:ascii="Times New Roman" w:hAnsi="Times New Roman" w:cs="Times New Roman"/>
-          <w:sz w:val="28"/>
-          <w:szCs w:val="28"/>
-          <w:lang w:val="en-US"/>
-        </w:rPr>
-        <w:t>ID</w:t>
-      </w:r>
-      <w:r>
-        <w:rPr>
-          <w:rFonts w:ascii="Times New Roman" w:hAnsi="Times New Roman" w:cs="Times New Roman"/>
-          <w:sz w:val="28"/>
-          <w:szCs w:val="28"/>
-        </w:rPr>
-        <w:t xml:space="preserve">) </w:t>
-      </w:r>
-      <w:r>
-        <w:rPr>
-          <w:rFonts w:ascii="Times New Roman" w:hAnsi="Times New Roman" w:cs="Times New Roman"/>
-          <w:sz w:val="28"/>
-          <w:szCs w:val="28"/>
-        </w:rPr>
-        <w:t xml:space="preserve">и метод </w:t>
-      </w:r>
-      <w:r>
-        <w:rPr>
-          <w:rFonts w:ascii="Times New Roman" w:hAnsi="Times New Roman" w:cs="Times New Roman"/>
-          <w:sz w:val="28"/>
-          <w:szCs w:val="28"/>
-        </w:rPr>
-        <w:t>(</w:t>
-      </w:r>
-      <w:r>
-        <w:rPr>
-          <w:rFonts w:ascii="Times New Roman" w:hAnsi="Times New Roman" w:cs="Times New Roman"/>
-          <w:sz w:val="28"/>
-          <w:szCs w:val="28"/>
-          <w:lang w:val="en-US"/>
-        </w:rPr>
-        <w:t>Method</w:t>
-      </w:r>
-      <w:r>
-        <w:rPr>
-          <w:rFonts w:ascii="Times New Roman" w:hAnsi="Times New Roman" w:cs="Times New Roman"/>
-          <w:sz w:val="28"/>
-          <w:szCs w:val="28"/>
-        </w:rPr>
-        <w:t xml:space="preserve">) </w:t>
-      </w:r>
-      <w:r>
-        <w:rPr>
-          <w:rFonts w:ascii="Times New Roman" w:hAnsi="Times New Roman" w:cs="Times New Roman"/>
-          <w:sz w:val="28"/>
-          <w:szCs w:val="28"/>
-        </w:rPr>
-        <w:t xml:space="preserve">по которому сервер поймет, что нужно сделать с ресурсом (в данном случае </w:t>
-      </w:r>
-      <w:r>
-        <w:rPr>
-          <w:rFonts w:ascii="Times New Roman" w:hAnsi="Times New Roman" w:cs="Times New Roman"/>
-          <w:sz w:val="28"/>
-          <w:szCs w:val="28"/>
-        </w:rPr>
-        <w:t>вернуть информацию о пользователе</w:t>
-      </w:r>
-      <w:r>
-        <w:rPr>
-          <w:rFonts w:ascii="Times New Roman" w:hAnsi="Times New Roman" w:cs="Times New Roman"/>
-          <w:sz w:val="28"/>
-          <w:szCs w:val="28"/>
-        </w:rPr>
-        <w:t xml:space="preserve">). </w:t>
-      </w:r>
-      <w:r>
-        <w:rPr>
-          <w:rFonts w:ascii="Times New Roman" w:hAnsi="Times New Roman" w:cs="Times New Roman"/>
-          <w:sz w:val="28"/>
-          <w:szCs w:val="28"/>
-        </w:rPr>
-        <w:t>Данный процесс</w:t>
-      </w:r>
-      <w:r>
-        <w:rPr>
-          <w:rFonts w:ascii="Times New Roman" w:hAnsi="Times New Roman" w:cs="Times New Roman"/>
-          <w:sz w:val="28"/>
-          <w:szCs w:val="28"/>
-        </w:rPr>
-        <w:t xml:space="preserve"> «общения» клиента и сервера,</w:t>
-      </w:r>
-      <w:r>
-        <w:rPr>
-          <w:rFonts w:ascii="Times New Roman" w:hAnsi="Times New Roman" w:cs="Times New Roman"/>
-          <w:sz w:val="28"/>
-          <w:szCs w:val="28"/>
-        </w:rPr>
-        <w:t xml:space="preserve"> представлен на рисунке 1.1.</w:t>
-      </w:r>
-    </w:p>
-    <w:p>
-      <w:pPr>
+        <w:t>Fonmix</w:t>
+      </w:r>
+      <w:proofErr w:type="spellEnd"/>
+      <w:r>
+        <w:rPr>
+          <w:rFonts w:ascii="Times New Roman" w:hAnsi="Times New Roman" w:cs="Times New Roman"/>
+          <w:sz w:val="28"/>
+          <w:szCs w:val="28"/>
+        </w:rPr>
+        <w:t xml:space="preserve"> – </w:t>
+      </w:r>
+      <w:r>
+        <w:rPr>
+          <w:rFonts w:ascii="Times New Roman" w:hAnsi="Times New Roman" w:cs="Times New Roman"/>
+          <w:sz w:val="28"/>
+          <w:szCs w:val="28"/>
+        </w:rPr>
+        <w:t xml:space="preserve">это </w:t>
+      </w:r>
+      <w:proofErr w:type="spellStart"/>
+      <w:r>
+        <w:rPr>
+          <w:rFonts w:ascii="Times New Roman" w:hAnsi="Times New Roman" w:cs="Times New Roman"/>
+          <w:sz w:val="28"/>
+          <w:szCs w:val="28"/>
+        </w:rPr>
+        <w:t>SaaS</w:t>
+      </w:r>
+      <w:proofErr w:type="spellEnd"/>
+      <w:r>
+        <w:rPr>
+          <w:rFonts w:ascii="Times New Roman" w:hAnsi="Times New Roman" w:cs="Times New Roman"/>
+          <w:sz w:val="28"/>
+          <w:szCs w:val="28"/>
+        </w:rPr>
+        <w:t xml:space="preserve"> платформа для аудио и видео </w:t>
+      </w:r>
+      <w:r>
+        <w:rPr>
+          <w:rFonts w:ascii="Times New Roman" w:hAnsi="Times New Roman" w:cs="Times New Roman"/>
+          <w:sz w:val="28"/>
+          <w:szCs w:val="28"/>
+        </w:rPr>
+        <w:t>оформления</w:t>
+      </w:r>
+      <w:r>
+        <w:rPr>
+          <w:rFonts w:ascii="Times New Roman" w:hAnsi="Times New Roman" w:cs="Times New Roman"/>
+          <w:sz w:val="28"/>
+          <w:szCs w:val="28"/>
+        </w:rPr>
+        <w:t xml:space="preserve"> общественных помещени</w:t>
+      </w:r>
+      <w:r>
+        <w:rPr>
+          <w:rFonts w:ascii="Times New Roman" w:hAnsi="Times New Roman" w:cs="Times New Roman"/>
+          <w:sz w:val="28"/>
+          <w:szCs w:val="28"/>
+        </w:rPr>
+        <w:t>ях</w:t>
+      </w:r>
+      <w:r>
+        <w:rPr>
+          <w:rFonts w:ascii="Times New Roman" w:hAnsi="Times New Roman" w:cs="Times New Roman"/>
+          <w:sz w:val="28"/>
+          <w:szCs w:val="28"/>
+        </w:rPr>
+        <w:t>. Основные элементы платформы являются:</w:t>
+      </w:r>
+    </w:p>
+    <w:p>
+      <w:pPr>
+        <w:pStyle w:val="a7"/>
+        <w:numPr>
+          <w:ilvl w:val="0"/>
+          <w:numId w:val="14"/>
+        </w:numPr>
         <w:spacing w:after="0" w:line="360" w:lineRule="auto"/>
         <w:jc w:val="both"/>
         <w:rPr>
@@ -2994,12 +2873,825 @@
       <w:r>
         <w:rPr>
           <w:rFonts w:ascii="Times New Roman" w:hAnsi="Times New Roman" w:cs="Times New Roman"/>
+          <w:sz w:val="28"/>
+          <w:szCs w:val="28"/>
+        </w:rPr>
+        <w:t>Веб-сайт fonmix.ru</w:t>
+      </w:r>
+      <w:r>
+        <w:rPr>
+          <w:rFonts w:ascii="Times New Roman" w:hAnsi="Times New Roman" w:cs="Times New Roman"/>
+          <w:sz w:val="28"/>
+          <w:szCs w:val="28"/>
+        </w:rPr>
+        <w:t xml:space="preserve"> – представляет собой в</w:t>
+      </w:r>
+      <w:r>
+        <w:rPr>
+          <w:rFonts w:ascii="Times New Roman" w:hAnsi="Times New Roman" w:cs="Times New Roman"/>
+          <w:sz w:val="28"/>
+          <w:szCs w:val="28"/>
+        </w:rPr>
+        <w:t xml:space="preserve">еб интерфейс, в котором пользователи могут управлять музыкой в своих заведения: создавать </w:t>
+      </w:r>
+      <w:proofErr w:type="spellStart"/>
+      <w:r>
+        <w:rPr>
+          <w:rFonts w:ascii="Times New Roman" w:hAnsi="Times New Roman" w:cs="Times New Roman"/>
+          <w:sz w:val="28"/>
+          <w:szCs w:val="28"/>
+        </w:rPr>
+        <w:lastRenderedPageBreak/>
+        <w:t>плейлисты</w:t>
+      </w:r>
+      <w:proofErr w:type="spellEnd"/>
+      <w:r>
+        <w:rPr>
+          <w:rFonts w:ascii="Times New Roman" w:hAnsi="Times New Roman" w:cs="Times New Roman"/>
+          <w:sz w:val="28"/>
+          <w:szCs w:val="28"/>
+        </w:rPr>
+        <w:t>, составлять музыкальное расписание, добавлять рекламу в перерывах между песнями и т.п.</w:t>
+      </w:r>
+    </w:p>
+    <w:p>
+      <w:pPr>
+        <w:pStyle w:val="a7"/>
+        <w:numPr>
+          <w:ilvl w:val="0"/>
+          <w:numId w:val="14"/>
+        </w:numPr>
+        <w:spacing w:after="0" w:line="360" w:lineRule="auto"/>
+        <w:jc w:val="both"/>
+        <w:rPr>
+          <w:rFonts w:ascii="Times New Roman" w:hAnsi="Times New Roman" w:cs="Times New Roman"/>
+          <w:sz w:val="28"/>
+          <w:szCs w:val="28"/>
+        </w:rPr>
+      </w:pPr>
+      <w:proofErr w:type="gramStart"/>
+      <w:r>
+        <w:rPr>
+          <w:rFonts w:ascii="Times New Roman" w:hAnsi="Times New Roman" w:cs="Times New Roman"/>
+          <w:sz w:val="28"/>
+          <w:szCs w:val="28"/>
+          <w:lang w:val="en-US"/>
+        </w:rPr>
+        <w:t>FM</w:t>
+      </w:r>
+      <w:r>
+        <w:rPr>
+          <w:rFonts w:ascii="Times New Roman" w:hAnsi="Times New Roman" w:cs="Times New Roman"/>
+          <w:sz w:val="28"/>
+          <w:szCs w:val="28"/>
+        </w:rPr>
+        <w:t>.</w:t>
+      </w:r>
+      <w:r>
+        <w:rPr>
+          <w:rFonts w:ascii="Times New Roman" w:hAnsi="Times New Roman" w:cs="Times New Roman"/>
+          <w:sz w:val="28"/>
+          <w:szCs w:val="28"/>
+          <w:lang w:val="en-US"/>
+        </w:rPr>
+        <w:t>Player</w:t>
+      </w:r>
+      <w:proofErr w:type="gramEnd"/>
+      <w:r>
+        <w:rPr>
+          <w:rFonts w:ascii="Times New Roman" w:hAnsi="Times New Roman" w:cs="Times New Roman"/>
+          <w:sz w:val="28"/>
+          <w:szCs w:val="28"/>
+        </w:rPr>
+        <w:t xml:space="preserve"> – кроссплатформенный </w:t>
+      </w:r>
+      <w:proofErr w:type="spellStart"/>
+      <w:r>
+        <w:rPr>
+          <w:rFonts w:ascii="Times New Roman" w:hAnsi="Times New Roman" w:cs="Times New Roman"/>
+          <w:sz w:val="28"/>
+          <w:szCs w:val="28"/>
+        </w:rPr>
+        <w:t>медиапроигрыватель</w:t>
+      </w:r>
+      <w:proofErr w:type="spellEnd"/>
+      <w:r>
+        <w:rPr>
+          <w:rFonts w:ascii="Times New Roman" w:hAnsi="Times New Roman" w:cs="Times New Roman"/>
+          <w:sz w:val="28"/>
+          <w:szCs w:val="28"/>
+        </w:rPr>
+        <w:t xml:space="preserve"> разрабатываемый также в компании </w:t>
+      </w:r>
+      <w:r>
+        <w:rPr>
+          <w:rFonts w:ascii="Times New Roman" w:hAnsi="Times New Roman" w:cs="Times New Roman"/>
+          <w:sz w:val="28"/>
+          <w:szCs w:val="28"/>
+        </w:rPr>
+        <w:t>ООО </w:t>
+      </w:r>
+      <w:r>
+        <w:rPr>
+          <w:rFonts w:ascii="Times New Roman" w:hAnsi="Times New Roman" w:cs="Times New Roman"/>
+          <w:sz w:val="28"/>
+          <w:szCs w:val="28"/>
+        </w:rPr>
+        <w:t>«</w:t>
+      </w:r>
+      <w:proofErr w:type="spellStart"/>
+      <w:r>
+        <w:rPr>
+          <w:rFonts w:ascii="Times New Roman" w:hAnsi="Times New Roman" w:cs="Times New Roman"/>
+          <w:sz w:val="28"/>
+          <w:szCs w:val="28"/>
+        </w:rPr>
+        <w:t>ФорМакс</w:t>
+      </w:r>
+      <w:proofErr w:type="spellEnd"/>
+      <w:r>
+        <w:rPr>
+          <w:rFonts w:ascii="Times New Roman" w:hAnsi="Times New Roman" w:cs="Times New Roman"/>
+          <w:sz w:val="28"/>
+          <w:szCs w:val="28"/>
+        </w:rPr>
+        <w:t>»</w:t>
+      </w:r>
+      <w:r>
+        <w:rPr>
+          <w:rFonts w:ascii="Times New Roman" w:hAnsi="Times New Roman" w:cs="Times New Roman"/>
+          <w:sz w:val="28"/>
+          <w:szCs w:val="28"/>
+        </w:rPr>
+        <w:t>, с помощью которого воспроизводиться медиа контент правообладателей.</w:t>
+      </w:r>
+    </w:p>
+    <w:p>
+      <w:pPr>
+        <w:pStyle w:val="a7"/>
+        <w:numPr>
+          <w:ilvl w:val="0"/>
+          <w:numId w:val="14"/>
+        </w:numPr>
+        <w:spacing w:after="0" w:line="360" w:lineRule="auto"/>
+        <w:jc w:val="both"/>
+        <w:rPr>
+          <w:rFonts w:ascii="Times New Roman" w:hAnsi="Times New Roman" w:cs="Times New Roman"/>
+          <w:sz w:val="28"/>
+          <w:szCs w:val="28"/>
+        </w:rPr>
+      </w:pPr>
+      <w:r>
+        <w:rPr>
+          <w:rFonts w:ascii="Times New Roman" w:hAnsi="Times New Roman" w:cs="Times New Roman"/>
+          <w:sz w:val="28"/>
+          <w:szCs w:val="28"/>
+        </w:rPr>
+        <w:t>Правообладатель</w:t>
+      </w:r>
+      <w:r>
+        <w:rPr>
+          <w:rFonts w:ascii="Times New Roman" w:hAnsi="Times New Roman" w:cs="Times New Roman"/>
+          <w:sz w:val="28"/>
+          <w:szCs w:val="28"/>
+        </w:rPr>
+        <w:t xml:space="preserve"> – это физическое или юридическое лицо, у которого имеется контент для распространения</w:t>
+      </w:r>
+    </w:p>
+    <w:p>
+      <w:pPr>
+        <w:pStyle w:val="a7"/>
+        <w:numPr>
+          <w:ilvl w:val="0"/>
+          <w:numId w:val="14"/>
+        </w:numPr>
+        <w:spacing w:after="0" w:line="360" w:lineRule="auto"/>
+        <w:jc w:val="both"/>
+        <w:rPr>
+          <w:rFonts w:ascii="Times New Roman" w:hAnsi="Times New Roman" w:cs="Times New Roman"/>
+          <w:sz w:val="28"/>
+          <w:szCs w:val="28"/>
+        </w:rPr>
+      </w:pPr>
+      <w:r>
+        <w:rPr>
+          <w:rFonts w:ascii="Times New Roman" w:hAnsi="Times New Roman" w:cs="Times New Roman"/>
+          <w:sz w:val="28"/>
+          <w:szCs w:val="28"/>
+        </w:rPr>
+        <w:t xml:space="preserve">Веб сервер </w:t>
+      </w:r>
+      <w:r>
+        <w:rPr>
+          <w:rFonts w:ascii="Times New Roman" w:hAnsi="Times New Roman" w:cs="Times New Roman"/>
+          <w:sz w:val="28"/>
+          <w:szCs w:val="28"/>
+        </w:rPr>
+        <w:t>–</w:t>
+      </w:r>
+      <w:r>
+        <w:rPr>
+          <w:rFonts w:ascii="Times New Roman" w:hAnsi="Times New Roman" w:cs="Times New Roman"/>
+          <w:sz w:val="28"/>
+          <w:szCs w:val="28"/>
+        </w:rPr>
+        <w:t xml:space="preserve"> </w:t>
+      </w:r>
+      <w:r>
+        <w:rPr>
+          <w:rFonts w:ascii="Times New Roman" w:hAnsi="Times New Roman" w:cs="Times New Roman"/>
+          <w:sz w:val="28"/>
+          <w:szCs w:val="28"/>
+        </w:rPr>
+        <w:t>состоит из отдельных частей, различного применения</w:t>
+      </w:r>
+    </w:p>
+    <w:p>
+      <w:pPr>
+        <w:spacing w:after="0" w:line="360" w:lineRule="auto"/>
+        <w:ind w:left="567"/>
+        <w:jc w:val="both"/>
+        <w:rPr>
+          <w:rFonts w:ascii="Times New Roman" w:hAnsi="Times New Roman" w:cs="Times New Roman"/>
+          <w:sz w:val="28"/>
+          <w:szCs w:val="28"/>
+        </w:rPr>
+      </w:pPr>
+      <w:r>
+        <w:rPr>
+          <w:rFonts w:ascii="Times New Roman" w:hAnsi="Times New Roman" w:cs="Times New Roman"/>
+          <w:sz w:val="28"/>
+          <w:szCs w:val="28"/>
+        </w:rPr>
+        <w:t>Схема взаимодействия представлена на р</w:t>
+      </w:r>
+      <w:r>
+        <w:rPr>
+          <w:rFonts w:ascii="Times New Roman" w:hAnsi="Times New Roman" w:cs="Times New Roman"/>
+          <w:sz w:val="28"/>
+          <w:szCs w:val="28"/>
+        </w:rPr>
+        <w:t>исунке 1.1.</w:t>
+      </w:r>
+    </w:p>
+    <w:p>
+      <w:pPr>
+        <w:spacing w:after="0" w:line="360" w:lineRule="auto"/>
+        <w:ind w:left="567"/>
+        <w:jc w:val="both"/>
+        <w:rPr>
+          <w:rFonts w:ascii="Times New Roman" w:hAnsi="Times New Roman" w:cs="Times New Roman"/>
+          <w:sz w:val="28"/>
+          <w:szCs w:val="28"/>
+        </w:rPr>
+      </w:pPr>
+    </w:p>
+    <w:p>
+      <w:pPr>
+        <w:spacing w:after="0" w:line="360" w:lineRule="auto"/>
+        <w:jc w:val="both"/>
+        <w:rPr>
+          <w:rFonts w:ascii="Times New Roman" w:hAnsi="Times New Roman" w:cs="Times New Roman"/>
+          <w:sz w:val="28"/>
+          <w:szCs w:val="28"/>
+        </w:rPr>
+      </w:pPr>
+      <w:r>
+        <w:rPr>
+          <w:rFonts w:ascii="Times New Roman" w:hAnsi="Times New Roman" w:cs="Times New Roman"/>
           <w:noProof/>
           <w:sz w:val="28"/>
           <w:szCs w:val="28"/>
           <w:lang w:eastAsia="ru-RU"/>
         </w:rPr>
+        <w:drawing>
+          <wp:inline distT="0" distB="0" distL="0" distR="0">
+            <wp:extent cx="5939790" cy="3636645"/>
+            <wp:effectExtent l="0" t="0" r="3810" b="1905"/>
+            <wp:docPr id="5" name="Рисунок 5"/>
+            <wp:cNvGraphicFramePr>
+              <a:graphicFrameLocks xmlns:a="http://schemas.openxmlformats.org/drawingml/2006/main" noChangeAspect="1"/>
+            </wp:cNvGraphicFramePr>
+            <a:graphic xmlns:a="http://schemas.openxmlformats.org/drawingml/2006/main">
+              <a:graphicData uri="http://schemas.openxmlformats.org/drawingml/2006/picture">
+                <pic:pic xmlns:pic="http://schemas.openxmlformats.org/drawingml/2006/picture">
+                  <pic:nvPicPr>
+                    <pic:cNvPr id="5" name="0. FM-Page-3 (2).png"/>
+                    <pic:cNvPicPr/>
+                  </pic:nvPicPr>
+                  <pic:blipFill>
+                    <a:blip r:embed="rId8">
+                      <a:extLst>
+                        <a:ext uri="{28A0092B-C50C-407E-A947-70E740481C1C}">
+                          <a14:useLocalDpi xmlns:a14="http://schemas.microsoft.com/office/drawing/2010/main" val="0"/>
+                        </a:ext>
+                      </a:extLst>
+                    </a:blip>
+                    <a:stretch>
+                      <a:fillRect/>
+                    </a:stretch>
+                  </pic:blipFill>
+                  <pic:spPr>
+                    <a:xfrm>
+                      <a:off x="0" y="0"/>
+                      <a:ext cx="5939790" cy="3636645"/>
+                    </a:xfrm>
+                    <a:prstGeom prst="rect">
+                      <a:avLst/>
+                    </a:prstGeom>
+                  </pic:spPr>
+                </pic:pic>
+              </a:graphicData>
+            </a:graphic>
+          </wp:inline>
+        </w:drawing>
+      </w:r>
+    </w:p>
+    <w:p>
+      <w:pPr>
+        <w:spacing w:after="0" w:line="360" w:lineRule="auto"/>
+        <w:ind w:firstLine="567"/>
+        <w:jc w:val="both"/>
+        <w:rPr>
+          <w:rFonts w:ascii="Times New Roman" w:hAnsi="Times New Roman" w:cs="Times New Roman"/>
+          <w:sz w:val="28"/>
+          <w:szCs w:val="28"/>
+        </w:rPr>
+      </w:pPr>
+      <w:r>
+        <w:rPr>
+          <w:rFonts w:ascii="Times New Roman" w:hAnsi="Times New Roman" w:cs="Times New Roman"/>
+          <w:sz w:val="28"/>
+          <w:szCs w:val="28"/>
+        </w:rPr>
+        <w:t>Рисунок 1.2 – Схема</w:t>
+      </w:r>
+      <w:r>
+        <w:rPr>
+          <w:rFonts w:ascii="Times New Roman" w:hAnsi="Times New Roman" w:cs="Times New Roman"/>
+          <w:sz w:val="28"/>
+          <w:szCs w:val="28"/>
+        </w:rPr>
+        <w:t xml:space="preserve"> </w:t>
+      </w:r>
+      <w:r>
+        <w:rPr>
+          <w:rFonts w:ascii="Times New Roman" w:hAnsi="Times New Roman" w:cs="Times New Roman"/>
+          <w:sz w:val="28"/>
+          <w:szCs w:val="28"/>
+        </w:rPr>
+        <w:t>взаимодействие информационных потоков</w:t>
+      </w:r>
+      <w:bookmarkStart w:id="5" w:name="_GoBack"/>
+      <w:bookmarkEnd w:id="5"/>
+    </w:p>
+    <w:p>
+      <w:pPr>
+        <w:spacing w:after="0" w:line="360" w:lineRule="auto"/>
+        <w:ind w:firstLine="567"/>
+        <w:jc w:val="both"/>
+        <w:rPr>
+          <w:rFonts w:ascii="Times New Roman" w:hAnsi="Times New Roman" w:cs="Times New Roman"/>
+          <w:sz w:val="28"/>
+          <w:szCs w:val="28"/>
+        </w:rPr>
+      </w:pPr>
+    </w:p>
+    <w:p>
+      <w:pPr>
+        <w:spacing w:after="0" w:line="360" w:lineRule="auto"/>
+        <w:ind w:firstLine="567"/>
+        <w:jc w:val="both"/>
+        <w:rPr>
+          <w:rFonts w:ascii="Times New Roman" w:hAnsi="Times New Roman" w:cs="Times New Roman"/>
+          <w:sz w:val="28"/>
+          <w:szCs w:val="28"/>
+        </w:rPr>
+      </w:pPr>
+      <w:r>
+        <w:rPr>
+          <w:rFonts w:ascii="Times New Roman" w:hAnsi="Times New Roman" w:cs="Times New Roman"/>
+          <w:sz w:val="28"/>
+          <w:szCs w:val="28"/>
+        </w:rPr>
+        <w:t>Д</w:t>
+      </w:r>
+      <w:r>
+        <w:rPr>
+          <w:rFonts w:ascii="Times New Roman" w:hAnsi="Times New Roman" w:cs="Times New Roman"/>
+          <w:sz w:val="28"/>
+          <w:szCs w:val="28"/>
+        </w:rPr>
+        <w:t>ля взаимодействия клиентской и</w:t>
+      </w:r>
+      <w:r>
+        <w:rPr>
+          <w:rFonts w:ascii="Times New Roman" w:hAnsi="Times New Roman" w:cs="Times New Roman"/>
+          <w:sz w:val="28"/>
+          <w:szCs w:val="28"/>
+        </w:rPr>
+        <w:t xml:space="preserve"> серверной части в компании ООО </w:t>
+      </w:r>
+      <w:r>
+        <w:rPr>
+          <w:rFonts w:ascii="Times New Roman" w:hAnsi="Times New Roman" w:cs="Times New Roman"/>
+          <w:sz w:val="28"/>
+          <w:szCs w:val="28"/>
+        </w:rPr>
+        <w:t>«</w:t>
+      </w:r>
+      <w:proofErr w:type="spellStart"/>
+      <w:r>
+        <w:rPr>
+          <w:rFonts w:ascii="Times New Roman" w:hAnsi="Times New Roman" w:cs="Times New Roman"/>
+          <w:sz w:val="28"/>
+          <w:szCs w:val="28"/>
+        </w:rPr>
+        <w:t>ФорМакс</w:t>
+      </w:r>
+      <w:proofErr w:type="spellEnd"/>
+      <w:r>
+        <w:rPr>
+          <w:rFonts w:ascii="Times New Roman" w:hAnsi="Times New Roman" w:cs="Times New Roman"/>
+          <w:sz w:val="28"/>
+          <w:szCs w:val="28"/>
+        </w:rPr>
+        <w:t>», используется REST API.</w:t>
+      </w:r>
+    </w:p>
+    <w:p>
+      <w:pPr>
+        <w:spacing w:after="0" w:line="360" w:lineRule="auto"/>
+        <w:ind w:firstLine="567"/>
+        <w:jc w:val="both"/>
+        <w:rPr>
+          <w:rFonts w:ascii="Times New Roman" w:hAnsi="Times New Roman" w:cs="Times New Roman"/>
+          <w:sz w:val="28"/>
+          <w:szCs w:val="28"/>
+        </w:rPr>
+      </w:pPr>
+      <w:r>
+        <w:rPr>
+          <w:rFonts w:ascii="Times New Roman" w:hAnsi="Times New Roman" w:cs="Times New Roman"/>
+          <w:sz w:val="28"/>
+          <w:szCs w:val="28"/>
+        </w:rPr>
         <w:lastRenderedPageBreak/>
+        <w:t>REST API</w:t>
+      </w:r>
+      <w:r>
+        <w:rPr>
+          <w:rFonts w:ascii="Times New Roman" w:hAnsi="Times New Roman" w:cs="Times New Roman"/>
+          <w:sz w:val="28"/>
+          <w:szCs w:val="28"/>
+        </w:rPr>
+        <w:t xml:space="preserve"> </w:t>
+      </w:r>
+      <w:r>
+        <w:rPr>
+          <w:rFonts w:ascii="Times New Roman" w:hAnsi="Times New Roman" w:cs="Times New Roman"/>
+          <w:sz w:val="28"/>
+          <w:szCs w:val="28"/>
+        </w:rPr>
+        <w:t xml:space="preserve">– это набор правил, по которым </w:t>
+      </w:r>
+      <w:r>
+        <w:rPr>
+          <w:rFonts w:ascii="Times New Roman" w:hAnsi="Times New Roman" w:cs="Times New Roman"/>
+          <w:sz w:val="28"/>
+          <w:szCs w:val="28"/>
+        </w:rPr>
+        <w:t xml:space="preserve">следует обращаться к </w:t>
+      </w:r>
+      <w:r>
+        <w:rPr>
+          <w:rFonts w:ascii="Times New Roman" w:hAnsi="Times New Roman" w:cs="Times New Roman"/>
+          <w:sz w:val="28"/>
+          <w:szCs w:val="28"/>
+        </w:rPr>
+        <w:t>сервер</w:t>
+      </w:r>
+      <w:r>
+        <w:rPr>
+          <w:rFonts w:ascii="Times New Roman" w:hAnsi="Times New Roman" w:cs="Times New Roman"/>
+          <w:sz w:val="28"/>
+          <w:szCs w:val="28"/>
+        </w:rPr>
+        <w:t>у за получением информации</w:t>
+      </w:r>
+      <w:r>
+        <w:rPr>
+          <w:rFonts w:ascii="Times New Roman" w:hAnsi="Times New Roman" w:cs="Times New Roman"/>
+          <w:sz w:val="28"/>
+          <w:szCs w:val="28"/>
+        </w:rPr>
+        <w:t xml:space="preserve">. </w:t>
+      </w:r>
+      <w:r>
+        <w:rPr>
+          <w:rFonts w:ascii="Times New Roman" w:hAnsi="Times New Roman" w:cs="Times New Roman"/>
+          <w:sz w:val="28"/>
+          <w:szCs w:val="28"/>
+        </w:rPr>
+        <w:t>Данный метод</w:t>
+      </w:r>
+      <w:r>
+        <w:rPr>
+          <w:rFonts w:ascii="Times New Roman" w:hAnsi="Times New Roman" w:cs="Times New Roman"/>
+          <w:sz w:val="28"/>
+          <w:szCs w:val="28"/>
+        </w:rPr>
+        <w:t xml:space="preserve"> </w:t>
+      </w:r>
+      <w:r>
+        <w:rPr>
+          <w:rFonts w:ascii="Times New Roman" w:hAnsi="Times New Roman" w:cs="Times New Roman"/>
+          <w:sz w:val="28"/>
+          <w:szCs w:val="28"/>
+        </w:rPr>
+        <w:t>отправки и получения данных</w:t>
+      </w:r>
+      <w:r>
+        <w:rPr>
+          <w:rFonts w:ascii="Times New Roman" w:hAnsi="Times New Roman" w:cs="Times New Roman"/>
+          <w:sz w:val="28"/>
+          <w:szCs w:val="28"/>
+        </w:rPr>
+        <w:t xml:space="preserve"> базируется на протоколе </w:t>
+      </w:r>
+      <w:r>
+        <w:rPr>
+          <w:rFonts w:ascii="Times New Roman" w:hAnsi="Times New Roman" w:cs="Times New Roman"/>
+          <w:sz w:val="28"/>
+          <w:szCs w:val="28"/>
+          <w:lang w:val="en-US"/>
+        </w:rPr>
+        <w:t>HTTP</w:t>
+      </w:r>
+      <w:r>
+        <w:rPr>
+          <w:rStyle w:val="ac"/>
+          <w:rFonts w:ascii="Times New Roman" w:hAnsi="Times New Roman" w:cs="Times New Roman"/>
+          <w:sz w:val="28"/>
+          <w:szCs w:val="28"/>
+          <w:lang w:val="en-US"/>
+        </w:rPr>
+        <w:footnoteReference w:id="1"/>
+      </w:r>
+      <w:r>
+        <w:rPr>
+          <w:rFonts w:ascii="Times New Roman" w:hAnsi="Times New Roman" w:cs="Times New Roman"/>
+          <w:sz w:val="28"/>
+          <w:szCs w:val="28"/>
+        </w:rPr>
+        <w:t>.</w:t>
+      </w:r>
+    </w:p>
+    <w:p>
+      <w:pPr>
+        <w:spacing w:after="0" w:line="360" w:lineRule="auto"/>
+        <w:ind w:firstLine="567"/>
+        <w:jc w:val="both"/>
+        <w:rPr>
+          <w:rFonts w:ascii="Times New Roman" w:hAnsi="Times New Roman" w:cs="Times New Roman"/>
+          <w:sz w:val="28"/>
+          <w:szCs w:val="28"/>
+        </w:rPr>
+      </w:pPr>
+      <w:r>
+        <w:rPr>
+          <w:rFonts w:ascii="Times New Roman" w:hAnsi="Times New Roman" w:cs="Times New Roman"/>
+          <w:sz w:val="28"/>
+          <w:szCs w:val="28"/>
+        </w:rPr>
+        <w:t>Например</w:t>
+      </w:r>
+      <w:r>
+        <w:rPr>
+          <w:rFonts w:ascii="Times New Roman" w:hAnsi="Times New Roman" w:cs="Times New Roman"/>
+          <w:sz w:val="28"/>
+          <w:szCs w:val="28"/>
+        </w:rPr>
+        <w:t>,</w:t>
+      </w:r>
+      <w:r>
+        <w:rPr>
+          <w:rFonts w:ascii="Times New Roman" w:hAnsi="Times New Roman" w:cs="Times New Roman"/>
+          <w:sz w:val="28"/>
+          <w:szCs w:val="28"/>
+        </w:rPr>
+        <w:t xml:space="preserve"> при получении </w:t>
+      </w:r>
+      <w:r>
+        <w:rPr>
+          <w:rFonts w:ascii="Times New Roman" w:hAnsi="Times New Roman" w:cs="Times New Roman"/>
+          <w:sz w:val="28"/>
+          <w:szCs w:val="28"/>
+        </w:rPr>
+        <w:t xml:space="preserve">данных </w:t>
+      </w:r>
+      <w:r>
+        <w:rPr>
+          <w:rFonts w:ascii="Times New Roman" w:hAnsi="Times New Roman" w:cs="Times New Roman"/>
+          <w:sz w:val="28"/>
+          <w:szCs w:val="28"/>
+        </w:rPr>
+        <w:t xml:space="preserve">о </w:t>
+      </w:r>
+      <w:r>
+        <w:rPr>
+          <w:rFonts w:ascii="Times New Roman" w:hAnsi="Times New Roman" w:cs="Times New Roman"/>
+          <w:sz w:val="28"/>
+          <w:szCs w:val="28"/>
+        </w:rPr>
+        <w:t xml:space="preserve">пользователе, информация о котором храниться в БД (базе данных) на сервере </w:t>
+      </w:r>
+      <w:r>
+        <w:rPr>
+          <w:rFonts w:ascii="Times New Roman" w:hAnsi="Times New Roman" w:cs="Times New Roman"/>
+          <w:sz w:val="28"/>
+          <w:szCs w:val="28"/>
+        </w:rPr>
+        <w:t>необходимо</w:t>
+      </w:r>
+      <w:r>
+        <w:rPr>
+          <w:rFonts w:ascii="Times New Roman" w:hAnsi="Times New Roman" w:cs="Times New Roman"/>
+          <w:sz w:val="28"/>
+          <w:szCs w:val="28"/>
+        </w:rPr>
+        <w:t xml:space="preserve"> </w:t>
+      </w:r>
+      <w:r>
+        <w:rPr>
+          <w:rFonts w:ascii="Times New Roman" w:hAnsi="Times New Roman" w:cs="Times New Roman"/>
+          <w:sz w:val="28"/>
+          <w:szCs w:val="28"/>
+        </w:rPr>
+        <w:t>указать путь до сервера (</w:t>
+      </w:r>
+      <w:r>
+        <w:rPr>
+          <w:rFonts w:ascii="Times New Roman" w:hAnsi="Times New Roman" w:cs="Times New Roman"/>
+          <w:sz w:val="28"/>
+          <w:szCs w:val="28"/>
+          <w:lang w:val="en-US"/>
+        </w:rPr>
+        <w:t>URI</w:t>
+      </w:r>
+      <w:r>
+        <w:rPr>
+          <w:rFonts w:ascii="Times New Roman" w:hAnsi="Times New Roman" w:cs="Times New Roman"/>
+          <w:sz w:val="28"/>
+          <w:szCs w:val="28"/>
+        </w:rPr>
+        <w:t>),</w:t>
+      </w:r>
+      <w:r>
+        <w:rPr>
+          <w:rFonts w:ascii="Times New Roman" w:hAnsi="Times New Roman" w:cs="Times New Roman"/>
+          <w:sz w:val="28"/>
+          <w:szCs w:val="28"/>
+        </w:rPr>
+        <w:t xml:space="preserve"> идентификатор пользователя</w:t>
+      </w:r>
+      <w:r>
+        <w:rPr>
+          <w:rFonts w:ascii="Times New Roman" w:hAnsi="Times New Roman" w:cs="Times New Roman"/>
+          <w:sz w:val="28"/>
+          <w:szCs w:val="28"/>
+        </w:rPr>
+        <w:t xml:space="preserve"> (</w:t>
+      </w:r>
+      <w:r>
+        <w:rPr>
+          <w:rFonts w:ascii="Times New Roman" w:hAnsi="Times New Roman" w:cs="Times New Roman"/>
+          <w:sz w:val="28"/>
+          <w:szCs w:val="28"/>
+          <w:lang w:val="en-US"/>
+        </w:rPr>
+        <w:t>ID</w:t>
+      </w:r>
+      <w:r>
+        <w:rPr>
+          <w:rFonts w:ascii="Times New Roman" w:hAnsi="Times New Roman" w:cs="Times New Roman"/>
+          <w:sz w:val="28"/>
+          <w:szCs w:val="28"/>
+        </w:rPr>
+        <w:t xml:space="preserve">) </w:t>
+      </w:r>
+      <w:r>
+        <w:rPr>
+          <w:rFonts w:ascii="Times New Roman" w:hAnsi="Times New Roman" w:cs="Times New Roman"/>
+          <w:sz w:val="28"/>
+          <w:szCs w:val="28"/>
+        </w:rPr>
+        <w:t xml:space="preserve">и метод </w:t>
+      </w:r>
+      <w:r>
+        <w:rPr>
+          <w:rFonts w:ascii="Times New Roman" w:hAnsi="Times New Roman" w:cs="Times New Roman"/>
+          <w:sz w:val="28"/>
+          <w:szCs w:val="28"/>
+        </w:rPr>
+        <w:t>(</w:t>
+      </w:r>
+      <w:r>
+        <w:rPr>
+          <w:rFonts w:ascii="Times New Roman" w:hAnsi="Times New Roman" w:cs="Times New Roman"/>
+          <w:sz w:val="28"/>
+          <w:szCs w:val="28"/>
+          <w:lang w:val="en-US"/>
+        </w:rPr>
+        <w:t>Method</w:t>
+      </w:r>
+      <w:r>
+        <w:rPr>
+          <w:rFonts w:ascii="Times New Roman" w:hAnsi="Times New Roman" w:cs="Times New Roman"/>
+          <w:sz w:val="28"/>
+          <w:szCs w:val="28"/>
+        </w:rPr>
+        <w:t xml:space="preserve">) </w:t>
+      </w:r>
+      <w:r>
+        <w:rPr>
+          <w:rFonts w:ascii="Times New Roman" w:hAnsi="Times New Roman" w:cs="Times New Roman"/>
+          <w:sz w:val="28"/>
+          <w:szCs w:val="28"/>
+        </w:rPr>
+        <w:t xml:space="preserve">по которому сервер поймет, что нужно сделать с ресурсом (в данном случае </w:t>
+      </w:r>
+      <w:r>
+        <w:rPr>
+          <w:rFonts w:ascii="Times New Roman" w:hAnsi="Times New Roman" w:cs="Times New Roman"/>
+          <w:sz w:val="28"/>
+          <w:szCs w:val="28"/>
+        </w:rPr>
+        <w:t>вернуть информацию о пользователе</w:t>
+      </w:r>
+      <w:r>
+        <w:rPr>
+          <w:rFonts w:ascii="Times New Roman" w:hAnsi="Times New Roman" w:cs="Times New Roman"/>
+          <w:sz w:val="28"/>
+          <w:szCs w:val="28"/>
+        </w:rPr>
+        <w:t xml:space="preserve">). </w:t>
+      </w:r>
+      <w:r>
+        <w:rPr>
+          <w:rFonts w:ascii="Times New Roman" w:hAnsi="Times New Roman" w:cs="Times New Roman"/>
+          <w:sz w:val="28"/>
+          <w:szCs w:val="28"/>
+        </w:rPr>
+        <w:t>Данный процесс</w:t>
+      </w:r>
+      <w:r>
+        <w:rPr>
+          <w:rFonts w:ascii="Times New Roman" w:hAnsi="Times New Roman" w:cs="Times New Roman"/>
+          <w:sz w:val="28"/>
+          <w:szCs w:val="28"/>
+        </w:rPr>
+        <w:t xml:space="preserve"> «общения» клиента и сервера,</w:t>
+      </w:r>
+      <w:r>
+        <w:rPr>
+          <w:rFonts w:ascii="Times New Roman" w:hAnsi="Times New Roman" w:cs="Times New Roman"/>
+          <w:sz w:val="28"/>
+          <w:szCs w:val="28"/>
+        </w:rPr>
+        <w:t xml:space="preserve"> представлен на рисунке 1.1.</w:t>
+      </w:r>
+    </w:p>
+    <w:p>
+      <w:pPr>
+        <w:spacing w:after="0" w:line="360" w:lineRule="auto"/>
+        <w:ind w:firstLine="567"/>
+        <w:jc w:val="both"/>
+        <w:rPr>
+          <w:rFonts w:ascii="Times New Roman" w:hAnsi="Times New Roman" w:cs="Times New Roman"/>
+          <w:sz w:val="28"/>
+          <w:szCs w:val="28"/>
+        </w:rPr>
+      </w:pPr>
+    </w:p>
+    <w:p>
+      <w:pPr>
+        <w:spacing w:after="0" w:line="360" w:lineRule="auto"/>
+        <w:jc w:val="both"/>
+        <w:rPr>
+          <w:rFonts w:ascii="Times New Roman" w:hAnsi="Times New Roman" w:cs="Times New Roman"/>
+          <w:sz w:val="28"/>
+          <w:szCs w:val="28"/>
+        </w:rPr>
+      </w:pPr>
+      <w:r>
+        <w:rPr>
+          <w:rFonts w:ascii="Times New Roman" w:hAnsi="Times New Roman" w:cs="Times New Roman"/>
+          <w:noProof/>
+          <w:sz w:val="28"/>
+          <w:szCs w:val="28"/>
+          <w:lang w:eastAsia="ru-RU"/>
+        </w:rPr>
         <w:drawing>
           <wp:inline distT="0" distB="0" distL="0" distR="0">
             <wp:extent cx="5939790" cy="3162300"/>
@@ -3016,7 +3708,7 @@
                     <pic:cNvPicPr/>
                   </pic:nvPicPr>
                   <pic:blipFill>
-                    <a:blip r:embed="rId8">
+                    <a:blip r:embed="rId9">
                       <a:extLst>
                         <a:ext uri="{28A0092B-C50C-407E-A947-70E740481C1C}">
                           <a14:useLocalDpi xmlns:a14="http://schemas.microsoft.com/office/drawing/2010/main" val="0"/>
@@ -3060,7 +3752,23 @@
           <w:sz w:val="28"/>
           <w:szCs w:val="28"/>
         </w:rPr>
-        <w:t>Рисунок 1.1 – Схема получения информации о пользователе</w:t>
+        <w:t>Рисунок 1.</w:t>
+      </w:r>
+      <w:r>
+        <w:rPr>
+          <w:rFonts w:ascii="Times New Roman" w:hAnsi="Times New Roman" w:cs="Times New Roman"/>
+          <w:sz w:val="28"/>
+          <w:szCs w:val="28"/>
+        </w:rPr>
+        <w:t>2</w:t>
+      </w:r>
+      <w:r>
+        <w:rPr>
+          <w:rFonts w:ascii="Times New Roman" w:hAnsi="Times New Roman" w:cs="Times New Roman"/>
+          <w:sz w:val="28"/>
+          <w:szCs w:val="28"/>
+        </w:rPr>
+        <w:t xml:space="preserve"> – Схема получения информации о пользователе</w:t>
       </w:r>
     </w:p>
     <w:p>
@@ -3832,8 +4540,6 @@
         </w:rPr>
         <w:t xml:space="preserve"> о том, как пользоваться методом, какие параметры он принимает, по какому пути будет доступен метод, а также примеры запросов и ответов от сервера. Соответствующий документ должен располагаться в единой справочной системе компании. </w:t>
       </w:r>
-      <w:bookmarkStart w:id="5" w:name="_GoBack"/>
-      <w:bookmarkEnd w:id="5"/>
     </w:p>
     <w:p>
       <w:pPr>
@@ -3946,6 +4652,7 @@
           <w:sz w:val="28"/>
           <w:szCs w:val="28"/>
         </w:rPr>
+        <w:lastRenderedPageBreak/>
         <w:t>Тут перечень аналогов, как другие компании решают автоматизацию ведения документации.</w:t>
       </w:r>
     </w:p>
@@ -4392,6 +5099,7 @@
           <w:sz w:val="28"/>
           <w:szCs w:val="28"/>
         </w:rPr>
+        <w:lastRenderedPageBreak/>
         <w:t>Тут можно написать (возможно добавить блок-схему) о том</w:t>
       </w:r>
       <w:r>
@@ -4629,7 +5337,6 @@
           <w:b/>
           <w:szCs w:val="28"/>
         </w:rPr>
-        <w:lastRenderedPageBreak/>
         <w:t>Реализация разработанных алгоритмов</w:t>
       </w:r>
       <w:bookmarkEnd w:id="32"/>
@@ -4957,6 +5664,7 @@
       <w:bookmarkStart w:id="40" w:name="_Toc56957455"/>
       <w:bookmarkStart w:id="41" w:name="_Toc57547519"/>
       <w:r>
+        <w:lastRenderedPageBreak/>
         <w:t>СПИСОК ЛИТЕРАТУРЫ</w:t>
       </w:r>
       <w:bookmarkEnd w:id="40"/>
@@ -4988,7 +5696,7 @@
         </w:rPr>
         <w:t xml:space="preserve">Python Documentation – [Электронный ресурс]: </w:t>
       </w:r>
-      <w:hyperlink r:id="rId9" w:history="1">
+      <w:hyperlink r:id="rId10" w:history="1">
         <w:r>
           <w:rPr>
             <w:rFonts w:ascii="Times New Roman" w:hAnsi="Times New Roman" w:cs="Times New Roman"/>
@@ -5078,7 +5786,7 @@
         </w:rPr>
         <w:br/>
       </w:r>
-      <w:hyperlink r:id="rId10" w:history="1">
+      <w:hyperlink r:id="rId11" w:history="1">
         <w:r>
           <w:rPr>
             <w:rFonts w:ascii="Times New Roman" w:hAnsi="Times New Roman" w:cs="Times New Roman"/>
@@ -5123,7 +5831,7 @@
         </w:rPr>
         <w:t xml:space="preserve">PostgreSQL Database Documentation – [Электронный ресурс]: </w:t>
       </w:r>
-      <w:hyperlink r:id="rId11" w:history="1">
+      <w:hyperlink r:id="rId12" w:history="1">
         <w:r>
           <w:rPr>
             <w:rFonts w:ascii="Times New Roman" w:hAnsi="Times New Roman" w:cs="Times New Roman"/>
@@ -5181,7 +5889,7 @@
       </w:pPr>
     </w:p>
     <w:sectPr>
-      <w:footerReference w:type="default" r:id="rId12"/>
+      <w:footerReference w:type="default" r:id="rId13"/>
       <w:pgSz w:w="11906" w:h="16838" w:code="9"/>
       <w:pgMar w:top="1134" w:right="851" w:bottom="1134" w:left="1701" w:header="709" w:footer="709" w:gutter="0"/>
       <w:cols w:space="708"/>
@@ -5284,7 +5992,7 @@
             <w:sz w:val="28"/>
             <w:szCs w:val="28"/>
           </w:rPr>
-          <w:t>4</w:t>
+          <w:t>6</w:t>
         </w:r>
         <w:r>
           <w:rPr>
@@ -5332,6 +6040,28 @@
       </w:r>
     </w:p>
   </w:footnote>
+  <w:footnote w:id="1">
+    <w:p>
+      <w:pPr>
+        <w:pStyle w:val="aa"/>
+        <w:rPr>
+          <w:lang w:val="en-US"/>
+        </w:rPr>
+      </w:pPr>
+      <w:r>
+        <w:rPr>
+          <w:rStyle w:val="ac"/>
+        </w:rPr>
+        <w:footnoteRef/>
+      </w:r>
+      <w:r>
+        <w:t xml:space="preserve"> </w:t>
+      </w:r>
+      <w:r>
+        <w:t>https://ru.wikipedia.org/wiki/HTTP</w:t>
+      </w:r>
+    </w:p>
+  </w:footnote>
 </w:footnotes>
 </file>
 
@@ -5360,6 +6090,95 @@
     </w:lvl>
   </w:abstractNum>
   <w:abstractNum w:abstractNumId="1" w15:restartNumberingAfterBreak="0">
+    <w:nsid w:val="1BEE3683"/>
+    <w:multiLevelType w:val="hybridMultilevel"/>
+    <w:tmpl w:val="6F605844"/>
+    <w:lvl w:ilvl="0" w:tplc="8C02A9FA">
+      <w:start w:val="1"/>
+      <w:numFmt w:val="decimal"/>
+      <w:lvlText w:val="%1."/>
+      <w:lvlJc w:val="left"/>
+      <w:pPr>
+        <w:ind w:left="927" w:hanging="360"/>
+      </w:pPr>
+      <w:rPr>
+        <w:rFonts w:hint="default"/>
+      </w:rPr>
+    </w:lvl>
+    <w:lvl w:ilvl="1" w:tplc="04190019" w:tentative="1">
+      <w:start w:val="1"/>
+      <w:numFmt w:val="lowerLetter"/>
+      <w:lvlText w:val="%2."/>
+      <w:lvlJc w:val="left"/>
+      <w:pPr>
+        <w:ind w:left="1647" w:hanging="360"/>
+      </w:pPr>
+    </w:lvl>
+    <w:lvl w:ilvl="2" w:tplc="0419001B" w:tentative="1">
+      <w:start w:val="1"/>
+      <w:numFmt w:val="lowerRoman"/>
+      <w:lvlText w:val="%3."/>
+      <w:lvlJc w:val="right"/>
+      <w:pPr>
+        <w:ind w:left="2367" w:hanging="180"/>
+      </w:pPr>
+    </w:lvl>
+    <w:lvl w:ilvl="3" w:tplc="0419000F" w:tentative="1">
+      <w:start w:val="1"/>
+      <w:numFmt w:val="decimal"/>
+      <w:lvlText w:val="%4."/>
+      <w:lvlJc w:val="left"/>
+      <w:pPr>
+        <w:ind w:left="3087" w:hanging="360"/>
+      </w:pPr>
+    </w:lvl>
+    <w:lvl w:ilvl="4" w:tplc="04190019" w:tentative="1">
+      <w:start w:val="1"/>
+      <w:numFmt w:val="lowerLetter"/>
+      <w:lvlText w:val="%5."/>
+      <w:lvlJc w:val="left"/>
+      <w:pPr>
+        <w:ind w:left="3807" w:hanging="360"/>
+      </w:pPr>
+    </w:lvl>
+    <w:lvl w:ilvl="5" w:tplc="0419001B" w:tentative="1">
+      <w:start w:val="1"/>
+      <w:numFmt w:val="lowerRoman"/>
+      <w:lvlText w:val="%6."/>
+      <w:lvlJc w:val="right"/>
+      <w:pPr>
+        <w:ind w:left="4527" w:hanging="180"/>
+      </w:pPr>
+    </w:lvl>
+    <w:lvl w:ilvl="6" w:tplc="0419000F" w:tentative="1">
+      <w:start w:val="1"/>
+      <w:numFmt w:val="decimal"/>
+      <w:lvlText w:val="%7."/>
+      <w:lvlJc w:val="left"/>
+      <w:pPr>
+        <w:ind w:left="5247" w:hanging="360"/>
+      </w:pPr>
+    </w:lvl>
+    <w:lvl w:ilvl="7" w:tplc="04190019" w:tentative="1">
+      <w:start w:val="1"/>
+      <w:numFmt w:val="lowerLetter"/>
+      <w:lvlText w:val="%8."/>
+      <w:lvlJc w:val="left"/>
+      <w:pPr>
+        <w:ind w:left="5967" w:hanging="360"/>
+      </w:pPr>
+    </w:lvl>
+    <w:lvl w:ilvl="8" w:tplc="0419001B" w:tentative="1">
+      <w:start w:val="1"/>
+      <w:numFmt w:val="lowerRoman"/>
+      <w:lvlText w:val="%9."/>
+      <w:lvlJc w:val="right"/>
+      <w:pPr>
+        <w:ind w:left="6687" w:hanging="180"/>
+      </w:pPr>
+    </w:lvl>
+  </w:abstractNum>
+  <w:abstractNum w:abstractNumId="2" w15:restartNumberingAfterBreak="0">
     <w:nsid w:val="1E792FD2"/>
     <w:multiLevelType w:val="hybridMultilevel"/>
     <w:tmpl w:val="929E1F5C"/>
@@ -5448,7 +6267,7 @@
       </w:pPr>
     </w:lvl>
   </w:abstractNum>
-  <w:abstractNum w:abstractNumId="2" w15:restartNumberingAfterBreak="0">
+  <w:abstractNum w:abstractNumId="3" w15:restartNumberingAfterBreak="0">
     <w:nsid w:val="206C082B"/>
     <w:multiLevelType w:val="hybridMultilevel"/>
     <w:tmpl w:val="05803C9E"/>
@@ -5541,7 +6360,7 @@
       </w:pPr>
     </w:lvl>
   </w:abstractNum>
-  <w:abstractNum w:abstractNumId="3" w15:restartNumberingAfterBreak="0">
+  <w:abstractNum w:abstractNumId="4" w15:restartNumberingAfterBreak="0">
     <w:nsid w:val="2CE9333A"/>
     <w:multiLevelType w:val="hybridMultilevel"/>
     <w:tmpl w:val="1A9C3252"/>
@@ -5631,7 +6450,7 @@
       </w:pPr>
     </w:lvl>
   </w:abstractNum>
-  <w:abstractNum w:abstractNumId="4" w15:restartNumberingAfterBreak="0">
+  <w:abstractNum w:abstractNumId="5" w15:restartNumberingAfterBreak="0">
     <w:nsid w:val="3FD76724"/>
     <w:multiLevelType w:val="hybridMultilevel"/>
     <w:tmpl w:val="00C02498"/>
@@ -5720,7 +6539,7 @@
       </w:pPr>
     </w:lvl>
   </w:abstractNum>
-  <w:abstractNum w:abstractNumId="5" w15:restartNumberingAfterBreak="0">
+  <w:abstractNum w:abstractNumId="6" w15:restartNumberingAfterBreak="0">
     <w:nsid w:val="4835580B"/>
     <w:multiLevelType w:val="multilevel"/>
     <w:tmpl w:val="D1E028C0"/>
@@ -5841,7 +6660,7 @@
       </w:rPr>
     </w:lvl>
   </w:abstractNum>
-  <w:abstractNum w:abstractNumId="6" w15:restartNumberingAfterBreak="0">
+  <w:abstractNum w:abstractNumId="7" w15:restartNumberingAfterBreak="0">
     <w:nsid w:val="5F3956C3"/>
     <w:multiLevelType w:val="hybridMultilevel"/>
     <w:tmpl w:val="748244AA"/>
@@ -5956,7 +6775,7 @@
       </w:rPr>
     </w:lvl>
   </w:abstractNum>
-  <w:abstractNum w:abstractNumId="7" w15:restartNumberingAfterBreak="0">
+  <w:abstractNum w:abstractNumId="8" w15:restartNumberingAfterBreak="0">
     <w:nsid w:val="606711DA"/>
     <w:multiLevelType w:val="hybridMultilevel"/>
     <w:tmpl w:val="3C40EE2E"/>
@@ -6045,7 +6864,7 @@
       </w:pPr>
     </w:lvl>
   </w:abstractNum>
-  <w:abstractNum w:abstractNumId="8" w15:restartNumberingAfterBreak="0">
+  <w:abstractNum w:abstractNumId="9" w15:restartNumberingAfterBreak="0">
     <w:nsid w:val="60BF3CCD"/>
     <w:multiLevelType w:val="multilevel"/>
     <w:tmpl w:val="9904C58A"/>
@@ -6166,7 +6985,7 @@
       </w:rPr>
     </w:lvl>
   </w:abstractNum>
-  <w:abstractNum w:abstractNumId="9" w15:restartNumberingAfterBreak="0">
+  <w:abstractNum w:abstractNumId="10" w15:restartNumberingAfterBreak="0">
     <w:nsid w:val="68107699"/>
     <w:multiLevelType w:val="hybridMultilevel"/>
     <w:tmpl w:val="076AE7E8"/>
@@ -6255,7 +7074,7 @@
       </w:pPr>
     </w:lvl>
   </w:abstractNum>
-  <w:abstractNum w:abstractNumId="10" w15:restartNumberingAfterBreak="0">
+  <w:abstractNum w:abstractNumId="11" w15:restartNumberingAfterBreak="0">
     <w:nsid w:val="6A49397E"/>
     <w:multiLevelType w:val="hybridMultilevel"/>
     <w:tmpl w:val="AED6DE30"/>
@@ -6344,7 +7163,7 @@
       </w:pPr>
     </w:lvl>
   </w:abstractNum>
-  <w:abstractNum w:abstractNumId="11" w15:restartNumberingAfterBreak="0">
+  <w:abstractNum w:abstractNumId="12" w15:restartNumberingAfterBreak="0">
     <w:nsid w:val="7A136B52"/>
     <w:multiLevelType w:val="hybridMultilevel"/>
     <w:tmpl w:val="1A9C3252"/>
@@ -6434,7 +7253,7 @@
       </w:pPr>
     </w:lvl>
   </w:abstractNum>
-  <w:abstractNum w:abstractNumId="12" w15:restartNumberingAfterBreak="0">
+  <w:abstractNum w:abstractNumId="13" w15:restartNumberingAfterBreak="0">
     <w:nsid w:val="7BAE2597"/>
     <w:multiLevelType w:val="multilevel"/>
     <w:tmpl w:val="84CE3840"/>
@@ -6548,43 +7367,46 @@
     </w:lvl>
   </w:abstractNum>
   <w:num w:numId="1">
+    <w:abstractNumId w:val="7"/>
+  </w:num>
+  <w:num w:numId="2">
+    <w:abstractNumId w:val="9"/>
+  </w:num>
+  <w:num w:numId="3">
+    <w:abstractNumId w:val="3"/>
+  </w:num>
+  <w:num w:numId="4">
     <w:abstractNumId w:val="6"/>
   </w:num>
-  <w:num w:numId="2">
-    <w:abstractNumId w:val="8"/>
-  </w:num>
-  <w:num w:numId="3">
-    <w:abstractNumId w:val="2"/>
-  </w:num>
-  <w:num w:numId="4">
+  <w:num w:numId="5">
     <w:abstractNumId w:val="5"/>
   </w:num>
-  <w:num w:numId="5">
+  <w:num w:numId="6">
     <w:abstractNumId w:val="4"/>
   </w:num>
-  <w:num w:numId="6">
-    <w:abstractNumId w:val="3"/>
-  </w:num>
   <w:num w:numId="7">
-    <w:abstractNumId w:val="11"/>
+    <w:abstractNumId w:val="12"/>
   </w:num>
   <w:num w:numId="8">
-    <w:abstractNumId w:val="7"/>
+    <w:abstractNumId w:val="8"/>
   </w:num>
   <w:num w:numId="9">
     <w:abstractNumId w:val="0"/>
   </w:num>
   <w:num w:numId="10">
-    <w:abstractNumId w:val="1"/>
+    <w:abstractNumId w:val="2"/>
   </w:num>
   <w:num w:numId="11">
+    <w:abstractNumId w:val="11"/>
+  </w:num>
+  <w:num w:numId="12">
+    <w:abstractNumId w:val="13"/>
+  </w:num>
+  <w:num w:numId="13">
     <w:abstractNumId w:val="10"/>
   </w:num>
-  <w:num w:numId="12">
-    <w:abstractNumId w:val="12"/>
-  </w:num>
-  <w:num w:numId="13">
-    <w:abstractNumId w:val="9"/>
+  <w:num w:numId="14">
+    <w:abstractNumId w:val="1"/>
   </w:num>
 </w:numbering>
 </file>
@@ -7259,6 +8081,45 @@
       <w:szCs w:val="24"/>
     </w:rPr>
   </w:style>
+  <w:style w:type="paragraph" w:styleId="aa">
+    <w:name w:val="footnote text"/>
+    <w:basedOn w:val="a"/>
+    <w:link w:val="ab"/>
+    <w:uiPriority w:val="99"/>
+    <w:semiHidden/>
+    <w:unhideWhenUsed/>
+    <w:rsid w:val="00ED2E9A"/>
+    <w:pPr>
+      <w:spacing w:after="0" w:line="240" w:lineRule="auto"/>
+    </w:pPr>
+    <w:rPr>
+      <w:sz w:val="20"/>
+      <w:szCs w:val="20"/>
+    </w:rPr>
+  </w:style>
+  <w:style w:type="character" w:customStyle="1" w:styleId="ab">
+    <w:name w:val="Текст сноски Знак"/>
+    <w:basedOn w:val="a0"/>
+    <w:link w:val="aa"/>
+    <w:uiPriority w:val="99"/>
+    <w:semiHidden/>
+    <w:rsid w:val="00ED2E9A"/>
+    <w:rPr>
+      <w:sz w:val="20"/>
+      <w:szCs w:val="20"/>
+    </w:rPr>
+  </w:style>
+  <w:style w:type="character" w:styleId="ac">
+    <w:name w:val="footnote reference"/>
+    <w:basedOn w:val="a0"/>
+    <w:uiPriority w:val="99"/>
+    <w:semiHidden/>
+    <w:unhideWhenUsed/>
+    <w:rsid w:val="00ED2E9A"/>
+    <w:rPr>
+      <w:vertAlign w:val="superscript"/>
+    </w:rPr>
+  </w:style>
 </w:styles>
 </file>
 
@@ -7528,7 +8389,7 @@
 </file>
 
 <file path=customXml/itemProps1.xml><?xml version="1.0" encoding="utf-8"?>
-<ds:datastoreItem xmlns:ds="http://schemas.openxmlformats.org/officeDocument/2006/customXml" ds:itemID="{014A4BB0-CBE5-4117-B865-526CBDFB2CD1}">
+<ds:datastoreItem xmlns:ds="http://schemas.openxmlformats.org/officeDocument/2006/customXml" ds:itemID="{686E86BC-272A-4F6E-8329-2B5E94FD624F}">
   <ds:schemaRefs>
     <ds:schemaRef ds:uri="http://schemas.openxmlformats.org/officeDocument/2006/bibliography"/>
   </ds:schemaRefs>

</xml_diff>

<commit_message>
'master: commit from script Вс дек 13 19:37:26 MSK 2020'
</commit_message>
<xml_diff>
--- a/My/Б17-В71_ОрловЯА_ПЗv1.docx
+++ b/My/Б17-В71_ОрловЯА_ПЗv1.docx
@@ -100,7 +100,7 @@
               <w:lang w:eastAsia="ru-RU"/>
             </w:rPr>
           </w:pPr>
-          <w:hyperlink w:anchor="_Toc57547501" w:history="1">
+          <w:hyperlink w:anchor="_Toc58776524" w:history="1">
             <w:r>
               <w:rPr>
                 <w:rStyle w:val="a8"/>
@@ -139,7 +139,7 @@
                 <w:sz w:val="28"/>
                 <w:szCs w:val="28"/>
               </w:rPr>
-              <w:instrText xml:space="preserve"> PAGEREF _Toc57547501 \h </w:instrText>
+              <w:instrText xml:space="preserve"> PAGEREF _Toc58776524 \h </w:instrText>
             </w:r>
             <w:r>
               <w:rPr>
@@ -196,7 +196,7 @@
               <w:lang w:eastAsia="ru-RU"/>
             </w:rPr>
           </w:pPr>
-          <w:hyperlink w:anchor="_Toc57547502" w:history="1">
+          <w:hyperlink w:anchor="_Toc58776525" w:history="1">
             <w:r>
               <w:rPr>
                 <w:rStyle w:val="a8"/>
@@ -235,7 +235,7 @@
                 <w:sz w:val="28"/>
                 <w:szCs w:val="28"/>
               </w:rPr>
-              <w:instrText xml:space="preserve"> PAGEREF _Toc57547502 \h </w:instrText>
+              <w:instrText xml:space="preserve"> PAGEREF _Toc58776525 \h </w:instrText>
             </w:r>
             <w:r>
               <w:rPr>
@@ -293,7 +293,7 @@
               <w:lang w:eastAsia="ru-RU"/>
             </w:rPr>
           </w:pPr>
-          <w:hyperlink w:anchor="_Toc57547503" w:history="1">
+          <w:hyperlink w:anchor="_Toc58776526" w:history="1">
             <w:r>
               <w:rPr>
                 <w:rStyle w:val="a8"/>
@@ -352,7 +352,7 @@
                 <w:sz w:val="28"/>
                 <w:szCs w:val="28"/>
               </w:rPr>
-              <w:instrText xml:space="preserve"> PAGEREF _Toc57547503 \h </w:instrText>
+              <w:instrText xml:space="preserve"> PAGEREF _Toc58776526 \h </w:instrText>
             </w:r>
             <w:r>
               <w:rPr>
@@ -410,7 +410,7 @@
               <w:lang w:eastAsia="ru-RU"/>
             </w:rPr>
           </w:pPr>
-          <w:hyperlink w:anchor="_Toc57547504" w:history="1">
+          <w:hyperlink w:anchor="_Toc58776527" w:history="1">
             <w:r>
               <w:rPr>
                 <w:rStyle w:val="a8"/>
@@ -439,7 +439,7 @@
                 <w:sz w:val="28"/>
                 <w:szCs w:val="28"/>
               </w:rPr>
-              <w:t>Цель разработки и анализ её использования</w:t>
+              <w:t>Описание предметной области</w:t>
             </w:r>
             <w:r>
               <w:rPr>
@@ -469,7 +469,7 @@
                 <w:sz w:val="28"/>
                 <w:szCs w:val="28"/>
               </w:rPr>
-              <w:instrText xml:space="preserve"> PAGEREF _Toc57547504 \h </w:instrText>
+              <w:instrText xml:space="preserve"> PAGEREF _Toc58776527 \h </w:instrText>
             </w:r>
             <w:r>
               <w:rPr>
@@ -499,6 +499,240 @@
                 <w:szCs w:val="28"/>
               </w:rPr>
               <w:t>2</w:t>
+            </w:r>
+            <w:r>
+              <w:rPr>
+                <w:rFonts w:ascii="Times New Roman" w:hAnsi="Times New Roman" w:cs="Times New Roman"/>
+                <w:noProof/>
+                <w:webHidden/>
+                <w:sz w:val="28"/>
+                <w:szCs w:val="28"/>
+              </w:rPr>
+              <w:fldChar w:fldCharType="end"/>
+            </w:r>
+          </w:hyperlink>
+        </w:p>
+        <w:p>
+          <w:pPr>
+            <w:pStyle w:val="31"/>
+            <w:tabs>
+              <w:tab w:val="left" w:pos="1320"/>
+              <w:tab w:val="right" w:leader="dot" w:pos="9344"/>
+            </w:tabs>
+            <w:rPr>
+              <w:rFonts w:ascii="Times New Roman" w:eastAsiaTheme="minorEastAsia" w:hAnsi="Times New Roman" w:cs="Times New Roman"/>
+              <w:noProof/>
+              <w:sz w:val="28"/>
+              <w:szCs w:val="28"/>
+              <w:lang w:eastAsia="ru-RU"/>
+            </w:rPr>
+          </w:pPr>
+          <w:hyperlink w:anchor="_Toc58776528" w:history="1">
+            <w:r>
+              <w:rPr>
+                <w:rStyle w:val="a8"/>
+                <w:rFonts w:ascii="Times New Roman" w:hAnsi="Times New Roman" w:cs="Times New Roman"/>
+                <w:noProof/>
+                <w:sz w:val="28"/>
+                <w:szCs w:val="28"/>
+              </w:rPr>
+              <w:t>1.1.1.</w:t>
+            </w:r>
+            <w:r>
+              <w:rPr>
+                <w:rFonts w:ascii="Times New Roman" w:eastAsiaTheme="minorEastAsia" w:hAnsi="Times New Roman" w:cs="Times New Roman"/>
+                <w:noProof/>
+                <w:sz w:val="28"/>
+                <w:szCs w:val="28"/>
+                <w:lang w:eastAsia="ru-RU"/>
+              </w:rPr>
+              <w:tab/>
+            </w:r>
+            <w:r>
+              <w:rPr>
+                <w:rStyle w:val="a8"/>
+                <w:rFonts w:ascii="Times New Roman" w:hAnsi="Times New Roman" w:cs="Times New Roman"/>
+                <w:noProof/>
+                <w:sz w:val="28"/>
+                <w:szCs w:val="28"/>
+              </w:rPr>
+              <w:t>Основные элементы и схема взаимодействия</w:t>
+            </w:r>
+            <w:r>
+              <w:rPr>
+                <w:rFonts w:ascii="Times New Roman" w:hAnsi="Times New Roman" w:cs="Times New Roman"/>
+                <w:noProof/>
+                <w:webHidden/>
+                <w:sz w:val="28"/>
+                <w:szCs w:val="28"/>
+              </w:rPr>
+              <w:tab/>
+            </w:r>
+            <w:r>
+              <w:rPr>
+                <w:rFonts w:ascii="Times New Roman" w:hAnsi="Times New Roman" w:cs="Times New Roman"/>
+                <w:noProof/>
+                <w:webHidden/>
+                <w:sz w:val="28"/>
+                <w:szCs w:val="28"/>
+              </w:rPr>
+              <w:fldChar w:fldCharType="begin"/>
+            </w:r>
+            <w:r>
+              <w:rPr>
+                <w:rFonts w:ascii="Times New Roman" w:hAnsi="Times New Roman" w:cs="Times New Roman"/>
+                <w:noProof/>
+                <w:webHidden/>
+                <w:sz w:val="28"/>
+                <w:szCs w:val="28"/>
+              </w:rPr>
+              <w:instrText xml:space="preserve"> PAGEREF _Toc58776528 \h </w:instrText>
+            </w:r>
+            <w:r>
+              <w:rPr>
+                <w:rFonts w:ascii="Times New Roman" w:hAnsi="Times New Roman" w:cs="Times New Roman"/>
+                <w:noProof/>
+                <w:webHidden/>
+                <w:sz w:val="28"/>
+                <w:szCs w:val="28"/>
+              </w:rPr>
+            </w:r>
+            <w:r>
+              <w:rPr>
+                <w:rFonts w:ascii="Times New Roman" w:hAnsi="Times New Roman" w:cs="Times New Roman"/>
+                <w:noProof/>
+                <w:webHidden/>
+                <w:sz w:val="28"/>
+                <w:szCs w:val="28"/>
+              </w:rPr>
+              <w:fldChar w:fldCharType="separate"/>
+            </w:r>
+            <w:r>
+              <w:rPr>
+                <w:rFonts w:ascii="Times New Roman" w:hAnsi="Times New Roman" w:cs="Times New Roman"/>
+                <w:noProof/>
+                <w:webHidden/>
+                <w:sz w:val="28"/>
+                <w:szCs w:val="28"/>
+              </w:rPr>
+              <w:t>2</w:t>
+            </w:r>
+            <w:r>
+              <w:rPr>
+                <w:rFonts w:ascii="Times New Roman" w:hAnsi="Times New Roman" w:cs="Times New Roman"/>
+                <w:noProof/>
+                <w:webHidden/>
+                <w:sz w:val="28"/>
+                <w:szCs w:val="28"/>
+              </w:rPr>
+              <w:fldChar w:fldCharType="end"/>
+            </w:r>
+          </w:hyperlink>
+        </w:p>
+        <w:p>
+          <w:pPr>
+            <w:pStyle w:val="31"/>
+            <w:tabs>
+              <w:tab w:val="left" w:pos="1320"/>
+              <w:tab w:val="right" w:leader="dot" w:pos="9344"/>
+            </w:tabs>
+            <w:rPr>
+              <w:rFonts w:ascii="Times New Roman" w:eastAsiaTheme="minorEastAsia" w:hAnsi="Times New Roman" w:cs="Times New Roman"/>
+              <w:noProof/>
+              <w:sz w:val="28"/>
+              <w:szCs w:val="28"/>
+              <w:lang w:eastAsia="ru-RU"/>
+            </w:rPr>
+          </w:pPr>
+          <w:hyperlink w:anchor="_Toc58776529" w:history="1">
+            <w:r>
+              <w:rPr>
+                <w:rStyle w:val="a8"/>
+                <w:rFonts w:ascii="Times New Roman" w:hAnsi="Times New Roman" w:cs="Times New Roman"/>
+                <w:noProof/>
+                <w:sz w:val="28"/>
+                <w:szCs w:val="28"/>
+              </w:rPr>
+              <w:t>1.1.2.</w:t>
+            </w:r>
+            <w:r>
+              <w:rPr>
+                <w:rFonts w:ascii="Times New Roman" w:eastAsiaTheme="minorEastAsia" w:hAnsi="Times New Roman" w:cs="Times New Roman"/>
+                <w:noProof/>
+                <w:sz w:val="28"/>
+                <w:szCs w:val="28"/>
+                <w:lang w:eastAsia="ru-RU"/>
+              </w:rPr>
+              <w:tab/>
+            </w:r>
+            <w:r>
+              <w:rPr>
+                <w:rStyle w:val="a8"/>
+                <w:rFonts w:ascii="Times New Roman" w:hAnsi="Times New Roman" w:cs="Times New Roman"/>
+                <w:noProof/>
+                <w:sz w:val="28"/>
+                <w:szCs w:val="28"/>
+              </w:rPr>
+              <w:t>Разработка API и написание API-документации</w:t>
+            </w:r>
+            <w:r>
+              <w:rPr>
+                <w:rFonts w:ascii="Times New Roman" w:hAnsi="Times New Roman" w:cs="Times New Roman"/>
+                <w:noProof/>
+                <w:webHidden/>
+                <w:sz w:val="28"/>
+                <w:szCs w:val="28"/>
+              </w:rPr>
+              <w:tab/>
+            </w:r>
+            <w:r>
+              <w:rPr>
+                <w:rFonts w:ascii="Times New Roman" w:hAnsi="Times New Roman" w:cs="Times New Roman"/>
+                <w:noProof/>
+                <w:webHidden/>
+                <w:sz w:val="28"/>
+                <w:szCs w:val="28"/>
+              </w:rPr>
+              <w:fldChar w:fldCharType="begin"/>
+            </w:r>
+            <w:r>
+              <w:rPr>
+                <w:rFonts w:ascii="Times New Roman" w:hAnsi="Times New Roman" w:cs="Times New Roman"/>
+                <w:noProof/>
+                <w:webHidden/>
+                <w:sz w:val="28"/>
+                <w:szCs w:val="28"/>
+              </w:rPr>
+              <w:instrText xml:space="preserve"> PAGEREF _Toc58776529 \h </w:instrText>
+            </w:r>
+            <w:r>
+              <w:rPr>
+                <w:rFonts w:ascii="Times New Roman" w:hAnsi="Times New Roman" w:cs="Times New Roman"/>
+                <w:noProof/>
+                <w:webHidden/>
+                <w:sz w:val="28"/>
+                <w:szCs w:val="28"/>
+              </w:rPr>
+            </w:r>
+            <w:r>
+              <w:rPr>
+                <w:rFonts w:ascii="Times New Roman" w:hAnsi="Times New Roman" w:cs="Times New Roman"/>
+                <w:noProof/>
+                <w:webHidden/>
+                <w:sz w:val="28"/>
+                <w:szCs w:val="28"/>
+              </w:rPr>
+              <w:fldChar w:fldCharType="separate"/>
+            </w:r>
+            <w:r>
+              <w:rPr>
+                <w:rFonts w:ascii="Times New Roman" w:hAnsi="Times New Roman" w:cs="Times New Roman"/>
+                <w:noProof/>
+                <w:webHidden/>
+                <w:sz w:val="28"/>
+                <w:szCs w:val="28"/>
+              </w:rPr>
+              <w:t>5</w:t>
             </w:r>
             <w:r>
               <w:rPr>
@@ -527,7 +761,7 @@
               <w:lang w:eastAsia="ru-RU"/>
             </w:rPr>
           </w:pPr>
-          <w:hyperlink w:anchor="_Toc57547505" w:history="1">
+          <w:hyperlink w:anchor="_Toc58776530" w:history="1">
             <w:r>
               <w:rPr>
                 <w:rStyle w:val="a8"/>
@@ -586,7 +820,7 @@
                 <w:sz w:val="28"/>
                 <w:szCs w:val="28"/>
               </w:rPr>
-              <w:instrText xml:space="preserve"> PAGEREF _Toc57547505 \h </w:instrText>
+              <w:instrText xml:space="preserve"> PAGEREF _Toc58776530 \h </w:instrText>
             </w:r>
             <w:r>
               <w:rPr>
@@ -615,7 +849,7 @@
                 <w:sz w:val="28"/>
                 <w:szCs w:val="28"/>
               </w:rPr>
-              <w:t>2</w:t>
+              <w:t>5</w:t>
             </w:r>
             <w:r>
               <w:rPr>
@@ -644,7 +878,7 @@
               <w:lang w:eastAsia="ru-RU"/>
             </w:rPr>
           </w:pPr>
-          <w:hyperlink w:anchor="_Toc57547506" w:history="1">
+          <w:hyperlink w:anchor="_Toc58776531" w:history="1">
             <w:r>
               <w:rPr>
                 <w:rStyle w:val="a8"/>
@@ -703,7 +937,7 @@
                 <w:sz w:val="28"/>
                 <w:szCs w:val="28"/>
               </w:rPr>
-              <w:instrText xml:space="preserve"> PAGEREF _Toc57547506 \h </w:instrText>
+              <w:instrText xml:space="preserve"> PAGEREF _Toc58776531 \h </w:instrText>
             </w:r>
             <w:r>
               <w:rPr>
@@ -732,7 +966,7 @@
                 <w:sz w:val="28"/>
                 <w:szCs w:val="28"/>
               </w:rPr>
-              <w:t>2</w:t>
+              <w:t>6</w:t>
             </w:r>
             <w:r>
               <w:rPr>
@@ -761,7 +995,7 @@
               <w:lang w:eastAsia="ru-RU"/>
             </w:rPr>
           </w:pPr>
-          <w:hyperlink w:anchor="_Toc57547507" w:history="1">
+          <w:hyperlink w:anchor="_Toc58776532" w:history="1">
             <w:r>
               <w:rPr>
                 <w:rStyle w:val="a8"/>
@@ -820,7 +1054,7 @@
                 <w:sz w:val="28"/>
                 <w:szCs w:val="28"/>
               </w:rPr>
-              <w:instrText xml:space="preserve"> PAGEREF _Toc57547507 \h </w:instrText>
+              <w:instrText xml:space="preserve"> PAGEREF _Toc58776532 \h </w:instrText>
             </w:r>
             <w:r>
               <w:rPr>
@@ -849,7 +1083,7 @@
                 <w:sz w:val="28"/>
                 <w:szCs w:val="28"/>
               </w:rPr>
-              <w:t>2</w:t>
+              <w:t>6</w:t>
             </w:r>
             <w:r>
               <w:rPr>
@@ -878,7 +1112,7 @@
               <w:lang w:eastAsia="ru-RU"/>
             </w:rPr>
           </w:pPr>
-          <w:hyperlink w:anchor="_Toc57547509" w:history="1">
+          <w:hyperlink w:anchor="_Toc58776534" w:history="1">
             <w:r>
               <w:rPr>
                 <w:rStyle w:val="a8"/>
@@ -937,7 +1171,7 @@
                 <w:sz w:val="28"/>
                 <w:szCs w:val="28"/>
               </w:rPr>
-              <w:instrText xml:space="preserve"> PAGEREF _Toc57547509 \h </w:instrText>
+              <w:instrText xml:space="preserve"> PAGEREF _Toc58776534 \h </w:instrText>
             </w:r>
             <w:r>
               <w:rPr>
@@ -966,7 +1200,7 @@
                 <w:sz w:val="28"/>
                 <w:szCs w:val="28"/>
               </w:rPr>
-              <w:t>2</w:t>
+              <w:t>6</w:t>
             </w:r>
             <w:r>
               <w:rPr>
@@ -995,7 +1229,7 @@
               <w:lang w:eastAsia="ru-RU"/>
             </w:rPr>
           </w:pPr>
-          <w:hyperlink w:anchor="_Toc57547510" w:history="1">
+          <w:hyperlink w:anchor="_Toc58776535" w:history="1">
             <w:r>
               <w:rPr>
                 <w:rStyle w:val="a8"/>
@@ -1054,7 +1288,7 @@
                 <w:sz w:val="28"/>
                 <w:szCs w:val="28"/>
               </w:rPr>
-              <w:instrText xml:space="preserve"> PAGEREF _Toc57547510 \h </w:instrText>
+              <w:instrText xml:space="preserve"> PAGEREF _Toc58776535 \h </w:instrText>
             </w:r>
             <w:r>
               <w:rPr>
@@ -1083,7 +1317,7 @@
                 <w:sz w:val="28"/>
                 <w:szCs w:val="28"/>
               </w:rPr>
-              <w:t>3</w:t>
+              <w:t>6</w:t>
             </w:r>
             <w:r>
               <w:rPr>
@@ -1112,7 +1346,7 @@
               <w:lang w:eastAsia="ru-RU"/>
             </w:rPr>
           </w:pPr>
-          <w:hyperlink w:anchor="_Toc57547511" w:history="1">
+          <w:hyperlink w:anchor="_Toc58776536" w:history="1">
             <w:r>
               <w:rPr>
                 <w:rStyle w:val="a8"/>
@@ -1171,7 +1405,7 @@
                 <w:sz w:val="28"/>
                 <w:szCs w:val="28"/>
               </w:rPr>
-              <w:instrText xml:space="preserve"> PAGEREF _Toc57547511 \h </w:instrText>
+              <w:instrText xml:space="preserve"> PAGEREF _Toc58776536 \h </w:instrText>
             </w:r>
             <w:r>
               <w:rPr>
@@ -1200,7 +1434,7 @@
                 <w:sz w:val="28"/>
                 <w:szCs w:val="28"/>
               </w:rPr>
-              <w:t>3</w:t>
+              <w:t>6</w:t>
             </w:r>
             <w:r>
               <w:rPr>
@@ -1229,7 +1463,7 @@
               <w:lang w:eastAsia="ru-RU"/>
             </w:rPr>
           </w:pPr>
-          <w:hyperlink w:anchor="_Toc57547512" w:history="1">
+          <w:hyperlink w:anchor="_Toc58776537" w:history="1">
             <w:r>
               <w:rPr>
                 <w:rStyle w:val="a8"/>
@@ -1288,7 +1522,7 @@
                 <w:sz w:val="28"/>
                 <w:szCs w:val="28"/>
               </w:rPr>
-              <w:instrText xml:space="preserve"> PAGEREF _Toc57547512 \h </w:instrText>
+              <w:instrText xml:space="preserve"> PAGEREF _Toc58776537 \h </w:instrText>
             </w:r>
             <w:r>
               <w:rPr>
@@ -1317,7 +1551,7 @@
                 <w:sz w:val="28"/>
                 <w:szCs w:val="28"/>
               </w:rPr>
-              <w:t>3</w:t>
+              <w:t>6</w:t>
             </w:r>
             <w:r>
               <w:rPr>
@@ -1346,7 +1580,7 @@
               <w:lang w:eastAsia="ru-RU"/>
             </w:rPr>
           </w:pPr>
-          <w:hyperlink w:anchor="_Toc57547513" w:history="1">
+          <w:hyperlink w:anchor="_Toc58776538" w:history="1">
             <w:r>
               <w:rPr>
                 <w:rStyle w:val="a8"/>
@@ -1405,7 +1639,7 @@
                 <w:sz w:val="28"/>
                 <w:szCs w:val="28"/>
               </w:rPr>
-              <w:instrText xml:space="preserve"> PAGEREF _Toc57547513 \h </w:instrText>
+              <w:instrText xml:space="preserve"> PAGEREF _Toc58776538 \h </w:instrText>
             </w:r>
             <w:r>
               <w:rPr>
@@ -1434,7 +1668,7 @@
                 <w:sz w:val="28"/>
                 <w:szCs w:val="28"/>
               </w:rPr>
-              <w:t>3</w:t>
+              <w:t>7</w:t>
             </w:r>
             <w:r>
               <w:rPr>
@@ -1463,7 +1697,7 @@
               <w:lang w:eastAsia="ru-RU"/>
             </w:rPr>
           </w:pPr>
-          <w:hyperlink w:anchor="_Toc57547514" w:history="1">
+          <w:hyperlink w:anchor="_Toc58776539" w:history="1">
             <w:r>
               <w:rPr>
                 <w:rStyle w:val="a8"/>
@@ -1522,7 +1756,7 @@
                 <w:sz w:val="28"/>
                 <w:szCs w:val="28"/>
               </w:rPr>
-              <w:instrText xml:space="preserve"> PAGEREF _Toc57547514 \h </w:instrText>
+              <w:instrText xml:space="preserve"> PAGEREF _Toc58776539 \h </w:instrText>
             </w:r>
             <w:r>
               <w:rPr>
@@ -1551,7 +1785,7 @@
                 <w:sz w:val="28"/>
                 <w:szCs w:val="28"/>
               </w:rPr>
-              <w:t>3</w:t>
+              <w:t>7</w:t>
             </w:r>
             <w:r>
               <w:rPr>
@@ -1580,7 +1814,7 @@
               <w:lang w:eastAsia="ru-RU"/>
             </w:rPr>
           </w:pPr>
-          <w:hyperlink w:anchor="_Toc57547515" w:history="1">
+          <w:hyperlink w:anchor="_Toc58776540" w:history="1">
             <w:r>
               <w:rPr>
                 <w:rStyle w:val="a8"/>
@@ -1639,7 +1873,7 @@
                 <w:sz w:val="28"/>
                 <w:szCs w:val="28"/>
               </w:rPr>
-              <w:instrText xml:space="preserve"> PAGEREF _Toc57547515 \h </w:instrText>
+              <w:instrText xml:space="preserve"> PAGEREF _Toc58776540 \h </w:instrText>
             </w:r>
             <w:r>
               <w:rPr>
@@ -1668,7 +1902,7 @@
                 <w:sz w:val="28"/>
                 <w:szCs w:val="28"/>
               </w:rPr>
-              <w:t>3</w:t>
+              <w:t>7</w:t>
             </w:r>
             <w:r>
               <w:rPr>
@@ -1697,7 +1931,7 @@
               <w:lang w:eastAsia="ru-RU"/>
             </w:rPr>
           </w:pPr>
-          <w:hyperlink w:anchor="_Toc57547516" w:history="1">
+          <w:hyperlink w:anchor="_Toc58776541" w:history="1">
             <w:r>
               <w:rPr>
                 <w:rStyle w:val="a8"/>
@@ -1756,7 +1990,7 @@
                 <w:sz w:val="28"/>
                 <w:szCs w:val="28"/>
               </w:rPr>
-              <w:instrText xml:space="preserve"> PAGEREF _Toc57547516 \h </w:instrText>
+              <w:instrText xml:space="preserve"> PAGEREF _Toc58776541 \h </w:instrText>
             </w:r>
             <w:r>
               <w:rPr>
@@ -1785,7 +2019,7 @@
                 <w:sz w:val="28"/>
                 <w:szCs w:val="28"/>
               </w:rPr>
-              <w:t>4</w:t>
+              <w:t>7</w:t>
             </w:r>
             <w:r>
               <w:rPr>
@@ -1814,7 +2048,7 @@
               <w:lang w:eastAsia="ru-RU"/>
             </w:rPr>
           </w:pPr>
-          <w:hyperlink w:anchor="_Toc57547517" w:history="1">
+          <w:hyperlink w:anchor="_Toc58776542" w:history="1">
             <w:r>
               <w:rPr>
                 <w:rStyle w:val="a8"/>
@@ -1873,7 +2107,7 @@
                 <w:sz w:val="28"/>
                 <w:szCs w:val="28"/>
               </w:rPr>
-              <w:instrText xml:space="preserve"> PAGEREF _Toc57547517 \h </w:instrText>
+              <w:instrText xml:space="preserve"> PAGEREF _Toc58776542 \h </w:instrText>
             </w:r>
             <w:r>
               <w:rPr>
@@ -1902,7 +2136,7 @@
                 <w:sz w:val="28"/>
                 <w:szCs w:val="28"/>
               </w:rPr>
-              <w:t>4</w:t>
+              <w:t>7</w:t>
             </w:r>
             <w:r>
               <w:rPr>
@@ -1930,7 +2164,7 @@
               <w:lang w:eastAsia="ru-RU"/>
             </w:rPr>
           </w:pPr>
-          <w:hyperlink w:anchor="_Toc57547518" w:history="1">
+          <w:hyperlink w:anchor="_Toc58776543" w:history="1">
             <w:r>
               <w:rPr>
                 <w:rStyle w:val="a8"/>
@@ -1969,7 +2203,7 @@
                 <w:sz w:val="28"/>
                 <w:szCs w:val="28"/>
               </w:rPr>
-              <w:instrText xml:space="preserve"> PAGEREF _Toc57547518 \h </w:instrText>
+              <w:instrText xml:space="preserve"> PAGEREF _Toc58776543 \h </w:instrText>
             </w:r>
             <w:r>
               <w:rPr>
@@ -1998,7 +2232,7 @@
                 <w:sz w:val="28"/>
                 <w:szCs w:val="28"/>
               </w:rPr>
-              <w:t>4</w:t>
+              <w:t>7</w:t>
             </w:r>
             <w:r>
               <w:rPr>
@@ -2026,7 +2260,7 @@
               <w:lang w:eastAsia="ru-RU"/>
             </w:rPr>
           </w:pPr>
-          <w:hyperlink w:anchor="_Toc57547519" w:history="1">
+          <w:hyperlink w:anchor="_Toc58776544" w:history="1">
             <w:r>
               <w:rPr>
                 <w:rStyle w:val="a8"/>
@@ -2065,7 +2299,7 @@
                 <w:sz w:val="28"/>
                 <w:szCs w:val="28"/>
               </w:rPr>
-              <w:instrText xml:space="preserve"> PAGEREF _Toc57547519 \h </w:instrText>
+              <w:instrText xml:space="preserve"> PAGEREF _Toc58776544 \h </w:instrText>
             </w:r>
             <w:r>
               <w:rPr>
@@ -2094,7 +2328,7 @@
                 <w:sz w:val="28"/>
                 <w:szCs w:val="28"/>
               </w:rPr>
-              <w:t>4</w:t>
+              <w:t>7</w:t>
             </w:r>
             <w:r>
               <w:rPr>
@@ -2142,8 +2376,8 @@
           <w:szCs w:val="28"/>
         </w:rPr>
       </w:pPr>
-      <w:bookmarkStart w:id="0" w:name="_Toc57547501"/>
-      <w:bookmarkStart w:id="1" w:name="_Toc56957438"/>
+      <w:bookmarkStart w:id="0" w:name="_Toc56957438"/>
+      <w:bookmarkStart w:id="1" w:name="_Toc58776524"/>
       <w:r>
         <w:rPr>
           <w:rFonts w:cs="Times New Roman"/>
@@ -2152,7 +2386,7 @@
         <w:lastRenderedPageBreak/>
         <w:t>ТЕРМИНЫ И ОПРЕДЕЛЕНИЯ</w:t>
       </w:r>
-      <w:bookmarkEnd w:id="0"/>
+      <w:bookmarkEnd w:id="1"/>
     </w:p>
     <w:p>
       <w:pPr>
@@ -2439,7 +2673,7 @@
           <w:szCs w:val="28"/>
         </w:rPr>
       </w:pPr>
-      <w:bookmarkStart w:id="2" w:name="_Toc57547502"/>
+      <w:bookmarkStart w:id="2" w:name="_Toc58776525"/>
       <w:r>
         <w:rPr>
           <w:rFonts w:cs="Times New Roman"/>
@@ -2447,7 +2681,7 @@
         </w:rPr>
         <w:t>ВВЕДЕНИЕ</w:t>
       </w:r>
-      <w:bookmarkEnd w:id="1"/>
+      <w:bookmarkEnd w:id="0"/>
       <w:bookmarkEnd w:id="2"/>
     </w:p>
     <w:p>
@@ -2533,20 +2767,6 @@
     <w:p>
       <w:pPr>
         <w:spacing w:after="0" w:line="360" w:lineRule="auto"/>
-        <w:ind w:firstLine="567"/>
-        <w:jc w:val="both"/>
-        <w:rPr>
-          <w:rFonts w:ascii="Times New Roman" w:hAnsi="Times New Roman" w:cs="Times New Roman"/>
-          <w:color w:val="000000" w:themeColor="text1"/>
-          <w:sz w:val="28"/>
-          <w:szCs w:val="28"/>
-        </w:rPr>
-      </w:pPr>
-    </w:p>
-    <w:p>
-      <w:pPr>
-        <w:spacing w:after="0" w:line="360" w:lineRule="auto"/>
-        <w:ind w:firstLine="567"/>
         <w:jc w:val="both"/>
         <w:rPr>
           <w:rFonts w:ascii="Times New Roman" w:hAnsi="Times New Roman" w:cs="Times New Roman"/>
@@ -2584,7 +2804,7 @@
         </w:rPr>
       </w:pPr>
       <w:bookmarkStart w:id="3" w:name="_Toc56957439"/>
-      <w:bookmarkStart w:id="4" w:name="_Toc57547503"/>
+      <w:bookmarkStart w:id="4" w:name="_Toc58776526"/>
       <w:r>
         <w:rPr>
           <w:rFonts w:cs="Times New Roman"/>
@@ -2594,28 +2814,6 @@
       </w:r>
       <w:bookmarkEnd w:id="3"/>
       <w:bookmarkEnd w:id="4"/>
-    </w:p>
-    <w:p>
-      <w:pPr>
-        <w:spacing w:after="0" w:line="360" w:lineRule="auto"/>
-        <w:ind w:firstLine="567"/>
-        <w:jc w:val="both"/>
-        <w:rPr>
-          <w:rFonts w:ascii="Times New Roman" w:hAnsi="Times New Roman" w:cs="Times New Roman"/>
-          <w:color w:val="000000" w:themeColor="text1"/>
-          <w:sz w:val="28"/>
-          <w:szCs w:val="28"/>
-        </w:rPr>
-      </w:pPr>
-      <w:r>
-        <w:rPr>
-          <w:rFonts w:ascii="Times New Roman" w:hAnsi="Times New Roman" w:cs="Times New Roman"/>
-          <w:color w:val="000000" w:themeColor="text1"/>
-          <w:sz w:val="28"/>
-          <w:szCs w:val="28"/>
-        </w:rPr>
-        <w:t>В данной главе представлены исследование и анализ предметной области по сопровождению API-документации.</w:t>
-      </w:r>
     </w:p>
     <w:p>
       <w:pPr>
@@ -2645,6 +2843,7 @@
           <w:szCs w:val="28"/>
         </w:rPr>
       </w:pPr>
+      <w:bookmarkStart w:id="5" w:name="_Toc58776527"/>
       <w:r>
         <w:rPr>
           <w:rFonts w:cs="Times New Roman"/>
@@ -2653,6 +2852,7 @@
         </w:rPr>
         <w:t>Описание предметной области</w:t>
       </w:r>
+      <w:bookmarkEnd w:id="5"/>
     </w:p>
     <w:p/>
     <w:p>
@@ -2664,9 +2864,11 @@
         </w:numPr>
         <w:ind w:left="0" w:firstLine="0"/>
       </w:pPr>
-      <w:r>
-        <w:t>Описание и взаимодействие информационных потоков</w:t>
-      </w:r>
+      <w:bookmarkStart w:id="6" w:name="_Toc58776528"/>
+      <w:r>
+        <w:t>Основные элементы и схема взаимодействия</w:t>
+      </w:r>
+      <w:bookmarkEnd w:id="6"/>
     </w:p>
     <w:p/>
     <w:p>
@@ -2686,7 +2888,7 @@
           <w:sz w:val="28"/>
           <w:szCs w:val="28"/>
         </w:rPr>
-        <w:t>В к</w:t>
+        <w:t>К</w:t>
       </w:r>
       <w:r>
         <w:rPr>
@@ -2744,7 +2946,69 @@
           <w:sz w:val="28"/>
           <w:szCs w:val="28"/>
         </w:rPr>
-        <w:t xml:space="preserve">ведется разработка программного комплекса </w:t>
+        <w:t xml:space="preserve">разрабатывает </w:t>
+      </w:r>
+      <w:r>
+        <w:rPr>
+          <w:rFonts w:ascii="Times New Roman" w:hAnsi="Times New Roman" w:cs="Times New Roman"/>
+          <w:sz w:val="28"/>
+          <w:szCs w:val="28"/>
+          <w:highlight w:val="yellow"/>
+        </w:rPr>
+        <w:t>продукт</w:t>
+      </w:r>
+      <w:r>
+        <w:rPr>
+          <w:rFonts w:ascii="Times New Roman" w:hAnsi="Times New Roman" w:cs="Times New Roman"/>
+          <w:sz w:val="28"/>
+          <w:szCs w:val="28"/>
+        </w:rPr>
+        <w:t xml:space="preserve"> (</w:t>
+      </w:r>
+      <w:r>
+        <w:rPr>
+          <w:rFonts w:ascii="Times New Roman" w:hAnsi="Times New Roman" w:cs="Times New Roman"/>
+          <w:color w:val="FF0000"/>
+          <w:sz w:val="28"/>
+          <w:szCs w:val="28"/>
+        </w:rPr>
+        <w:t xml:space="preserve">не совсем </w:t>
+      </w:r>
+      <w:proofErr w:type="gramStart"/>
+      <w:r>
+        <w:rPr>
+          <w:rFonts w:ascii="Times New Roman" w:hAnsi="Times New Roman" w:cs="Times New Roman"/>
+          <w:color w:val="FF0000"/>
+          <w:sz w:val="28"/>
+          <w:szCs w:val="28"/>
+        </w:rPr>
+        <w:t>уверен</w:t>
+      </w:r>
+      <w:proofErr w:type="gramEnd"/>
+      <w:r>
+        <w:rPr>
+          <w:rFonts w:ascii="Times New Roman" w:hAnsi="Times New Roman" w:cs="Times New Roman"/>
+          <w:color w:val="FF0000"/>
+          <w:sz w:val="28"/>
+          <w:szCs w:val="28"/>
+        </w:rPr>
+        <w:t xml:space="preserve"> что слово продукт подходит</w:t>
+      </w:r>
+      <w:r>
+        <w:rPr>
+          <w:rFonts w:ascii="Times New Roman" w:hAnsi="Times New Roman" w:cs="Times New Roman"/>
+          <w:sz w:val="28"/>
+          <w:szCs w:val="28"/>
+        </w:rPr>
+        <w:t>)</w:t>
+      </w:r>
+      <w:r>
+        <w:rPr>
+          <w:rFonts w:ascii="Times New Roman" w:hAnsi="Times New Roman" w:cs="Times New Roman"/>
+          <w:sz w:val="28"/>
+          <w:szCs w:val="28"/>
+        </w:rPr>
+        <w:t xml:space="preserve"> </w:t>
       </w:r>
       <w:proofErr w:type="spellStart"/>
       <w:r>
@@ -2816,6 +3080,15 @@
       <w:proofErr w:type="spellEnd"/>
       <w:r>
         <w:rPr>
+          <w:rStyle w:val="ac"/>
+          <w:rFonts w:ascii="Times New Roman" w:hAnsi="Times New Roman" w:cs="Times New Roman"/>
+          <w:sz w:val="28"/>
+          <w:szCs w:val="28"/>
+        </w:rPr>
+        <w:footnoteReference w:id="1"/>
+      </w:r>
+      <w:r>
+        <w:rPr>
           <w:rFonts w:ascii="Times New Roman" w:hAnsi="Times New Roman" w:cs="Times New Roman"/>
           <w:sz w:val="28"/>
           <w:szCs w:val="28"/>
@@ -2836,23 +3109,59 @@
           <w:sz w:val="28"/>
           <w:szCs w:val="28"/>
         </w:rPr>
-        <w:t xml:space="preserve"> общественных помещени</w:t>
-      </w:r>
-      <w:r>
-        <w:rPr>
-          <w:rFonts w:ascii="Times New Roman" w:hAnsi="Times New Roman" w:cs="Times New Roman"/>
-          <w:sz w:val="28"/>
-          <w:szCs w:val="28"/>
-        </w:rPr>
-        <w:t>ях</w:t>
-      </w:r>
-      <w:r>
-        <w:rPr>
-          <w:rFonts w:ascii="Times New Roman" w:hAnsi="Times New Roman" w:cs="Times New Roman"/>
-          <w:sz w:val="28"/>
-          <w:szCs w:val="28"/>
-        </w:rPr>
-        <w:t>. Основные элементы платформы являются:</w:t>
+        <w:t xml:space="preserve"> общественных </w:t>
+      </w:r>
+      <w:r>
+        <w:rPr>
+          <w:rFonts w:ascii="Times New Roman" w:hAnsi="Times New Roman" w:cs="Times New Roman"/>
+          <w:sz w:val="28"/>
+          <w:szCs w:val="28"/>
+        </w:rPr>
+        <w:t>заведений</w:t>
+      </w:r>
+      <w:r>
+        <w:rPr>
+          <w:rFonts w:ascii="Times New Roman" w:hAnsi="Times New Roman" w:cs="Times New Roman"/>
+          <w:sz w:val="28"/>
+          <w:szCs w:val="28"/>
+        </w:rPr>
+        <w:t xml:space="preserve">. </w:t>
+      </w:r>
+      <w:r>
+        <w:rPr>
+          <w:rFonts w:ascii="Times New Roman" w:hAnsi="Times New Roman" w:cs="Times New Roman"/>
+          <w:sz w:val="28"/>
+          <w:szCs w:val="28"/>
+        </w:rPr>
+        <w:t>Схема взаимодействия представлена на р</w:t>
+      </w:r>
+      <w:r>
+        <w:rPr>
+          <w:rFonts w:ascii="Times New Roman" w:hAnsi="Times New Roman" w:cs="Times New Roman"/>
+          <w:sz w:val="28"/>
+          <w:szCs w:val="28"/>
+        </w:rPr>
+        <w:t>исунке 1.1.</w:t>
+      </w:r>
+    </w:p>
+    <w:p>
+      <w:pPr>
+        <w:spacing w:after="0" w:line="360" w:lineRule="auto"/>
+        <w:ind w:firstLine="567"/>
+        <w:jc w:val="both"/>
+        <w:rPr>
+          <w:rFonts w:ascii="Times New Roman" w:hAnsi="Times New Roman" w:cs="Times New Roman"/>
+          <w:sz w:val="28"/>
+          <w:szCs w:val="28"/>
+        </w:rPr>
+      </w:pPr>
+      <w:r>
+        <w:rPr>
+          <w:rFonts w:ascii="Times New Roman" w:hAnsi="Times New Roman" w:cs="Times New Roman"/>
+          <w:sz w:val="28"/>
+          <w:szCs w:val="28"/>
+        </w:rPr>
+        <w:t>Основные элементы платформы являются:</w:t>
       </w:r>
     </w:p>
     <w:p>
@@ -3055,7 +3364,31 @@
           <w:sz w:val="28"/>
           <w:szCs w:val="28"/>
         </w:rPr>
-        <w:t xml:space="preserve"> – это физическое или юридическое лицо, у которого имеется контент для распространения</w:t>
+        <w:t xml:space="preserve"> – это физическое или </w:t>
+      </w:r>
+      <w:r>
+        <w:rPr>
+          <w:rFonts w:ascii="Times New Roman" w:hAnsi="Times New Roman" w:cs="Times New Roman"/>
+          <w:sz w:val="28"/>
+          <w:szCs w:val="28"/>
+        </w:rPr>
+        <w:t xml:space="preserve">юридическое лицо, с которым заключается договор о </w:t>
+      </w:r>
+      <w:r>
+        <w:rPr>
+          <w:rFonts w:ascii="Times New Roman" w:hAnsi="Times New Roman" w:cs="Times New Roman"/>
+          <w:sz w:val="28"/>
+          <w:szCs w:val="28"/>
+        </w:rPr>
+        <w:t>дистрибуции</w:t>
+      </w:r>
+      <w:r>
+        <w:rPr>
+          <w:rFonts w:ascii="Times New Roman" w:hAnsi="Times New Roman" w:cs="Times New Roman"/>
+          <w:sz w:val="28"/>
+          <w:szCs w:val="28"/>
+        </w:rPr>
+        <w:t xml:space="preserve"> его контента и предоставлении отчетов об использовании.</w:t>
       </w:r>
     </w:p>
     <w:p>
@@ -3079,7 +3412,42 @@
           <w:sz w:val="28"/>
           <w:szCs w:val="28"/>
         </w:rPr>
-        <w:t xml:space="preserve">Веб сервер </w:t>
+        <w:t>С</w:t>
+      </w:r>
+      <w:r>
+        <w:rPr>
+          <w:rFonts w:ascii="Times New Roman" w:hAnsi="Times New Roman" w:cs="Times New Roman"/>
+          <w:sz w:val="28"/>
+          <w:szCs w:val="28"/>
+        </w:rPr>
+        <w:t>ервер</w:t>
+      </w:r>
+      <w:r>
+        <w:rPr>
+          <w:rFonts w:ascii="Times New Roman" w:hAnsi="Times New Roman" w:cs="Times New Roman"/>
+          <w:sz w:val="28"/>
+          <w:szCs w:val="28"/>
+        </w:rPr>
+        <w:t xml:space="preserve"> </w:t>
+      </w:r>
+      <w:proofErr w:type="spellStart"/>
+      <w:r>
+        <w:rPr>
+          <w:rFonts w:ascii="Times New Roman" w:hAnsi="Times New Roman" w:cs="Times New Roman"/>
+          <w:sz w:val="28"/>
+          <w:szCs w:val="28"/>
+          <w:lang w:val="en-US"/>
+        </w:rPr>
+        <w:t>Fonmix</w:t>
+      </w:r>
+      <w:proofErr w:type="spellEnd"/>
+      <w:r>
+        <w:rPr>
+          <w:rFonts w:ascii="Times New Roman" w:hAnsi="Times New Roman" w:cs="Times New Roman"/>
+          <w:sz w:val="28"/>
+          <w:szCs w:val="28"/>
+        </w:rPr>
+        <w:t xml:space="preserve"> </w:t>
       </w:r>
       <w:r>
         <w:rPr>
@@ -3103,48 +3471,24 @@
           <w:sz w:val="28"/>
           <w:szCs w:val="28"/>
         </w:rPr>
-        <w:t>состоит из отдельных частей, различного применения</w:t>
-      </w:r>
-    </w:p>
-    <w:p>
-      <w:pPr>
-        <w:spacing w:after="0" w:line="360" w:lineRule="auto"/>
-        <w:ind w:left="567"/>
-        <w:jc w:val="both"/>
-        <w:rPr>
-          <w:rFonts w:ascii="Times New Roman" w:hAnsi="Times New Roman" w:cs="Times New Roman"/>
-          <w:sz w:val="28"/>
-          <w:szCs w:val="28"/>
-        </w:rPr>
-      </w:pPr>
-      <w:r>
-        <w:rPr>
-          <w:rFonts w:ascii="Times New Roman" w:hAnsi="Times New Roman" w:cs="Times New Roman"/>
-          <w:sz w:val="28"/>
-          <w:szCs w:val="28"/>
-        </w:rPr>
-        <w:t>Схема взаимодействия представлена на р</w:t>
-      </w:r>
-      <w:r>
-        <w:rPr>
-          <w:rFonts w:ascii="Times New Roman" w:hAnsi="Times New Roman" w:cs="Times New Roman"/>
-          <w:sz w:val="28"/>
-          <w:szCs w:val="28"/>
-        </w:rPr>
-        <w:t>исунке 1.1.</w:t>
-      </w:r>
-    </w:p>
-    <w:p>
-      <w:pPr>
-        <w:spacing w:after="0" w:line="360" w:lineRule="auto"/>
-        <w:ind w:left="567"/>
-        <w:jc w:val="both"/>
-        <w:rPr>
-          <w:rFonts w:ascii="Times New Roman" w:hAnsi="Times New Roman" w:cs="Times New Roman"/>
-          <w:sz w:val="28"/>
-          <w:szCs w:val="28"/>
-        </w:rPr>
-      </w:pPr>
+        <w:t xml:space="preserve">набор веб серверов </w:t>
+      </w:r>
+      <w:r>
+        <w:rPr>
+          <w:rFonts w:ascii="Times New Roman" w:hAnsi="Times New Roman" w:cs="Times New Roman"/>
+          <w:sz w:val="28"/>
+          <w:szCs w:val="28"/>
+        </w:rPr>
+        <w:t>принимающие HTTP-запросы от клиентов и выдающий HTTP-ответы</w:t>
+      </w:r>
+      <w:r>
+        <w:rPr>
+          <w:rFonts w:ascii="Times New Roman" w:hAnsi="Times New Roman" w:cs="Times New Roman"/>
+          <w:sz w:val="28"/>
+          <w:szCs w:val="28"/>
+        </w:rPr>
+        <w:t>.</w:t>
+      </w:r>
     </w:p>
     <w:p>
       <w:pPr>
@@ -3156,6 +3500,191 @@
           <w:szCs w:val="28"/>
         </w:rPr>
       </w:pPr>
+    </w:p>
+    <w:p>
+      <w:pPr>
+        <w:spacing w:after="0" w:line="360" w:lineRule="auto"/>
+        <w:ind w:firstLine="567"/>
+        <w:jc w:val="both"/>
+        <w:rPr>
+          <w:rFonts w:ascii="Times New Roman" w:hAnsi="Times New Roman" w:cs="Times New Roman"/>
+          <w:sz w:val="28"/>
+          <w:szCs w:val="28"/>
+        </w:rPr>
+      </w:pPr>
+      <w:r>
+        <w:rPr>
+          <w:rFonts w:ascii="Times New Roman" w:hAnsi="Times New Roman" w:cs="Times New Roman"/>
+          <w:sz w:val="28"/>
+          <w:szCs w:val="28"/>
+        </w:rPr>
+        <w:t>Пользователь регистрируется на сайте, оформляет договор с ООО «</w:t>
+      </w:r>
+      <w:proofErr w:type="spellStart"/>
+      <w:r>
+        <w:rPr>
+          <w:rFonts w:ascii="Times New Roman" w:hAnsi="Times New Roman" w:cs="Times New Roman"/>
+          <w:sz w:val="28"/>
+          <w:szCs w:val="28"/>
+        </w:rPr>
+        <w:t>ФорМакс</w:t>
+      </w:r>
+      <w:proofErr w:type="spellEnd"/>
+      <w:r>
+        <w:rPr>
+          <w:rFonts w:ascii="Times New Roman" w:hAnsi="Times New Roman" w:cs="Times New Roman"/>
+          <w:sz w:val="28"/>
+          <w:szCs w:val="28"/>
+        </w:rPr>
+        <w:t xml:space="preserve">», настраивает музыкальное расписание, скачивает и устанавливает плеер себе на устройство либо приобретает </w:t>
+      </w:r>
+      <w:proofErr w:type="spellStart"/>
+      <w:r>
+        <w:rPr>
+          <w:rFonts w:ascii="Times New Roman" w:hAnsi="Times New Roman" w:cs="Times New Roman"/>
+          <w:sz w:val="28"/>
+          <w:szCs w:val="28"/>
+        </w:rPr>
+        <w:t>FM.Box</w:t>
+      </w:r>
+      <w:proofErr w:type="spellEnd"/>
+      <w:r>
+        <w:rPr>
+          <w:rFonts w:ascii="Times New Roman" w:hAnsi="Times New Roman" w:cs="Times New Roman"/>
+          <w:sz w:val="28"/>
+          <w:szCs w:val="28"/>
+        </w:rPr>
+        <w:t xml:space="preserve"> – сетевой </w:t>
+      </w:r>
+      <w:proofErr w:type="spellStart"/>
+      <w:r>
+        <w:rPr>
+          <w:rFonts w:ascii="Times New Roman" w:hAnsi="Times New Roman" w:cs="Times New Roman"/>
+          <w:sz w:val="28"/>
+          <w:szCs w:val="28"/>
+        </w:rPr>
+        <w:t>медиаплеер</w:t>
+      </w:r>
+      <w:proofErr w:type="spellEnd"/>
+      <w:r>
+        <w:rPr>
+          <w:rFonts w:ascii="Times New Roman" w:hAnsi="Times New Roman" w:cs="Times New Roman"/>
+          <w:sz w:val="28"/>
+          <w:szCs w:val="28"/>
+        </w:rPr>
+        <w:t xml:space="preserve"> с установленным приложением </w:t>
+      </w:r>
+      <w:proofErr w:type="spellStart"/>
+      <w:r>
+        <w:rPr>
+          <w:rFonts w:ascii="Times New Roman" w:hAnsi="Times New Roman" w:cs="Times New Roman"/>
+          <w:sz w:val="28"/>
+          <w:szCs w:val="28"/>
+        </w:rPr>
+        <w:t>FM.Player</w:t>
+      </w:r>
+      <w:proofErr w:type="spellEnd"/>
+      <w:r>
+        <w:rPr>
+          <w:rFonts w:ascii="Times New Roman" w:hAnsi="Times New Roman" w:cs="Times New Roman"/>
+          <w:sz w:val="28"/>
+          <w:szCs w:val="28"/>
+        </w:rPr>
+        <w:t>.</w:t>
+      </w:r>
+      <w:r>
+        <w:rPr>
+          <w:rFonts w:ascii="Times New Roman" w:hAnsi="Times New Roman" w:cs="Times New Roman"/>
+          <w:sz w:val="28"/>
+          <w:szCs w:val="28"/>
+        </w:rPr>
+        <w:t xml:space="preserve"> (</w:t>
+      </w:r>
+      <w:r>
+        <w:rPr>
+          <w:rFonts w:ascii="Times New Roman" w:hAnsi="Times New Roman" w:cs="Times New Roman"/>
+          <w:color w:val="FF0000"/>
+          <w:sz w:val="28"/>
+          <w:szCs w:val="28"/>
+        </w:rPr>
+        <w:t>стоит это оставить или убрать?</w:t>
+      </w:r>
+      <w:r>
+        <w:rPr>
+          <w:rFonts w:ascii="Times New Roman" w:hAnsi="Times New Roman" w:cs="Times New Roman"/>
+          <w:sz w:val="28"/>
+          <w:szCs w:val="28"/>
+        </w:rPr>
+        <w:t>)</w:t>
+      </w:r>
+    </w:p>
+    <w:p>
+      <w:pPr>
+        <w:spacing w:after="0" w:line="360" w:lineRule="auto"/>
+        <w:ind w:firstLine="567"/>
+        <w:jc w:val="both"/>
+        <w:rPr>
+          <w:rFonts w:ascii="Times New Roman" w:hAnsi="Times New Roman" w:cs="Times New Roman"/>
+          <w:sz w:val="28"/>
+          <w:szCs w:val="28"/>
+        </w:rPr>
+      </w:pPr>
+      <w:r>
+        <w:rPr>
+          <w:rFonts w:ascii="Times New Roman" w:hAnsi="Times New Roman" w:cs="Times New Roman"/>
+          <w:sz w:val="28"/>
+          <w:szCs w:val="28"/>
+          <w:highlight w:val="yellow"/>
+        </w:rPr>
+        <w:t>Правообладатель</w:t>
+      </w:r>
+      <w:r>
+        <w:rPr>
+          <w:rFonts w:ascii="Times New Roman" w:hAnsi="Times New Roman" w:cs="Times New Roman"/>
+          <w:sz w:val="28"/>
+          <w:szCs w:val="28"/>
+        </w:rPr>
+        <w:t xml:space="preserve"> (</w:t>
+      </w:r>
+      <w:r>
+        <w:rPr>
+          <w:rFonts w:ascii="Times New Roman" w:hAnsi="Times New Roman" w:cs="Times New Roman"/>
+          <w:color w:val="FF0000"/>
+          <w:sz w:val="28"/>
+          <w:szCs w:val="28"/>
+        </w:rPr>
+        <w:t>а нужно ли о нем что-то писать?</w:t>
+      </w:r>
+      <w:r>
+        <w:rPr>
+          <w:rFonts w:ascii="Times New Roman" w:hAnsi="Times New Roman" w:cs="Times New Roman"/>
+          <w:sz w:val="28"/>
+          <w:szCs w:val="28"/>
+        </w:rPr>
+        <w:t>)</w:t>
+      </w:r>
+    </w:p>
+    <w:p>
+      <w:pPr>
+        <w:spacing w:after="0" w:line="360" w:lineRule="auto"/>
+        <w:jc w:val="both"/>
+        <w:rPr>
+          <w:rFonts w:ascii="Times New Roman" w:hAnsi="Times New Roman" w:cs="Times New Roman"/>
+          <w:sz w:val="28"/>
+          <w:szCs w:val="28"/>
+        </w:rPr>
+      </w:pPr>
+    </w:p>
+    <w:p>
+      <w:pPr>
+        <w:spacing w:after="0" w:line="360" w:lineRule="auto"/>
+        <w:jc w:val="both"/>
+        <w:rPr>
+          <w:rFonts w:ascii="Times New Roman" w:hAnsi="Times New Roman" w:cs="Times New Roman"/>
+          <w:sz w:val="28"/>
+          <w:szCs w:val="28"/>
+        </w:rPr>
+      </w:pPr>
       <w:r>
         <w:rPr>
           <w:rFonts w:ascii="Times New Roman" w:hAnsi="Times New Roman" w:cs="Times New Roman"/>
@@ -3165,7 +3694,7 @@
           <w:lang w:eastAsia="ru-RU"/>
         </w:rPr>
         <w:drawing>
-          <wp:inline distT="0" distB="0" distL="0" distR="0">
+          <wp:inline distT="0" distB="0" distL="0" distR="0" wp14:anchorId="538C7919" wp14:editId="4F0E8E72">
             <wp:extent cx="5939790" cy="3636645"/>
             <wp:effectExtent l="0" t="0" r="3810" b="1905"/>
             <wp:docPr id="5" name="Рисунок 5"/>
@@ -3240,10 +3769,27 @@
           <w:sz w:val="28"/>
           <w:szCs w:val="28"/>
         </w:rPr>
-        <w:t>взаимодействие информационных потоков</w:t>
-      </w:r>
-      <w:bookmarkStart w:id="5" w:name="_GoBack"/>
-      <w:bookmarkEnd w:id="5"/>
+        <w:t xml:space="preserve">взаимодействие </w:t>
+      </w:r>
+      <w:r>
+        <w:rPr>
+          <w:rFonts w:ascii="Times New Roman" w:hAnsi="Times New Roman" w:cs="Times New Roman"/>
+          <w:sz w:val="28"/>
+          <w:szCs w:val="28"/>
+        </w:rPr>
+        <w:t>клиентов и сервера</w:t>
+      </w:r>
+    </w:p>
+    <w:p>
+      <w:pPr>
+        <w:spacing w:after="0" w:line="360" w:lineRule="auto"/>
+        <w:jc w:val="both"/>
+        <w:rPr>
+          <w:rFonts w:ascii="Times New Roman" w:hAnsi="Times New Roman" w:cs="Times New Roman"/>
+          <w:sz w:val="28"/>
+          <w:szCs w:val="28"/>
+        </w:rPr>
+      </w:pPr>
     </w:p>
     <w:p>
       <w:pPr>
@@ -3282,41 +3828,47 @@
           <w:sz w:val="28"/>
           <w:szCs w:val="28"/>
         </w:rPr>
-        <w:t>ля взаимодействия клиентской и</w:t>
-      </w:r>
-      <w:r>
-        <w:rPr>
-          <w:rFonts w:ascii="Times New Roman" w:hAnsi="Times New Roman" w:cs="Times New Roman"/>
-          <w:sz w:val="28"/>
-          <w:szCs w:val="28"/>
-        </w:rPr>
-        <w:t xml:space="preserve"> серверной части в компании ООО </w:t>
-      </w:r>
-      <w:r>
-        <w:rPr>
-          <w:rFonts w:ascii="Times New Roman" w:hAnsi="Times New Roman" w:cs="Times New Roman"/>
-          <w:sz w:val="28"/>
-          <w:szCs w:val="28"/>
-        </w:rPr>
-        <w:t>«</w:t>
-      </w:r>
-      <w:proofErr w:type="spellStart"/>
-      <w:r>
-        <w:rPr>
-          <w:rFonts w:ascii="Times New Roman" w:hAnsi="Times New Roman" w:cs="Times New Roman"/>
-          <w:sz w:val="28"/>
-          <w:szCs w:val="28"/>
-        </w:rPr>
-        <w:t>ФорМакс</w:t>
-      </w:r>
-      <w:proofErr w:type="spellEnd"/>
-      <w:r>
-        <w:rPr>
-          <w:rFonts w:ascii="Times New Roman" w:hAnsi="Times New Roman" w:cs="Times New Roman"/>
-          <w:sz w:val="28"/>
-          <w:szCs w:val="28"/>
-        </w:rPr>
-        <w:t>», используется REST API.</w:t>
+        <w:t xml:space="preserve">ля взаимодействия </w:t>
+      </w:r>
+      <w:r>
+        <w:rPr>
+          <w:rFonts w:ascii="Times New Roman" w:hAnsi="Times New Roman" w:cs="Times New Roman"/>
+          <w:sz w:val="28"/>
+          <w:szCs w:val="28"/>
+        </w:rPr>
+        <w:t>всех клиентов</w:t>
+      </w:r>
+      <w:r>
+        <w:rPr>
+          <w:rFonts w:ascii="Times New Roman" w:hAnsi="Times New Roman" w:cs="Times New Roman"/>
+          <w:sz w:val="28"/>
+          <w:szCs w:val="28"/>
+        </w:rPr>
+        <w:t xml:space="preserve"> и</w:t>
+      </w:r>
+      <w:r>
+        <w:rPr>
+          <w:rFonts w:ascii="Times New Roman" w:hAnsi="Times New Roman" w:cs="Times New Roman"/>
+          <w:sz w:val="28"/>
+          <w:szCs w:val="28"/>
+        </w:rPr>
+        <w:t xml:space="preserve"> серверной част</w:t>
+      </w:r>
+      <w:r>
+        <w:rPr>
+          <w:rFonts w:ascii="Times New Roman" w:hAnsi="Times New Roman" w:cs="Times New Roman"/>
+          <w:sz w:val="28"/>
+          <w:szCs w:val="28"/>
+        </w:rPr>
+        <w:t xml:space="preserve">ей </w:t>
+      </w:r>
+      <w:r>
+        <w:rPr>
+          <w:rFonts w:ascii="Times New Roman" w:hAnsi="Times New Roman" w:cs="Times New Roman"/>
+          <w:sz w:val="28"/>
+          <w:szCs w:val="28"/>
+        </w:rPr>
+        <w:t>используется REST API.</w:t>
       </w:r>
     </w:p>
     <w:p>
@@ -3436,7 +3988,7 @@
           <w:szCs w:val="28"/>
           <w:lang w:val="en-US"/>
         </w:rPr>
-        <w:footnoteReference w:id="1"/>
+        <w:footnoteReference w:id="2"/>
       </w:r>
       <w:r>
         <w:rPr>
@@ -3659,7 +4211,15 @@
           <w:sz w:val="28"/>
           <w:szCs w:val="28"/>
         </w:rPr>
-        <w:t xml:space="preserve"> представлен на рисунке 1.1.</w:t>
+        <w:t xml:space="preserve"> представлен на рисунке 1.2</w:t>
+      </w:r>
+      <w:r>
+        <w:rPr>
+          <w:rFonts w:ascii="Times New Roman" w:hAnsi="Times New Roman" w:cs="Times New Roman"/>
+          <w:sz w:val="28"/>
+          <w:szCs w:val="28"/>
+        </w:rPr>
+        <w:t>.</w:t>
       </w:r>
     </w:p>
     <w:p>
@@ -3693,7 +4253,7 @@
           <w:lang w:eastAsia="ru-RU"/>
         </w:rPr>
         <w:drawing>
-          <wp:inline distT="0" distB="0" distL="0" distR="0">
+          <wp:inline distT="0" distB="0" distL="0" distR="0" wp14:anchorId="7C7B877F" wp14:editId="2A0A1C68">
             <wp:extent cx="5939790" cy="3162300"/>
             <wp:effectExtent l="0" t="0" r="3810" b="0"/>
             <wp:docPr id="1" name="Рисунок 1"/>
@@ -3774,551 +4334,6 @@
     <w:p>
       <w:pPr>
         <w:spacing w:after="0" w:line="360" w:lineRule="auto"/>
-        <w:jc w:val="both"/>
-        <w:rPr>
-          <w:rFonts w:ascii="Times New Roman" w:hAnsi="Times New Roman" w:cs="Times New Roman"/>
-          <w:sz w:val="28"/>
-          <w:szCs w:val="28"/>
-        </w:rPr>
-      </w:pPr>
-    </w:p>
-    <w:p>
-      <w:pPr>
-        <w:spacing w:after="0" w:line="360" w:lineRule="auto"/>
-        <w:ind w:firstLine="567"/>
-        <w:jc w:val="both"/>
-        <w:rPr>
-          <w:rFonts w:ascii="Times New Roman" w:hAnsi="Times New Roman" w:cs="Times New Roman"/>
-          <w:sz w:val="28"/>
-          <w:szCs w:val="28"/>
-        </w:rPr>
-      </w:pPr>
-      <w:r>
-        <w:rPr>
-          <w:rFonts w:ascii="Times New Roman" w:hAnsi="Times New Roman" w:cs="Times New Roman"/>
-          <w:sz w:val="28"/>
-          <w:szCs w:val="28"/>
-        </w:rPr>
-        <w:t xml:space="preserve">Большинство </w:t>
-      </w:r>
-      <w:r>
-        <w:rPr>
-          <w:rFonts w:ascii="Times New Roman" w:hAnsi="Times New Roman" w:cs="Times New Roman"/>
-          <w:sz w:val="28"/>
-          <w:szCs w:val="28"/>
-          <w:lang w:val="en-US"/>
-        </w:rPr>
-        <w:t>API</w:t>
-      </w:r>
-      <w:r>
-        <w:rPr>
-          <w:rFonts w:ascii="Times New Roman" w:hAnsi="Times New Roman" w:cs="Times New Roman"/>
-          <w:sz w:val="28"/>
-          <w:szCs w:val="28"/>
-        </w:rPr>
-        <w:t xml:space="preserve"> </w:t>
-      </w:r>
-      <w:r>
-        <w:rPr>
-          <w:rFonts w:ascii="Times New Roman" w:hAnsi="Times New Roman" w:cs="Times New Roman"/>
-          <w:sz w:val="28"/>
-          <w:szCs w:val="28"/>
-        </w:rPr>
-        <w:t>методов придерживается следующих правил:</w:t>
-      </w:r>
-    </w:p>
-    <w:p>
-      <w:pPr>
-        <w:pStyle w:val="a7"/>
-        <w:numPr>
-          <w:ilvl w:val="3"/>
-          <w:numId w:val="3"/>
-        </w:numPr>
-        <w:spacing w:after="0" w:line="360" w:lineRule="auto"/>
-        <w:ind w:left="0" w:firstLine="0"/>
-        <w:jc w:val="both"/>
-        <w:rPr>
-          <w:rFonts w:ascii="Times New Roman" w:hAnsi="Times New Roman" w:cs="Times New Roman"/>
-          <w:sz w:val="28"/>
-          <w:szCs w:val="28"/>
-        </w:rPr>
-      </w:pPr>
-      <w:r>
-        <w:rPr>
-          <w:rFonts w:ascii="Times New Roman" w:hAnsi="Times New Roman" w:cs="Times New Roman"/>
-          <w:sz w:val="28"/>
-          <w:szCs w:val="28"/>
-        </w:rPr>
-        <w:t>Авторизация (при необходимости)</w:t>
-      </w:r>
-    </w:p>
-    <w:p>
-      <w:pPr>
-        <w:pStyle w:val="a7"/>
-        <w:numPr>
-          <w:ilvl w:val="3"/>
-          <w:numId w:val="3"/>
-        </w:numPr>
-        <w:spacing w:after="0" w:line="360" w:lineRule="auto"/>
-        <w:ind w:left="0" w:firstLine="0"/>
-        <w:jc w:val="both"/>
-        <w:rPr>
-          <w:rFonts w:ascii="Times New Roman" w:hAnsi="Times New Roman" w:cs="Times New Roman"/>
-          <w:sz w:val="28"/>
-          <w:szCs w:val="28"/>
-        </w:rPr>
-      </w:pPr>
-      <w:r>
-        <w:rPr>
-          <w:rFonts w:ascii="Times New Roman" w:hAnsi="Times New Roman" w:cs="Times New Roman"/>
-          <w:sz w:val="28"/>
-          <w:szCs w:val="28"/>
-          <w:lang w:val="en-US"/>
-        </w:rPr>
-        <w:t>HTTP</w:t>
-      </w:r>
-      <w:r>
-        <w:rPr>
-          <w:rFonts w:ascii="Times New Roman" w:hAnsi="Times New Roman" w:cs="Times New Roman"/>
-          <w:sz w:val="28"/>
-          <w:szCs w:val="28"/>
-        </w:rPr>
-        <w:t xml:space="preserve"> </w:t>
-      </w:r>
-      <w:r>
-        <w:rPr>
-          <w:rFonts w:ascii="Times New Roman" w:hAnsi="Times New Roman" w:cs="Times New Roman"/>
-          <w:sz w:val="28"/>
-          <w:szCs w:val="28"/>
-        </w:rPr>
-        <w:t>протокол для приема и передачи данных</w:t>
-      </w:r>
-    </w:p>
-    <w:p>
-      <w:pPr>
-        <w:pStyle w:val="a7"/>
-        <w:numPr>
-          <w:ilvl w:val="3"/>
-          <w:numId w:val="3"/>
-        </w:numPr>
-        <w:spacing w:after="0" w:line="360" w:lineRule="auto"/>
-        <w:ind w:left="0" w:firstLine="0"/>
-        <w:jc w:val="both"/>
-        <w:rPr>
-          <w:rFonts w:ascii="Times New Roman" w:hAnsi="Times New Roman" w:cs="Times New Roman"/>
-          <w:sz w:val="28"/>
-          <w:szCs w:val="28"/>
-        </w:rPr>
-      </w:pPr>
-      <w:r>
-        <w:rPr>
-          <w:rFonts w:ascii="Times New Roman" w:hAnsi="Times New Roman" w:cs="Times New Roman"/>
-          <w:sz w:val="28"/>
-          <w:szCs w:val="28"/>
-          <w:lang w:val="en-US"/>
-        </w:rPr>
-        <w:t xml:space="preserve">JSON </w:t>
-      </w:r>
-      <w:r>
-        <w:rPr>
-          <w:rFonts w:ascii="Times New Roman" w:hAnsi="Times New Roman" w:cs="Times New Roman"/>
-          <w:sz w:val="28"/>
-          <w:szCs w:val="28"/>
-        </w:rPr>
-        <w:t>структура, возвращаемая сервером</w:t>
-      </w:r>
-    </w:p>
-    <w:p>
-      <w:pPr>
-        <w:pStyle w:val="a7"/>
-        <w:numPr>
-          <w:ilvl w:val="3"/>
-          <w:numId w:val="3"/>
-        </w:numPr>
-        <w:spacing w:after="0" w:line="360" w:lineRule="auto"/>
-        <w:ind w:left="0" w:firstLine="0"/>
-        <w:jc w:val="both"/>
-        <w:rPr>
-          <w:rFonts w:ascii="Times New Roman" w:hAnsi="Times New Roman" w:cs="Times New Roman"/>
-          <w:sz w:val="28"/>
-          <w:szCs w:val="28"/>
-        </w:rPr>
-      </w:pPr>
-    </w:p>
-    <w:p>
-      <w:pPr>
-        <w:spacing w:after="0" w:line="360" w:lineRule="auto"/>
-        <w:ind w:firstLine="567"/>
-        <w:jc w:val="both"/>
-        <w:rPr>
-          <w:rFonts w:ascii="Times New Roman" w:hAnsi="Times New Roman" w:cs="Times New Roman"/>
-          <w:sz w:val="28"/>
-          <w:szCs w:val="28"/>
-        </w:rPr>
-      </w:pPr>
-    </w:p>
-    <w:p>
-      <w:pPr>
-        <w:spacing w:after="0" w:line="360" w:lineRule="auto"/>
-        <w:ind w:firstLine="567"/>
-        <w:jc w:val="both"/>
-        <w:rPr>
-          <w:rFonts w:ascii="Times New Roman" w:hAnsi="Times New Roman" w:cs="Times New Roman"/>
-          <w:sz w:val="28"/>
-          <w:szCs w:val="28"/>
-        </w:rPr>
-      </w:pPr>
-      <w:r>
-        <w:rPr>
-          <w:rFonts w:ascii="Times New Roman" w:hAnsi="Times New Roman" w:cs="Times New Roman"/>
-          <w:sz w:val="28"/>
-          <w:szCs w:val="28"/>
-        </w:rPr>
-        <w:t xml:space="preserve">В качестве клиента в </w:t>
-      </w:r>
-      <w:r>
-        <w:rPr>
-          <w:rFonts w:ascii="Times New Roman" w:hAnsi="Times New Roman" w:cs="Times New Roman"/>
-          <w:sz w:val="28"/>
-          <w:szCs w:val="28"/>
-        </w:rPr>
-        <w:t>ООО «</w:t>
-      </w:r>
-      <w:proofErr w:type="spellStart"/>
-      <w:r>
-        <w:rPr>
-          <w:rFonts w:ascii="Times New Roman" w:hAnsi="Times New Roman" w:cs="Times New Roman"/>
-          <w:sz w:val="28"/>
-          <w:szCs w:val="28"/>
-        </w:rPr>
-        <w:t>ФорМакс</w:t>
-      </w:r>
-      <w:proofErr w:type="spellEnd"/>
-      <w:r>
-        <w:rPr>
-          <w:rFonts w:ascii="Times New Roman" w:hAnsi="Times New Roman" w:cs="Times New Roman"/>
-          <w:sz w:val="28"/>
-          <w:szCs w:val="28"/>
-        </w:rPr>
-        <w:t>»</w:t>
-      </w:r>
-      <w:r>
-        <w:rPr>
-          <w:rFonts w:ascii="Times New Roman" w:hAnsi="Times New Roman" w:cs="Times New Roman"/>
-          <w:sz w:val="28"/>
-          <w:szCs w:val="28"/>
-        </w:rPr>
-        <w:t xml:space="preserve"> выступают:</w:t>
-      </w:r>
-    </w:p>
-    <w:p>
-      <w:pPr>
-        <w:pStyle w:val="a7"/>
-        <w:numPr>
-          <w:ilvl w:val="0"/>
-          <w:numId w:val="11"/>
-        </w:numPr>
-        <w:spacing w:after="0" w:line="360" w:lineRule="auto"/>
-        <w:jc w:val="both"/>
-        <w:rPr>
-          <w:rFonts w:ascii="Times New Roman" w:hAnsi="Times New Roman" w:cs="Times New Roman"/>
-          <w:sz w:val="28"/>
-          <w:szCs w:val="28"/>
-        </w:rPr>
-      </w:pPr>
-      <w:r>
-        <w:rPr>
-          <w:rFonts w:ascii="Times New Roman" w:hAnsi="Times New Roman" w:cs="Times New Roman"/>
-          <w:sz w:val="28"/>
-          <w:szCs w:val="28"/>
-        </w:rPr>
-        <w:t>Веб-сайт</w:t>
-      </w:r>
-      <w:r>
-        <w:rPr>
-          <w:rFonts w:ascii="Times New Roman" w:hAnsi="Times New Roman" w:cs="Times New Roman"/>
-          <w:sz w:val="28"/>
-          <w:szCs w:val="28"/>
-        </w:rPr>
-        <w:t xml:space="preserve"> </w:t>
-      </w:r>
-      <w:proofErr w:type="spellStart"/>
-      <w:r>
-        <w:rPr>
-          <w:rFonts w:ascii="Times New Roman" w:hAnsi="Times New Roman" w:cs="Times New Roman"/>
-          <w:sz w:val="28"/>
-          <w:szCs w:val="28"/>
-          <w:lang w:val="en-US"/>
-        </w:rPr>
-        <w:t>fonmix</w:t>
-      </w:r>
-      <w:proofErr w:type="spellEnd"/>
-      <w:r>
-        <w:rPr>
-          <w:rFonts w:ascii="Times New Roman" w:hAnsi="Times New Roman" w:cs="Times New Roman"/>
-          <w:sz w:val="28"/>
-          <w:szCs w:val="28"/>
-        </w:rPr>
-        <w:t>.</w:t>
-      </w:r>
-      <w:proofErr w:type="spellStart"/>
-      <w:r>
-        <w:rPr>
-          <w:rFonts w:ascii="Times New Roman" w:hAnsi="Times New Roman" w:cs="Times New Roman"/>
-          <w:sz w:val="28"/>
-          <w:szCs w:val="28"/>
-          <w:lang w:val="en-US"/>
-        </w:rPr>
-        <w:t>ru</w:t>
-      </w:r>
-      <w:proofErr w:type="spellEnd"/>
-      <w:r>
-        <w:rPr>
-          <w:rFonts w:ascii="Times New Roman" w:hAnsi="Times New Roman" w:cs="Times New Roman"/>
-          <w:sz w:val="28"/>
-          <w:szCs w:val="28"/>
-        </w:rPr>
-        <w:t xml:space="preserve"> – с помощью </w:t>
-      </w:r>
-      <w:proofErr w:type="spellStart"/>
-      <w:r>
-        <w:rPr>
-          <w:rFonts w:ascii="Times New Roman" w:hAnsi="Times New Roman" w:cs="Times New Roman"/>
-          <w:sz w:val="28"/>
-          <w:szCs w:val="28"/>
-        </w:rPr>
-        <w:t>Ajax</w:t>
-      </w:r>
-      <w:proofErr w:type="spellEnd"/>
-      <w:r>
-        <w:rPr>
-          <w:rFonts w:ascii="Times New Roman" w:hAnsi="Times New Roman" w:cs="Times New Roman"/>
-          <w:sz w:val="28"/>
-          <w:szCs w:val="28"/>
-        </w:rPr>
-        <w:t xml:space="preserve"> технологии, </w:t>
-      </w:r>
-      <w:proofErr w:type="spellStart"/>
-      <w:r>
-        <w:rPr>
-          <w:rFonts w:ascii="Times New Roman" w:hAnsi="Times New Roman" w:cs="Times New Roman"/>
-          <w:sz w:val="28"/>
-          <w:szCs w:val="28"/>
-        </w:rPr>
-        <w:t>JavaScript</w:t>
-      </w:r>
-      <w:proofErr w:type="spellEnd"/>
-      <w:r>
-        <w:rPr>
-          <w:rFonts w:ascii="Times New Roman" w:hAnsi="Times New Roman" w:cs="Times New Roman"/>
-          <w:sz w:val="28"/>
-          <w:szCs w:val="28"/>
-        </w:rPr>
-        <w:t xml:space="preserve"> выполняет запросы на сервер чтобы получить данные и отобразить в интерфейсе. </w:t>
-      </w:r>
-    </w:p>
-    <w:p>
-      <w:pPr>
-        <w:pStyle w:val="a7"/>
-        <w:numPr>
-          <w:ilvl w:val="0"/>
-          <w:numId w:val="11"/>
-        </w:numPr>
-        <w:spacing w:after="0" w:line="360" w:lineRule="auto"/>
-        <w:jc w:val="both"/>
-        <w:rPr>
-          <w:rFonts w:ascii="Times New Roman" w:hAnsi="Times New Roman" w:cs="Times New Roman"/>
-          <w:sz w:val="28"/>
-          <w:szCs w:val="28"/>
-        </w:rPr>
-      </w:pPr>
-      <w:r>
-        <w:rPr>
-          <w:rFonts w:ascii="Times New Roman" w:hAnsi="Times New Roman" w:cs="Times New Roman"/>
-          <w:sz w:val="28"/>
-          <w:szCs w:val="28"/>
-        </w:rPr>
-        <w:t xml:space="preserve">Кросс платформенный плеер, написанный на </w:t>
-      </w:r>
-      <w:r>
-        <w:rPr>
-          <w:rFonts w:ascii="Times New Roman" w:hAnsi="Times New Roman" w:cs="Times New Roman"/>
-          <w:sz w:val="28"/>
-          <w:szCs w:val="28"/>
-          <w:lang w:val="en-US"/>
-        </w:rPr>
-        <w:t>Java</w:t>
-      </w:r>
-      <w:r>
-        <w:rPr>
-          <w:rFonts w:ascii="Times New Roman" w:hAnsi="Times New Roman" w:cs="Times New Roman"/>
-          <w:sz w:val="28"/>
-          <w:szCs w:val="28"/>
-        </w:rPr>
-        <w:t xml:space="preserve">. </w:t>
-      </w:r>
-      <w:r>
-        <w:rPr>
-          <w:rFonts w:ascii="Times New Roman" w:hAnsi="Times New Roman" w:cs="Times New Roman"/>
-          <w:sz w:val="28"/>
-          <w:szCs w:val="28"/>
-        </w:rPr>
-        <w:t xml:space="preserve">Плеер отправляет запросы на сервер чтобы получить информацию о том, что ему играть, </w:t>
-      </w:r>
-      <w:r>
-        <w:rPr>
-          <w:rFonts w:ascii="Times New Roman" w:hAnsi="Times New Roman" w:cs="Times New Roman"/>
-          <w:sz w:val="28"/>
-          <w:szCs w:val="28"/>
-        </w:rPr>
-        <w:t xml:space="preserve">в какой последовательности </w:t>
-      </w:r>
-      <w:r>
-        <w:rPr>
-          <w:rFonts w:ascii="Times New Roman" w:hAnsi="Times New Roman" w:cs="Times New Roman"/>
-          <w:sz w:val="28"/>
-          <w:szCs w:val="28"/>
-        </w:rPr>
-        <w:t xml:space="preserve">и </w:t>
-      </w:r>
-      <w:r>
-        <w:rPr>
-          <w:rFonts w:ascii="Times New Roman" w:hAnsi="Times New Roman" w:cs="Times New Roman"/>
-          <w:sz w:val="28"/>
-          <w:szCs w:val="28"/>
-        </w:rPr>
-        <w:t>согласно расписанию.</w:t>
-      </w:r>
-    </w:p>
-    <w:p>
-      <w:pPr>
-        <w:pStyle w:val="a7"/>
-        <w:numPr>
-          <w:ilvl w:val="0"/>
-          <w:numId w:val="11"/>
-        </w:numPr>
-        <w:spacing w:after="0" w:line="360" w:lineRule="auto"/>
-        <w:jc w:val="both"/>
-        <w:rPr>
-          <w:rFonts w:ascii="Times New Roman" w:hAnsi="Times New Roman" w:cs="Times New Roman"/>
-          <w:sz w:val="28"/>
-          <w:szCs w:val="28"/>
-        </w:rPr>
-      </w:pPr>
-      <w:r>
-        <w:rPr>
-          <w:rFonts w:ascii="Times New Roman" w:hAnsi="Times New Roman" w:cs="Times New Roman"/>
-          <w:sz w:val="28"/>
-          <w:szCs w:val="28"/>
-        </w:rPr>
-        <w:t xml:space="preserve">Внешние </w:t>
-      </w:r>
-      <w:r>
-        <w:rPr>
-          <w:rFonts w:ascii="Times New Roman" w:hAnsi="Times New Roman" w:cs="Times New Roman"/>
-          <w:sz w:val="28"/>
-          <w:szCs w:val="28"/>
-        </w:rPr>
-        <w:t>и внутренние сервисы.</w:t>
-      </w:r>
-      <w:r>
-        <w:rPr>
-          <w:rFonts w:ascii="Times New Roman" w:hAnsi="Times New Roman" w:cs="Times New Roman"/>
-          <w:sz w:val="28"/>
-          <w:szCs w:val="28"/>
-        </w:rPr>
-        <w:t xml:space="preserve"> </w:t>
-      </w:r>
-      <w:r>
-        <w:rPr>
-          <w:rFonts w:ascii="Times New Roman" w:hAnsi="Times New Roman" w:cs="Times New Roman"/>
-          <w:sz w:val="28"/>
-          <w:szCs w:val="28"/>
-        </w:rPr>
-        <w:t>Например,</w:t>
-      </w:r>
-      <w:r>
-        <w:rPr>
-          <w:rFonts w:ascii="Times New Roman" w:hAnsi="Times New Roman" w:cs="Times New Roman"/>
-          <w:sz w:val="28"/>
-          <w:szCs w:val="28"/>
-        </w:rPr>
-        <w:t xml:space="preserve"> </w:t>
-      </w:r>
-      <w:r>
-        <w:rPr>
-          <w:rFonts w:ascii="Times New Roman" w:hAnsi="Times New Roman" w:cs="Times New Roman"/>
-          <w:sz w:val="28"/>
-          <w:szCs w:val="28"/>
-        </w:rPr>
-        <w:t xml:space="preserve">внешние </w:t>
-      </w:r>
-      <w:proofErr w:type="spellStart"/>
-      <w:r>
-        <w:rPr>
-          <w:rFonts w:ascii="Times New Roman" w:hAnsi="Times New Roman" w:cs="Times New Roman"/>
-          <w:sz w:val="28"/>
-          <w:szCs w:val="28"/>
-          <w:lang w:val="en-US"/>
-        </w:rPr>
-        <w:t>aCRM</w:t>
-      </w:r>
-      <w:proofErr w:type="spellEnd"/>
-      <w:r>
-        <w:rPr>
-          <w:rFonts w:ascii="Times New Roman" w:hAnsi="Times New Roman" w:cs="Times New Roman"/>
-          <w:sz w:val="28"/>
-          <w:szCs w:val="28"/>
-        </w:rPr>
-        <w:t xml:space="preserve"> </w:t>
-      </w:r>
-      <w:r>
-        <w:rPr>
-          <w:rFonts w:ascii="Times New Roman" w:hAnsi="Times New Roman" w:cs="Times New Roman"/>
-          <w:sz w:val="28"/>
-          <w:szCs w:val="28"/>
-        </w:rPr>
-        <w:t>системы</w:t>
-      </w:r>
-      <w:r>
-        <w:rPr>
-          <w:rFonts w:ascii="Times New Roman" w:hAnsi="Times New Roman" w:cs="Times New Roman"/>
-          <w:sz w:val="28"/>
-          <w:szCs w:val="28"/>
-        </w:rPr>
-        <w:t xml:space="preserve">, </w:t>
-      </w:r>
-      <w:r>
-        <w:rPr>
-          <w:rFonts w:ascii="Times New Roman" w:hAnsi="Times New Roman" w:cs="Times New Roman"/>
-          <w:sz w:val="28"/>
-          <w:szCs w:val="28"/>
-        </w:rPr>
-        <w:t xml:space="preserve">такие как </w:t>
-      </w:r>
-      <w:proofErr w:type="spellStart"/>
-      <w:r>
-        <w:rPr>
-          <w:rFonts w:ascii="Times New Roman" w:hAnsi="Times New Roman" w:cs="Times New Roman"/>
-          <w:sz w:val="28"/>
-          <w:szCs w:val="28"/>
-          <w:lang w:val="en-US"/>
-        </w:rPr>
-        <w:t>Bitrix</w:t>
-      </w:r>
-      <w:proofErr w:type="spellEnd"/>
-      <w:r>
-        <w:rPr>
-          <w:rFonts w:ascii="Times New Roman" w:hAnsi="Times New Roman" w:cs="Times New Roman"/>
-          <w:sz w:val="28"/>
-          <w:szCs w:val="28"/>
-        </w:rPr>
-        <w:t xml:space="preserve">, 1C и т.п. </w:t>
-      </w:r>
-    </w:p>
-    <w:p>
-      <w:pPr>
-        <w:spacing w:after="0" w:line="360" w:lineRule="auto"/>
         <w:ind w:firstLine="567"/>
         <w:jc w:val="both"/>
         <w:rPr>
@@ -4361,9 +4376,14 @@
         </w:numPr>
         <w:ind w:left="0" w:firstLine="0"/>
       </w:pPr>
-      <w:r>
-        <w:t>Создание API и написание API-документации</w:t>
-      </w:r>
+      <w:bookmarkStart w:id="7" w:name="_Toc58776529"/>
+      <w:r>
+        <w:t>Разработка</w:t>
+      </w:r>
+      <w:r>
+        <w:t xml:space="preserve"> API и написание API-документации</w:t>
+      </w:r>
+      <w:bookmarkEnd w:id="7"/>
     </w:p>
     <w:p>
       <w:pPr>
@@ -4388,16 +4408,23 @@
           <w:szCs w:val="28"/>
         </w:rPr>
       </w:pPr>
+      <w:r>
+        <w:rPr>
+          <w:rFonts w:ascii="Times New Roman" w:hAnsi="Times New Roman" w:cs="Times New Roman"/>
+          <w:sz w:val="28"/>
+          <w:szCs w:val="28"/>
+        </w:rPr>
+        <w:t xml:space="preserve">Для разработки продукта </w:t>
+      </w:r>
       <w:proofErr w:type="spellStart"/>
       <w:r>
         <w:rPr>
           <w:rFonts w:ascii="Times New Roman" w:hAnsi="Times New Roman" w:cs="Times New Roman"/>
           <w:sz w:val="28"/>
           <w:szCs w:val="28"/>
-          <w:highlight w:val="yellow"/>
           <w:lang w:val="en-US"/>
         </w:rPr>
-        <w:t>Todo</w:t>
+        <w:t>Fonmix</w:t>
       </w:r>
       <w:proofErr w:type="spellEnd"/>
       <w:r>
@@ -4405,45 +4432,88 @@
           <w:rFonts w:ascii="Times New Roman" w:hAnsi="Times New Roman" w:cs="Times New Roman"/>
           <w:sz w:val="28"/>
           <w:szCs w:val="28"/>
-          <w:highlight w:val="yellow"/>
-        </w:rPr>
-        <w:t xml:space="preserve">: написать </w:t>
-      </w:r>
-      <w:r>
-        <w:rPr>
-          <w:rFonts w:ascii="Times New Roman" w:hAnsi="Times New Roman" w:cs="Times New Roman"/>
-          <w:sz w:val="28"/>
-          <w:szCs w:val="28"/>
-          <w:highlight w:val="yellow"/>
-        </w:rPr>
-        <w:t xml:space="preserve">про создание </w:t>
-      </w:r>
-      <w:r>
-        <w:rPr>
-          <w:rFonts w:ascii="Times New Roman" w:hAnsi="Times New Roman" w:cs="Times New Roman"/>
-          <w:sz w:val="28"/>
-          <w:szCs w:val="28"/>
-          <w:highlight w:val="yellow"/>
-          <w:lang w:val="en-US"/>
-        </w:rPr>
-        <w:t>API</w:t>
-      </w:r>
-      <w:r>
-        <w:rPr>
-          <w:rFonts w:ascii="Times New Roman" w:hAnsi="Times New Roman" w:cs="Times New Roman"/>
-          <w:sz w:val="28"/>
-          <w:szCs w:val="28"/>
-          <w:highlight w:val="yellow"/>
-        </w:rPr>
-        <w:t>?</w:t>
-      </w:r>
-      <w:r>
-        <w:rPr>
-          <w:rFonts w:ascii="Times New Roman" w:hAnsi="Times New Roman" w:cs="Times New Roman"/>
-          <w:sz w:val="28"/>
-          <w:szCs w:val="28"/>
         </w:rPr>
         <w:t xml:space="preserve"> </w:t>
+      </w:r>
+      <w:r>
+        <w:rPr>
+          <w:rFonts w:ascii="Times New Roman" w:hAnsi="Times New Roman" w:cs="Times New Roman"/>
+          <w:sz w:val="28"/>
+          <w:szCs w:val="28"/>
+        </w:rPr>
+        <w:t xml:space="preserve">используется </w:t>
+      </w:r>
+      <w:proofErr w:type="spellStart"/>
+      <w:r>
+        <w:rPr>
+          <w:rFonts w:ascii="Times New Roman" w:hAnsi="Times New Roman" w:cs="Times New Roman"/>
+          <w:sz w:val="28"/>
+          <w:szCs w:val="28"/>
+        </w:rPr>
+        <w:t>Scrum</w:t>
+      </w:r>
+      <w:proofErr w:type="spellEnd"/>
+      <w:r>
+        <w:rPr>
+          <w:rStyle w:val="ac"/>
+          <w:rFonts w:ascii="Times New Roman" w:hAnsi="Times New Roman" w:cs="Times New Roman"/>
+          <w:sz w:val="28"/>
+          <w:szCs w:val="28"/>
+        </w:rPr>
+        <w:footnoteReference w:id="3"/>
+      </w:r>
+      <w:r>
+        <w:rPr>
+          <w:rFonts w:ascii="Times New Roman" w:hAnsi="Times New Roman" w:cs="Times New Roman"/>
+          <w:sz w:val="28"/>
+          <w:szCs w:val="28"/>
+        </w:rPr>
+        <w:t xml:space="preserve"> методология разработки ПО </w:t>
+      </w:r>
+      <w:proofErr w:type="spellStart"/>
+      <w:r>
+        <w:rPr>
+          <w:rFonts w:ascii="Times New Roman" w:hAnsi="Times New Roman" w:cs="Times New Roman"/>
+          <w:sz w:val="28"/>
+          <w:szCs w:val="28"/>
+        </w:rPr>
+        <w:t>основоная</w:t>
+      </w:r>
+      <w:proofErr w:type="spellEnd"/>
+      <w:r>
+        <w:rPr>
+          <w:rFonts w:ascii="Times New Roman" w:hAnsi="Times New Roman" w:cs="Times New Roman"/>
+          <w:sz w:val="28"/>
+          <w:szCs w:val="28"/>
+        </w:rPr>
+        <w:t xml:space="preserve"> на </w:t>
+      </w:r>
+      <w:proofErr w:type="spellStart"/>
+      <w:r>
+        <w:rPr>
+          <w:rFonts w:ascii="Times New Roman" w:hAnsi="Times New Roman" w:cs="Times New Roman"/>
+          <w:sz w:val="28"/>
+          <w:szCs w:val="28"/>
+        </w:rPr>
+        <w:t>Agile</w:t>
+      </w:r>
+      <w:proofErr w:type="spellEnd"/>
+      <w:r>
+        <w:rPr>
+          <w:rStyle w:val="ac"/>
+          <w:rFonts w:ascii="Times New Roman" w:hAnsi="Times New Roman" w:cs="Times New Roman"/>
+          <w:sz w:val="28"/>
+          <w:szCs w:val="28"/>
+        </w:rPr>
+        <w:footnoteReference w:id="4"/>
+      </w:r>
+      <w:r>
+        <w:rPr>
+          <w:rFonts w:ascii="Times New Roman" w:hAnsi="Times New Roman" w:cs="Times New Roman"/>
+          <w:sz w:val="28"/>
+          <w:szCs w:val="28"/>
+        </w:rPr>
+        <w:t>.</w:t>
       </w:r>
     </w:p>
     <w:p>
@@ -4463,6 +4533,320 @@
           <w:sz w:val="28"/>
           <w:szCs w:val="28"/>
         </w:rPr>
+        <w:t>Схема разработки</w:t>
+      </w:r>
+      <w:r>
+        <w:rPr>
+          <w:rFonts w:ascii="Times New Roman" w:hAnsi="Times New Roman" w:cs="Times New Roman"/>
+          <w:sz w:val="28"/>
+          <w:szCs w:val="28"/>
+        </w:rPr>
+        <w:t xml:space="preserve"> (</w:t>
+      </w:r>
+      <w:r>
+        <w:rPr>
+          <w:rFonts w:ascii="Times New Roman" w:hAnsi="Times New Roman" w:cs="Times New Roman"/>
+          <w:sz w:val="28"/>
+          <w:szCs w:val="28"/>
+        </w:rPr>
+        <w:t>одной итерации</w:t>
+      </w:r>
+      <w:r>
+        <w:rPr>
+          <w:rFonts w:ascii="Times New Roman" w:hAnsi="Times New Roman" w:cs="Times New Roman"/>
+          <w:sz w:val="28"/>
+          <w:szCs w:val="28"/>
+        </w:rPr>
+        <w:t xml:space="preserve">) </w:t>
+      </w:r>
+      <w:r>
+        <w:rPr>
+          <w:rFonts w:ascii="Times New Roman" w:hAnsi="Times New Roman" w:cs="Times New Roman"/>
+          <w:sz w:val="28"/>
+          <w:szCs w:val="28"/>
+          <w:highlight w:val="yellow"/>
+        </w:rPr>
+        <w:t xml:space="preserve">с точки зрения </w:t>
+      </w:r>
+      <w:proofErr w:type="spellStart"/>
+      <w:r>
+        <w:rPr>
+          <w:rFonts w:ascii="Times New Roman" w:hAnsi="Times New Roman" w:cs="Times New Roman"/>
+          <w:sz w:val="28"/>
+          <w:szCs w:val="28"/>
+          <w:highlight w:val="yellow"/>
+        </w:rPr>
+        <w:t>бэкенд</w:t>
+      </w:r>
+      <w:proofErr w:type="spellEnd"/>
+      <w:r>
+        <w:rPr>
+          <w:rFonts w:ascii="Times New Roman" w:hAnsi="Times New Roman" w:cs="Times New Roman"/>
+          <w:sz w:val="28"/>
+          <w:szCs w:val="28"/>
+          <w:highlight w:val="yellow"/>
+        </w:rPr>
+        <w:t xml:space="preserve"> разработчика</w:t>
+      </w:r>
+      <w:r>
+        <w:rPr>
+          <w:rFonts w:ascii="Times New Roman" w:hAnsi="Times New Roman" w:cs="Times New Roman"/>
+          <w:sz w:val="28"/>
+          <w:szCs w:val="28"/>
+        </w:rPr>
+        <w:t xml:space="preserve"> нового функционала представлена на рисунке 1.3.</w:t>
+      </w:r>
+    </w:p>
+    <w:p>
+      <w:pPr>
+        <w:spacing w:after="0" w:line="360" w:lineRule="auto"/>
+        <w:ind w:firstLine="567"/>
+        <w:jc w:val="both"/>
+        <w:rPr>
+          <w:rFonts w:ascii="Times New Roman" w:hAnsi="Times New Roman" w:cs="Times New Roman"/>
+          <w:sz w:val="28"/>
+          <w:szCs w:val="28"/>
+        </w:rPr>
+      </w:pPr>
+    </w:p>
+    <w:p>
+      <w:pPr>
+        <w:spacing w:after="0" w:line="360" w:lineRule="auto"/>
+        <w:ind w:firstLine="567"/>
+        <w:jc w:val="both"/>
+        <w:rPr>
+          <w:rFonts w:ascii="Times New Roman" w:hAnsi="Times New Roman" w:cs="Times New Roman"/>
+          <w:sz w:val="28"/>
+          <w:szCs w:val="28"/>
+        </w:rPr>
+      </w:pPr>
+      <w:r>
+        <w:rPr>
+          <w:rFonts w:ascii="Times New Roman" w:hAnsi="Times New Roman" w:cs="Times New Roman"/>
+          <w:color w:val="4472C4" w:themeColor="accent5"/>
+          <w:sz w:val="28"/>
+          <w:szCs w:val="28"/>
+        </w:rPr>
+        <w:t xml:space="preserve">TODO: расписать этапы </w:t>
+      </w:r>
+    </w:p>
+    <w:p>
+      <w:pPr>
+        <w:pStyle w:val="a7"/>
+        <w:numPr>
+          <w:ilvl w:val="0"/>
+          <w:numId w:val="15"/>
+        </w:numPr>
+        <w:spacing w:after="0" w:line="360" w:lineRule="auto"/>
+        <w:jc w:val="both"/>
+        <w:rPr>
+          <w:rFonts w:ascii="Times New Roman" w:hAnsi="Times New Roman" w:cs="Times New Roman"/>
+          <w:sz w:val="28"/>
+          <w:szCs w:val="28"/>
+        </w:rPr>
+      </w:pPr>
+      <w:r>
+        <w:rPr>
+          <w:rFonts w:ascii="Times New Roman" w:hAnsi="Times New Roman" w:cs="Times New Roman"/>
+          <w:sz w:val="28"/>
+          <w:szCs w:val="28"/>
+        </w:rPr>
+        <w:t>Составление требований о разработке нового функционала</w:t>
+      </w:r>
+    </w:p>
+    <w:p>
+      <w:pPr>
+        <w:pStyle w:val="a7"/>
+        <w:numPr>
+          <w:ilvl w:val="0"/>
+          <w:numId w:val="15"/>
+        </w:numPr>
+        <w:spacing w:after="0" w:line="360" w:lineRule="auto"/>
+        <w:jc w:val="both"/>
+        <w:rPr>
+          <w:rFonts w:ascii="Times New Roman" w:hAnsi="Times New Roman" w:cs="Times New Roman"/>
+          <w:sz w:val="28"/>
+          <w:szCs w:val="28"/>
+        </w:rPr>
+      </w:pPr>
+    </w:p>
+    <w:p>
+      <w:pPr>
+        <w:pStyle w:val="a7"/>
+        <w:numPr>
+          <w:ilvl w:val="0"/>
+          <w:numId w:val="15"/>
+        </w:numPr>
+        <w:spacing w:after="0" w:line="360" w:lineRule="auto"/>
+        <w:jc w:val="both"/>
+        <w:rPr>
+          <w:rFonts w:ascii="Times New Roman" w:hAnsi="Times New Roman" w:cs="Times New Roman"/>
+          <w:sz w:val="28"/>
+          <w:szCs w:val="28"/>
+        </w:rPr>
+      </w:pPr>
+      <w:r>
+        <w:rPr>
+          <w:rFonts w:ascii="Times New Roman" w:hAnsi="Times New Roman" w:cs="Times New Roman"/>
+          <w:sz w:val="28"/>
+          <w:szCs w:val="28"/>
+        </w:rPr>
+        <w:t>Написание кода (</w:t>
+      </w:r>
+      <w:r>
+        <w:rPr>
+          <w:rFonts w:ascii="Times New Roman" w:hAnsi="Times New Roman" w:cs="Times New Roman"/>
+          <w:sz w:val="28"/>
+          <w:szCs w:val="28"/>
+          <w:lang w:val="en-US"/>
+        </w:rPr>
+        <w:t>API)</w:t>
+      </w:r>
+    </w:p>
+    <w:p>
+      <w:pPr>
+        <w:pStyle w:val="a7"/>
+        <w:numPr>
+          <w:ilvl w:val="0"/>
+          <w:numId w:val="15"/>
+        </w:numPr>
+        <w:spacing w:after="0" w:line="360" w:lineRule="auto"/>
+        <w:jc w:val="both"/>
+        <w:rPr>
+          <w:rFonts w:ascii="Times New Roman" w:hAnsi="Times New Roman" w:cs="Times New Roman"/>
+          <w:sz w:val="28"/>
+          <w:szCs w:val="28"/>
+        </w:rPr>
+      </w:pPr>
+      <w:r>
+        <w:rPr>
+          <w:rFonts w:ascii="Times New Roman" w:hAnsi="Times New Roman" w:cs="Times New Roman"/>
+          <w:sz w:val="28"/>
+          <w:szCs w:val="28"/>
+        </w:rPr>
+        <w:t xml:space="preserve">Документация </w:t>
+      </w:r>
+      <w:r>
+        <w:rPr>
+          <w:rFonts w:ascii="Times New Roman" w:hAnsi="Times New Roman" w:cs="Times New Roman"/>
+          <w:sz w:val="28"/>
+          <w:szCs w:val="28"/>
+          <w:lang w:val="en-US"/>
+        </w:rPr>
+        <w:t>API</w:t>
+      </w:r>
+    </w:p>
+    <w:p>
+      <w:pPr>
+        <w:pStyle w:val="a7"/>
+        <w:numPr>
+          <w:ilvl w:val="0"/>
+          <w:numId w:val="15"/>
+        </w:numPr>
+        <w:spacing w:after="0" w:line="360" w:lineRule="auto"/>
+        <w:jc w:val="both"/>
+        <w:rPr>
+          <w:rFonts w:ascii="Times New Roman" w:hAnsi="Times New Roman" w:cs="Times New Roman"/>
+          <w:sz w:val="28"/>
+          <w:szCs w:val="28"/>
+        </w:rPr>
+      </w:pPr>
+      <w:r>
+        <w:rPr>
+          <w:rFonts w:ascii="Times New Roman" w:hAnsi="Times New Roman" w:cs="Times New Roman"/>
+          <w:sz w:val="28"/>
+          <w:szCs w:val="28"/>
+        </w:rPr>
+        <w:t xml:space="preserve">Передача в тестирование (в редких случаях покрытие </w:t>
+      </w:r>
+      <w:proofErr w:type="spellStart"/>
+      <w:r>
+        <w:rPr>
+          <w:rFonts w:ascii="Times New Roman" w:hAnsi="Times New Roman" w:cs="Times New Roman"/>
+          <w:sz w:val="28"/>
+          <w:szCs w:val="28"/>
+        </w:rPr>
+        <w:t>автотестами</w:t>
+      </w:r>
+      <w:proofErr w:type="spellEnd"/>
+      <w:r>
+        <w:rPr>
+          <w:rFonts w:ascii="Times New Roman" w:hAnsi="Times New Roman" w:cs="Times New Roman"/>
+          <w:sz w:val="28"/>
+          <w:szCs w:val="28"/>
+        </w:rPr>
+        <w:t xml:space="preserve"> </w:t>
+      </w:r>
+      <w:r>
+        <w:rPr>
+          <w:rFonts w:ascii="Times New Roman" w:hAnsi="Times New Roman" w:cs="Times New Roman"/>
+          <w:sz w:val="28"/>
+          <w:szCs w:val="28"/>
+        </w:rPr>
+        <w:sym w:font="Wingdings" w:char="F04C"/>
+      </w:r>
+      <w:r>
+        <w:rPr>
+          <w:rFonts w:ascii="Times New Roman" w:hAnsi="Times New Roman" w:cs="Times New Roman"/>
+          <w:sz w:val="28"/>
+          <w:szCs w:val="28"/>
+        </w:rPr>
+        <w:t xml:space="preserve"> </w:t>
+      </w:r>
+      <w:r>
+        <w:rPr>
+          <w:rFonts w:ascii="Times New Roman" w:hAnsi="Times New Roman" w:cs="Times New Roman"/>
+          <w:sz w:val="28"/>
+          <w:szCs w:val="28"/>
+        </w:rPr>
+        <w:t>)</w:t>
+      </w:r>
+    </w:p>
+    <w:p>
+      <w:pPr>
+        <w:pStyle w:val="a7"/>
+        <w:numPr>
+          <w:ilvl w:val="0"/>
+          <w:numId w:val="15"/>
+        </w:numPr>
+        <w:spacing w:after="0" w:line="360" w:lineRule="auto"/>
+        <w:jc w:val="both"/>
+        <w:rPr>
+          <w:rFonts w:ascii="Times New Roman" w:hAnsi="Times New Roman" w:cs="Times New Roman"/>
+          <w:sz w:val="28"/>
+          <w:szCs w:val="28"/>
+        </w:rPr>
+      </w:pPr>
+    </w:p>
+    <w:p>
+      <w:pPr>
+        <w:spacing w:after="0" w:line="360" w:lineRule="auto"/>
+        <w:ind w:firstLine="567"/>
+        <w:jc w:val="both"/>
+        <w:rPr>
+          <w:rFonts w:ascii="Times New Roman" w:hAnsi="Times New Roman" w:cs="Times New Roman"/>
+          <w:sz w:val="28"/>
+          <w:szCs w:val="28"/>
+        </w:rPr>
+      </w:pPr>
+    </w:p>
+    <w:p>
+      <w:pPr>
+        <w:spacing w:after="0" w:line="360" w:lineRule="auto"/>
+        <w:ind w:firstLine="567"/>
+        <w:jc w:val="both"/>
+        <w:rPr>
+          <w:rFonts w:ascii="Times New Roman" w:hAnsi="Times New Roman" w:cs="Times New Roman"/>
+          <w:sz w:val="28"/>
+          <w:szCs w:val="28"/>
+        </w:rPr>
+      </w:pPr>
+      <w:r>
+        <w:rPr>
+          <w:rFonts w:ascii="Times New Roman" w:hAnsi="Times New Roman" w:cs="Times New Roman"/>
+          <w:sz w:val="28"/>
+          <w:szCs w:val="28"/>
+        </w:rPr>
         <w:t xml:space="preserve">По окончанию работы над </w:t>
       </w:r>
       <w:r>
@@ -4540,6 +4924,32 @@
         </w:rPr>
         <w:t xml:space="preserve"> о том, как пользоваться методом, какие параметры он принимает, по какому пути будет доступен метод, а также примеры запросов и ответов от сервера. Соответствующий документ должен располагаться в единой справочной системе компании. </w:t>
       </w:r>
+      <w:bookmarkStart w:id="8" w:name="_GoBack"/>
+      <w:bookmarkEnd w:id="8"/>
+    </w:p>
+    <w:p>
+      <w:pPr>
+        <w:spacing w:after="0" w:line="360" w:lineRule="auto"/>
+        <w:ind w:firstLine="567"/>
+        <w:jc w:val="both"/>
+        <w:rPr>
+          <w:rFonts w:ascii="Times New Roman" w:hAnsi="Times New Roman" w:cs="Times New Roman"/>
+          <w:sz w:val="28"/>
+          <w:szCs w:val="28"/>
+        </w:rPr>
+      </w:pPr>
+    </w:p>
+    <w:p>
+      <w:pPr>
+        <w:spacing w:after="0" w:line="360" w:lineRule="auto"/>
+        <w:ind w:firstLine="567"/>
+        <w:jc w:val="both"/>
+        <w:rPr>
+          <w:rFonts w:ascii="Times New Roman" w:hAnsi="Times New Roman" w:cs="Times New Roman"/>
+          <w:sz w:val="28"/>
+          <w:szCs w:val="28"/>
+        </w:rPr>
+      </w:pPr>
     </w:p>
     <w:p>
       <w:pPr>
@@ -4617,10 +5027,10 @@
           <w:szCs w:val="28"/>
         </w:rPr>
       </w:pPr>
-      <w:bookmarkStart w:id="6" w:name="_Toc101595375"/>
-      <w:bookmarkStart w:id="7" w:name="_Toc451364470"/>
-      <w:bookmarkStart w:id="8" w:name="_Toc56957441"/>
-      <w:bookmarkStart w:id="9" w:name="_Toc57547505"/>
+      <w:bookmarkStart w:id="9" w:name="_Toc101595375"/>
+      <w:bookmarkStart w:id="10" w:name="_Toc451364470"/>
+      <w:bookmarkStart w:id="11" w:name="_Toc56957441"/>
+      <w:bookmarkStart w:id="12" w:name="_Toc58776530"/>
       <w:r>
         <w:rPr>
           <w:rFonts w:cs="Times New Roman"/>
@@ -4629,10 +5039,10 @@
         </w:rPr>
         <w:t>Анализ технологий и возможных средств решения проблемы</w:t>
       </w:r>
-      <w:bookmarkEnd w:id="6"/>
-      <w:bookmarkEnd w:id="7"/>
-      <w:bookmarkEnd w:id="8"/>
       <w:bookmarkEnd w:id="9"/>
+      <w:bookmarkEnd w:id="10"/>
+      <w:bookmarkEnd w:id="11"/>
+      <w:bookmarkEnd w:id="12"/>
     </w:p>
     <w:p/>
     <w:p>
@@ -4684,10 +5094,10 @@
           <w:szCs w:val="28"/>
         </w:rPr>
       </w:pPr>
-      <w:bookmarkStart w:id="10" w:name="_Toc101595376"/>
-      <w:bookmarkStart w:id="11" w:name="_Toc451364471"/>
-      <w:bookmarkStart w:id="12" w:name="_Toc56957442"/>
-      <w:bookmarkStart w:id="13" w:name="_Toc57547506"/>
+      <w:bookmarkStart w:id="13" w:name="_Toc101595376"/>
+      <w:bookmarkStart w:id="14" w:name="_Toc451364471"/>
+      <w:bookmarkStart w:id="15" w:name="_Toc56957442"/>
+      <w:bookmarkStart w:id="16" w:name="_Toc58776531"/>
       <w:r>
         <w:rPr>
           <w:rFonts w:cs="Times New Roman"/>
@@ -4696,10 +5106,10 @@
         </w:rPr>
         <w:t>Выбор средств и технологий</w:t>
       </w:r>
-      <w:bookmarkEnd w:id="10"/>
-      <w:bookmarkEnd w:id="11"/>
-      <w:bookmarkEnd w:id="12"/>
       <w:bookmarkEnd w:id="13"/>
+      <w:bookmarkEnd w:id="14"/>
+      <w:bookmarkEnd w:id="15"/>
+      <w:bookmarkEnd w:id="16"/>
     </w:p>
     <w:p/>
     <w:p>
@@ -4748,8 +5158,8 @@
           <w:szCs w:val="28"/>
         </w:rPr>
       </w:pPr>
-      <w:bookmarkStart w:id="14" w:name="_Toc56957443"/>
-      <w:bookmarkStart w:id="15" w:name="_Toc57547507"/>
+      <w:bookmarkStart w:id="17" w:name="_Toc56957443"/>
+      <w:bookmarkStart w:id="18" w:name="_Toc58776532"/>
       <w:r>
         <w:rPr>
           <w:rFonts w:cs="Times New Roman"/>
@@ -4757,8 +5167,8 @@
         </w:rPr>
         <w:t>РАСЧЕТНО-КОНСТРУКТОРСКАЯ ЧАСТЬ</w:t>
       </w:r>
-      <w:bookmarkEnd w:id="14"/>
-      <w:bookmarkEnd w:id="15"/>
+      <w:bookmarkEnd w:id="17"/>
+      <w:bookmarkEnd w:id="18"/>
     </w:p>
     <w:p>
       <w:pPr>
@@ -4795,14 +5205,18 @@
           <w:szCs w:val="28"/>
         </w:rPr>
       </w:pPr>
-      <w:bookmarkStart w:id="16" w:name="_Toc56957444"/>
-      <w:bookmarkStart w:id="17" w:name="_Toc56957512"/>
-      <w:bookmarkStart w:id="18" w:name="_Toc56957631"/>
-      <w:bookmarkStart w:id="19" w:name="_Toc57547508"/>
-      <w:bookmarkEnd w:id="16"/>
-      <w:bookmarkEnd w:id="17"/>
-      <w:bookmarkEnd w:id="18"/>
+      <w:bookmarkStart w:id="19" w:name="_Toc56957444"/>
+      <w:bookmarkStart w:id="20" w:name="_Toc56957512"/>
+      <w:bookmarkStart w:id="21" w:name="_Toc56957631"/>
+      <w:bookmarkStart w:id="22" w:name="_Toc57547508"/>
+      <w:bookmarkStart w:id="23" w:name="_Toc58776094"/>
+      <w:bookmarkStart w:id="24" w:name="_Toc58776533"/>
       <w:bookmarkEnd w:id="19"/>
+      <w:bookmarkEnd w:id="20"/>
+      <w:bookmarkEnd w:id="21"/>
+      <w:bookmarkEnd w:id="22"/>
+      <w:bookmarkEnd w:id="23"/>
+      <w:bookmarkEnd w:id="24"/>
     </w:p>
     <w:p>
       <w:pPr>
@@ -4820,8 +5234,8 @@
           <w:szCs w:val="28"/>
         </w:rPr>
       </w:pPr>
-      <w:bookmarkStart w:id="20" w:name="_Toc56957445"/>
-      <w:bookmarkStart w:id="21" w:name="_Toc57547509"/>
+      <w:bookmarkStart w:id="25" w:name="_Toc56957445"/>
+      <w:bookmarkStart w:id="26" w:name="_Toc58776534"/>
       <w:r>
         <w:rPr>
           <w:rFonts w:cs="Times New Roman"/>
@@ -4830,8 +5244,8 @@
         </w:rPr>
         <w:t>Определение требований к системе</w:t>
       </w:r>
-      <w:bookmarkEnd w:id="20"/>
-      <w:bookmarkEnd w:id="21"/>
+      <w:bookmarkEnd w:id="25"/>
+      <w:bookmarkEnd w:id="26"/>
     </w:p>
     <w:p/>
     <w:p>
@@ -4918,8 +5332,8 @@
           <w:szCs w:val="28"/>
         </w:rPr>
       </w:pPr>
-      <w:bookmarkStart w:id="22" w:name="_Toc56957446"/>
-      <w:bookmarkStart w:id="23" w:name="_Toc57547510"/>
+      <w:bookmarkStart w:id="27" w:name="_Toc56957446"/>
+      <w:bookmarkStart w:id="28" w:name="_Toc58776535"/>
       <w:r>
         <w:rPr>
           <w:rFonts w:cs="Times New Roman"/>
@@ -4928,8 +5342,8 @@
         </w:rPr>
         <w:t>Разработка структуры автоматизированной системы</w:t>
       </w:r>
-      <w:bookmarkEnd w:id="22"/>
-      <w:bookmarkEnd w:id="23"/>
+      <w:bookmarkEnd w:id="27"/>
+      <w:bookmarkEnd w:id="28"/>
     </w:p>
     <w:p/>
     <w:p>
@@ -4980,8 +5394,8 @@
           <w:szCs w:val="28"/>
         </w:rPr>
       </w:pPr>
-      <w:bookmarkStart w:id="24" w:name="_Toc56957447"/>
-      <w:bookmarkStart w:id="25" w:name="_Toc57547511"/>
+      <w:bookmarkStart w:id="29" w:name="_Toc56957447"/>
+      <w:bookmarkStart w:id="30" w:name="_Toc58776536"/>
       <w:r>
         <w:rPr>
           <w:rFonts w:cs="Times New Roman"/>
@@ -4990,8 +5404,8 @@
         </w:rPr>
         <w:t>Разработка структуры интерфейса взаимодействия пользователя с системой</w:t>
       </w:r>
-      <w:bookmarkEnd w:id="24"/>
-      <w:bookmarkEnd w:id="25"/>
+      <w:bookmarkEnd w:id="29"/>
+      <w:bookmarkEnd w:id="30"/>
     </w:p>
     <w:p/>
     <w:p>
@@ -5068,8 +5482,8 @@
           <w:szCs w:val="28"/>
         </w:rPr>
       </w:pPr>
-      <w:bookmarkStart w:id="26" w:name="_Toc56957448"/>
-      <w:bookmarkStart w:id="27" w:name="_Toc57547512"/>
+      <w:bookmarkStart w:id="31" w:name="_Toc56957448"/>
+      <w:bookmarkStart w:id="32" w:name="_Toc58776537"/>
       <w:r>
         <w:rPr>
           <w:rFonts w:cs="Times New Roman"/>
@@ -5078,8 +5492,8 @@
         </w:rPr>
         <w:t>Разработка алгоритмов программных модулей</w:t>
       </w:r>
-      <w:bookmarkEnd w:id="26"/>
-      <w:bookmarkEnd w:id="27"/>
+      <w:bookmarkEnd w:id="31"/>
+      <w:bookmarkEnd w:id="32"/>
     </w:p>
     <w:p/>
     <w:p>
@@ -5211,8 +5625,8 @@
           <w:szCs w:val="28"/>
         </w:rPr>
       </w:pPr>
-      <w:bookmarkStart w:id="28" w:name="_Toc56957449"/>
-      <w:bookmarkStart w:id="29" w:name="_Toc57547513"/>
+      <w:bookmarkStart w:id="33" w:name="_Toc56957449"/>
+      <w:bookmarkStart w:id="34" w:name="_Toc58776538"/>
       <w:r>
         <w:rPr>
           <w:rFonts w:cs="Times New Roman"/>
@@ -5221,8 +5635,8 @@
         </w:rPr>
         <w:t>Разработка плана проведения тестирования</w:t>
       </w:r>
-      <w:bookmarkEnd w:id="28"/>
-      <w:bookmarkEnd w:id="29"/>
+      <w:bookmarkEnd w:id="33"/>
+      <w:bookmarkEnd w:id="34"/>
     </w:p>
     <w:p/>
     <w:p>
@@ -5289,8 +5703,8 @@
           <w:szCs w:val="28"/>
         </w:rPr>
       </w:pPr>
-      <w:bookmarkStart w:id="30" w:name="_Toc56957450"/>
-      <w:bookmarkStart w:id="31" w:name="_Toc57547514"/>
+      <w:bookmarkStart w:id="35" w:name="_Toc56957450"/>
+      <w:bookmarkStart w:id="36" w:name="_Toc58776539"/>
       <w:r>
         <w:rPr>
           <w:rFonts w:cs="Times New Roman"/>
@@ -5298,8 +5712,8 @@
         </w:rPr>
         <w:t>ЭКСПЕРИМЕНТАЛЬНАЯ ЧАСТЬ</w:t>
       </w:r>
-      <w:bookmarkEnd w:id="30"/>
-      <w:bookmarkEnd w:id="31"/>
+      <w:bookmarkEnd w:id="35"/>
+      <w:bookmarkEnd w:id="36"/>
     </w:p>
     <w:p>
       <w:pPr>
@@ -5329,8 +5743,8 @@
           <w:szCs w:val="28"/>
         </w:rPr>
       </w:pPr>
-      <w:bookmarkStart w:id="32" w:name="_Toc56957451"/>
-      <w:bookmarkStart w:id="33" w:name="_Toc57547515"/>
+      <w:bookmarkStart w:id="37" w:name="_Toc56957451"/>
+      <w:bookmarkStart w:id="38" w:name="_Toc58776540"/>
       <w:r>
         <w:rPr>
           <w:rFonts w:cs="Times New Roman"/>
@@ -5339,8 +5753,8 @@
         </w:rPr>
         <w:t>Реализация разработанных алгоритмов</w:t>
       </w:r>
-      <w:bookmarkEnd w:id="32"/>
-      <w:bookmarkEnd w:id="33"/>
+      <w:bookmarkEnd w:id="37"/>
+      <w:bookmarkEnd w:id="38"/>
     </w:p>
     <w:p/>
     <w:p>
@@ -5453,8 +5867,8 @@
           <w:szCs w:val="28"/>
         </w:rPr>
       </w:pPr>
-      <w:bookmarkStart w:id="34" w:name="_Toc56957452"/>
-      <w:bookmarkStart w:id="35" w:name="_Toc57547516"/>
+      <w:bookmarkStart w:id="39" w:name="_Toc56957452"/>
+      <w:bookmarkStart w:id="40" w:name="_Toc58776541"/>
       <w:r>
         <w:rPr>
           <w:rFonts w:cs="Times New Roman"/>
@@ -5463,8 +5877,8 @@
         </w:rPr>
         <w:t>Тестирование и отладка системы</w:t>
       </w:r>
-      <w:bookmarkEnd w:id="34"/>
-      <w:bookmarkEnd w:id="35"/>
+      <w:bookmarkEnd w:id="39"/>
+      <w:bookmarkEnd w:id="40"/>
     </w:p>
     <w:p/>
     <w:p>
@@ -5552,8 +5966,8 @@
           <w:szCs w:val="28"/>
         </w:rPr>
       </w:pPr>
-      <w:bookmarkStart w:id="36" w:name="_Toc56957453"/>
-      <w:bookmarkStart w:id="37" w:name="_Toc57547517"/>
+      <w:bookmarkStart w:id="41" w:name="_Toc56957453"/>
+      <w:bookmarkStart w:id="42" w:name="_Toc58776542"/>
       <w:r>
         <w:rPr>
           <w:rFonts w:cs="Times New Roman"/>
@@ -5562,8 +5976,8 @@
         </w:rPr>
         <w:t>Руководство пользователя</w:t>
       </w:r>
-      <w:bookmarkEnd w:id="36"/>
-      <w:bookmarkEnd w:id="37"/>
+      <w:bookmarkEnd w:id="41"/>
+      <w:bookmarkEnd w:id="42"/>
     </w:p>
     <w:p/>
     <w:p>
@@ -5620,13 +6034,13 @@
         <w:pStyle w:val="1"/>
         <w:spacing w:before="0" w:line="360" w:lineRule="auto"/>
       </w:pPr>
-      <w:bookmarkStart w:id="38" w:name="_Toc56957454"/>
-      <w:bookmarkStart w:id="39" w:name="_Toc57547518"/>
+      <w:bookmarkStart w:id="43" w:name="_Toc56957454"/>
+      <w:bookmarkStart w:id="44" w:name="_Toc58776543"/>
       <w:r>
         <w:t>ЗАКЛЮЧЕНИЕ</w:t>
       </w:r>
-      <w:bookmarkEnd w:id="38"/>
-      <w:bookmarkEnd w:id="39"/>
+      <w:bookmarkEnd w:id="43"/>
+      <w:bookmarkEnd w:id="44"/>
     </w:p>
     <w:p/>
     <w:p>
@@ -5661,14 +6075,14 @@
         <w:pStyle w:val="1"/>
         <w:spacing w:before="0" w:line="360" w:lineRule="auto"/>
       </w:pPr>
-      <w:bookmarkStart w:id="40" w:name="_Toc56957455"/>
-      <w:bookmarkStart w:id="41" w:name="_Toc57547519"/>
+      <w:bookmarkStart w:id="45" w:name="_Toc56957455"/>
+      <w:bookmarkStart w:id="46" w:name="_Toc58776544"/>
       <w:r>
         <w:lastRenderedPageBreak/>
         <w:t>СПИСОК ЛИТЕРАТУРЫ</w:t>
       </w:r>
-      <w:bookmarkEnd w:id="40"/>
-      <w:bookmarkEnd w:id="41"/>
+      <w:bookmarkEnd w:id="45"/>
+      <w:bookmarkEnd w:id="46"/>
     </w:p>
     <w:p>
       <w:pPr>
@@ -5992,7 +6406,7 @@
             <w:sz w:val="28"/>
             <w:szCs w:val="28"/>
           </w:rPr>
-          <w:t>6</w:t>
+          <w:t>2</w:t>
         </w:r>
         <w:r>
           <w:rPr>
@@ -6058,7 +6472,79 @@
         <w:t xml:space="preserve"> </w:t>
       </w:r>
       <w:r>
+        <w:t>https://en.wikipedia.org/wiki/Software_as_a_service</w:t>
+      </w:r>
+    </w:p>
+  </w:footnote>
+  <w:footnote w:id="2">
+    <w:p>
+      <w:pPr>
+        <w:pStyle w:val="aa"/>
+        <w:rPr>
+          <w:lang w:val="en-US"/>
+        </w:rPr>
+      </w:pPr>
+      <w:r>
+        <w:rPr>
+          <w:rStyle w:val="ac"/>
+        </w:rPr>
+        <w:footnoteRef/>
+      </w:r>
+      <w:r>
+        <w:t xml:space="preserve"> </w:t>
+      </w:r>
+      <w:r>
         <w:t>https://ru.wikipedia.org/wiki/HTTP</w:t>
+      </w:r>
+    </w:p>
+  </w:footnote>
+  <w:footnote w:id="3">
+    <w:p>
+      <w:pPr>
+        <w:pStyle w:val="aa"/>
+        <w:rPr>
+          <w:lang w:val="en-US"/>
+        </w:rPr>
+      </w:pPr>
+      <w:r>
+        <w:rPr>
+          <w:rStyle w:val="ac"/>
+        </w:rPr>
+        <w:footnoteRef/>
+      </w:r>
+      <w:r>
+        <w:rPr>
+          <w:lang w:val="en-US"/>
+        </w:rPr>
+        <w:t xml:space="preserve"> https://ru.wikipedia.org/wiki/Scrum</w:t>
+      </w:r>
+    </w:p>
+  </w:footnote>
+  <w:footnote w:id="4">
+    <w:p>
+      <w:pPr>
+        <w:pStyle w:val="aa"/>
+        <w:rPr>
+          <w:lang w:val="en-US"/>
+        </w:rPr>
+      </w:pPr>
+      <w:r>
+        <w:rPr>
+          <w:rStyle w:val="ac"/>
+        </w:rPr>
+        <w:footnoteRef/>
+      </w:r>
+      <w:r>
+        <w:rPr>
+          <w:lang w:val="en-US"/>
+        </w:rPr>
+        <w:t xml:space="preserve"> </w:t>
+      </w:r>
+      <w:r>
+        <w:rPr>
+          <w:lang w:val="en-US"/>
+        </w:rPr>
+        <w:t>https://ru.wikipedia.org/wiki/Agile</w:t>
       </w:r>
     </w:p>
   </w:footnote>
@@ -6451,6 +6937,95 @@
     </w:lvl>
   </w:abstractNum>
   <w:abstractNum w:abstractNumId="5" w15:restartNumberingAfterBreak="0">
+    <w:nsid w:val="376A1547"/>
+    <w:multiLevelType w:val="hybridMultilevel"/>
+    <w:tmpl w:val="55B447D8"/>
+    <w:lvl w:ilvl="0" w:tplc="99E0B272">
+      <w:start w:val="1"/>
+      <w:numFmt w:val="decimal"/>
+      <w:lvlText w:val="%1."/>
+      <w:lvlJc w:val="left"/>
+      <w:pPr>
+        <w:ind w:left="927" w:hanging="360"/>
+      </w:pPr>
+      <w:rPr>
+        <w:rFonts w:hint="default"/>
+      </w:rPr>
+    </w:lvl>
+    <w:lvl w:ilvl="1" w:tplc="04190019" w:tentative="1">
+      <w:start w:val="1"/>
+      <w:numFmt w:val="lowerLetter"/>
+      <w:lvlText w:val="%2."/>
+      <w:lvlJc w:val="left"/>
+      <w:pPr>
+        <w:ind w:left="1647" w:hanging="360"/>
+      </w:pPr>
+    </w:lvl>
+    <w:lvl w:ilvl="2" w:tplc="0419001B" w:tentative="1">
+      <w:start w:val="1"/>
+      <w:numFmt w:val="lowerRoman"/>
+      <w:lvlText w:val="%3."/>
+      <w:lvlJc w:val="right"/>
+      <w:pPr>
+        <w:ind w:left="2367" w:hanging="180"/>
+      </w:pPr>
+    </w:lvl>
+    <w:lvl w:ilvl="3" w:tplc="0419000F" w:tentative="1">
+      <w:start w:val="1"/>
+      <w:numFmt w:val="decimal"/>
+      <w:lvlText w:val="%4."/>
+      <w:lvlJc w:val="left"/>
+      <w:pPr>
+        <w:ind w:left="3087" w:hanging="360"/>
+      </w:pPr>
+    </w:lvl>
+    <w:lvl w:ilvl="4" w:tplc="04190019" w:tentative="1">
+      <w:start w:val="1"/>
+      <w:numFmt w:val="lowerLetter"/>
+      <w:lvlText w:val="%5."/>
+      <w:lvlJc w:val="left"/>
+      <w:pPr>
+        <w:ind w:left="3807" w:hanging="360"/>
+      </w:pPr>
+    </w:lvl>
+    <w:lvl w:ilvl="5" w:tplc="0419001B" w:tentative="1">
+      <w:start w:val="1"/>
+      <w:numFmt w:val="lowerRoman"/>
+      <w:lvlText w:val="%6."/>
+      <w:lvlJc w:val="right"/>
+      <w:pPr>
+        <w:ind w:left="4527" w:hanging="180"/>
+      </w:pPr>
+    </w:lvl>
+    <w:lvl w:ilvl="6" w:tplc="0419000F" w:tentative="1">
+      <w:start w:val="1"/>
+      <w:numFmt w:val="decimal"/>
+      <w:lvlText w:val="%7."/>
+      <w:lvlJc w:val="left"/>
+      <w:pPr>
+        <w:ind w:left="5247" w:hanging="360"/>
+      </w:pPr>
+    </w:lvl>
+    <w:lvl w:ilvl="7" w:tplc="04190019" w:tentative="1">
+      <w:start w:val="1"/>
+      <w:numFmt w:val="lowerLetter"/>
+      <w:lvlText w:val="%8."/>
+      <w:lvlJc w:val="left"/>
+      <w:pPr>
+        <w:ind w:left="5967" w:hanging="360"/>
+      </w:pPr>
+    </w:lvl>
+    <w:lvl w:ilvl="8" w:tplc="0419001B" w:tentative="1">
+      <w:start w:val="1"/>
+      <w:numFmt w:val="lowerRoman"/>
+      <w:lvlText w:val="%9."/>
+      <w:lvlJc w:val="right"/>
+      <w:pPr>
+        <w:ind w:left="6687" w:hanging="180"/>
+      </w:pPr>
+    </w:lvl>
+  </w:abstractNum>
+  <w:abstractNum w:abstractNumId="6" w15:restartNumberingAfterBreak="0">
     <w:nsid w:val="3FD76724"/>
     <w:multiLevelType w:val="hybridMultilevel"/>
     <w:tmpl w:val="00C02498"/>
@@ -6539,7 +7114,7 @@
       </w:pPr>
     </w:lvl>
   </w:abstractNum>
-  <w:abstractNum w:abstractNumId="6" w15:restartNumberingAfterBreak="0">
+  <w:abstractNum w:abstractNumId="7" w15:restartNumberingAfterBreak="0">
     <w:nsid w:val="4835580B"/>
     <w:multiLevelType w:val="multilevel"/>
     <w:tmpl w:val="D1E028C0"/>
@@ -6660,7 +7235,7 @@
       </w:rPr>
     </w:lvl>
   </w:abstractNum>
-  <w:abstractNum w:abstractNumId="7" w15:restartNumberingAfterBreak="0">
+  <w:abstractNum w:abstractNumId="8" w15:restartNumberingAfterBreak="0">
     <w:nsid w:val="5F3956C3"/>
     <w:multiLevelType w:val="hybridMultilevel"/>
     <w:tmpl w:val="748244AA"/>
@@ -6775,7 +7350,7 @@
       </w:rPr>
     </w:lvl>
   </w:abstractNum>
-  <w:abstractNum w:abstractNumId="8" w15:restartNumberingAfterBreak="0">
+  <w:abstractNum w:abstractNumId="9" w15:restartNumberingAfterBreak="0">
     <w:nsid w:val="606711DA"/>
     <w:multiLevelType w:val="hybridMultilevel"/>
     <w:tmpl w:val="3C40EE2E"/>
@@ -6864,7 +7439,7 @@
       </w:pPr>
     </w:lvl>
   </w:abstractNum>
-  <w:abstractNum w:abstractNumId="9" w15:restartNumberingAfterBreak="0">
+  <w:abstractNum w:abstractNumId="10" w15:restartNumberingAfterBreak="0">
     <w:nsid w:val="60BF3CCD"/>
     <w:multiLevelType w:val="multilevel"/>
     <w:tmpl w:val="9904C58A"/>
@@ -6985,7 +7560,7 @@
       </w:rPr>
     </w:lvl>
   </w:abstractNum>
-  <w:abstractNum w:abstractNumId="10" w15:restartNumberingAfterBreak="0">
+  <w:abstractNum w:abstractNumId="11" w15:restartNumberingAfterBreak="0">
     <w:nsid w:val="68107699"/>
     <w:multiLevelType w:val="hybridMultilevel"/>
     <w:tmpl w:val="076AE7E8"/>
@@ -7074,7 +7649,7 @@
       </w:pPr>
     </w:lvl>
   </w:abstractNum>
-  <w:abstractNum w:abstractNumId="11" w15:restartNumberingAfterBreak="0">
+  <w:abstractNum w:abstractNumId="12" w15:restartNumberingAfterBreak="0">
     <w:nsid w:val="6A49397E"/>
     <w:multiLevelType w:val="hybridMultilevel"/>
     <w:tmpl w:val="AED6DE30"/>
@@ -7163,7 +7738,7 @@
       </w:pPr>
     </w:lvl>
   </w:abstractNum>
-  <w:abstractNum w:abstractNumId="12" w15:restartNumberingAfterBreak="0">
+  <w:abstractNum w:abstractNumId="13" w15:restartNumberingAfterBreak="0">
     <w:nsid w:val="7A136B52"/>
     <w:multiLevelType w:val="hybridMultilevel"/>
     <w:tmpl w:val="1A9C3252"/>
@@ -7253,7 +7828,7 @@
       </w:pPr>
     </w:lvl>
   </w:abstractNum>
-  <w:abstractNum w:abstractNumId="13" w15:restartNumberingAfterBreak="0">
+  <w:abstractNum w:abstractNumId="14" w15:restartNumberingAfterBreak="0">
     <w:nsid w:val="7BAE2597"/>
     <w:multiLevelType w:val="multilevel"/>
     <w:tmpl w:val="84CE3840"/>
@@ -7367,28 +7942,28 @@
     </w:lvl>
   </w:abstractNum>
   <w:num w:numId="1">
-    <w:abstractNumId w:val="7"/>
+    <w:abstractNumId w:val="8"/>
   </w:num>
   <w:num w:numId="2">
-    <w:abstractNumId w:val="9"/>
+    <w:abstractNumId w:val="10"/>
   </w:num>
   <w:num w:numId="3">
     <w:abstractNumId w:val="3"/>
   </w:num>
   <w:num w:numId="4">
-    <w:abstractNumId w:val="6"/>
+    <w:abstractNumId w:val="7"/>
   </w:num>
   <w:num w:numId="5">
-    <w:abstractNumId w:val="5"/>
+    <w:abstractNumId w:val="6"/>
   </w:num>
   <w:num w:numId="6">
     <w:abstractNumId w:val="4"/>
   </w:num>
   <w:num w:numId="7">
-    <w:abstractNumId w:val="12"/>
+    <w:abstractNumId w:val="13"/>
   </w:num>
   <w:num w:numId="8">
-    <w:abstractNumId w:val="8"/>
+    <w:abstractNumId w:val="9"/>
   </w:num>
   <w:num w:numId="9">
     <w:abstractNumId w:val="0"/>
@@ -7397,16 +7972,19 @@
     <w:abstractNumId w:val="2"/>
   </w:num>
   <w:num w:numId="11">
-    <w:abstractNumId w:val="11"/>
+    <w:abstractNumId w:val="12"/>
   </w:num>
   <w:num w:numId="12">
-    <w:abstractNumId w:val="13"/>
+    <w:abstractNumId w:val="14"/>
   </w:num>
   <w:num w:numId="13">
-    <w:abstractNumId w:val="10"/>
+    <w:abstractNumId w:val="11"/>
   </w:num>
   <w:num w:numId="14">
     <w:abstractNumId w:val="1"/>
+  </w:num>
+  <w:num w:numId="15">
+    <w:abstractNumId w:val="5"/>
   </w:num>
 </w:numbering>
 </file>
@@ -8120,6 +8698,19 @@
       <w:vertAlign w:val="superscript"/>
     </w:rPr>
   </w:style>
+  <w:style w:type="paragraph" w:styleId="31">
+    <w:name w:val="toc 3"/>
+    <w:basedOn w:val="a"/>
+    <w:next w:val="a"/>
+    <w:autoRedefine/>
+    <w:uiPriority w:val="39"/>
+    <w:unhideWhenUsed/>
+    <w:rsid w:val="004B4922"/>
+    <w:pPr>
+      <w:spacing w:after="100"/>
+      <w:ind w:left="440"/>
+    </w:pPr>
+  </w:style>
 </w:styles>
 </file>
 
@@ -8389,7 +8980,7 @@
 </file>
 
 <file path=customXml/itemProps1.xml><?xml version="1.0" encoding="utf-8"?>
-<ds:datastoreItem xmlns:ds="http://schemas.openxmlformats.org/officeDocument/2006/customXml" ds:itemID="{686E86BC-272A-4F6E-8329-2B5E94FD624F}">
+<ds:datastoreItem xmlns:ds="http://schemas.openxmlformats.org/officeDocument/2006/customXml" ds:itemID="{69D49EE0-EFB6-4C5B-BB04-F1333002EF33}">
   <ds:schemaRefs>
     <ds:schemaRef ds:uri="http://schemas.openxmlformats.org/officeDocument/2006/bibliography"/>
   </ds:schemaRefs>

</xml_diff>

<commit_message>
'master: commit from script Пт дек 18 17:59:53 MSK 2020'
</commit_message>
<xml_diff>
--- a/My/Б17-В71_ОрловЯА_ПЗv1.docx
+++ b/My/Б17-В71_ОрловЯА_ПЗv1.docx
@@ -849,7 +849,7 @@
                 <w:sz w:val="28"/>
                 <w:szCs w:val="28"/>
               </w:rPr>
-              <w:t>5</w:t>
+              <w:t>6</w:t>
             </w:r>
             <w:r>
               <w:rPr>
@@ -1551,7 +1551,7 @@
                 <w:sz w:val="28"/>
                 <w:szCs w:val="28"/>
               </w:rPr>
-              <w:t>6</w:t>
+              <w:t>7</w:t>
             </w:r>
             <w:r>
               <w:rPr>
@@ -2328,7 +2328,7 @@
                 <w:sz w:val="28"/>
                 <w:szCs w:val="28"/>
               </w:rPr>
-              <w:t>7</w:t>
+              <w:t>8</w:t>
             </w:r>
             <w:r>
               <w:rPr>
@@ -2376,8 +2376,8 @@
           <w:szCs w:val="28"/>
         </w:rPr>
       </w:pPr>
-      <w:bookmarkStart w:id="0" w:name="_Toc56957438"/>
-      <w:bookmarkStart w:id="1" w:name="_Toc58776524"/>
+      <w:bookmarkStart w:id="0" w:name="_Toc58776524"/>
+      <w:bookmarkStart w:id="1" w:name="_Toc56957438"/>
       <w:r>
         <w:rPr>
           <w:rFonts w:cs="Times New Roman"/>
@@ -2386,7 +2386,7 @@
         <w:lastRenderedPageBreak/>
         <w:t>ТЕРМИНЫ И ОПРЕДЕЛЕНИЯ</w:t>
       </w:r>
-      <w:bookmarkEnd w:id="1"/>
+      <w:bookmarkEnd w:id="0"/>
     </w:p>
     <w:p>
       <w:pPr>
@@ -2681,7 +2681,7 @@
         </w:rPr>
         <w:t>ВВЕДЕНИЕ</w:t>
       </w:r>
-      <w:bookmarkEnd w:id="0"/>
+      <w:bookmarkEnd w:id="1"/>
       <w:bookmarkEnd w:id="2"/>
     </w:p>
     <w:p>
@@ -2896,15 +2896,7 @@
           <w:sz w:val="28"/>
           <w:szCs w:val="28"/>
         </w:rPr>
-        <w:t xml:space="preserve">омпания </w:t>
-      </w:r>
-      <w:r>
-        <w:rPr>
-          <w:rFonts w:ascii="Times New Roman" w:hAnsi="Times New Roman" w:cs="Times New Roman"/>
-          <w:sz w:val="28"/>
-          <w:szCs w:val="28"/>
-        </w:rPr>
-        <w:t>ООО </w:t>
+        <w:t>омпания ООО </w:t>
       </w:r>
       <w:r>
         <w:rPr>
@@ -2951,60 +2943,16 @@
       <w:r>
         <w:rPr>
           <w:rFonts w:ascii="Times New Roman" w:hAnsi="Times New Roman" w:cs="Times New Roman"/>
-          <w:sz w:val="28"/>
-          <w:szCs w:val="28"/>
-          <w:highlight w:val="yellow"/>
+          <w:color w:val="000000" w:themeColor="text1"/>
+          <w:sz w:val="28"/>
+          <w:szCs w:val="28"/>
         </w:rPr>
         <w:t>продукт</w:t>
       </w:r>
       <w:r>
         <w:rPr>
           <w:rFonts w:ascii="Times New Roman" w:hAnsi="Times New Roman" w:cs="Times New Roman"/>
-          <w:sz w:val="28"/>
-          <w:szCs w:val="28"/>
-        </w:rPr>
-        <w:t xml:space="preserve"> (</w:t>
-      </w:r>
-      <w:r>
-        <w:rPr>
-          <w:rFonts w:ascii="Times New Roman" w:hAnsi="Times New Roman" w:cs="Times New Roman"/>
-          <w:color w:val="FF0000"/>
-          <w:sz w:val="28"/>
-          <w:szCs w:val="28"/>
-        </w:rPr>
-        <w:t xml:space="preserve">не совсем </w:t>
-      </w:r>
-      <w:proofErr w:type="gramStart"/>
-      <w:r>
-        <w:rPr>
-          <w:rFonts w:ascii="Times New Roman" w:hAnsi="Times New Roman" w:cs="Times New Roman"/>
-          <w:color w:val="FF0000"/>
-          <w:sz w:val="28"/>
-          <w:szCs w:val="28"/>
-        </w:rPr>
-        <w:t>уверен</w:t>
-      </w:r>
-      <w:proofErr w:type="gramEnd"/>
-      <w:r>
-        <w:rPr>
-          <w:rFonts w:ascii="Times New Roman" w:hAnsi="Times New Roman" w:cs="Times New Roman"/>
-          <w:color w:val="FF0000"/>
-          <w:sz w:val="28"/>
-          <w:szCs w:val="28"/>
-        </w:rPr>
-        <w:t xml:space="preserve"> что слово продукт подходит</w:t>
-      </w:r>
-      <w:r>
-        <w:rPr>
-          <w:rFonts w:ascii="Times New Roman" w:hAnsi="Times New Roman" w:cs="Times New Roman"/>
-          <w:sz w:val="28"/>
-          <w:szCs w:val="28"/>
-        </w:rPr>
-        <w:t>)</w:t>
-      </w:r>
-      <w:r>
-        <w:rPr>
-          <w:rFonts w:ascii="Times New Roman" w:hAnsi="Times New Roman" w:cs="Times New Roman"/>
+          <w:color w:val="000000" w:themeColor="text1"/>
           <w:sz w:val="28"/>
           <w:szCs w:val="28"/>
         </w:rPr>
@@ -3125,15 +3073,7 @@
           <w:sz w:val="28"/>
           <w:szCs w:val="28"/>
         </w:rPr>
-        <w:t xml:space="preserve">. </w:t>
-      </w:r>
-      <w:r>
-        <w:rPr>
-          <w:rFonts w:ascii="Times New Roman" w:hAnsi="Times New Roman" w:cs="Times New Roman"/>
-          <w:sz w:val="28"/>
-          <w:szCs w:val="28"/>
-        </w:rPr>
-        <w:t>Схема взаимодействия представлена на р</w:t>
+        <w:t>. Схема взаимодействия представлена на р</w:t>
       </w:r>
       <w:r>
         <w:rPr>
@@ -3210,7 +3150,6 @@
           <w:sz w:val="28"/>
           <w:szCs w:val="28"/>
         </w:rPr>
-        <w:lastRenderedPageBreak/>
         <w:t>плейлисты</w:t>
       </w:r>
       <w:proofErr w:type="spellEnd"/>
@@ -3246,6 +3185,7 @@
           <w:szCs w:val="28"/>
           <w:lang w:val="en-US"/>
         </w:rPr>
+        <w:lastRenderedPageBreak/>
         <w:t>FM</w:t>
       </w:r>
       <w:r>
@@ -3290,15 +3230,7 @@
           <w:sz w:val="28"/>
           <w:szCs w:val="28"/>
         </w:rPr>
-        <w:t xml:space="preserve"> разрабатываемый также в компании </w:t>
-      </w:r>
-      <w:r>
-        <w:rPr>
-          <w:rFonts w:ascii="Times New Roman" w:hAnsi="Times New Roman" w:cs="Times New Roman"/>
-          <w:sz w:val="28"/>
-          <w:szCs w:val="28"/>
-        </w:rPr>
-        <w:t>ООО </w:t>
+        <w:t xml:space="preserve"> разрабатываемый также в компании ООО </w:t>
       </w:r>
       <w:r>
         <w:rPr>
@@ -3644,20 +3576,29 @@
           <w:sz w:val="28"/>
           <w:szCs w:val="28"/>
         </w:rPr>
-        <w:t xml:space="preserve"> (</w:t>
-      </w:r>
-      <w:r>
-        <w:rPr>
-          <w:rFonts w:ascii="Times New Roman" w:hAnsi="Times New Roman" w:cs="Times New Roman"/>
-          <w:color w:val="FF0000"/>
-          <w:sz w:val="28"/>
-          <w:szCs w:val="28"/>
-        </w:rPr>
-        <w:t>а нужно ли о нем что-то писать?</w:t>
-      </w:r>
-      <w:r>
-        <w:rPr>
-          <w:rFonts w:ascii="Times New Roman" w:hAnsi="Times New Roman" w:cs="Times New Roman"/>
+        <w:t xml:space="preserve"> </w:t>
+      </w:r>
+      <w:r>
+        <w:rPr>
+          <w:rFonts w:ascii="Times New Roman" w:hAnsi="Times New Roman" w:cs="Times New Roman"/>
+          <w:sz w:val="28"/>
+          <w:szCs w:val="28"/>
+        </w:rPr>
+        <w:t>(</w:t>
+      </w:r>
+      <w:r>
+        <w:rPr>
+          <w:rFonts w:ascii="Times New Roman" w:hAnsi="Times New Roman" w:cs="Times New Roman"/>
+          <w:color w:val="5B9BD5" w:themeColor="accent1"/>
+          <w:sz w:val="28"/>
+          <w:szCs w:val="28"/>
+        </w:rPr>
+        <w:t>описать подробнее</w:t>
+      </w:r>
+      <w:r>
+        <w:rPr>
+          <w:rFonts w:ascii="Times New Roman" w:hAnsi="Times New Roman" w:cs="Times New Roman"/>
+          <w:color w:val="000000" w:themeColor="text1"/>
           <w:sz w:val="28"/>
           <w:szCs w:val="28"/>
         </w:rPr>
@@ -3753,15 +3694,23 @@
           <w:sz w:val="28"/>
           <w:szCs w:val="28"/>
         </w:rPr>
-        <w:t>Рисунок 1.2 – Схема</w:t>
-      </w:r>
-      <w:r>
-        <w:rPr>
-          <w:rFonts w:ascii="Times New Roman" w:hAnsi="Times New Roman" w:cs="Times New Roman"/>
-          <w:sz w:val="28"/>
-          <w:szCs w:val="28"/>
-        </w:rPr>
-        <w:t xml:space="preserve"> </w:t>
+        <w:t>Рисунок 1.</w:t>
+      </w:r>
+      <w:r>
+        <w:rPr>
+          <w:rFonts w:ascii="Times New Roman" w:hAnsi="Times New Roman" w:cs="Times New Roman"/>
+          <w:sz w:val="28"/>
+          <w:szCs w:val="28"/>
+        </w:rPr>
+        <w:t>1</w:t>
+      </w:r>
+      <w:r>
+        <w:rPr>
+          <w:rFonts w:ascii="Times New Roman" w:hAnsi="Times New Roman" w:cs="Times New Roman"/>
+          <w:sz w:val="28"/>
+          <w:szCs w:val="28"/>
+        </w:rPr>
+        <w:t xml:space="preserve"> – Схема </w:t>
       </w:r>
       <w:r>
         <w:rPr>
@@ -3888,7 +3837,6 @@
           <w:sz w:val="28"/>
           <w:szCs w:val="28"/>
         </w:rPr>
-        <w:lastRenderedPageBreak/>
         <w:t>REST API</w:t>
       </w:r>
       <w:r>
@@ -4378,6 +4326,7 @@
       </w:pPr>
       <w:bookmarkStart w:id="7" w:name="_Toc58776529"/>
       <w:r>
+        <w:lastRenderedPageBreak/>
         <w:t>Разработка</w:t>
       </w:r>
       <w:r>
@@ -4562,9 +4511,9 @@
       <w:r>
         <w:rPr>
           <w:rFonts w:ascii="Times New Roman" w:hAnsi="Times New Roman" w:cs="Times New Roman"/>
-          <w:sz w:val="28"/>
-          <w:szCs w:val="28"/>
-          <w:highlight w:val="yellow"/>
+          <w:color w:val="000000" w:themeColor="text1"/>
+          <w:sz w:val="28"/>
+          <w:szCs w:val="28"/>
         </w:rPr>
         <w:t xml:space="preserve">с точки зрения </w:t>
       </w:r>
@@ -4572,9 +4521,9 @@
       <w:r>
         <w:rPr>
           <w:rFonts w:ascii="Times New Roman" w:hAnsi="Times New Roman" w:cs="Times New Roman"/>
-          <w:sz w:val="28"/>
-          <w:szCs w:val="28"/>
-          <w:highlight w:val="yellow"/>
+          <w:color w:val="000000" w:themeColor="text1"/>
+          <w:sz w:val="28"/>
+          <w:szCs w:val="28"/>
         </w:rPr>
         <w:t>бэкенд</w:t>
       </w:r>
@@ -4582,9 +4531,9 @@
       <w:r>
         <w:rPr>
           <w:rFonts w:ascii="Times New Roman" w:hAnsi="Times New Roman" w:cs="Times New Roman"/>
-          <w:sz w:val="28"/>
-          <w:szCs w:val="28"/>
-          <w:highlight w:val="yellow"/>
+          <w:color w:val="000000" w:themeColor="text1"/>
+          <w:sz w:val="28"/>
+          <w:szCs w:val="28"/>
         </w:rPr>
         <w:t xml:space="preserve"> разработчика</w:t>
       </w:r>
@@ -4924,8 +4873,6 @@
         </w:rPr>
         <w:t xml:space="preserve"> о том, как пользоваться методом, какие параметры он принимает, по какому пути будет доступен метод, а также примеры запросов и ответов от сервера. Соответствующий документ должен располагаться в единой справочной системе компании. </w:t>
       </w:r>
-      <w:bookmarkStart w:id="8" w:name="_GoBack"/>
-      <w:bookmarkEnd w:id="8"/>
     </w:p>
     <w:p>
       <w:pPr>
@@ -5027,10 +4974,10 @@
           <w:szCs w:val="28"/>
         </w:rPr>
       </w:pPr>
-      <w:bookmarkStart w:id="9" w:name="_Toc101595375"/>
-      <w:bookmarkStart w:id="10" w:name="_Toc451364470"/>
-      <w:bookmarkStart w:id="11" w:name="_Toc56957441"/>
-      <w:bookmarkStart w:id="12" w:name="_Toc58776530"/>
+      <w:bookmarkStart w:id="8" w:name="_Toc101595375"/>
+      <w:bookmarkStart w:id="9" w:name="_Toc451364470"/>
+      <w:bookmarkStart w:id="10" w:name="_Toc56957441"/>
+      <w:bookmarkStart w:id="11" w:name="_Toc58776530"/>
       <w:r>
         <w:rPr>
           <w:rFonts w:cs="Times New Roman"/>
@@ -5039,10 +4986,10 @@
         </w:rPr>
         <w:t>Анализ технологий и возможных средств решения проблемы</w:t>
       </w:r>
+      <w:bookmarkEnd w:id="8"/>
       <w:bookmarkEnd w:id="9"/>
       <w:bookmarkEnd w:id="10"/>
       <w:bookmarkEnd w:id="11"/>
-      <w:bookmarkEnd w:id="12"/>
     </w:p>
     <w:p/>
     <w:p>
@@ -5062,7 +5009,6 @@
           <w:sz w:val="28"/>
           <w:szCs w:val="28"/>
         </w:rPr>
-        <w:lastRenderedPageBreak/>
         <w:t>Тут перечень аналогов, как другие компании решают автоматизацию ведения документации.</w:t>
       </w:r>
     </w:p>
@@ -5094,10 +5040,10 @@
           <w:szCs w:val="28"/>
         </w:rPr>
       </w:pPr>
-      <w:bookmarkStart w:id="13" w:name="_Toc101595376"/>
-      <w:bookmarkStart w:id="14" w:name="_Toc451364471"/>
-      <w:bookmarkStart w:id="15" w:name="_Toc56957442"/>
-      <w:bookmarkStart w:id="16" w:name="_Toc58776531"/>
+      <w:bookmarkStart w:id="12" w:name="_Toc101595376"/>
+      <w:bookmarkStart w:id="13" w:name="_Toc451364471"/>
+      <w:bookmarkStart w:id="14" w:name="_Toc56957442"/>
+      <w:bookmarkStart w:id="15" w:name="_Toc58776531"/>
       <w:r>
         <w:rPr>
           <w:rFonts w:cs="Times New Roman"/>
@@ -5106,10 +5052,10 @@
         </w:rPr>
         <w:t>Выбор средств и технологий</w:t>
       </w:r>
+      <w:bookmarkEnd w:id="12"/>
       <w:bookmarkEnd w:id="13"/>
       <w:bookmarkEnd w:id="14"/>
       <w:bookmarkEnd w:id="15"/>
-      <w:bookmarkEnd w:id="16"/>
     </w:p>
     <w:p/>
     <w:p>
@@ -5158,8 +5104,8 @@
           <w:szCs w:val="28"/>
         </w:rPr>
       </w:pPr>
-      <w:bookmarkStart w:id="17" w:name="_Toc56957443"/>
-      <w:bookmarkStart w:id="18" w:name="_Toc58776532"/>
+      <w:bookmarkStart w:id="16" w:name="_Toc56957443"/>
+      <w:bookmarkStart w:id="17" w:name="_Toc58776532"/>
       <w:r>
         <w:rPr>
           <w:rFonts w:cs="Times New Roman"/>
@@ -5167,8 +5113,8 @@
         </w:rPr>
         <w:t>РАСЧЕТНО-КОНСТРУКТОРСКАЯ ЧАСТЬ</w:t>
       </w:r>
+      <w:bookmarkEnd w:id="16"/>
       <w:bookmarkEnd w:id="17"/>
-      <w:bookmarkEnd w:id="18"/>
     </w:p>
     <w:p>
       <w:pPr>
@@ -5205,18 +5151,18 @@
           <w:szCs w:val="28"/>
         </w:rPr>
       </w:pPr>
-      <w:bookmarkStart w:id="19" w:name="_Toc56957444"/>
-      <w:bookmarkStart w:id="20" w:name="_Toc56957512"/>
-      <w:bookmarkStart w:id="21" w:name="_Toc56957631"/>
-      <w:bookmarkStart w:id="22" w:name="_Toc57547508"/>
-      <w:bookmarkStart w:id="23" w:name="_Toc58776094"/>
-      <w:bookmarkStart w:id="24" w:name="_Toc58776533"/>
+      <w:bookmarkStart w:id="18" w:name="_Toc56957444"/>
+      <w:bookmarkStart w:id="19" w:name="_Toc56957512"/>
+      <w:bookmarkStart w:id="20" w:name="_Toc56957631"/>
+      <w:bookmarkStart w:id="21" w:name="_Toc57547508"/>
+      <w:bookmarkStart w:id="22" w:name="_Toc58776094"/>
+      <w:bookmarkStart w:id="23" w:name="_Toc58776533"/>
+      <w:bookmarkEnd w:id="18"/>
       <w:bookmarkEnd w:id="19"/>
       <w:bookmarkEnd w:id="20"/>
       <w:bookmarkEnd w:id="21"/>
       <w:bookmarkEnd w:id="22"/>
       <w:bookmarkEnd w:id="23"/>
-      <w:bookmarkEnd w:id="24"/>
     </w:p>
     <w:p>
       <w:pPr>
@@ -5234,8 +5180,8 @@
           <w:szCs w:val="28"/>
         </w:rPr>
       </w:pPr>
-      <w:bookmarkStart w:id="25" w:name="_Toc56957445"/>
-      <w:bookmarkStart w:id="26" w:name="_Toc58776534"/>
+      <w:bookmarkStart w:id="24" w:name="_Toc56957445"/>
+      <w:bookmarkStart w:id="25" w:name="_Toc58776534"/>
       <w:r>
         <w:rPr>
           <w:rFonts w:cs="Times New Roman"/>
@@ -5244,8 +5190,8 @@
         </w:rPr>
         <w:t>Определение требований к системе</w:t>
       </w:r>
+      <w:bookmarkEnd w:id="24"/>
       <w:bookmarkEnd w:id="25"/>
-      <w:bookmarkEnd w:id="26"/>
     </w:p>
     <w:p/>
     <w:p>
@@ -5303,6 +5249,29 @@
         </w:rPr>
         <w:t>…)</w:t>
       </w:r>
+    </w:p>
+    <w:p>
+      <w:pPr>
+        <w:spacing w:after="0" w:line="360" w:lineRule="auto"/>
+        <w:ind w:firstLine="567"/>
+        <w:jc w:val="both"/>
+        <w:rPr>
+          <w:rFonts w:ascii="Times New Roman" w:hAnsi="Times New Roman" w:cs="Times New Roman"/>
+          <w:sz w:val="28"/>
+          <w:szCs w:val="28"/>
+        </w:rPr>
+      </w:pPr>
+      <w:bookmarkStart w:id="26" w:name="_GoBack"/>
+      <w:r>
+        <w:rPr>
+          <w:rFonts w:ascii="Times New Roman" w:hAnsi="Times New Roman" w:cs="Times New Roman"/>
+          <w:color w:val="5B9BD5" w:themeColor="accent1"/>
+          <w:sz w:val="28"/>
+          <w:szCs w:val="28"/>
+        </w:rPr>
+        <w:t>Список функциональных требований</w:t>
+      </w:r>
+      <w:bookmarkEnd w:id="26"/>
     </w:p>
     <w:p>
       <w:pPr>
@@ -5513,7 +5482,6 @@
           <w:sz w:val="28"/>
           <w:szCs w:val="28"/>
         </w:rPr>
-        <w:lastRenderedPageBreak/>
         <w:t>Тут можно написать (возможно добавить блок-схему) о том</w:t>
       </w:r>
       <w:r>
@@ -6037,6 +6005,7 @@
       <w:bookmarkStart w:id="43" w:name="_Toc56957454"/>
       <w:bookmarkStart w:id="44" w:name="_Toc58776543"/>
       <w:r>
+        <w:lastRenderedPageBreak/>
         <w:t>ЗАКЛЮЧЕНИЕ</w:t>
       </w:r>
       <w:bookmarkEnd w:id="43"/>
@@ -6078,7 +6047,6 @@
       <w:bookmarkStart w:id="45" w:name="_Toc56957455"/>
       <w:bookmarkStart w:id="46" w:name="_Toc58776544"/>
       <w:r>
-        <w:lastRenderedPageBreak/>
         <w:t>СПИСОК ЛИТЕРАТУРЫ</w:t>
       </w:r>
       <w:bookmarkEnd w:id="45"/>
@@ -6406,7 +6374,7 @@
             <w:sz w:val="28"/>
             <w:szCs w:val="28"/>
           </w:rPr>
-          <w:t>2</w:t>
+          <w:t>6</w:t>
         </w:r>
         <w:r>
           <w:rPr>
@@ -6491,10 +6459,10 @@
         <w:footnoteRef/>
       </w:r>
       <w:r>
-        <w:t xml:space="preserve"> </w:t>
-      </w:r>
-      <w:r>
-        <w:t>https://ru.wikipedia.org/wiki/HTTP</w:t>
+        <w:rPr>
+          <w:lang w:val="en-US"/>
+        </w:rPr>
+        <w:t xml:space="preserve"> https://ru.wikipedia.org/wiki/HTTP</w:t>
       </w:r>
     </w:p>
   </w:footnote>
@@ -6538,13 +6506,7 @@
         <w:rPr>
           <w:lang w:val="en-US"/>
         </w:rPr>
-        <w:t xml:space="preserve"> </w:t>
-      </w:r>
-      <w:r>
-        <w:rPr>
-          <w:lang w:val="en-US"/>
-        </w:rPr>
-        <w:t>https://ru.wikipedia.org/wiki/Agile</w:t>
+        <w:t xml:space="preserve"> https://ru.wikipedia.org/wiki/Agile</w:t>
       </w:r>
     </w:p>
   </w:footnote>
@@ -8980,7 +8942,7 @@
 </file>
 
 <file path=customXml/itemProps1.xml><?xml version="1.0" encoding="utf-8"?>
-<ds:datastoreItem xmlns:ds="http://schemas.openxmlformats.org/officeDocument/2006/customXml" ds:itemID="{69D49EE0-EFB6-4C5B-BB04-F1333002EF33}">
+<ds:datastoreItem xmlns:ds="http://schemas.openxmlformats.org/officeDocument/2006/customXml" ds:itemID="{43D60845-A058-4F29-8DB0-F239526195BC}">
   <ds:schemaRefs>
     <ds:schemaRef ds:uri="http://schemas.openxmlformats.org/officeDocument/2006/bibliography"/>
   </ds:schemaRefs>

</xml_diff>

<commit_message>
'master: commit from script Вс дек 20 14:01:49 MSK 2020'
</commit_message>
<xml_diff>
--- a/My/Б17-В71_ОрловЯА_ПЗv1.docx
+++ b/My/Б17-В71_ОрловЯА_ПЗv1.docx
@@ -3524,31 +3524,6 @@
         </w:rPr>
         <w:t>.</w:t>
       </w:r>
-      <w:r>
-        <w:rPr>
-          <w:rFonts w:ascii="Times New Roman" w:hAnsi="Times New Roman" w:cs="Times New Roman"/>
-          <w:sz w:val="28"/>
-          <w:szCs w:val="28"/>
-        </w:rPr>
-        <w:t xml:space="preserve"> (</w:t>
-      </w:r>
-      <w:r>
-        <w:rPr>
-          <w:rFonts w:ascii="Times New Roman" w:hAnsi="Times New Roman" w:cs="Times New Roman"/>
-          <w:color w:val="FF0000"/>
-          <w:sz w:val="28"/>
-          <w:szCs w:val="28"/>
-        </w:rPr>
-        <w:t>стоит это оставить или убрать?</w:t>
-      </w:r>
-      <w:r>
-        <w:rPr>
-          <w:rFonts w:ascii="Times New Roman" w:hAnsi="Times New Roman" w:cs="Times New Roman"/>
-          <w:sz w:val="28"/>
-          <w:szCs w:val="28"/>
-        </w:rPr>
-        <w:t>)</w:t>
-      </w:r>
     </w:p>
     <w:p>
       <w:pPr>
@@ -3801,15 +3776,23 @@
           <w:sz w:val="28"/>
           <w:szCs w:val="28"/>
         </w:rPr>
-        <w:t xml:space="preserve"> серверной част</w:t>
-      </w:r>
-      <w:r>
-        <w:rPr>
-          <w:rFonts w:ascii="Times New Roman" w:hAnsi="Times New Roman" w:cs="Times New Roman"/>
-          <w:sz w:val="28"/>
-          <w:szCs w:val="28"/>
-        </w:rPr>
-        <w:t xml:space="preserve">ей </w:t>
+        <w:t xml:space="preserve"> </w:t>
+      </w:r>
+      <w:r>
+        <w:rPr>
+          <w:rFonts w:ascii="Times New Roman" w:hAnsi="Times New Roman" w:cs="Times New Roman"/>
+          <w:sz w:val="28"/>
+          <w:szCs w:val="28"/>
+        </w:rPr>
+        <w:t>сервера</w:t>
+      </w:r>
+      <w:r>
+        <w:rPr>
+          <w:rFonts w:ascii="Times New Roman" w:hAnsi="Times New Roman" w:cs="Times New Roman"/>
+          <w:sz w:val="28"/>
+          <w:szCs w:val="28"/>
+        </w:rPr>
+        <w:t xml:space="preserve"> </w:t>
       </w:r>
       <w:r>
         <w:rPr>
@@ -4419,16 +4402,14 @@
         </w:rPr>
         <w:t xml:space="preserve"> методология разработки ПО </w:t>
       </w:r>
-      <w:proofErr w:type="spellStart"/>
-      <w:r>
-        <w:rPr>
-          <w:rFonts w:ascii="Times New Roman" w:hAnsi="Times New Roman" w:cs="Times New Roman"/>
-          <w:sz w:val="28"/>
-          <w:szCs w:val="28"/>
-        </w:rPr>
-        <w:t>основоная</w:t>
-      </w:r>
-      <w:proofErr w:type="spellEnd"/>
+      <w:r>
+        <w:rPr>
+          <w:rFonts w:ascii="Times New Roman" w:hAnsi="Times New Roman" w:cs="Times New Roman"/>
+          <w:sz w:val="28"/>
+          <w:szCs w:val="28"/>
+        </w:rPr>
+        <w:t>основанная</w:t>
+      </w:r>
       <w:r>
         <w:rPr>
           <w:rFonts w:ascii="Times New Roman" w:hAnsi="Times New Roman" w:cs="Times New Roman"/>
@@ -4545,6 +4526,8 @@
         </w:rPr>
         <w:t xml:space="preserve"> нового функционала представлена на рисунке 1.3.</w:t>
       </w:r>
+      <w:bookmarkStart w:id="8" w:name="_GoBack"/>
+      <w:bookmarkEnd w:id="8"/>
     </w:p>
     <w:p>
       <w:pPr>
@@ -4974,10 +4957,10 @@
           <w:szCs w:val="28"/>
         </w:rPr>
       </w:pPr>
-      <w:bookmarkStart w:id="8" w:name="_Toc101595375"/>
-      <w:bookmarkStart w:id="9" w:name="_Toc451364470"/>
-      <w:bookmarkStart w:id="10" w:name="_Toc56957441"/>
-      <w:bookmarkStart w:id="11" w:name="_Toc58776530"/>
+      <w:bookmarkStart w:id="9" w:name="_Toc101595375"/>
+      <w:bookmarkStart w:id="10" w:name="_Toc451364470"/>
+      <w:bookmarkStart w:id="11" w:name="_Toc56957441"/>
+      <w:bookmarkStart w:id="12" w:name="_Toc58776530"/>
       <w:r>
         <w:rPr>
           <w:rFonts w:cs="Times New Roman"/>
@@ -4986,10 +4969,10 @@
         </w:rPr>
         <w:t>Анализ технологий и возможных средств решения проблемы</w:t>
       </w:r>
-      <w:bookmarkEnd w:id="8"/>
       <w:bookmarkEnd w:id="9"/>
       <w:bookmarkEnd w:id="10"/>
       <w:bookmarkEnd w:id="11"/>
+      <w:bookmarkEnd w:id="12"/>
     </w:p>
     <w:p/>
     <w:p>
@@ -5040,10 +5023,10 @@
           <w:szCs w:val="28"/>
         </w:rPr>
       </w:pPr>
-      <w:bookmarkStart w:id="12" w:name="_Toc101595376"/>
-      <w:bookmarkStart w:id="13" w:name="_Toc451364471"/>
-      <w:bookmarkStart w:id="14" w:name="_Toc56957442"/>
-      <w:bookmarkStart w:id="15" w:name="_Toc58776531"/>
+      <w:bookmarkStart w:id="13" w:name="_Toc101595376"/>
+      <w:bookmarkStart w:id="14" w:name="_Toc451364471"/>
+      <w:bookmarkStart w:id="15" w:name="_Toc56957442"/>
+      <w:bookmarkStart w:id="16" w:name="_Toc58776531"/>
       <w:r>
         <w:rPr>
           <w:rFonts w:cs="Times New Roman"/>
@@ -5052,10 +5035,10 @@
         </w:rPr>
         <w:t>Выбор средств и технологий</w:t>
       </w:r>
-      <w:bookmarkEnd w:id="12"/>
       <w:bookmarkEnd w:id="13"/>
       <w:bookmarkEnd w:id="14"/>
       <w:bookmarkEnd w:id="15"/>
+      <w:bookmarkEnd w:id="16"/>
     </w:p>
     <w:p/>
     <w:p>
@@ -5104,8 +5087,8 @@
           <w:szCs w:val="28"/>
         </w:rPr>
       </w:pPr>
-      <w:bookmarkStart w:id="16" w:name="_Toc56957443"/>
-      <w:bookmarkStart w:id="17" w:name="_Toc58776532"/>
+      <w:bookmarkStart w:id="17" w:name="_Toc56957443"/>
+      <w:bookmarkStart w:id="18" w:name="_Toc58776532"/>
       <w:r>
         <w:rPr>
           <w:rFonts w:cs="Times New Roman"/>
@@ -5113,8 +5096,8 @@
         </w:rPr>
         <w:t>РАСЧЕТНО-КОНСТРУКТОРСКАЯ ЧАСТЬ</w:t>
       </w:r>
-      <w:bookmarkEnd w:id="16"/>
       <w:bookmarkEnd w:id="17"/>
+      <w:bookmarkEnd w:id="18"/>
     </w:p>
     <w:p>
       <w:pPr>
@@ -5151,18 +5134,18 @@
           <w:szCs w:val="28"/>
         </w:rPr>
       </w:pPr>
-      <w:bookmarkStart w:id="18" w:name="_Toc56957444"/>
-      <w:bookmarkStart w:id="19" w:name="_Toc56957512"/>
-      <w:bookmarkStart w:id="20" w:name="_Toc56957631"/>
-      <w:bookmarkStart w:id="21" w:name="_Toc57547508"/>
-      <w:bookmarkStart w:id="22" w:name="_Toc58776094"/>
-      <w:bookmarkStart w:id="23" w:name="_Toc58776533"/>
-      <w:bookmarkEnd w:id="18"/>
+      <w:bookmarkStart w:id="19" w:name="_Toc56957444"/>
+      <w:bookmarkStart w:id="20" w:name="_Toc56957512"/>
+      <w:bookmarkStart w:id="21" w:name="_Toc56957631"/>
+      <w:bookmarkStart w:id="22" w:name="_Toc57547508"/>
+      <w:bookmarkStart w:id="23" w:name="_Toc58776094"/>
+      <w:bookmarkStart w:id="24" w:name="_Toc58776533"/>
       <w:bookmarkEnd w:id="19"/>
       <w:bookmarkEnd w:id="20"/>
       <w:bookmarkEnd w:id="21"/>
       <w:bookmarkEnd w:id="22"/>
       <w:bookmarkEnd w:id="23"/>
+      <w:bookmarkEnd w:id="24"/>
     </w:p>
     <w:p>
       <w:pPr>
@@ -5180,8 +5163,8 @@
           <w:szCs w:val="28"/>
         </w:rPr>
       </w:pPr>
-      <w:bookmarkStart w:id="24" w:name="_Toc56957445"/>
-      <w:bookmarkStart w:id="25" w:name="_Toc58776534"/>
+      <w:bookmarkStart w:id="25" w:name="_Toc56957445"/>
+      <w:bookmarkStart w:id="26" w:name="_Toc58776534"/>
       <w:r>
         <w:rPr>
           <w:rFonts w:cs="Times New Roman"/>
@@ -5190,8 +5173,8 @@
         </w:rPr>
         <w:t>Определение требований к системе</w:t>
       </w:r>
-      <w:bookmarkEnd w:id="24"/>
       <w:bookmarkEnd w:id="25"/>
+      <w:bookmarkEnd w:id="26"/>
     </w:p>
     <w:p/>
     <w:p>
@@ -5261,7 +5244,6 @@
           <w:szCs w:val="28"/>
         </w:rPr>
       </w:pPr>
-      <w:bookmarkStart w:id="26" w:name="_GoBack"/>
       <w:r>
         <w:rPr>
           <w:rFonts w:ascii="Times New Roman" w:hAnsi="Times New Roman" w:cs="Times New Roman"/>
@@ -5271,7 +5253,6 @@
         </w:rPr>
         <w:t>Список функциональных требований</w:t>
       </w:r>
-      <w:bookmarkEnd w:id="26"/>
     </w:p>
     <w:p>
       <w:pPr>
@@ -6374,7 +6355,7 @@
             <w:sz w:val="28"/>
             <w:szCs w:val="28"/>
           </w:rPr>
-          <w:t>6</w:t>
+          <w:t>8</w:t>
         </w:r>
         <w:r>
           <w:rPr>
@@ -8942,7 +8923,7 @@
 </file>
 
 <file path=customXml/itemProps1.xml><?xml version="1.0" encoding="utf-8"?>
-<ds:datastoreItem xmlns:ds="http://schemas.openxmlformats.org/officeDocument/2006/customXml" ds:itemID="{43D60845-A058-4F29-8DB0-F239526195BC}">
+<ds:datastoreItem xmlns:ds="http://schemas.openxmlformats.org/officeDocument/2006/customXml" ds:itemID="{5F3EC7B6-40A8-4B9A-A2C0-8227DE00A2BC}">
   <ds:schemaRefs>
     <ds:schemaRef ds:uri="http://schemas.openxmlformats.org/officeDocument/2006/bibliography"/>
   </ds:schemaRefs>

</xml_diff>

<commit_message>
'master: commit from script Вт дек 22 15:29:52 MSK 2020'
</commit_message>
<xml_diff>
--- a/My/Б17-В71_ОрловЯА_ПЗv1.docx
+++ b/My/Б17-В71_ОрловЯА_ПЗv1.docx
@@ -2767,6 +2767,56 @@
     <w:p>
       <w:pPr>
         <w:spacing w:after="0" w:line="360" w:lineRule="auto"/>
+        <w:ind w:firstLine="567"/>
+        <w:jc w:val="both"/>
+        <w:rPr>
+          <w:rFonts w:ascii="Times New Roman" w:hAnsi="Times New Roman" w:cs="Times New Roman"/>
+          <w:color w:val="000000" w:themeColor="text1"/>
+          <w:sz w:val="28"/>
+          <w:szCs w:val="28"/>
+        </w:rPr>
+      </w:pPr>
+      <w:r>
+        <w:rPr>
+          <w:rFonts w:ascii="Times New Roman" w:hAnsi="Times New Roman" w:cs="Times New Roman"/>
+          <w:color w:val="000000" w:themeColor="text1"/>
+          <w:sz w:val="28"/>
+          <w:szCs w:val="28"/>
+        </w:rPr>
+        <w:t xml:space="preserve">Целью данной работы является создание автоматизированной системы сопровождения </w:t>
+      </w:r>
+      <w:r>
+        <w:rPr>
+          <w:rFonts w:ascii="Times New Roman" w:hAnsi="Times New Roman" w:cs="Times New Roman"/>
+          <w:color w:val="000000" w:themeColor="text1"/>
+          <w:sz w:val="28"/>
+          <w:szCs w:val="28"/>
+          <w:lang w:val="en-US"/>
+        </w:rPr>
+        <w:t>API</w:t>
+      </w:r>
+      <w:r>
+        <w:rPr>
+          <w:rFonts w:ascii="Times New Roman" w:hAnsi="Times New Roman" w:cs="Times New Roman"/>
+          <w:color w:val="000000" w:themeColor="text1"/>
+          <w:sz w:val="28"/>
+          <w:szCs w:val="28"/>
+        </w:rPr>
+        <w:t>-</w:t>
+      </w:r>
+      <w:r>
+        <w:rPr>
+          <w:rFonts w:ascii="Times New Roman" w:hAnsi="Times New Roman" w:cs="Times New Roman"/>
+          <w:color w:val="000000" w:themeColor="text1"/>
+          <w:sz w:val="28"/>
+          <w:szCs w:val="28"/>
+        </w:rPr>
+        <w:t xml:space="preserve">документации, позволяющей ускорить процесс </w:t>
+      </w:r>
+    </w:p>
+    <w:p>
+      <w:pPr>
+        <w:spacing w:after="0" w:line="360" w:lineRule="auto"/>
         <w:jc w:val="both"/>
         <w:rPr>
           <w:rFonts w:ascii="Times New Roman" w:hAnsi="Times New Roman" w:cs="Times New Roman"/>
@@ -3150,6 +3200,7 @@
           <w:sz w:val="28"/>
           <w:szCs w:val="28"/>
         </w:rPr>
+        <w:lastRenderedPageBreak/>
         <w:t>плейлисты</w:t>
       </w:r>
       <w:proofErr w:type="spellEnd"/>
@@ -3185,7 +3236,6 @@
           <w:szCs w:val="28"/>
           <w:lang w:val="en-US"/>
         </w:rPr>
-        <w:lastRenderedPageBreak/>
         <w:t>FM</w:t>
       </w:r>
       <w:r>
@@ -3669,6 +3719,7 @@
           <w:sz w:val="28"/>
           <w:szCs w:val="28"/>
         </w:rPr>
+        <w:lastRenderedPageBreak/>
         <w:t>Рисунок 1.</w:t>
       </w:r>
       <w:r>
@@ -4308,8 +4359,9 @@
         <w:ind w:left="0" w:firstLine="0"/>
       </w:pPr>
       <w:bookmarkStart w:id="7" w:name="_Toc58776529"/>
-      <w:r>
-        <w:lastRenderedPageBreak/>
+      <w:bookmarkStart w:id="8" w:name="_GoBack"/>
+      <w:bookmarkEnd w:id="8"/>
+      <w:r>
         <w:t>Разработка</w:t>
       </w:r>
       <w:r>
@@ -4346,515 +4398,7 @@
           <w:sz w:val="28"/>
           <w:szCs w:val="28"/>
         </w:rPr>
-        <w:t xml:space="preserve">Для разработки продукта </w:t>
-      </w:r>
-      <w:proofErr w:type="spellStart"/>
-      <w:r>
-        <w:rPr>
-          <w:rFonts w:ascii="Times New Roman" w:hAnsi="Times New Roman" w:cs="Times New Roman"/>
-          <w:sz w:val="28"/>
-          <w:szCs w:val="28"/>
-          <w:lang w:val="en-US"/>
-        </w:rPr>
-        <w:t>Fonmix</w:t>
-      </w:r>
-      <w:proofErr w:type="spellEnd"/>
-      <w:r>
-        <w:rPr>
-          <w:rFonts w:ascii="Times New Roman" w:hAnsi="Times New Roman" w:cs="Times New Roman"/>
-          <w:sz w:val="28"/>
-          <w:szCs w:val="28"/>
-        </w:rPr>
         <w:t xml:space="preserve"> </w:t>
-      </w:r>
-      <w:r>
-        <w:rPr>
-          <w:rFonts w:ascii="Times New Roman" w:hAnsi="Times New Roman" w:cs="Times New Roman"/>
-          <w:sz w:val="28"/>
-          <w:szCs w:val="28"/>
-        </w:rPr>
-        <w:t xml:space="preserve">используется </w:t>
-      </w:r>
-      <w:proofErr w:type="spellStart"/>
-      <w:r>
-        <w:rPr>
-          <w:rFonts w:ascii="Times New Roman" w:hAnsi="Times New Roman" w:cs="Times New Roman"/>
-          <w:sz w:val="28"/>
-          <w:szCs w:val="28"/>
-        </w:rPr>
-        <w:t>Scrum</w:t>
-      </w:r>
-      <w:proofErr w:type="spellEnd"/>
-      <w:r>
-        <w:rPr>
-          <w:rStyle w:val="ac"/>
-          <w:rFonts w:ascii="Times New Roman" w:hAnsi="Times New Roman" w:cs="Times New Roman"/>
-          <w:sz w:val="28"/>
-          <w:szCs w:val="28"/>
-        </w:rPr>
-        <w:footnoteReference w:id="3"/>
-      </w:r>
-      <w:r>
-        <w:rPr>
-          <w:rFonts w:ascii="Times New Roman" w:hAnsi="Times New Roman" w:cs="Times New Roman"/>
-          <w:sz w:val="28"/>
-          <w:szCs w:val="28"/>
-        </w:rPr>
-        <w:t xml:space="preserve"> методология разработки ПО </w:t>
-      </w:r>
-      <w:r>
-        <w:rPr>
-          <w:rFonts w:ascii="Times New Roman" w:hAnsi="Times New Roman" w:cs="Times New Roman"/>
-          <w:sz w:val="28"/>
-          <w:szCs w:val="28"/>
-        </w:rPr>
-        <w:t>основанная</w:t>
-      </w:r>
-      <w:r>
-        <w:rPr>
-          <w:rFonts w:ascii="Times New Roman" w:hAnsi="Times New Roman" w:cs="Times New Roman"/>
-          <w:sz w:val="28"/>
-          <w:szCs w:val="28"/>
-        </w:rPr>
-        <w:t xml:space="preserve"> на </w:t>
-      </w:r>
-      <w:proofErr w:type="spellStart"/>
-      <w:r>
-        <w:rPr>
-          <w:rFonts w:ascii="Times New Roman" w:hAnsi="Times New Roman" w:cs="Times New Roman"/>
-          <w:sz w:val="28"/>
-          <w:szCs w:val="28"/>
-        </w:rPr>
-        <w:t>Agile</w:t>
-      </w:r>
-      <w:proofErr w:type="spellEnd"/>
-      <w:r>
-        <w:rPr>
-          <w:rStyle w:val="ac"/>
-          <w:rFonts w:ascii="Times New Roman" w:hAnsi="Times New Roman" w:cs="Times New Roman"/>
-          <w:sz w:val="28"/>
-          <w:szCs w:val="28"/>
-        </w:rPr>
-        <w:footnoteReference w:id="4"/>
-      </w:r>
-      <w:r>
-        <w:rPr>
-          <w:rFonts w:ascii="Times New Roman" w:hAnsi="Times New Roman" w:cs="Times New Roman"/>
-          <w:sz w:val="28"/>
-          <w:szCs w:val="28"/>
-        </w:rPr>
-        <w:t>.</w:t>
-      </w:r>
-    </w:p>
-    <w:p>
-      <w:pPr>
-        <w:spacing w:after="0" w:line="360" w:lineRule="auto"/>
-        <w:ind w:firstLine="567"/>
-        <w:jc w:val="both"/>
-        <w:rPr>
-          <w:rFonts w:ascii="Times New Roman" w:hAnsi="Times New Roman" w:cs="Times New Roman"/>
-          <w:sz w:val="28"/>
-          <w:szCs w:val="28"/>
-        </w:rPr>
-      </w:pPr>
-      <w:r>
-        <w:rPr>
-          <w:rFonts w:ascii="Times New Roman" w:hAnsi="Times New Roman" w:cs="Times New Roman"/>
-          <w:sz w:val="28"/>
-          <w:szCs w:val="28"/>
-        </w:rPr>
-        <w:t>Схема разработки</w:t>
-      </w:r>
-      <w:r>
-        <w:rPr>
-          <w:rFonts w:ascii="Times New Roman" w:hAnsi="Times New Roman" w:cs="Times New Roman"/>
-          <w:sz w:val="28"/>
-          <w:szCs w:val="28"/>
-        </w:rPr>
-        <w:t xml:space="preserve"> (</w:t>
-      </w:r>
-      <w:r>
-        <w:rPr>
-          <w:rFonts w:ascii="Times New Roman" w:hAnsi="Times New Roman" w:cs="Times New Roman"/>
-          <w:sz w:val="28"/>
-          <w:szCs w:val="28"/>
-        </w:rPr>
-        <w:t>одной итерации</w:t>
-      </w:r>
-      <w:r>
-        <w:rPr>
-          <w:rFonts w:ascii="Times New Roman" w:hAnsi="Times New Roman" w:cs="Times New Roman"/>
-          <w:sz w:val="28"/>
-          <w:szCs w:val="28"/>
-        </w:rPr>
-        <w:t xml:space="preserve">) </w:t>
-      </w:r>
-      <w:r>
-        <w:rPr>
-          <w:rFonts w:ascii="Times New Roman" w:hAnsi="Times New Roman" w:cs="Times New Roman"/>
-          <w:color w:val="000000" w:themeColor="text1"/>
-          <w:sz w:val="28"/>
-          <w:szCs w:val="28"/>
-        </w:rPr>
-        <w:t xml:space="preserve">с точки зрения </w:t>
-      </w:r>
-      <w:proofErr w:type="spellStart"/>
-      <w:r>
-        <w:rPr>
-          <w:rFonts w:ascii="Times New Roman" w:hAnsi="Times New Roman" w:cs="Times New Roman"/>
-          <w:color w:val="000000" w:themeColor="text1"/>
-          <w:sz w:val="28"/>
-          <w:szCs w:val="28"/>
-        </w:rPr>
-        <w:t>бэкенд</w:t>
-      </w:r>
-      <w:proofErr w:type="spellEnd"/>
-      <w:r>
-        <w:rPr>
-          <w:rFonts w:ascii="Times New Roman" w:hAnsi="Times New Roman" w:cs="Times New Roman"/>
-          <w:color w:val="000000" w:themeColor="text1"/>
-          <w:sz w:val="28"/>
-          <w:szCs w:val="28"/>
-        </w:rPr>
-        <w:t xml:space="preserve"> разработчика</w:t>
-      </w:r>
-      <w:r>
-        <w:rPr>
-          <w:rFonts w:ascii="Times New Roman" w:hAnsi="Times New Roman" w:cs="Times New Roman"/>
-          <w:sz w:val="28"/>
-          <w:szCs w:val="28"/>
-        </w:rPr>
-        <w:t xml:space="preserve"> нового функционала представлена на рисунке 1.3.</w:t>
-      </w:r>
-      <w:bookmarkStart w:id="8" w:name="_GoBack"/>
-      <w:bookmarkEnd w:id="8"/>
-    </w:p>
-    <w:p>
-      <w:pPr>
-        <w:spacing w:after="0" w:line="360" w:lineRule="auto"/>
-        <w:ind w:firstLine="567"/>
-        <w:jc w:val="both"/>
-        <w:rPr>
-          <w:rFonts w:ascii="Times New Roman" w:hAnsi="Times New Roman" w:cs="Times New Roman"/>
-          <w:sz w:val="28"/>
-          <w:szCs w:val="28"/>
-        </w:rPr>
-      </w:pPr>
-    </w:p>
-    <w:p>
-      <w:pPr>
-        <w:spacing w:after="0" w:line="360" w:lineRule="auto"/>
-        <w:ind w:firstLine="567"/>
-        <w:jc w:val="both"/>
-        <w:rPr>
-          <w:rFonts w:ascii="Times New Roman" w:hAnsi="Times New Roman" w:cs="Times New Roman"/>
-          <w:sz w:val="28"/>
-          <w:szCs w:val="28"/>
-        </w:rPr>
-      </w:pPr>
-      <w:r>
-        <w:rPr>
-          <w:rFonts w:ascii="Times New Roman" w:hAnsi="Times New Roman" w:cs="Times New Roman"/>
-          <w:color w:val="4472C4" w:themeColor="accent5"/>
-          <w:sz w:val="28"/>
-          <w:szCs w:val="28"/>
-        </w:rPr>
-        <w:t xml:space="preserve">TODO: расписать этапы </w:t>
-      </w:r>
-    </w:p>
-    <w:p>
-      <w:pPr>
-        <w:pStyle w:val="a7"/>
-        <w:numPr>
-          <w:ilvl w:val="0"/>
-          <w:numId w:val="15"/>
-        </w:numPr>
-        <w:spacing w:after="0" w:line="360" w:lineRule="auto"/>
-        <w:jc w:val="both"/>
-        <w:rPr>
-          <w:rFonts w:ascii="Times New Roman" w:hAnsi="Times New Roman" w:cs="Times New Roman"/>
-          <w:sz w:val="28"/>
-          <w:szCs w:val="28"/>
-        </w:rPr>
-      </w:pPr>
-      <w:r>
-        <w:rPr>
-          <w:rFonts w:ascii="Times New Roman" w:hAnsi="Times New Roman" w:cs="Times New Roman"/>
-          <w:sz w:val="28"/>
-          <w:szCs w:val="28"/>
-        </w:rPr>
-        <w:t>Составление требований о разработке нового функционала</w:t>
-      </w:r>
-    </w:p>
-    <w:p>
-      <w:pPr>
-        <w:pStyle w:val="a7"/>
-        <w:numPr>
-          <w:ilvl w:val="0"/>
-          <w:numId w:val="15"/>
-        </w:numPr>
-        <w:spacing w:after="0" w:line="360" w:lineRule="auto"/>
-        <w:jc w:val="both"/>
-        <w:rPr>
-          <w:rFonts w:ascii="Times New Roman" w:hAnsi="Times New Roman" w:cs="Times New Roman"/>
-          <w:sz w:val="28"/>
-          <w:szCs w:val="28"/>
-        </w:rPr>
-      </w:pPr>
-    </w:p>
-    <w:p>
-      <w:pPr>
-        <w:pStyle w:val="a7"/>
-        <w:numPr>
-          <w:ilvl w:val="0"/>
-          <w:numId w:val="15"/>
-        </w:numPr>
-        <w:spacing w:after="0" w:line="360" w:lineRule="auto"/>
-        <w:jc w:val="both"/>
-        <w:rPr>
-          <w:rFonts w:ascii="Times New Roman" w:hAnsi="Times New Roman" w:cs="Times New Roman"/>
-          <w:sz w:val="28"/>
-          <w:szCs w:val="28"/>
-        </w:rPr>
-      </w:pPr>
-      <w:r>
-        <w:rPr>
-          <w:rFonts w:ascii="Times New Roman" w:hAnsi="Times New Roman" w:cs="Times New Roman"/>
-          <w:sz w:val="28"/>
-          <w:szCs w:val="28"/>
-        </w:rPr>
-        <w:t>Написание кода (</w:t>
-      </w:r>
-      <w:r>
-        <w:rPr>
-          <w:rFonts w:ascii="Times New Roman" w:hAnsi="Times New Roman" w:cs="Times New Roman"/>
-          <w:sz w:val="28"/>
-          <w:szCs w:val="28"/>
-          <w:lang w:val="en-US"/>
-        </w:rPr>
-        <w:t>API)</w:t>
-      </w:r>
-    </w:p>
-    <w:p>
-      <w:pPr>
-        <w:pStyle w:val="a7"/>
-        <w:numPr>
-          <w:ilvl w:val="0"/>
-          <w:numId w:val="15"/>
-        </w:numPr>
-        <w:spacing w:after="0" w:line="360" w:lineRule="auto"/>
-        <w:jc w:val="both"/>
-        <w:rPr>
-          <w:rFonts w:ascii="Times New Roman" w:hAnsi="Times New Roman" w:cs="Times New Roman"/>
-          <w:sz w:val="28"/>
-          <w:szCs w:val="28"/>
-        </w:rPr>
-      </w:pPr>
-      <w:r>
-        <w:rPr>
-          <w:rFonts w:ascii="Times New Roman" w:hAnsi="Times New Roman" w:cs="Times New Roman"/>
-          <w:sz w:val="28"/>
-          <w:szCs w:val="28"/>
-        </w:rPr>
-        <w:t xml:space="preserve">Документация </w:t>
-      </w:r>
-      <w:r>
-        <w:rPr>
-          <w:rFonts w:ascii="Times New Roman" w:hAnsi="Times New Roman" w:cs="Times New Roman"/>
-          <w:sz w:val="28"/>
-          <w:szCs w:val="28"/>
-          <w:lang w:val="en-US"/>
-        </w:rPr>
-        <w:t>API</w:t>
-      </w:r>
-    </w:p>
-    <w:p>
-      <w:pPr>
-        <w:pStyle w:val="a7"/>
-        <w:numPr>
-          <w:ilvl w:val="0"/>
-          <w:numId w:val="15"/>
-        </w:numPr>
-        <w:spacing w:after="0" w:line="360" w:lineRule="auto"/>
-        <w:jc w:val="both"/>
-        <w:rPr>
-          <w:rFonts w:ascii="Times New Roman" w:hAnsi="Times New Roman" w:cs="Times New Roman"/>
-          <w:sz w:val="28"/>
-          <w:szCs w:val="28"/>
-        </w:rPr>
-      </w:pPr>
-      <w:r>
-        <w:rPr>
-          <w:rFonts w:ascii="Times New Roman" w:hAnsi="Times New Roman" w:cs="Times New Roman"/>
-          <w:sz w:val="28"/>
-          <w:szCs w:val="28"/>
-        </w:rPr>
-        <w:t xml:space="preserve">Передача в тестирование (в редких случаях покрытие </w:t>
-      </w:r>
-      <w:proofErr w:type="spellStart"/>
-      <w:r>
-        <w:rPr>
-          <w:rFonts w:ascii="Times New Roman" w:hAnsi="Times New Roman" w:cs="Times New Roman"/>
-          <w:sz w:val="28"/>
-          <w:szCs w:val="28"/>
-        </w:rPr>
-        <w:t>автотестами</w:t>
-      </w:r>
-      <w:proofErr w:type="spellEnd"/>
-      <w:r>
-        <w:rPr>
-          <w:rFonts w:ascii="Times New Roman" w:hAnsi="Times New Roman" w:cs="Times New Roman"/>
-          <w:sz w:val="28"/>
-          <w:szCs w:val="28"/>
-        </w:rPr>
-        <w:t xml:space="preserve"> </w:t>
-      </w:r>
-      <w:r>
-        <w:rPr>
-          <w:rFonts w:ascii="Times New Roman" w:hAnsi="Times New Roman" w:cs="Times New Roman"/>
-          <w:sz w:val="28"/>
-          <w:szCs w:val="28"/>
-        </w:rPr>
-        <w:sym w:font="Wingdings" w:char="F04C"/>
-      </w:r>
-      <w:r>
-        <w:rPr>
-          <w:rFonts w:ascii="Times New Roman" w:hAnsi="Times New Roman" w:cs="Times New Roman"/>
-          <w:sz w:val="28"/>
-          <w:szCs w:val="28"/>
-        </w:rPr>
-        <w:t xml:space="preserve"> </w:t>
-      </w:r>
-      <w:r>
-        <w:rPr>
-          <w:rFonts w:ascii="Times New Roman" w:hAnsi="Times New Roman" w:cs="Times New Roman"/>
-          <w:sz w:val="28"/>
-          <w:szCs w:val="28"/>
-        </w:rPr>
-        <w:t>)</w:t>
-      </w:r>
-    </w:p>
-    <w:p>
-      <w:pPr>
-        <w:pStyle w:val="a7"/>
-        <w:numPr>
-          <w:ilvl w:val="0"/>
-          <w:numId w:val="15"/>
-        </w:numPr>
-        <w:spacing w:after="0" w:line="360" w:lineRule="auto"/>
-        <w:jc w:val="both"/>
-        <w:rPr>
-          <w:rFonts w:ascii="Times New Roman" w:hAnsi="Times New Roman" w:cs="Times New Roman"/>
-          <w:sz w:val="28"/>
-          <w:szCs w:val="28"/>
-        </w:rPr>
-      </w:pPr>
-    </w:p>
-    <w:p>
-      <w:pPr>
-        <w:spacing w:after="0" w:line="360" w:lineRule="auto"/>
-        <w:ind w:firstLine="567"/>
-        <w:jc w:val="both"/>
-        <w:rPr>
-          <w:rFonts w:ascii="Times New Roman" w:hAnsi="Times New Roman" w:cs="Times New Roman"/>
-          <w:sz w:val="28"/>
-          <w:szCs w:val="28"/>
-        </w:rPr>
-      </w:pPr>
-    </w:p>
-    <w:p>
-      <w:pPr>
-        <w:spacing w:after="0" w:line="360" w:lineRule="auto"/>
-        <w:ind w:firstLine="567"/>
-        <w:jc w:val="both"/>
-        <w:rPr>
-          <w:rFonts w:ascii="Times New Roman" w:hAnsi="Times New Roman" w:cs="Times New Roman"/>
-          <w:sz w:val="28"/>
-          <w:szCs w:val="28"/>
-        </w:rPr>
-      </w:pPr>
-      <w:r>
-        <w:rPr>
-          <w:rFonts w:ascii="Times New Roman" w:hAnsi="Times New Roman" w:cs="Times New Roman"/>
-          <w:sz w:val="28"/>
-          <w:szCs w:val="28"/>
-        </w:rPr>
-        <w:t xml:space="preserve">По окончанию работы над </w:t>
-      </w:r>
-      <w:r>
-        <w:rPr>
-          <w:rFonts w:ascii="Times New Roman" w:hAnsi="Times New Roman" w:cs="Times New Roman"/>
-          <w:sz w:val="28"/>
-          <w:szCs w:val="28"/>
-          <w:lang w:val="en-US"/>
-        </w:rPr>
-        <w:t>API</w:t>
-      </w:r>
-      <w:r>
-        <w:rPr>
-          <w:rFonts w:ascii="Times New Roman" w:hAnsi="Times New Roman" w:cs="Times New Roman"/>
-          <w:sz w:val="28"/>
-          <w:szCs w:val="28"/>
-        </w:rPr>
-        <w:t xml:space="preserve"> </w:t>
-      </w:r>
-      <w:r>
-        <w:rPr>
-          <w:rFonts w:ascii="Times New Roman" w:hAnsi="Times New Roman" w:cs="Times New Roman"/>
-          <w:sz w:val="28"/>
-          <w:szCs w:val="28"/>
-        </w:rPr>
-        <w:t xml:space="preserve">методом или набором методов, </w:t>
-      </w:r>
-      <w:proofErr w:type="spellStart"/>
-      <w:r>
-        <w:rPr>
-          <w:rFonts w:ascii="Times New Roman" w:hAnsi="Times New Roman" w:cs="Times New Roman"/>
-          <w:sz w:val="28"/>
-          <w:szCs w:val="28"/>
-        </w:rPr>
-        <w:t>бэкенд</w:t>
-      </w:r>
-      <w:proofErr w:type="spellEnd"/>
-      <w:r>
-        <w:rPr>
-          <w:rFonts w:ascii="Times New Roman" w:hAnsi="Times New Roman" w:cs="Times New Roman"/>
-          <w:sz w:val="28"/>
-          <w:szCs w:val="28"/>
-        </w:rPr>
-        <w:t xml:space="preserve"> разработчик</w:t>
-      </w:r>
-      <w:r>
-        <w:rPr>
-          <w:rFonts w:ascii="Times New Roman" w:hAnsi="Times New Roman" w:cs="Times New Roman"/>
-          <w:sz w:val="28"/>
-          <w:szCs w:val="28"/>
-        </w:rPr>
-        <w:t xml:space="preserve"> </w:t>
-      </w:r>
-      <w:r>
-        <w:rPr>
-          <w:rFonts w:ascii="Times New Roman" w:hAnsi="Times New Roman" w:cs="Times New Roman"/>
-          <w:sz w:val="28"/>
-          <w:szCs w:val="28"/>
-        </w:rPr>
-        <w:t>или технический писатель,</w:t>
-      </w:r>
-      <w:r>
-        <w:rPr>
-          <w:rFonts w:ascii="Times New Roman" w:hAnsi="Times New Roman" w:cs="Times New Roman"/>
-          <w:sz w:val="28"/>
-          <w:szCs w:val="28"/>
-        </w:rPr>
-        <w:t xml:space="preserve"> обязан предоставить подробную документацию</w:t>
-      </w:r>
-      <w:r>
-        <w:rPr>
-          <w:rFonts w:ascii="Times New Roman" w:hAnsi="Times New Roman" w:cs="Times New Roman"/>
-          <w:sz w:val="28"/>
-          <w:szCs w:val="28"/>
-        </w:rPr>
-        <w:t xml:space="preserve"> о том, как пользоваться методом, какие параметры он принимает, по какому пути будет доступен метод, а также примеры запросов и ответов от сервера. Соответствующий документ должен располагаться в единой справочной системе компании. </w:t>
       </w:r>
     </w:p>
     <w:p>
@@ -5290,6 +4834,7 @@
           <w:b/>
           <w:szCs w:val="28"/>
         </w:rPr>
+        <w:lastRenderedPageBreak/>
         <w:t>Разработка структуры автоматизированной системы</w:t>
       </w:r>
       <w:bookmarkEnd w:id="27"/>
@@ -5986,7 +5531,6 @@
       <w:bookmarkStart w:id="43" w:name="_Toc56957454"/>
       <w:bookmarkStart w:id="44" w:name="_Toc58776543"/>
       <w:r>
-        <w:lastRenderedPageBreak/>
         <w:t>ЗАКЛЮЧЕНИЕ</w:t>
       </w:r>
       <w:bookmarkEnd w:id="43"/>
@@ -6355,7 +5899,7 @@
             <w:sz w:val="28"/>
             <w:szCs w:val="28"/>
           </w:rPr>
-          <w:t>8</w:t>
+          <w:t>7</w:t>
         </w:r>
         <w:r>
           <w:rPr>
@@ -6444,50 +5988,6 @@
           <w:lang w:val="en-US"/>
         </w:rPr>
         <w:t xml:space="preserve"> https://ru.wikipedia.org/wiki/HTTP</w:t>
-      </w:r>
-    </w:p>
-  </w:footnote>
-  <w:footnote w:id="3">
-    <w:p>
-      <w:pPr>
-        <w:pStyle w:val="aa"/>
-        <w:rPr>
-          <w:lang w:val="en-US"/>
-        </w:rPr>
-      </w:pPr>
-      <w:r>
-        <w:rPr>
-          <w:rStyle w:val="ac"/>
-        </w:rPr>
-        <w:footnoteRef/>
-      </w:r>
-      <w:r>
-        <w:rPr>
-          <w:lang w:val="en-US"/>
-        </w:rPr>
-        <w:t xml:space="preserve"> https://ru.wikipedia.org/wiki/Scrum</w:t>
-      </w:r>
-    </w:p>
-  </w:footnote>
-  <w:footnote w:id="4">
-    <w:p>
-      <w:pPr>
-        <w:pStyle w:val="aa"/>
-        <w:rPr>
-          <w:lang w:val="en-US"/>
-        </w:rPr>
-      </w:pPr>
-      <w:r>
-        <w:rPr>
-          <w:rStyle w:val="ac"/>
-        </w:rPr>
-        <w:footnoteRef/>
-      </w:r>
-      <w:r>
-        <w:rPr>
-          <w:lang w:val="en-US"/>
-        </w:rPr>
-        <w:t xml:space="preserve"> https://ru.wikipedia.org/wiki/Agile</w:t>
       </w:r>
     </w:p>
   </w:footnote>
@@ -8923,7 +8423,7 @@
 </file>
 
 <file path=customXml/itemProps1.xml><?xml version="1.0" encoding="utf-8"?>
-<ds:datastoreItem xmlns:ds="http://schemas.openxmlformats.org/officeDocument/2006/customXml" ds:itemID="{5F3EC7B6-40A8-4B9A-A2C0-8227DE00A2BC}">
+<ds:datastoreItem xmlns:ds="http://schemas.openxmlformats.org/officeDocument/2006/customXml" ds:itemID="{408A32F3-96FE-4B32-B349-4F987C250D01}">
   <ds:schemaRefs>
     <ds:schemaRef ds:uri="http://schemas.openxmlformats.org/officeDocument/2006/bibliography"/>
   </ds:schemaRefs>

</xml_diff>